<commit_message>
load and save move to asynctask check TechTask
</commit_message>
<xml_diff>
--- a/ТЗ каталог авто.docx
+++ b/ТЗ каталог авто.docx
@@ -1,6 +1,6 @@
 
 <file path=word/document.xml><?xml version="1.0" encoding="utf-8"?>
-<w:document xmlns:wpc="http://schemas.microsoft.com/office/word/2010/wordprocessingCanvas" xmlns:mc="http://schemas.openxmlformats.org/markup-compatibility/2006" xmlns:o="urn:schemas-microsoft-com:office:office" xmlns:r="http://schemas.openxmlformats.org/officeDocument/2006/relationships" xmlns:m="http://schemas.openxmlformats.org/officeDocument/2006/math" xmlns:v="urn:schemas-microsoft-com:vml" xmlns:wp14="http://schemas.microsoft.com/office/word/2010/wordprocessingDrawing" xmlns:wp="http://schemas.openxmlformats.org/drawingml/2006/wordprocessingDrawing" xmlns:w10="urn:schemas-microsoft-com:office:word" xmlns:w="http://schemas.openxmlformats.org/wordprocessingml/2006/main" xmlns:w14="http://schemas.microsoft.com/office/word/2010/wordml" xmlns:wpg="http://schemas.microsoft.com/office/word/2010/wordprocessingGroup" xmlns:wpi="http://schemas.microsoft.com/office/word/2010/wordprocessingInk" xmlns:wne="http://schemas.microsoft.com/office/word/2006/wordml" xmlns:wps="http://schemas.microsoft.com/office/word/2010/wordprocessingShape" mc:Ignorable="w14 wp14">
+<w:document xmlns:wpc="http://schemas.microsoft.com/office/word/2010/wordprocessingCanvas" xmlns:mc="http://schemas.openxmlformats.org/markup-compatibility/2006" xmlns:o="urn:schemas-microsoft-com:office:office" xmlns:r="http://schemas.openxmlformats.org/officeDocument/2006/relationships" xmlns:m="http://schemas.openxmlformats.org/officeDocument/2006/math" xmlns:v="urn:schemas-microsoft-com:vml" xmlns:wp14="http://schemas.microsoft.com/office/word/2010/wordprocessingDrawing" xmlns:wp="http://schemas.openxmlformats.org/drawingml/2006/wordprocessingDrawing" xmlns:w10="urn:schemas-microsoft-com:office:word" xmlns:w="http://schemas.openxmlformats.org/wordprocessingml/2006/main" xmlns:w14="http://schemas.microsoft.com/office/word/2010/wordml" xmlns:w15="http://schemas.microsoft.com/office/word/2012/wordml" xmlns:wpg="http://schemas.microsoft.com/office/word/2010/wordprocessingGroup" xmlns:wpi="http://schemas.microsoft.com/office/word/2010/wordprocessingInk" xmlns:wne="http://schemas.microsoft.com/office/word/2006/wordml" xmlns:wps="http://schemas.microsoft.com/office/word/2010/wordprocessingShape" mc:Ignorable="w14 w15 wp14">
   <w:body>
     <w:p>
       <w:r>
@@ -74,13 +74,13 @@
               </wp:anchor>
             </w:drawing>
           </mc:Choice>
-          <mc:Fallback xmlns:mo="http://schemas.microsoft.com/office/mac/office/2008/main" xmlns:mv="urn:schemas-microsoft-com:mac:vml">
+          <mc:Fallback>
             <w:pict>
-              <v:shapetype id="_x0000_t202" coordsize="21600,21600" o:spt="202" path="m0,0l0,21600,21600,21600,21600,0xe">
+              <v:shapetype w14:anchorId="3F617D2A" id="_x0000_t202" coordsize="21600,21600" o:spt="202" path="m,l,21600r21600,l21600,xe">
                 <v:stroke joinstyle="miter"/>
                 <v:path gradientshapeok="t" o:connecttype="rect"/>
               </v:shapetype>
-              <v:shape id="Надпись 73" o:spid="_x0000_s1026" type="#_x0000_t202" style="position:absolute;margin-left:171pt;margin-top:-17.95pt;width:150pt;height:19.5pt;z-index:251698688;visibility:visible;mso-wrap-style:square;mso-width-percent:0;mso-wrap-distance-left:9pt;mso-wrap-distance-top:0;mso-wrap-distance-right:9pt;mso-wrap-distance-bottom:0;mso-position-horizontal:absolute;mso-position-horizontal-relative:margin;mso-position-vertical:absolute;mso-position-vertical-relative:text;mso-width-percent:0;mso-width-relative:margin;v-text-anchor:top" o:gfxdata="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" filled="f" stroked="f" strokeweight=".5pt">
+              <v:shape id="Надпись 73" o:spid="_x0000_s1026" type="#_x0000_t202" style="position:absolute;margin-left:171pt;margin-top:-18pt;width:150pt;height:19.5pt;z-index:251698688;visibility:visible;mso-wrap-style:square;mso-width-percent:0;mso-wrap-distance-left:9pt;mso-wrap-distance-top:0;mso-wrap-distance-right:9pt;mso-wrap-distance-bottom:0;mso-position-horizontal:absolute;mso-position-horizontal-relative:margin;mso-position-vertical:absolute;mso-position-vertical-relative:text;mso-width-percent:0;mso-width-relative:margin;v-text-anchor:top" o:gfxdata="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" filled="f" stroked="f" strokeweight=".5pt">
                 <v:textbox>
                   <w:txbxContent>
                     <w:p>
@@ -178,13 +178,9 @@
               </wp:anchor>
             </w:drawing>
           </mc:Choice>
-          <mc:Fallback xmlns:mo="http://schemas.microsoft.com/office/mac/office/2008/main" xmlns:mv="urn:schemas-microsoft-com:mac:vml" xmlns:w15="http://schemas.microsoft.com/office/word/2012/wordml">
+          <mc:Fallback>
             <w:pict>
-              <v:shapetype w14:anchorId="77E4A4F5" id="_x0000_t202" coordsize="21600,21600" o:spt="202" path="m,l,21600r21600,l21600,xe">
-                <v:stroke joinstyle="miter"/>
-                <v:path gradientshapeok="t" o:connecttype="rect"/>
-              </v:shapetype>
-              <v:shape id="Надпись 103" o:spid="_x0000_s1026" type="#_x0000_t202" style="position:absolute;margin-left:203.7pt;margin-top:10.05pt;width:85.5pt;height:18.3pt;z-index:251701248;visibility:visible;mso-wrap-style:square;mso-wrap-distance-left:9pt;mso-wrap-distance-top:0;mso-wrap-distance-right:9pt;mso-wrap-distance-bottom:0;mso-position-horizontal:absolute;mso-position-horizontal-relative:text;mso-position-vertical:absolute;mso-position-vertical-relative:text;v-text-anchor:top" o:gfxdata="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" filled="f" stroked="f" strokeweight=".5pt">
+              <v:shape w14:anchorId="7744B2A2" id="Надпись 103" o:spid="_x0000_s1027" type="#_x0000_t202" style="position:absolute;margin-left:203.7pt;margin-top:10.05pt;width:85.5pt;height:18.3pt;z-index:251655680;visibility:visible;mso-wrap-style:square;mso-wrap-distance-left:9pt;mso-wrap-distance-top:0;mso-wrap-distance-right:9pt;mso-wrap-distance-bottom:0;mso-position-horizontal:absolute;mso-position-horizontal-relative:text;mso-position-vertical:absolute;mso-position-vertical-relative:text;v-text-anchor:top" o:gfxdata="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" filled="f" stroked="f" strokeweight=".5pt">
                 <v:textbox>
                   <w:txbxContent>
                     <w:p>
@@ -269,9 +265,9 @@
               </wp:anchor>
             </w:drawing>
           </mc:Choice>
-          <mc:Fallback xmlns:mo="http://schemas.microsoft.com/office/mac/office/2008/main" xmlns:mv="urn:schemas-microsoft-com:mac:vml" xmlns:w15="http://schemas.microsoft.com/office/word/2012/wordml">
+          <mc:Fallback>
             <w:pict>
-              <v:rect w14:anchorId="66C6B454" id="Прямоугольник 100" o:spid="_x0000_s1026" style="position:absolute;margin-left:183.65pt;margin-top:8.95pt;width:92.25pt;height:21.35pt;z-index:251695104;visibility:visible;mso-wrap-style:square;mso-wrap-distance-left:9pt;mso-wrap-distance-top:0;mso-wrap-distance-right:9pt;mso-wrap-distance-bottom:0;mso-position-horizontal:absolute;mso-position-horizontal-relative:margin;mso-position-vertical:absolute;mso-position-vertical-relative:text;v-text-anchor:middle" o:gfxdata="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" fillcolor="#e7e6e6 [3214]" strokecolor="black [3213]" strokeweight="1pt">
+              <v:rect w14:anchorId="19BB0B8D" id="Прямоугольник 100" o:spid="_x0000_s1026" style="position:absolute;margin-left:183.65pt;margin-top:8.95pt;width:92.25pt;height:21.35pt;z-index:251652608;visibility:visible;mso-wrap-style:square;mso-wrap-distance-left:9pt;mso-wrap-distance-top:0;mso-wrap-distance-right:9pt;mso-wrap-distance-bottom:0;mso-position-horizontal:absolute;mso-position-horizontal-relative:margin;mso-position-vertical:absolute;mso-position-vertical-relative:text;v-text-anchor:middle" o:gfxdata="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" fillcolor="#e7e6e6 [3214]" strokecolor="black [3213]" strokeweight="1pt">
                 <w10:wrap anchorx="margin"/>
               </v:rect>
             </w:pict>
@@ -351,9 +347,9 @@
               </wp:anchor>
             </w:drawing>
           </mc:Choice>
-          <mc:Fallback xmlns:mo="http://schemas.microsoft.com/office/mac/office/2008/main" xmlns:mv="urn:schemas-microsoft-com:mac:vml" xmlns:w15="http://schemas.microsoft.com/office/word/2012/wordml">
+          <mc:Fallback>
             <w:pict>
-              <v:rect w14:anchorId="3885B767" id="Прямоугольник 99" o:spid="_x0000_s1026" style="position:absolute;margin-left:183.45pt;margin-top:6.3pt;width:92.25pt;height:74.25pt;z-index:251693056;visibility:visible;mso-wrap-style:square;mso-height-percent:0;mso-wrap-distance-left:9pt;mso-wrap-distance-top:0;mso-wrap-distance-right:9pt;mso-wrap-distance-bottom:0;mso-position-horizontal:absolute;mso-position-horizontal-relative:text;mso-position-vertical:absolute;mso-position-vertical-relative:text;mso-height-percent:0;mso-height-relative:margin;v-text-anchor:middle" o:gfxdata="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" fillcolor="#e7e6e6 [3214]" strokecolor="black [3213]" strokeweight="1pt"/>
+              <v:rect w14:anchorId="1D5C3E36" id="Прямоугольник 99" o:spid="_x0000_s1026" style="position:absolute;margin-left:183.45pt;margin-top:6.3pt;width:92.25pt;height:74.25pt;z-index:251651584;visibility:visible;mso-wrap-style:square;mso-height-percent:0;mso-wrap-distance-left:9pt;mso-wrap-distance-top:0;mso-wrap-distance-right:9pt;mso-wrap-distance-bottom:0;mso-position-horizontal:absolute;mso-position-horizontal-relative:text;mso-position-vertical:absolute;mso-position-vertical-relative:text;mso-height-percent:0;mso-height-relative:margin;v-text-anchor:middle" o:gfxdata="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" fillcolor="#e7e6e6 [3214]" strokecolor="black [3213]" strokeweight="1pt"/>
             </w:pict>
           </mc:Fallback>
         </mc:AlternateContent>
@@ -434,9 +430,9 @@
               </wp:anchor>
             </w:drawing>
           </mc:Choice>
-          <mc:Fallback xmlns:mo="http://schemas.microsoft.com/office/mac/office/2008/main" xmlns:mv="urn:schemas-microsoft-com:mac:vml" xmlns:w15="http://schemas.microsoft.com/office/word/2012/wordml">
+          <mc:Fallback>
             <w:pict>
-              <v:shape w14:anchorId="21BB71D2" id="Надпись 104" o:spid="_x0000_s1027" type="#_x0000_t202" style="position:absolute;margin-left:207.45pt;margin-top:12.55pt;width:85.5pt;height:18.3pt;z-index:251703296;visibility:visible;mso-wrap-style:square;mso-wrap-distance-left:9pt;mso-wrap-distance-top:0;mso-wrap-distance-right:9pt;mso-wrap-distance-bottom:0;mso-position-horizontal:absolute;mso-position-horizontal-relative:text;mso-position-vertical:absolute;mso-position-vertical-relative:text;v-text-anchor:top" o:gfxdata="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" filled="f" stroked="f" strokeweight=".5pt">
+              <v:shape w14:anchorId="352F95C1" id="Надпись 104" o:spid="_x0000_s1028" type="#_x0000_t202" style="position:absolute;margin-left:207.45pt;margin-top:12.55pt;width:85.5pt;height:18.3pt;z-index:251656704;visibility:visible;mso-wrap-style:square;mso-wrap-distance-left:9pt;mso-wrap-distance-top:0;mso-wrap-distance-right:9pt;mso-wrap-distance-bottom:0;mso-position-horizontal:absolute;mso-position-horizontal-relative:text;mso-position-vertical:absolute;mso-position-vertical-relative:text;v-text-anchor:top" o:gfxdata="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" filled="f" stroked="f" strokeweight=".5pt">
                 <v:textbox>
                   <w:txbxContent>
                     <w:p>
@@ -521,9 +517,9 @@
               </wp:anchor>
             </w:drawing>
           </mc:Choice>
-          <mc:Fallback xmlns:mo="http://schemas.microsoft.com/office/mac/office/2008/main" xmlns:mv="urn:schemas-microsoft-com:mac:vml" xmlns:w15="http://schemas.microsoft.com/office/word/2012/wordml">
+          <mc:Fallback>
             <w:pict>
-              <v:rect w14:anchorId="52E84807" id="Прямоугольник 101" o:spid="_x0000_s1026" style="position:absolute;margin-left:183.65pt;margin-top:11.1pt;width:92.25pt;height:21.35pt;z-index:251697152;visibility:visible;mso-wrap-style:square;mso-wrap-distance-left:9pt;mso-wrap-distance-top:0;mso-wrap-distance-right:9pt;mso-wrap-distance-bottom:0;mso-position-horizontal:absolute;mso-position-horizontal-relative:margin;mso-position-vertical:absolute;mso-position-vertical-relative:text;v-text-anchor:middle" o:gfxdata="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" fillcolor="#e7e6e6 [3214]" strokecolor="black [3213]" strokeweight="1pt">
+              <v:rect w14:anchorId="74ED60E0" id="Прямоугольник 101" o:spid="_x0000_s1026" style="position:absolute;margin-left:183.65pt;margin-top:11.1pt;width:92.25pt;height:21.35pt;z-index:251653632;visibility:visible;mso-wrap-style:square;mso-wrap-distance-left:9pt;mso-wrap-distance-top:0;mso-wrap-distance-right:9pt;mso-wrap-distance-bottom:0;mso-position-horizontal:absolute;mso-position-horizontal-relative:margin;mso-position-vertical:absolute;mso-position-vertical-relative:text;v-text-anchor:middle" o:gfxdata="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" fillcolor="#e7e6e6 [3214]" strokecolor="black [3213]" strokeweight="1pt">
                 <w10:wrap anchorx="margin"/>
               </v:rect>
             </w:pict>
@@ -609,13 +605,9 @@
               </wp:anchor>
             </w:drawing>
           </mc:Choice>
-          <mc:Fallback xmlns:mo="http://schemas.microsoft.com/office/mac/office/2008/main" xmlns:mv="urn:schemas-microsoft-com:mac:vml">
+          <mc:Fallback>
             <w:pict>
-              <v:shapetype id="_x0000_t202" coordsize="21600,21600" o:spt="202" path="m0,0l0,21600,21600,21600,21600,0xe">
-                <v:stroke joinstyle="miter"/>
-                <v:path gradientshapeok="t" o:connecttype="rect"/>
-              </v:shapetype>
-              <v:shape id="Надпись 105" o:spid="_x0000_s1028" type="#_x0000_t202" style="position:absolute;margin-left:207pt;margin-top:14.75pt;width:53.25pt;height:18.3pt;z-index:251657728;visibility:visible;mso-wrap-style:square;mso-width-percent:0;mso-wrap-distance-left:9pt;mso-wrap-distance-top:0;mso-wrap-distance-right:9pt;mso-wrap-distance-bottom:0;mso-position-horizontal:absolute;mso-position-horizontal-relative:text;mso-position-vertical:absolute;mso-position-vertical-relative:text;mso-width-percent:0;mso-width-relative:margin;v-text-anchor:top" o:gfxdata="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" filled="f" stroked="f" strokeweight=".5pt">
+              <v:shape w14:anchorId="108F06DE" id="Надпись 105" o:spid="_x0000_s1029" type="#_x0000_t202" style="position:absolute;margin-left:207pt;margin-top:14.75pt;width:53.25pt;height:18.3pt;z-index:251657728;visibility:visible;mso-wrap-style:square;mso-width-percent:0;mso-wrap-distance-left:9pt;mso-wrap-distance-top:0;mso-wrap-distance-right:9pt;mso-wrap-distance-bottom:0;mso-position-horizontal:absolute;mso-position-horizontal-relative:text;mso-position-vertical:absolute;mso-position-vertical-relative:text;mso-width-percent:0;mso-width-relative:margin;v-text-anchor:top" o:gfxdata="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" filled="f" stroked="f" strokeweight=".5pt">
                 <v:textbox>
                   <w:txbxContent>
                     <w:p>
@@ -700,9 +692,9 @@
               </wp:anchor>
             </w:drawing>
           </mc:Choice>
-          <mc:Fallback xmlns:mo="http://schemas.microsoft.com/office/mac/office/2008/main" xmlns:mv="urn:schemas-microsoft-com:mac:vml" xmlns:w15="http://schemas.microsoft.com/office/word/2012/wordml">
+          <mc:Fallback>
             <w:pict>
-              <v:rect w14:anchorId="1849544D" id="Прямоугольник 102" o:spid="_x0000_s1026" style="position:absolute;margin-left:183.45pt;margin-top:12.3pt;width:92.25pt;height:21.3pt;z-index:251699200;visibility:visible;mso-wrap-style:square;mso-wrap-distance-left:9pt;mso-wrap-distance-top:0;mso-wrap-distance-right:9pt;mso-wrap-distance-bottom:0;mso-position-horizontal:absolute;mso-position-horizontal-relative:text;mso-position-vertical:absolute;mso-position-vertical-relative:text;v-text-anchor:middle" o:gfxdata="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" fillcolor="#e7e6e6 [3214]" strokecolor="black [3213]" strokeweight="1pt"/>
+              <v:rect w14:anchorId="6E78D98F" id="Прямоугольник 102" o:spid="_x0000_s1026" style="position:absolute;margin-left:183.45pt;margin-top:12.3pt;width:92.25pt;height:21.3pt;z-index:251654656;visibility:visible;mso-wrap-style:square;mso-wrap-distance-left:9pt;mso-wrap-distance-top:0;mso-wrap-distance-right:9pt;mso-wrap-distance-bottom:0;mso-position-horizontal:absolute;mso-position-horizontal-relative:text;mso-position-vertical:absolute;mso-position-vertical-relative:text;v-text-anchor:middle" o:gfxdata="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" fillcolor="#e7e6e6 [3214]" strokecolor="black [3213]" strokeweight="1pt"/>
             </w:pict>
           </mc:Fallback>
         </mc:AlternateContent>
@@ -770,9 +762,9 @@
               </wp:anchor>
             </w:drawing>
           </mc:Choice>
-          <mc:Fallback xmlns:mo="http://schemas.microsoft.com/office/mac/office/2008/main" xmlns:mv="urn:schemas-microsoft-com:mac:vml">
+          <mc:Fallback>
             <w:pict>
-              <v:line id="Прямая соединительная линия 107" o:spid="_x0000_s1026" style="position:absolute;flip:x y;z-index:251659776;visibility:visible;mso-wrap-style:square;mso-width-percent:0;mso-height-percent:0;mso-wrap-distance-left:9pt;mso-wrap-distance-top:0;mso-wrap-distance-right:9pt;mso-wrap-distance-bottom:0;mso-position-horizontal:absolute;mso-position-horizontal-relative:text;mso-position-vertical:absolute;mso-position-vertical-relative:text;mso-width-percent:0;mso-height-percent:0;mso-width-relative:margin;mso-height-relative:margin" from="237.45pt,13.85pt" to="364.95pt,64.1pt" o:gfxdata="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" strokecolor="black [3200]" strokeweight=".5pt">
+              <v:line w14:anchorId="16029466" id="Прямая соединительная линия 107" o:spid="_x0000_s1026" style="position:absolute;flip:x y;z-index:251659776;visibility:visible;mso-wrap-style:square;mso-width-percent:0;mso-height-percent:0;mso-wrap-distance-left:9pt;mso-wrap-distance-top:0;mso-wrap-distance-right:9pt;mso-wrap-distance-bottom:0;mso-position-horizontal:absolute;mso-position-horizontal-relative:text;mso-position-vertical:absolute;mso-position-vertical-relative:text;mso-width-percent:0;mso-height-percent:0;mso-width-relative:margin;mso-height-relative:margin" from="237.45pt,13.85pt" to="364.95pt,64.1pt" o:gfxdata="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" strokecolor="black [3200]" strokeweight=".5pt">
                 <v:stroke joinstyle="miter"/>
               </v:line>
             </w:pict>
@@ -834,9 +826,9 @@
               </wp:anchor>
             </w:drawing>
           </mc:Choice>
-          <mc:Fallback xmlns:mo="http://schemas.microsoft.com/office/mac/office/2008/main" xmlns:mv="urn:schemas-microsoft-com:mac:vml" xmlns:w15="http://schemas.microsoft.com/office/word/2012/wordml">
+          <mc:Fallback>
             <w:pict>
-              <v:line w14:anchorId="7091DA3E" id="Прямая соединительная линия 106" o:spid="_x0000_s1026" style="position:absolute;flip:y;z-index:251706368;visibility:visible;mso-wrap-style:square;mso-wrap-distance-left:9pt;mso-wrap-distance-top:0;mso-wrap-distance-right:9pt;mso-wrap-distance-bottom:0;mso-position-horizontal:absolute;mso-position-horizontal-relative:text;mso-position-vertical:absolute;mso-position-vertical-relative:text" from="110.7pt,13.85pt" to="223.95pt,64.1pt" o:gfxdata="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" strokecolor="black [3200]" strokeweight=".5pt">
+              <v:line w14:anchorId="3D4CA27E" id="Прямая соединительная линия 106" o:spid="_x0000_s1026" style="position:absolute;flip:y;z-index:251658752;visibility:visible;mso-wrap-style:square;mso-wrap-distance-left:9pt;mso-wrap-distance-top:0;mso-wrap-distance-right:9pt;mso-wrap-distance-bottom:0;mso-position-horizontal:absolute;mso-position-horizontal-relative:text;mso-position-vertical:absolute;mso-position-vertical-relative:text" from="110.7pt,13.85pt" to="223.95pt,64.1pt" o:gfxdata="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" strokecolor="black [3200]" strokeweight=".5pt">
                 <v:stroke joinstyle="miter"/>
               </v:line>
             </w:pict>
@@ -916,9 +908,9 @@
               </wp:anchor>
             </w:drawing>
           </mc:Choice>
-          <mc:Fallback xmlns:mo="http://schemas.microsoft.com/office/mac/office/2008/main" xmlns:mv="urn:schemas-microsoft-com:mac:vml">
+          <mc:Fallback>
             <w:pict>
-              <v:shape id="Надпись 43" o:spid="_x0000_s1029" type="#_x0000_t202" style="position:absolute;margin-left:318pt;margin-top:.05pt;width:150pt;height:19.5pt;z-index:251684352;visibility:visible;mso-wrap-style:square;mso-width-percent:0;mso-wrap-distance-left:9pt;mso-wrap-distance-top:0;mso-wrap-distance-right:9pt;mso-wrap-distance-bottom:0;mso-position-horizontal:absolute;mso-position-horizontal-relative:margin;mso-position-vertical:absolute;mso-position-vertical-relative:text;mso-width-percent:0;mso-width-relative:margin;v-text-anchor:top" o:gfxdata="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" filled="f" stroked="f" strokeweight=".5pt">
+              <v:shape w14:anchorId="7CA02BC2" id="Надпись 43" o:spid="_x0000_s1030" type="#_x0000_t202" style="position:absolute;margin-left:318pt;margin-top:.05pt;width:150pt;height:19.5pt;z-index:251684352;visibility:visible;mso-wrap-style:square;mso-width-percent:0;mso-wrap-distance-left:9pt;mso-wrap-distance-top:0;mso-wrap-distance-right:9pt;mso-wrap-distance-bottom:0;mso-position-horizontal:absolute;mso-position-horizontal-relative:margin;mso-position-vertical:absolute;mso-position-vertical-relative:text;mso-width-percent:0;mso-width-relative:margin;v-text-anchor:top" o:gfxdata="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" filled="f" stroked="f" strokeweight=".5pt">
                 <v:textbox>
                   <w:txbxContent>
                     <w:p>
@@ -989,13 +981,31 @@
                                 <w:sz w:val="24"/>
                               </w:rPr>
                             </w:pPr>
+                            <w:proofErr w:type="spellStart"/>
                             <w:r>
                               <w:rPr>
                                 <w:sz w:val="24"/>
                                 <w:lang w:val="en-US"/>
                               </w:rPr>
-                              <w:t>Основной экран</w:t>
+                              <w:t>Основной</w:t>
                             </w:r>
+                            <w:proofErr w:type="spellEnd"/>
+                            <w:r>
+                              <w:rPr>
+                                <w:sz w:val="24"/>
+                                <w:lang w:val="en-US"/>
+                              </w:rPr>
+                              <w:t xml:space="preserve"> </w:t>
+                            </w:r>
+                            <w:proofErr w:type="spellStart"/>
+                            <w:r>
+                              <w:rPr>
+                                <w:sz w:val="24"/>
+                                <w:lang w:val="en-US"/>
+                              </w:rPr>
+                              <w:t>экран</w:t>
+                            </w:r>
+                            <w:proofErr w:type="spellEnd"/>
                           </w:p>
                         </w:txbxContent>
                       </wps:txbx>
@@ -1014,9 +1024,9 @@
               </wp:anchor>
             </w:drawing>
           </mc:Choice>
-          <mc:Fallback xmlns:mo="http://schemas.microsoft.com/office/mac/office/2008/main" xmlns:mv="urn:schemas-microsoft-com:mac:vml">
+          <mc:Fallback>
             <w:pict>
-              <v:shape id="Надпись 159" o:spid="_x0000_s1030" type="#_x0000_t202" style="position:absolute;margin-left:54pt;margin-top:.05pt;width:105pt;height:19.5pt;z-index:251664896;visibility:visible;mso-wrap-style:square;mso-width-percent:0;mso-wrap-distance-left:9pt;mso-wrap-distance-top:0;mso-wrap-distance-right:9pt;mso-wrap-distance-bottom:0;mso-position-horizontal:absolute;mso-position-horizontal-relative:margin;mso-position-vertical:absolute;mso-position-vertical-relative:text;mso-width-percent:0;mso-width-relative:margin;v-text-anchor:top" o:gfxdata="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" filled="f" stroked="f" strokeweight=".5pt">
+              <v:shape w14:anchorId="67965504" id="Надпись 159" o:spid="_x0000_s1031" type="#_x0000_t202" style="position:absolute;margin-left:54pt;margin-top:.05pt;width:105pt;height:19.5pt;z-index:251664896;visibility:visible;mso-wrap-style:square;mso-width-percent:0;mso-wrap-distance-left:9pt;mso-wrap-distance-top:0;mso-wrap-distance-right:9pt;mso-wrap-distance-bottom:0;mso-position-horizontal:absolute;mso-position-horizontal-relative:margin;mso-position-vertical:absolute;mso-position-vertical-relative:text;mso-width-percent:0;mso-width-relative:margin;v-text-anchor:top" o:gfxdata="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" filled="f" stroked="f" strokeweight=".5pt">
                 <v:textbox>
                   <w:txbxContent>
                     <w:p>
@@ -1163,9 +1173,9 @@
               </wp:anchor>
             </w:drawing>
           </mc:Choice>
-          <mc:Fallback xmlns:mo="http://schemas.microsoft.com/office/mac/office/2008/main" xmlns:mv="urn:schemas-microsoft-com:mac:vml" xmlns:w15="http://schemas.microsoft.com/office/word/2012/wordml">
+          <mc:Fallback>
             <w:pict>
-              <v:shape w14:anchorId="10E8E58C" id="Полилиния 155" o:spid="_x0000_s1026" style="position:absolute;margin-left:-29.55pt;margin-top:9.35pt;width:47.25pt;height:392.95pt;z-index:251753472;visibility:visible;mso-wrap-style:square;mso-height-percent:0;mso-wrap-distance-left:9pt;mso-wrap-distance-top:0;mso-wrap-distance-right:9pt;mso-wrap-distance-bottom:0;mso-position-horizontal:absolute;mso-position-horizontal-relative:text;mso-position-vertical:absolute;mso-position-vertical-relative:text;mso-height-percent:0;mso-height-relative:margin;v-text-anchor:middle" coordsize="600314,4924232" o:gfxdata="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" path="m600314,418907c305039,52988,9764,-312930,239,437957v-9525,750887,266700,2618581,542925,4486275e" filled="f" strokecolor="#1f4d78 [1604]" strokeweight="1pt">
+              <v:shape w14:anchorId="4CA4816D" id="Полилиния 1" o:spid="_x0000_s1026" style="position:absolute;margin-left:-29.55pt;margin-top:9.35pt;width:47.25pt;height:392.95pt;z-index:251663872;visibility:visible;mso-wrap-style:square;mso-height-percent:0;mso-wrap-distance-left:9pt;mso-wrap-distance-top:0;mso-wrap-distance-right:9pt;mso-wrap-distance-bottom:0;mso-position-horizontal:absolute;mso-position-horizontal-relative:text;mso-position-vertical:absolute;mso-position-vertical-relative:text;mso-height-percent:0;mso-height-relative:margin;v-text-anchor:middle" coordsize="600314,4924232" o:gfxdata="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" path="m600314,418907c305039,52988,9764,-312930,239,437957v-9525,750887,266700,2618581,542925,4486275e" filled="f" strokecolor="#1f4d78 [1604]" strokeweight="1pt">
                 <v:stroke joinstyle="miter"/>
                 <v:path arrowok="t" o:connecttype="custom" o:connectlocs="600075,424541;239,443848;542948,4990465" o:connectangles="0,0,0"/>
               </v:shape>
@@ -1473,6 +1483,7 @@
                                   </w14:textOutline>
                                 </w:rPr>
                               </w:pPr>
+                              <w:proofErr w:type="spellStart"/>
                               <w:r>
                                 <w:rPr>
                                   <w:color w:val="000000" w:themeColor="text1"/>
@@ -1485,6 +1496,7 @@
                                 </w:rPr>
                                 <w:t>Audi</w:t>
                               </w:r>
+                              <w:proofErr w:type="spellEnd"/>
                             </w:p>
                           </w:txbxContent>
                         </wps:txbx>
@@ -1577,13 +1589,13 @@
               </wp:anchor>
             </w:drawing>
           </mc:Choice>
-          <mc:Fallback xmlns:mo="http://schemas.microsoft.com/office/mac/office/2008/main" xmlns:mv="urn:schemas-microsoft-com:mac:vml" xmlns:w15="http://schemas.microsoft.com/office/word/2012/wordml">
+          <mc:Fallback>
             <w:pict>
-              <v:group w14:anchorId="128AFB7C" id="Группа 57" o:spid="_x0000_s1030" style="position:absolute;margin-left:259.95pt;margin-top:4.85pt;width:197.25pt;height:4in;z-index:251672576" coordsize="25050,36004" o:gfxdata="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">
-                <v:rect id="Прямоугольник 58" o:spid="_x0000_s1031" style="position:absolute;width:25050;height:36004;visibility:visible;mso-wrap-style:square;v-text-anchor:middle" o:gfxdata="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" fillcolor="white [3212]" strokecolor="black [3213]" strokeweight="1pt"/>
-                <v:rect id="Прямоугольник 59" o:spid="_x0000_s1032" style="position:absolute;left:95;top:95;width:24860;height:4096;visibility:visible;mso-wrap-style:square;v-text-anchor:middle" o:gfxdata="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" fillcolor="#e7e6e6 [3214]" strokecolor="black [3213]" strokeweight="1pt"/>
-                <v:rect id="Прямоугольник 60" o:spid="_x0000_s1033" style="position:absolute;left:6667;top:1047;width:11716;height:2667;visibility:visible;mso-wrap-style:square;v-text-anchor:middle" o:gfxdata="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" fillcolor="#e7e6e6 [3214]" strokecolor="black [3213]" strokeweight="1pt"/>
-                <v:shape id="Надпись 61" o:spid="_x0000_s1034" type="#_x0000_t202" style="position:absolute;left:7048;top:1333;width:10859;height:2286;visibility:visible;mso-wrap-style:square;v-text-anchor:top" o:gfxdata="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" filled="f" stroked="f" strokeweight=".5pt">
+              <v:group w14:anchorId="02417ECD" id="Группа 57" o:spid="_x0000_s1032" style="position:absolute;margin-left:259.95pt;margin-top:4.85pt;width:197.25pt;height:4in;z-index:251634176" coordsize="25050,36004" o:gfxdata="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">
+                <v:rect id="Прямоугольник 58" o:spid="_x0000_s1033" style="position:absolute;width:25050;height:36004;visibility:visible;mso-wrap-style:square;v-text-anchor:middle" o:gfxdata="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" fillcolor="white [3212]" strokecolor="black [3213]" strokeweight="1pt"/>
+                <v:rect id="Прямоугольник 59" o:spid="_x0000_s1034" style="position:absolute;left:95;top:95;width:24860;height:4096;visibility:visible;mso-wrap-style:square;v-text-anchor:middle" o:gfxdata="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" fillcolor="#e7e6e6 [3214]" strokecolor="black [3213]" strokeweight="1pt"/>
+                <v:rect id="Прямоугольник 60" o:spid="_x0000_s1035" style="position:absolute;left:6667;top:1047;width:11716;height:2667;visibility:visible;mso-wrap-style:square;v-text-anchor:middle" o:gfxdata="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" fillcolor="#e7e6e6 [3214]" strokecolor="black [3213]" strokeweight="1pt"/>
+                <v:shape id="Надпись 61" o:spid="_x0000_s1036" type="#_x0000_t202" style="position:absolute;left:7048;top:1333;width:10859;height:2286;visibility:visible;mso-wrap-style:square;v-text-anchor:top" o:gfxdata="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" filled="f" stroked="f" strokeweight=".5pt">
                   <v:textbox>
                     <w:txbxContent>
                       <w:p>
@@ -1610,8 +1622,8 @@
                     <v:h position="#1,#0" xrange="0,10800" yrange="0,21600"/>
                   </v:handles>
                 </v:shapetype>
-                <v:shape id="Стрелка вниз 62" o:spid="_x0000_s1035" type="#_x0000_t67" style="position:absolute;left:16287;top:2000;width:953;height:1333;visibility:visible;mso-wrap-style:square;v-text-anchor:middle" o:gfxdata="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" adj="13886" fillcolor="#5b9bd5 [3204]" strokecolor="#1f4d78 [1604]" strokeweight="1pt"/>
-                <v:rect id="Прямоугольник 63" o:spid="_x0000_s1036" style="position:absolute;left:95;top:4095;width:24860;height:2286;visibility:visible;mso-wrap-style:square;v-text-anchor:middle" o:gfxdata="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" fillcolor="#ededed [662]" strokecolor="black [3213]" strokeweight="1pt">
+                <v:shape id="Стрелка вниз 62" o:spid="_x0000_s1037" type="#_x0000_t67" style="position:absolute;left:16287;top:2000;width:953;height:1333;visibility:visible;mso-wrap-style:square;v-text-anchor:middle" o:gfxdata="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" adj="13886" fillcolor="#5b9bd5 [3204]" strokecolor="#1f4d78 [1604]" strokeweight="1pt"/>
+                <v:rect id="Прямоугольник 63" o:spid="_x0000_s1038" style="position:absolute;left:95;top:4095;width:24860;height:2286;visibility:visible;mso-wrap-style:square;v-text-anchor:middle" o:gfxdata="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" fillcolor="#ededed [662]" strokecolor="black [3213]" strokeweight="1pt">
                   <v:textbox>
                     <w:txbxContent>
                       <w:p>
@@ -1645,7 +1657,7 @@
                     </w:txbxContent>
                   </v:textbox>
                 </v:rect>
-                <v:rect id="Прямоугольник 64" o:spid="_x0000_s1037" style="position:absolute;left:95;top:23482;width:24860;height:2286;visibility:visible;mso-wrap-style:square;v-text-anchor:middle" o:gfxdata="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" fillcolor="#ededed [662]" strokecolor="black [3213]" strokeweight="1pt">
+                <v:rect id="Прямоугольник 64" o:spid="_x0000_s1039" style="position:absolute;left:95;top:23482;width:24860;height:2286;visibility:visible;mso-wrap-style:square;v-text-anchor:middle" o:gfxdata="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" fillcolor="#ededed [662]" strokecolor="black [3213]" strokeweight="1pt">
                   <v:textbox>
                     <w:txbxContent>
                       <w:p>
@@ -1750,9 +1762,9 @@
               </wp:anchor>
             </w:drawing>
           </mc:Choice>
-          <mc:Fallback xmlns:mo="http://schemas.microsoft.com/office/mac/office/2008/main" xmlns:mv="urn:schemas-microsoft-com:mac:vml" xmlns:w15="http://schemas.microsoft.com/office/word/2012/wordml">
+          <mc:Fallback>
             <w:pict>
-              <v:shape w14:anchorId="0BC128A7" id="Надпись 93" o:spid="_x0000_s1038" type="#_x0000_t202" style="position:absolute;margin-left:208.2pt;margin-top:2.85pt;width:49.5pt;height:19.5pt;z-index:251685888;visibility:visible;mso-wrap-style:square;mso-wrap-distance-left:9pt;mso-wrap-distance-top:0;mso-wrap-distance-right:9pt;mso-wrap-distance-bottom:0;mso-position-horizontal:absolute;mso-position-horizontal-relative:text;mso-position-vertical:absolute;mso-position-vertical-relative:text;v-text-anchor:top" o:gfxdata="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" filled="f" stroked="f" strokeweight=".5pt">
+              <v:shape w14:anchorId="0F0E54A7" id="Надпись 93" o:spid="_x0000_s1040" type="#_x0000_t202" style="position:absolute;margin-left:208.2pt;margin-top:2.85pt;width:49.5pt;height:19.5pt;z-index:251646464;visibility:visible;mso-wrap-style:square;mso-wrap-distance-left:9pt;mso-wrap-distance-top:0;mso-wrap-distance-right:9pt;mso-wrap-distance-bottom:0;mso-position-horizontal:absolute;mso-position-horizontal-relative:text;mso-position-vertical:absolute;mso-position-vertical-relative:text;v-text-anchor:top" o:gfxdata="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" filled="f" stroked="f" strokeweight=".5pt">
                 <v:textbox>
                   <w:txbxContent>
                     <w:p>
@@ -1837,9 +1849,9 @@
               </wp:anchor>
             </w:drawing>
           </mc:Choice>
-          <mc:Fallback xmlns:mo="http://schemas.microsoft.com/office/mac/office/2008/main" xmlns:mv="urn:schemas-microsoft-com:mac:vml" xmlns:w15="http://schemas.microsoft.com/office/word/2012/wordml">
+          <mc:Fallback>
             <w:pict>
-              <v:shapetype w14:anchorId="1D308E8F" id="_x0000_t69" coordsize="21600,21600" o:spt="69" adj="4320,5400" path="m,10800l@0,21600@0@3@2@3@2,21600,21600,10800@2,0@2@1@0@1@0,xe">
+              <v:shapetype w14:anchorId="37F4F8B8" id="_x0000_t69" coordsize="21600,21600" o:spt="69" adj="4320,5400" path="m,10800l@0,21600@0@3@2@3@2,21600,21600,10800@2,0@2@1@0@1@0,xe">
                 <v:stroke joinstyle="miter"/>
                 <v:formulas>
                   <v:f eqn="val #0"/>
@@ -1855,7 +1867,7 @@
                   <v:h position="#0,#1" xrange="0,10800" yrange="0,10800"/>
                 </v:handles>
               </v:shapetype>
-              <v:shape id="Двойная стрелка влево/вправо 92" o:spid="_x0000_s1026" type="#_x0000_t69" style="position:absolute;margin-left:205.4pt;margin-top:19.25pt;width:51.75pt;height:8.25pt;z-index:251683840;visibility:visible;mso-wrap-style:square;mso-wrap-distance-left:9pt;mso-wrap-distance-top:0;mso-wrap-distance-right:9pt;mso-wrap-distance-bottom:0;mso-position-horizontal:absolute;mso-position-horizontal-relative:margin;mso-position-vertical:absolute;mso-position-vertical-relative:text;v-text-anchor:middle" o:gfxdata="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" adj="1722" fillcolor="#5b9bd5 [3204]" strokecolor="#1f4d78 [1604]" strokeweight="1pt">
+              <v:shape id="Двойная стрелка влево/вправо 92" o:spid="_x0000_s1026" type="#_x0000_t69" style="position:absolute;margin-left:205.4pt;margin-top:19.25pt;width:51.75pt;height:8.25pt;z-index:251645440;visibility:visible;mso-wrap-style:square;mso-wrap-distance-left:9pt;mso-wrap-distance-top:0;mso-wrap-distance-right:9pt;mso-wrap-distance-bottom:0;mso-position-horizontal:absolute;mso-position-horizontal-relative:margin;mso-position-vertical:absolute;mso-position-vertical-relative:text;v-text-anchor:middle" o:gfxdata="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" adj="1722" fillcolor="#5b9bd5 [3204]" strokecolor="#1f4d78 [1604]" strokeweight="1pt">
                 <w10:wrap anchorx="margin"/>
               </v:shape>
             </w:pict>
@@ -2222,9 +2234,9 @@
               </wp:anchor>
             </w:drawing>
           </mc:Choice>
-          <mc:Fallback xmlns:mo="http://schemas.microsoft.com/office/mac/office/2008/main" xmlns:mv="urn:schemas-microsoft-com:mac:vml" xmlns:w15="http://schemas.microsoft.com/office/word/2012/wordml">
+          <mc:Fallback>
             <w:pict>
-              <v:group w14:anchorId="4CC0078E" id="Группа 39" o:spid="_x0000_s1026" style="position:absolute;margin-left:433.85pt;margin-top:15.35pt;width:15.75pt;height:15.75pt;z-index:251682816;mso-width-relative:margin;mso-height-relative:margin" coordsize="5334,5143" o:gfxdata="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">
+              <v:group w14:anchorId="22523CDA" id="Группа 39" o:spid="_x0000_s1026" style="position:absolute;margin-left:433.85pt;margin-top:15.35pt;width:15.75pt;height:15.75pt;z-index:251644416;mso-width-relative:margin;mso-height-relative:margin" coordsize="5334,5143" o:gfxdata="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">
                 <v:rect id="Прямоугольник 30" o:spid="_x0000_s1027" style="position:absolute;width:1333;height:1333;visibility:visible;mso-wrap-style:square;v-text-anchor:middle" o:gfxdata="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" fillcolor="black [3200]" strokecolor="black [1600]" strokeweight="1pt"/>
                 <v:rect id="Прямоугольник 31" o:spid="_x0000_s1028" style="position:absolute;left:2000;width:1333;height:1333;visibility:visible;mso-wrap-style:square;v-text-anchor:middle" o:gfxdata="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" fillcolor="black [3200]" strokecolor="black [1600]" strokeweight="1pt"/>
                 <v:rect id="Прямоугольник 32" o:spid="_x0000_s1029" style="position:absolute;left:4000;width:1334;height:1333;visibility:visible;mso-wrap-style:square;v-text-anchor:middle" o:gfxdata="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" fillcolor="black [3200]" strokecolor="black [1600]" strokeweight="1pt"/>
@@ -2301,9 +2313,9 @@
               </wp:anchor>
             </w:drawing>
           </mc:Choice>
-          <mc:Fallback xmlns:mo="http://schemas.microsoft.com/office/mac/office/2008/main" xmlns:mv="urn:schemas-microsoft-com:mac:vml" xmlns:w15="http://schemas.microsoft.com/office/word/2012/wordml">
+          <mc:Fallback>
             <w:pict>
-              <v:shape w14:anchorId="13C8EE61" id="Равно 83" o:spid="_x0000_s1026" style="position:absolute;margin-left:265.2pt;margin-top:14.6pt;width:24.75pt;height:15.75pt;z-index:251681792;visibility:visible;mso-wrap-style:square;mso-wrap-distance-left:9pt;mso-wrap-distance-top:0;mso-wrap-distance-right:9pt;mso-wrap-distance-bottom:0;mso-position-horizontal:absolute;mso-position-horizontal-relative:text;mso-position-vertical:absolute;mso-position-vertical-relative:text;v-text-anchor:middle" coordsize="314325,200025" o:gfxdata="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" path="m41664,41205r230997,l272661,88251r-230997,l41664,41205xm41664,111774r230997,l272661,158820r-230997,l41664,111774xe" fillcolor="black [3200]" strokecolor="black [1600]" strokeweight="1pt">
+              <v:shape w14:anchorId="06C07BEA" id="Равно 83" o:spid="_x0000_s1026" style="position:absolute;margin-left:265.2pt;margin-top:14.6pt;width:24.75pt;height:15.75pt;z-index:251643392;visibility:visible;mso-wrap-style:square;mso-wrap-distance-left:9pt;mso-wrap-distance-top:0;mso-wrap-distance-right:9pt;mso-wrap-distance-bottom:0;mso-position-horizontal:absolute;mso-position-horizontal-relative:text;mso-position-vertical:absolute;mso-position-vertical-relative:text;v-text-anchor:middle" coordsize="314325,200025" o:gfxdata="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" path="m41664,41205r230997,l272661,88251r-230997,l41664,41205xm41664,111774r230997,l272661,158820r-230997,l41664,111774xe" fillcolor="black [3200]" strokecolor="black [1600]" strokeweight="1pt">
                 <v:stroke joinstyle="miter"/>
                 <v:path arrowok="t" o:connecttype="custom" o:connectlocs="41664,41205;272661,41205;272661,88251;41664,88251;41664,41205;41664,111774;272661,111774;272661,158820;41664,158820;41664,111774" o:connectangles="0,0,0,0,0,0,0,0,0,0"/>
               </v:shape>
@@ -2642,6 +2654,7 @@
                                         </w14:textOutline>
                                       </w:rPr>
                                     </w:pPr>
+                                    <w:proofErr w:type="spellStart"/>
                                     <w:r>
                                       <w:rPr>
                                         <w:color w:val="000000" w:themeColor="text1"/>
@@ -2654,6 +2667,7 @@
                                       </w:rPr>
                                       <w:t>Audi</w:t>
                                     </w:r>
+                                    <w:proofErr w:type="spellEnd"/>
                                   </w:p>
                                 </w:txbxContent>
                               </wps:txbx>
@@ -2749,7 +2763,7 @@
                               </pic:cNvPicPr>
                             </pic:nvPicPr>
                             <pic:blipFill>
-                              <a:blip r:embed="rId6" cstate="print">
+                              <a:blip r:embed="rId5" cstate="print">
                                 <a:extLst>
                                   <a:ext uri="{28A0092B-C50C-407E-A947-70E740481C1C}">
                                     <a14:useLocalDpi xmlns:a14="http://schemas.microsoft.com/office/drawing/2010/main" val="0"/>
@@ -2778,7 +2792,7 @@
                               </pic:cNvPicPr>
                             </pic:nvPicPr>
                             <pic:blipFill>
-                              <a:blip r:embed="rId6" cstate="print">
+                              <a:blip r:embed="rId5" cstate="print">
                                 <a:extLst>
                                   <a:ext uri="{28A0092B-C50C-407E-A947-70E740481C1C}">
                                     <a14:useLocalDpi xmlns:a14="http://schemas.microsoft.com/office/drawing/2010/main" val="0"/>
@@ -2807,7 +2821,7 @@
                               </pic:cNvPicPr>
                             </pic:nvPicPr>
                             <pic:blipFill>
-                              <a:blip r:embed="rId6" cstate="print">
+                              <a:blip r:embed="rId5" cstate="print">
                                 <a:extLst>
                                   <a:ext uri="{28A0092B-C50C-407E-A947-70E740481C1C}">
                                     <a14:useLocalDpi xmlns:a14="http://schemas.microsoft.com/office/drawing/2010/main" val="0"/>
@@ -2836,7 +2850,7 @@
                               </pic:cNvPicPr>
                             </pic:nvPicPr>
                             <pic:blipFill>
-                              <a:blip r:embed="rId6" cstate="print">
+                              <a:blip r:embed="rId5" cstate="print">
                                 <a:extLst>
                                   <a:ext uri="{28A0092B-C50C-407E-A947-70E740481C1C}">
                                     <a14:useLocalDpi xmlns:a14="http://schemas.microsoft.com/office/drawing/2010/main" val="0"/>
@@ -3089,6 +3103,7 @@
                                     </w:rPr>
                                     <w:t xml:space="preserve">   </w:t>
                                   </w:r>
+                                  <w:proofErr w:type="spellStart"/>
                                   <w:r>
                                     <w:rPr>
                                       <w:sz w:val="20"/>
@@ -3096,6 +3111,7 @@
                                     </w:rPr>
                                     <w:t>Автомат</w:t>
                                   </w:r>
+                                  <w:proofErr w:type="spellEnd"/>
                                   <w:r>
                                     <w:rPr>
                                       <w:sz w:val="20"/>
@@ -3158,6 +3174,7 @@
                                     </w:rPr>
                                     <w:t xml:space="preserve">        </w:t>
                                   </w:r>
+                                  <w:proofErr w:type="spellStart"/>
                                   <w:r>
                                     <w:rPr>
                                       <w:sz w:val="20"/>
@@ -3165,6 +3182,7 @@
                                     </w:rPr>
                                     <w:t>Робот</w:t>
                                   </w:r>
+                                  <w:proofErr w:type="spellEnd"/>
                                   <w:r>
                                     <w:rPr>
                                       <w:sz w:val="20"/>
@@ -3227,6 +3245,7 @@
                                     </w:rPr>
                                     <w:t xml:space="preserve">        </w:t>
                                   </w:r>
+                                  <w:proofErr w:type="spellStart"/>
                                   <w:r>
                                     <w:rPr>
                                       <w:sz w:val="20"/>
@@ -3234,6 +3253,7 @@
                                     </w:rPr>
                                     <w:t>Робот</w:t>
                                   </w:r>
+                                  <w:proofErr w:type="spellEnd"/>
                                   <w:r>
                                     <w:rPr>
                                       <w:sz w:val="20"/>
@@ -3296,6 +3316,7 @@
                                     </w:rPr>
                                     <w:t xml:space="preserve">   </w:t>
                                   </w:r>
+                                  <w:proofErr w:type="spellStart"/>
                                   <w:r>
                                     <w:rPr>
                                       <w:sz w:val="20"/>
@@ -3303,6 +3324,7 @@
                                     </w:rPr>
                                     <w:t>Автомат</w:t>
                                   </w:r>
+                                  <w:proofErr w:type="spellEnd"/>
                                   <w:r>
                                     <w:rPr>
                                       <w:sz w:val="20"/>
@@ -3814,16 +3836,16 @@
               </wp:anchor>
             </w:drawing>
           </mc:Choice>
-          <mc:Fallback xmlns:mo="http://schemas.microsoft.com/office/mac/office/2008/main" xmlns:mv="urn:schemas-microsoft-com:mac:vml" xmlns:w15="http://schemas.microsoft.com/office/word/2012/wordml">
+          <mc:Fallback>
             <w:pict>
-              <v:group w14:anchorId="67E76712" id="Группа 53" o:spid="_x0000_s1039" style="position:absolute;margin-left:3.45pt;margin-top:4.85pt;width:198pt;height:4in;z-index:251667456" coordsize="25146,36576" o:gfxdata="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">
-                <v:group id="Группа 29" o:spid="_x0000_s1040" style="position:absolute;width:25146;height:36576" coordsize="25146,36576" o:gfxdata="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">
-                  <v:group id="Группа 28" o:spid="_x0000_s1041" style="position:absolute;width:25146;height:36576" coordsize="25146,36576" o:gfxdata="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">
-                    <v:group id="Группа 8" o:spid="_x0000_s1042" style="position:absolute;width:25050;height:36576" coordsize="25050,36004" o:gfxdata="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">
-                      <v:rect id="Прямоугольник 1" o:spid="_x0000_s1043" style="position:absolute;width:25050;height:36004;visibility:visible;mso-wrap-style:square;v-text-anchor:middle" o:gfxdata="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" fillcolor="white [3212]" strokecolor="black [3213]" strokeweight="1pt"/>
-                      <v:rect id="Прямоугольник 2" o:spid="_x0000_s1044" style="position:absolute;left:95;top:95;width:24860;height:4096;visibility:visible;mso-wrap-style:square;v-text-anchor:middle" o:gfxdata="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" fillcolor="#e7e6e6 [3214]" strokecolor="black [3213]" strokeweight="1pt"/>
-                      <v:rect id="Прямоугольник 3" o:spid="_x0000_s1045" style="position:absolute;left:6667;top:1047;width:11716;height:2667;visibility:visible;mso-wrap-style:square;v-text-anchor:middle" o:gfxdata="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" fillcolor="#e7e6e6 [3214]" strokecolor="black [3213]" strokeweight="1pt"/>
-                      <v:shape id="Надпись 4" o:spid="_x0000_s1046" type="#_x0000_t202" style="position:absolute;left:7048;top:1333;width:10859;height:2286;visibility:visible;mso-wrap-style:square;v-text-anchor:top" o:gfxdata="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" filled="f" stroked="f" strokeweight=".5pt">
+              <v:group w14:anchorId="582AC65C" id="Группа 53" o:spid="_x0000_s1041" style="position:absolute;margin-left:3.45pt;margin-top:4.85pt;width:198pt;height:4in;z-index:251633152" coordsize="25146,36576" o:gfxdata="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">
+                <v:group id="Группа 29" o:spid="_x0000_s1042" style="position:absolute;width:25146;height:36576" coordsize="25146,36576" o:gfxdata="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">
+                  <v:group id="Группа 28" o:spid="_x0000_s1043" style="position:absolute;width:25146;height:36576" coordsize="25146,36576" o:gfxdata="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">
+                    <v:group id="Группа 8" o:spid="_x0000_s1044" style="position:absolute;width:25050;height:36576" coordsize="25050,36004" o:gfxdata="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">
+                      <v:rect id="Прямоугольник 1" o:spid="_x0000_s1045" style="position:absolute;width:25050;height:36004;visibility:visible;mso-wrap-style:square;v-text-anchor:middle" o:gfxdata="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" fillcolor="white [3212]" strokecolor="black [3213]" strokeweight="1pt"/>
+                      <v:rect id="Прямоугольник 2" o:spid="_x0000_s1046" style="position:absolute;left:95;top:95;width:24860;height:4096;visibility:visible;mso-wrap-style:square;v-text-anchor:middle" o:gfxdata="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" fillcolor="#e7e6e6 [3214]" strokecolor="black [3213]" strokeweight="1pt"/>
+                      <v:rect id="Прямоугольник 3" o:spid="_x0000_s1047" style="position:absolute;left:6667;top:1047;width:11716;height:2667;visibility:visible;mso-wrap-style:square;v-text-anchor:middle" o:gfxdata="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" fillcolor="#e7e6e6 [3214]" strokecolor="black [3213]" strokeweight="1pt"/>
+                      <v:shape id="Надпись 4" o:spid="_x0000_s1048" type="#_x0000_t202" style="position:absolute;left:7048;top:1333;width:10859;height:2286;visibility:visible;mso-wrap-style:square;v-text-anchor:top" o:gfxdata="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" filled="f" stroked="f" strokeweight=".5pt">
                         <v:textbox>
                           <w:txbxContent>
                             <w:p>
@@ -3834,8 +3856,8 @@
                           </w:txbxContent>
                         </v:textbox>
                       </v:shape>
-                      <v:shape id="Стрелка вниз 5" o:spid="_x0000_s1047" type="#_x0000_t67" style="position:absolute;left:16287;top:2000;width:953;height:1333;visibility:visible;mso-wrap-style:square;v-text-anchor:middle" o:gfxdata="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" adj="13886" fillcolor="#5b9bd5 [3204]" strokecolor="#1f4d78 [1604]" strokeweight="1pt"/>
-                      <v:rect id="Прямоугольник 6" o:spid="_x0000_s1048" style="position:absolute;left:95;top:4095;width:24860;height:2286;visibility:visible;mso-wrap-style:square;v-text-anchor:middle" o:gfxdata="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" fillcolor="#ededed [662]" strokecolor="black [3213]" strokeweight="1pt">
+                      <v:shape id="Стрелка вниз 5" o:spid="_x0000_s1049" type="#_x0000_t67" style="position:absolute;left:16287;top:2000;width:953;height:1333;visibility:visible;mso-wrap-style:square;v-text-anchor:middle" o:gfxdata="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" adj="13886" fillcolor="#5b9bd5 [3204]" strokecolor="#1f4d78 [1604]" strokeweight="1pt"/>
+                      <v:rect id="Прямоугольник 6" o:spid="_x0000_s1050" style="position:absolute;left:95;top:4095;width:24860;height:2286;visibility:visible;mso-wrap-style:square;v-text-anchor:middle" o:gfxdata="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" fillcolor="#ededed [662]" strokecolor="black [3213]" strokeweight="1pt">
                         <v:textbox>
                           <w:txbxContent>
                             <w:p>
@@ -3869,7 +3891,7 @@
                           </w:txbxContent>
                         </v:textbox>
                       </v:rect>
-                      <v:rect id="Прямоугольник 7" o:spid="_x0000_s1049" style="position:absolute;left:95;top:26670;width:24860;height:2286;visibility:visible;mso-wrap-style:square;v-text-anchor:middle" o:gfxdata="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" fillcolor="#ededed [662]" strokecolor="black [3213]" strokeweight="1pt">
+                      <v:rect id="Прямоугольник 7" o:spid="_x0000_s1051" style="position:absolute;left:95;top:26670;width:24860;height:2286;visibility:visible;mso-wrap-style:square;v-text-anchor:middle" o:gfxdata="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" fillcolor="#ededed [662]" strokecolor="black [3213]" strokeweight="1pt">
                         <v:textbox>
                           <w:txbxContent>
                             <w:p>
@@ -3921,23 +3943,23 @@
                       <v:path o:extrusionok="f" gradientshapeok="t" o:connecttype="rect"/>
                       <o:lock v:ext="edit" aspectratio="t"/>
                     </v:shapetype>
-                    <v:shape id="Рисунок 9" o:spid="_x0000_s1050" type="#_x0000_t75" style="position:absolute;left:666;top:6953;width:5715;height:5715;visibility:visible;mso-wrap-style:square" o:gfxdata="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">
-                      <v:imagedata r:id="rId7" o:title=""/>
+                    <v:shape id="Рисунок 9" o:spid="_x0000_s1052" type="#_x0000_t75" style="position:absolute;left:666;top:6953;width:5715;height:5715;visibility:visible;mso-wrap-style:square" o:gfxdata="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">
+                      <v:imagedata r:id="rId6" o:title=""/>
                       <v:path arrowok="t"/>
                     </v:shape>
-                    <v:shape id="Рисунок 13" o:spid="_x0000_s1051" type="#_x0000_t75" style="position:absolute;left:666;top:13811;width:5715;height:5715;visibility:visible;mso-wrap-style:square" o:gfxdata="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">
-                      <v:imagedata r:id="rId7" o:title=""/>
+                    <v:shape id="Рисунок 13" o:spid="_x0000_s1053" type="#_x0000_t75" style="position:absolute;left:666;top:13811;width:5715;height:5715;visibility:visible;mso-wrap-style:square" o:gfxdata="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">
+                      <v:imagedata r:id="rId6" o:title=""/>
                       <v:path arrowok="t"/>
                     </v:shape>
-                    <v:shape id="Рисунок 14" o:spid="_x0000_s1052" type="#_x0000_t75" style="position:absolute;left:666;top:20669;width:5715;height:5715;visibility:visible;mso-wrap-style:square" o:gfxdata="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">
-                      <v:imagedata r:id="rId7" o:title=""/>
+                    <v:shape id="Рисунок 14" o:spid="_x0000_s1054" type="#_x0000_t75" style="position:absolute;left:666;top:20669;width:5715;height:5715;visibility:visible;mso-wrap-style:square" o:gfxdata="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">
+                      <v:imagedata r:id="rId6" o:title=""/>
                       <v:path arrowok="t"/>
                     </v:shape>
-                    <v:shape id="Рисунок 15" o:spid="_x0000_s1053" type="#_x0000_t75" style="position:absolute;left:762;top:30194;width:5715;height:5715;visibility:visible;mso-wrap-style:square" o:gfxdata="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">
-                      <v:imagedata r:id="rId7" o:title=""/>
+                    <v:shape id="Рисунок 15" o:spid="_x0000_s1055" type="#_x0000_t75" style="position:absolute;left:762;top:30194;width:5715;height:5715;visibility:visible;mso-wrap-style:square" o:gfxdata="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">
+                      <v:imagedata r:id="rId6" o:title=""/>
                       <v:path arrowok="t"/>
                     </v:shape>
-                    <v:shape id="Надпись 16" o:spid="_x0000_s1054" type="#_x0000_t202" style="position:absolute;left:6477;top:6667;width:6286;height:2477;visibility:visible;mso-wrap-style:square;v-text-anchor:top" o:gfxdata="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" filled="f" stroked="f" strokeweight=".5pt">
+                    <v:shape id="Надпись 16" o:spid="_x0000_s1056" type="#_x0000_t202" style="position:absolute;left:6477;top:6667;width:6286;height:2477;visibility:visible;mso-wrap-style:square;v-text-anchor:top" o:gfxdata="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" filled="f" stroked="f" strokeweight=".5pt">
                       <v:textbox>
                         <w:txbxContent>
                           <w:p>
@@ -3958,7 +3980,7 @@
                         </w:txbxContent>
                       </v:textbox>
                     </v:shape>
-                    <v:shape id="Надпись 17" o:spid="_x0000_s1055" type="#_x0000_t202" style="position:absolute;left:6477;top:13239;width:6286;height:2477;visibility:visible;mso-wrap-style:square;v-text-anchor:top" o:gfxdata="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" filled="f" stroked="f" strokeweight=".5pt">
+                    <v:shape id="Надпись 17" o:spid="_x0000_s1057" type="#_x0000_t202" style="position:absolute;left:6477;top:13239;width:6286;height:2477;visibility:visible;mso-wrap-style:square;v-text-anchor:top" o:gfxdata="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" filled="f" stroked="f" strokeweight=".5pt">
                       <v:textbox>
                         <w:txbxContent>
                           <w:p>
@@ -3979,7 +4001,7 @@
                         </w:txbxContent>
                       </v:textbox>
                     </v:shape>
-                    <v:shape id="Надпись 18" o:spid="_x0000_s1056" type="#_x0000_t202" style="position:absolute;left:6477;top:20193;width:6286;height:2476;visibility:visible;mso-wrap-style:square;v-text-anchor:top" o:gfxdata="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" filled="f" stroked="f" strokeweight=".5pt">
+                    <v:shape id="Надпись 18" o:spid="_x0000_s1058" type="#_x0000_t202" style="position:absolute;left:6477;top:20193;width:6286;height:2476;visibility:visible;mso-wrap-style:square;v-text-anchor:top" o:gfxdata="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" filled="f" stroked="f" strokeweight=".5pt">
                       <v:textbox>
                         <w:txbxContent>
                           <w:p>
@@ -4007,7 +4029,7 @@
                         </w:txbxContent>
                       </v:textbox>
                     </v:shape>
-                    <v:shape id="Надпись 19" o:spid="_x0000_s1057" type="#_x0000_t202" style="position:absolute;left:6477;top:29527;width:6286;height:2477;visibility:visible;mso-wrap-style:square;v-text-anchor:top" o:gfxdata="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" filled="f" stroked="f" strokeweight=".5pt">
+                    <v:shape id="Надпись 19" o:spid="_x0000_s1059" type="#_x0000_t202" style="position:absolute;left:6477;top:29527;width:6286;height:2477;visibility:visible;mso-wrap-style:square;v-text-anchor:top" o:gfxdata="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" filled="f" stroked="f" strokeweight=".5pt">
                       <v:textbox>
                         <w:txbxContent>
                           <w:p>
@@ -4035,7 +4057,7 @@
                         </w:txbxContent>
                       </v:textbox>
                     </v:shape>
-                    <v:shape id="Надпись 20" o:spid="_x0000_s1058" type="#_x0000_t202" style="position:absolute;left:16002;top:9239;width:9048;height:4000;visibility:visible;mso-wrap-style:square;v-text-anchor:top" o:gfxdata="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" filled="f" stroked="f" strokeweight=".5pt">
+                    <v:shape id="Надпись 20" o:spid="_x0000_s1060" type="#_x0000_t202" style="position:absolute;left:16002;top:9239;width:9048;height:4000;visibility:visible;mso-wrap-style:square;v-text-anchor:top" o:gfxdata="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" filled="f" stroked="f" strokeweight=".5pt">
                       <v:textbox>
                         <w:txbxContent>
                           <w:p>
@@ -4078,21 +4100,13 @@
                               <w:rPr>
                                 <w:sz w:val="20"/>
                               </w:rPr>
-                              <w:t xml:space="preserve">: </w:t>
+                              <w:t>: 0</w:t>
                             </w:r>
-                            <w:proofErr w:type="gramStart"/>
-                            <w:r>
-                              <w:rPr>
-                                <w:sz w:val="20"/>
-                              </w:rPr>
-                              <w:t>0</w:t>
-                            </w:r>
-                            <w:proofErr w:type="gramEnd"/>
                           </w:p>
                         </w:txbxContent>
                       </v:textbox>
                     </v:shape>
-                    <v:shape id="Надпись 21" o:spid="_x0000_s1059" type="#_x0000_t202" style="position:absolute;left:16097;top:16002;width:9049;height:4000;visibility:visible;mso-wrap-style:square;v-text-anchor:top" o:gfxdata="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" filled="f" stroked="f" strokeweight=".5pt">
+                    <v:shape id="Надпись 21" o:spid="_x0000_s1061" type="#_x0000_t202" style="position:absolute;left:16097;top:16002;width:9049;height:4000;visibility:visible;mso-wrap-style:square;v-text-anchor:top" o:gfxdata="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" filled="f" stroked="f" strokeweight=".5pt">
                       <v:textbox>
                         <w:txbxContent>
                           <w:p>
@@ -4135,21 +4149,13 @@
                               <w:rPr>
                                 <w:sz w:val="20"/>
                               </w:rPr>
-                              <w:t xml:space="preserve">: </w:t>
+                              <w:t>: 0</w:t>
                             </w:r>
-                            <w:proofErr w:type="gramStart"/>
-                            <w:r>
-                              <w:rPr>
-                                <w:sz w:val="20"/>
-                              </w:rPr>
-                              <w:t>0</w:t>
-                            </w:r>
-                            <w:proofErr w:type="gramEnd"/>
                           </w:p>
                         </w:txbxContent>
                       </v:textbox>
                     </v:shape>
-                    <v:shape id="Надпись 22" o:spid="_x0000_s1060" type="#_x0000_t202" style="position:absolute;left:16002;top:23050;width:9048;height:4001;visibility:visible;mso-wrap-style:square;v-text-anchor:top" o:gfxdata="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" filled="f" stroked="f" strokeweight=".5pt">
+                    <v:shape id="Надпись 22" o:spid="_x0000_s1062" type="#_x0000_t202" style="position:absolute;left:16002;top:23050;width:9048;height:4001;visibility:visible;mso-wrap-style:square;v-text-anchor:top" o:gfxdata="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" filled="f" stroked="f" strokeweight=".5pt">
                       <v:textbox>
                         <w:txbxContent>
                           <w:p>
@@ -4192,21 +4198,13 @@
                               <w:rPr>
                                 <w:sz w:val="20"/>
                               </w:rPr>
-                              <w:t xml:space="preserve">: </w:t>
+                              <w:t>: 1</w:t>
                             </w:r>
-                            <w:proofErr w:type="gramStart"/>
-                            <w:r>
-                              <w:rPr>
-                                <w:sz w:val="20"/>
-                              </w:rPr>
-                              <w:t>1</w:t>
-                            </w:r>
-                            <w:proofErr w:type="gramEnd"/>
                           </w:p>
                         </w:txbxContent>
                       </v:textbox>
                     </v:shape>
-                    <v:shape id="Надпись 23" o:spid="_x0000_s1061" type="#_x0000_t202" style="position:absolute;left:16002;top:32575;width:9048;height:4001;visibility:visible;mso-wrap-style:square;v-text-anchor:top" o:gfxdata="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" filled="f" stroked="f" strokeweight=".5pt">
+                    <v:shape id="Надпись 23" o:spid="_x0000_s1063" type="#_x0000_t202" style="position:absolute;left:16002;top:32575;width:9048;height:4001;visibility:visible;mso-wrap-style:square;v-text-anchor:top" o:gfxdata="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" filled="f" stroked="f" strokeweight=".5pt">
                       <v:textbox>
                         <w:txbxContent>
                           <w:p>
@@ -4249,21 +4247,13 @@
                               <w:rPr>
                                 <w:sz w:val="20"/>
                               </w:rPr>
-                              <w:t xml:space="preserve">: </w:t>
+                              <w:t>: 0</w:t>
                             </w:r>
-                            <w:proofErr w:type="gramStart"/>
-                            <w:r>
-                              <w:rPr>
-                                <w:sz w:val="20"/>
-                              </w:rPr>
-                              <w:t>0</w:t>
-                            </w:r>
-                            <w:proofErr w:type="gramEnd"/>
                           </w:p>
                         </w:txbxContent>
                       </v:textbox>
                     </v:shape>
-                    <v:shape id="Надпись 24" o:spid="_x0000_s1062" type="#_x0000_t202" style="position:absolute;left:15716;top:6667;width:9334;height:2381;visibility:visible;mso-wrap-style:square;v-text-anchor:top" o:gfxdata="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" filled="f" stroked="f" strokeweight=".5pt">
+                    <v:shape id="Надпись 24" o:spid="_x0000_s1064" type="#_x0000_t202" style="position:absolute;left:15716;top:6667;width:9334;height:2381;visibility:visible;mso-wrap-style:square;v-text-anchor:top" o:gfxdata="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" filled="f" stroked="f" strokeweight=".5pt">
                       <v:textbox>
                         <w:txbxContent>
                           <w:p>
@@ -4282,7 +4272,7 @@
                         </w:txbxContent>
                       </v:textbox>
                     </v:shape>
-                    <v:shape id="Надпись 25" o:spid="_x0000_s1063" type="#_x0000_t202" style="position:absolute;left:15716;top:13335;width:9334;height:2381;visibility:visible;mso-wrap-style:square;v-text-anchor:top" o:gfxdata="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" filled="f" stroked="f" strokeweight=".5pt">
+                    <v:shape id="Надпись 25" o:spid="_x0000_s1065" type="#_x0000_t202" style="position:absolute;left:15716;top:13335;width:9334;height:2381;visibility:visible;mso-wrap-style:square;v-text-anchor:top" o:gfxdata="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" filled="f" stroked="f" strokeweight=".5pt">
                       <v:textbox>
                         <w:txbxContent>
                           <w:p>
@@ -4301,7 +4291,7 @@
                         </w:txbxContent>
                       </v:textbox>
                     </v:shape>
-                    <v:shape id="Надпись 26" o:spid="_x0000_s1064" type="#_x0000_t202" style="position:absolute;left:15716;top:20193;width:9334;height:2381;visibility:visible;mso-wrap-style:square;v-text-anchor:top" o:gfxdata="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" filled="f" stroked="f" strokeweight=".5pt">
+                    <v:shape id="Надпись 26" o:spid="_x0000_s1066" type="#_x0000_t202" style="position:absolute;left:15716;top:20193;width:9334;height:2381;visibility:visible;mso-wrap-style:square;v-text-anchor:top" o:gfxdata="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" filled="f" stroked="f" strokeweight=".5pt">
                       <v:textbox>
                         <w:txbxContent>
                           <w:p>
@@ -4320,7 +4310,7 @@
                         </w:txbxContent>
                       </v:textbox>
                     </v:shape>
-                    <v:shape id="Надпись 27" o:spid="_x0000_s1065" type="#_x0000_t202" style="position:absolute;left:15716;top:29527;width:9334;height:2381;visibility:visible;mso-wrap-style:square;v-text-anchor:top" o:gfxdata="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" filled="f" stroked="f" strokeweight=".5pt">
+                    <v:shape id="Надпись 27" o:spid="_x0000_s1067" type="#_x0000_t202" style="position:absolute;left:15716;top:29527;width:9334;height:2381;visibility:visible;mso-wrap-style:square;v-text-anchor:top" o:gfxdata="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" filled="f" stroked="f" strokeweight=".5pt">
                       <v:textbox>
                         <w:txbxContent>
                           <w:p>
@@ -4340,24 +4330,24 @@
                       </v:textbox>
                     </v:shape>
                   </v:group>
-                  <v:line id="Прямая соединительная линия 10" o:spid="_x0000_s1066" style="position:absolute;flip:y;visibility:visible;mso-wrap-style:square" from="2476,13144" to="25050,13144" o:connectortype="straight" o:gfxdata="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" strokecolor="black [3213]" strokeweight=".5pt">
+                  <v:line id="Прямая соединительная линия 10" o:spid="_x0000_s1068" style="position:absolute;flip:y;visibility:visible;mso-wrap-style:square" from="2476,13144" to="25050,13144" o:connectortype="straight" o:gfxdata="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" strokecolor="black [3213]" strokeweight=".5pt">
                     <v:stroke joinstyle="miter"/>
                   </v:line>
-                  <v:line id="Прямая соединительная линия 11" o:spid="_x0000_s1067" style="position:absolute;flip:y;visibility:visible;mso-wrap-style:square" from="2476,20002" to="25050,20002" o:connectortype="straight" o:gfxdata="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" strokecolor="black [3213]" strokeweight=".5pt">
+                  <v:line id="Прямая соединительная линия 11" o:spid="_x0000_s1069" style="position:absolute;flip:y;visibility:visible;mso-wrap-style:square" from="2476,20002" to="25050,20002" o:connectortype="straight" o:gfxdata="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" strokecolor="black [3213]" strokeweight=".5pt">
                     <v:stroke joinstyle="miter"/>
                   </v:line>
                 </v:group>
-                <v:shape id="Равно 12" o:spid="_x0000_s1068" style="position:absolute;left:666;top:1238;width:3144;height:2000;visibility:visible;mso-wrap-style:square;v-text-anchor:middle" coordsize="314325,200025" o:gfxdata="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" path="m41664,41205r230997,l272661,88251r-230997,l41664,41205xm41664,111774r230997,l272661,158820r-230997,l41664,111774xe" fillcolor="black [3200]" strokecolor="black [1600]" strokeweight="1pt">
+                <v:shape id="Равно 12" o:spid="_x0000_s1070" style="position:absolute;left:666;top:1238;width:3144;height:2000;visibility:visible;mso-wrap-style:square;v-text-anchor:middle" coordsize="314325,200025" o:gfxdata="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" path="m41664,41205r230997,l272661,88251r-230997,l41664,41205xm41664,111774r230997,l272661,158820r-230997,l41664,111774xe" fillcolor="black [3200]" strokecolor="black [1600]" strokeweight="1pt">
                   <v:stroke joinstyle="miter"/>
                   <v:path arrowok="t" o:connecttype="custom" o:connectlocs="41664,41205;272661,41205;272661,88251;41664,88251;41664,41205;41664,111774;272661,111774;272661,158820;41664,158820;41664,111774" o:connectangles="0,0,0,0,0,0,0,0,0,0"/>
                 </v:shape>
-                <v:group id="Группа 52" o:spid="_x0000_s1069" style="position:absolute;left:21717;top:1428;width:2190;height:2001" coordsize="5715,5143" o:gfxdata="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">
-                  <v:rect id="Прямоугольник 41" o:spid="_x0000_s1070" style="position:absolute;width:1333;height:1333;visibility:visible;mso-wrap-style:square;v-text-anchor:middle" o:gfxdata="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" fillcolor="black [3200]" strokecolor="black [1600]" strokeweight="1pt"/>
-                  <v:rect id="Прямоугольник 42" o:spid="_x0000_s1071" style="position:absolute;left:2000;width:3619;height:1238;visibility:visible;mso-wrap-style:square;v-text-anchor:middle" o:gfxdata="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" fillcolor="black [3200]" strokecolor="black [1600]" strokeweight="1pt"/>
-                  <v:rect id="Прямоугольник 44" o:spid="_x0000_s1072" style="position:absolute;top:1905;width:1333;height:1333;visibility:visible;mso-wrap-style:square;v-text-anchor:middle" o:gfxdata="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" fillcolor="black [3200]" strokecolor="black [1600]" strokeweight="1pt"/>
-                  <v:rect id="Прямоугольник 47" o:spid="_x0000_s1073" style="position:absolute;top:3810;width:1333;height:1333;visibility:visible;mso-wrap-style:square;v-text-anchor:middle" o:gfxdata="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" fillcolor="black [3200]" strokecolor="black [1600]" strokeweight="1pt"/>
-                  <v:rect id="Прямоугольник 50" o:spid="_x0000_s1074" style="position:absolute;left:2095;top:1905;width:3620;height:1238;visibility:visible;mso-wrap-style:square;v-text-anchor:middle" o:gfxdata="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" fillcolor="black [3200]" strokecolor="black [1600]" strokeweight="1pt"/>
-                  <v:rect id="Прямоугольник 51" o:spid="_x0000_s1075" style="position:absolute;left:2095;top:3905;width:3620;height:1238;visibility:visible;mso-wrap-style:square;v-text-anchor:middle" o:gfxdata="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" fillcolor="black [3200]" strokecolor="black [1600]" strokeweight="1pt"/>
+                <v:group id="Группа 52" o:spid="_x0000_s1071" style="position:absolute;left:21717;top:1428;width:2190;height:2001" coordsize="5715,5143" o:gfxdata="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">
+                  <v:rect id="Прямоугольник 41" o:spid="_x0000_s1072" style="position:absolute;width:1333;height:1333;visibility:visible;mso-wrap-style:square;v-text-anchor:middle" o:gfxdata="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" fillcolor="black [3200]" strokecolor="black [1600]" strokeweight="1pt"/>
+                  <v:rect id="Прямоугольник 42" o:spid="_x0000_s1073" style="position:absolute;left:2000;width:3619;height:1238;visibility:visible;mso-wrap-style:square;v-text-anchor:middle" o:gfxdata="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" fillcolor="black [3200]" strokecolor="black [1600]" strokeweight="1pt"/>
+                  <v:rect id="Прямоугольник 44" o:spid="_x0000_s1074" style="position:absolute;top:1905;width:1333;height:1333;visibility:visible;mso-wrap-style:square;v-text-anchor:middle" o:gfxdata="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" fillcolor="black [3200]" strokecolor="black [1600]" strokeweight="1pt"/>
+                  <v:rect id="Прямоугольник 47" o:spid="_x0000_s1075" style="position:absolute;top:3810;width:1333;height:1333;visibility:visible;mso-wrap-style:square;v-text-anchor:middle" o:gfxdata="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" fillcolor="black [3200]" strokecolor="black [1600]" strokeweight="1pt"/>
+                  <v:rect id="Прямоугольник 50" o:spid="_x0000_s1076" style="position:absolute;left:2095;top:1905;width:3620;height:1238;visibility:visible;mso-wrap-style:square;v-text-anchor:middle" o:gfxdata="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" fillcolor="black [3200]" strokecolor="black [1600]" strokeweight="1pt"/>
+                  <v:rect id="Прямоугольник 51" o:spid="_x0000_s1077" style="position:absolute;left:2095;top:3905;width:3620;height:1238;visibility:visible;mso-wrap-style:square;v-text-anchor:middle" o:gfxdata="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" fillcolor="black [3200]" strokecolor="black [1600]" strokeweight="1pt"/>
                 </v:group>
               </v:group>
             </w:pict>
@@ -4429,9 +4419,9 @@
               </wp:anchor>
             </w:drawing>
           </mc:Choice>
-          <mc:Fallback xmlns:mo="http://schemas.microsoft.com/office/mac/office/2008/main" xmlns:mv="urn:schemas-microsoft-com:mac:vml">
+          <mc:Fallback>
             <w:pict>
-              <v:shapetype id="_x0000_t186" coordsize="21600,21600" o:spt="186" adj="1800" path="m@9,0nfqx@0@0l@0@7qy0@4@0@8l@0@6qy@9,21600em@10,0nfqx@5@0l@5@7qy21600@4@5@8l@5@6qy@10,21600em@9,0nsqx@0@0l@0@7qy0@4@0@8l@0@6qy@9,21600l@10,21600qx@5@6l@5@8qy21600@4@5@7l@5@0qy@10,0xe" filled="f">
+              <v:shapetype w14:anchorId="6304BA4C" id="_x0000_t186" coordsize="21600,21600" o:spt="186" adj="1800" path="m@9,nfqx@0@0l@0@7qy0@4@0@8l@0@6qy@9,21600em@10,nfqx@5@0l@5@7qy21600@4@5@8l@5@6qy@10,21600em@9,nsqx@0@0l@0@7qy0@4@0@8l@0@6qy@9,21600l@10,21600qx@5@6l@5@8qy21600@4@5@7l@5@0qy@10,xe" filled="f">
                 <v:formulas>
                   <v:f eqn="val #0"/>
                   <v:f eqn="val width"/>
@@ -4454,7 +4444,7 @@
                   <v:h position="topLeft,#0" switch="" yrange="0,5400"/>
                 </v:handles>
               </v:shapetype>
-              <v:shape id="Двойные фигурные скобки 140" o:spid="_x0000_s1026" type="#_x0000_t186" style="position:absolute;margin-left:-28.75pt;margin-top:15.35pt;width:265.5pt;height:254.5pt;z-index:251660800;visibility:visible;mso-wrap-style:square;mso-width-percent:0;mso-wrap-distance-left:9pt;mso-wrap-distance-top:0;mso-wrap-distance-right:9pt;mso-wrap-distance-bottom:0;mso-position-horizontal:absolute;mso-position-horizontal-relative:text;mso-position-vertical:absolute;mso-position-vertical-relative:text;mso-width-percent:0;mso-width-relative:margin;v-text-anchor:middle" o:gfxdata="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" strokecolor="#5b9bd5 [3204]" strokeweight=".5pt">
+              <v:shape id="Двойные фигурные скобки 140" o:spid="_x0000_s1026" type="#_x0000_t186" style="position:absolute;margin-left:-28.8pt;margin-top:15.35pt;width:265.5pt;height:254.5pt;z-index:251660800;visibility:visible;mso-wrap-style:square;mso-width-percent:0;mso-wrap-distance-left:9pt;mso-wrap-distance-top:0;mso-wrap-distance-right:9pt;mso-wrap-distance-bottom:0;mso-position-horizontal:absolute;mso-position-horizontal-relative:text;mso-position-vertical:absolute;mso-position-vertical-relative:text;mso-width-percent:0;mso-width-relative:margin;v-text-anchor:middle" o:gfxdata="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" strokecolor="#5b9bd5 [3204]" strokeweight=".5pt">
                 <v:stroke joinstyle="miter"/>
               </v:shape>
             </w:pict>
@@ -4533,9 +4523,9 @@
               </wp:anchor>
             </w:drawing>
           </mc:Choice>
-          <mc:Fallback xmlns:mo="http://schemas.microsoft.com/office/mac/office/2008/main" xmlns:mv="urn:schemas-microsoft-com:mac:vml" xmlns:w15="http://schemas.microsoft.com/office/word/2012/wordml">
+          <mc:Fallback>
             <w:pict>
-              <v:shape w14:anchorId="7718E747" id="Надпись 69" o:spid="_x0000_s1076" type="#_x0000_t202" style="position:absolute;margin-left:277.2pt;margin-top:8.6pt;width:49.5pt;height:19.5pt;z-index:251677696;visibility:visible;mso-wrap-style:square;mso-wrap-distance-left:9pt;mso-wrap-distance-top:0;mso-wrap-distance-right:9pt;mso-wrap-distance-bottom:0;mso-position-horizontal:absolute;mso-position-horizontal-relative:text;mso-position-vertical:absolute;mso-position-vertical-relative:text;v-text-anchor:top" o:gfxdata="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" filled="f" stroked="f" strokeweight=".5pt">
+              <v:shape w14:anchorId="646BA2B8" id="Надпись 69" o:spid="_x0000_s1078" type="#_x0000_t202" style="position:absolute;margin-left:277.2pt;margin-top:8.6pt;width:49.5pt;height:19.5pt;z-index:251638272;visibility:visible;mso-wrap-style:square;mso-wrap-distance-left:9pt;mso-wrap-distance-top:0;mso-wrap-distance-right:9pt;mso-wrap-distance-bottom:0;mso-position-horizontal:absolute;mso-position-horizontal-relative:text;mso-position-vertical:absolute;mso-position-vertical-relative:text;v-text-anchor:top" o:gfxdata="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" filled="f" stroked="f" strokeweight=".5pt">
                 <v:textbox>
                   <w:txbxContent>
                     <w:p>
@@ -4630,9 +4620,9 @@
               </wp:anchor>
             </w:drawing>
           </mc:Choice>
-          <mc:Fallback xmlns:mo="http://schemas.microsoft.com/office/mac/office/2008/main" xmlns:mv="urn:schemas-microsoft-com:mac:vml" xmlns:w15="http://schemas.microsoft.com/office/word/2012/wordml">
+          <mc:Fallback>
             <w:pict>
-              <v:shape w14:anchorId="33C016A0" id="Надпись 70" o:spid="_x0000_s1077" type="#_x0000_t202" style="position:absolute;margin-left:345.45pt;margin-top:8.6pt;width:49.5pt;height:19.5pt;z-index:251678720;visibility:visible;mso-wrap-style:square;mso-wrap-distance-left:9pt;mso-wrap-distance-top:0;mso-wrap-distance-right:9pt;mso-wrap-distance-bottom:0;mso-position-horizontal:absolute;mso-position-horizontal-relative:text;mso-position-vertical:absolute;mso-position-vertical-relative:text;v-text-anchor:top" o:gfxdata="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" filled="f" stroked="f" strokeweight=".5pt">
+              <v:shape w14:anchorId="2983F083" id="Надпись 70" o:spid="_x0000_s1079" type="#_x0000_t202" style="position:absolute;margin-left:345.45pt;margin-top:8.6pt;width:49.5pt;height:19.5pt;z-index:251639296;visibility:visible;mso-wrap-style:square;mso-wrap-distance-left:9pt;mso-wrap-distance-top:0;mso-wrap-distance-right:9pt;mso-wrap-distance-bottom:0;mso-position-horizontal:absolute;mso-position-horizontal-relative:text;mso-position-vertical:absolute;mso-position-vertical-relative:text;v-text-anchor:top" o:gfxdata="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" filled="f" stroked="f" strokeweight=".5pt">
                 <v:textbox>
                   <w:txbxContent>
                     <w:p>
@@ -4734,9 +4724,9 @@
               </wp:anchor>
             </w:drawing>
           </mc:Choice>
-          <mc:Fallback xmlns:mo="http://schemas.microsoft.com/office/mac/office/2008/main" xmlns:mv="urn:schemas-microsoft-com:mac:vml" xmlns:w15="http://schemas.microsoft.com/office/word/2012/wordml">
+          <mc:Fallback>
             <w:pict>
-              <v:shape w14:anchorId="495E74A3" id="Надпись 71" o:spid="_x0000_s1078" type="#_x0000_t202" style="position:absolute;margin-left:410.7pt;margin-top:7.85pt;width:49.5pt;height:19.5pt;z-index:251679744;visibility:visible;mso-wrap-style:square;mso-wrap-distance-left:9pt;mso-wrap-distance-top:0;mso-wrap-distance-right:9pt;mso-wrap-distance-bottom:0;mso-position-horizontal:absolute;mso-position-horizontal-relative:text;mso-position-vertical:absolute;mso-position-vertical-relative:text;v-text-anchor:top" o:gfxdata="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" filled="f" stroked="f" strokeweight=".5pt">
+              <v:shape w14:anchorId="541104E3" id="Надпись 71" o:spid="_x0000_s1080" type="#_x0000_t202" style="position:absolute;margin-left:410.7pt;margin-top:7.85pt;width:49.5pt;height:19.5pt;z-index:251640320;visibility:visible;mso-wrap-style:square;mso-wrap-distance-left:9pt;mso-wrap-distance-top:0;mso-wrap-distance-right:9pt;mso-wrap-distance-bottom:0;mso-position-horizontal:absolute;mso-position-horizontal-relative:text;mso-position-vertical:absolute;mso-position-vertical-relative:text;v-text-anchor:top" o:gfxdata="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" filled="f" stroked="f" strokeweight=".5pt">
                 <v:textbox>
                   <w:txbxContent>
                     <w:p>
@@ -4801,7 +4791,7 @@
                     </pic:cNvPicPr>
                   </pic:nvPicPr>
                   <pic:blipFill>
-                    <a:blip r:embed="rId6" cstate="print">
+                    <a:blip r:embed="rId5" cstate="print">
                       <a:extLst>
                         <a:ext uri="{28A0092B-C50C-407E-A947-70E740481C1C}">
                           <a14:useLocalDpi xmlns:a14="http://schemas.microsoft.com/office/drawing/2010/main" val="0"/>
@@ -4858,7 +4848,7 @@
                     </pic:cNvPicPr>
                   </pic:nvPicPr>
                   <pic:blipFill>
-                    <a:blip r:embed="rId6" cstate="print">
+                    <a:blip r:embed="rId5" cstate="print">
                       <a:extLst>
                         <a:ext uri="{28A0092B-C50C-407E-A947-70E740481C1C}">
                           <a14:useLocalDpi xmlns:a14="http://schemas.microsoft.com/office/drawing/2010/main" val="0"/>
@@ -4915,7 +4905,7 @@
                     </pic:cNvPicPr>
                   </pic:nvPicPr>
                   <pic:blipFill>
-                    <a:blip r:embed="rId6" cstate="print">
+                    <a:blip r:embed="rId5" cstate="print">
                       <a:extLst>
                         <a:ext uri="{28A0092B-C50C-407E-A947-70E740481C1C}">
                           <a14:useLocalDpi xmlns:a14="http://schemas.microsoft.com/office/drawing/2010/main" val="0"/>
@@ -5014,9 +5004,9 @@
               </wp:anchor>
             </w:drawing>
           </mc:Choice>
-          <mc:Fallback xmlns:mo="http://schemas.microsoft.com/office/mac/office/2008/main" xmlns:mv="urn:schemas-microsoft-com:mac:vml" xmlns:w15="http://schemas.microsoft.com/office/word/2012/wordml">
+          <mc:Fallback>
             <w:pict>
-              <v:shape w14:anchorId="2314CC1D" id="Надпись 95" o:spid="_x0000_s1079" type="#_x0000_t202" style="position:absolute;margin-left:341.7pt;margin-top:10.9pt;width:49.5pt;height:19.5pt;z-index:251691008;visibility:visible;mso-wrap-style:square;mso-wrap-distance-left:9pt;mso-wrap-distance-top:0;mso-wrap-distance-right:9pt;mso-wrap-distance-bottom:0;mso-position-horizontal:absolute;mso-position-horizontal-relative:text;mso-position-vertical:absolute;mso-position-vertical-relative:text;v-text-anchor:top" o:gfxdata="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" filled="f" stroked="f" strokeweight=".5pt">
+              <v:shape w14:anchorId="69237603" id="Надпись 95" o:spid="_x0000_s1081" type="#_x0000_t202" style="position:absolute;margin-left:341.7pt;margin-top:10.9pt;width:49.5pt;height:19.5pt;z-index:251650560;visibility:visible;mso-wrap-style:square;mso-wrap-distance-left:9pt;mso-wrap-distance-top:0;mso-wrap-distance-right:9pt;mso-wrap-distance-bottom:0;mso-position-horizontal:absolute;mso-position-horizontal-relative:text;mso-position-vertical:absolute;mso-position-vertical-relative:text;v-text-anchor:top" o:gfxdata="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" filled="f" stroked="f" strokeweight=".5pt">
                 <v:textbox>
                   <w:txbxContent>
                     <w:p>
@@ -5072,7 +5062,7 @@
                     </pic:cNvPicPr>
                   </pic:nvPicPr>
                   <pic:blipFill>
-                    <a:blip r:embed="rId6" cstate="print">
+                    <a:blip r:embed="rId5" cstate="print">
                       <a:extLst>
                         <a:ext uri="{28A0092B-C50C-407E-A947-70E740481C1C}">
                           <a14:useLocalDpi xmlns:a14="http://schemas.microsoft.com/office/drawing/2010/main" val="0"/>
@@ -5129,7 +5119,7 @@
                     </pic:cNvPicPr>
                   </pic:nvPicPr>
                   <pic:blipFill>
-                    <a:blip r:embed="rId6" cstate="print">
+                    <a:blip r:embed="rId5" cstate="print">
                       <a:extLst>
                         <a:ext uri="{28A0092B-C50C-407E-A947-70E740481C1C}">
                           <a14:useLocalDpi xmlns:a14="http://schemas.microsoft.com/office/drawing/2010/main" val="0"/>
@@ -5225,9 +5215,9 @@
               </wp:anchor>
             </w:drawing>
           </mc:Choice>
-          <mc:Fallback xmlns:mo="http://schemas.microsoft.com/office/mac/office/2008/main" xmlns:mv="urn:schemas-microsoft-com:mac:vml" xmlns:w15="http://schemas.microsoft.com/office/word/2012/wordml">
+          <mc:Fallback>
             <w:pict>
-              <v:shape w14:anchorId="0DDAFA29" id="Надпись 94" o:spid="_x0000_s1080" type="#_x0000_t202" style="position:absolute;margin-left:277.2pt;margin-top:10.9pt;width:49.5pt;height:19.5pt;z-index:251689984;visibility:visible;mso-wrap-style:square;mso-wrap-distance-left:9pt;mso-wrap-distance-top:0;mso-wrap-distance-right:9pt;mso-wrap-distance-bottom:0;mso-position-horizontal:absolute;mso-position-horizontal-relative:text;mso-position-vertical:absolute;mso-position-vertical-relative:text;v-text-anchor:top" o:gfxdata="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" filled="f" stroked="f" strokeweight=".5pt">
+              <v:shape w14:anchorId="75A6E3F8" id="Надпись 94" o:spid="_x0000_s1082" type="#_x0000_t202" style="position:absolute;margin-left:277.2pt;margin-top:10.9pt;width:49.5pt;height:19.5pt;z-index:251649536;visibility:visible;mso-wrap-style:square;mso-wrap-distance-left:9pt;mso-wrap-distance-top:0;mso-wrap-distance-right:9pt;mso-wrap-distance-bottom:0;mso-position-horizontal:absolute;mso-position-horizontal-relative:text;mso-position-vertical:absolute;mso-position-vertical-relative:text;v-text-anchor:top" o:gfxdata="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" filled="f" stroked="f" strokeweight=".5pt">
                 <v:textbox>
                   <w:txbxContent>
                     <w:p>
@@ -5302,12 +5292,28 @@
                                 <w:lang w:val="en-US"/>
                               </w:rPr>
                             </w:pPr>
+                            <w:proofErr w:type="spellStart"/>
                             <w:r>
                               <w:rPr>
                                 <w:sz w:val="24"/>
                               </w:rPr>
-                              <w:t>Listview, scroll</w:t>
+                              <w:t>Listview</w:t>
                             </w:r>
+                            <w:proofErr w:type="spellEnd"/>
+                            <w:r>
+                              <w:rPr>
+                                <w:sz w:val="24"/>
+                              </w:rPr>
+                              <w:t xml:space="preserve">, </w:t>
+                            </w:r>
+                            <w:proofErr w:type="spellStart"/>
+                            <w:r>
+                              <w:rPr>
+                                <w:sz w:val="24"/>
+                              </w:rPr>
+                              <w:t>scroll</w:t>
+                            </w:r>
+                            <w:proofErr w:type="spellEnd"/>
                           </w:p>
                         </w:txbxContent>
                       </wps:txbx>
@@ -5326,9 +5332,9 @@
               </wp:anchor>
             </w:drawing>
           </mc:Choice>
-          <mc:Fallback xmlns:mo="http://schemas.microsoft.com/office/mac/office/2008/main" xmlns:mv="urn:schemas-microsoft-com:mac:vml" xmlns:w15="http://schemas.microsoft.com/office/word/2012/wordml">
+          <mc:Fallback>
             <w:pict>
-              <v:shape w14:anchorId="5094B863" id="Надпись 141" o:spid="_x0000_s1081" type="#_x0000_t202" style="position:absolute;margin-left:196.4pt;margin-top:18.4pt;width:91.5pt;height:19.5pt;rotation:-90;z-index:251731968;visibility:visible;mso-wrap-style:square;mso-width-percent:0;mso-wrap-distance-left:9pt;mso-wrap-distance-top:0;mso-wrap-distance-right:9pt;mso-wrap-distance-bottom:0;mso-position-horizontal:absolute;mso-position-horizontal-relative:margin;mso-position-vertical:absolute;mso-position-vertical-relative:text;mso-width-percent:0;mso-width-relative:margin;v-text-anchor:top" o:gfxdata="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" filled="f" stroked="f" strokeweight=".5pt">
+              <v:shape w14:anchorId="60DC35FA" id="Надпись 141" o:spid="_x0000_s1083" type="#_x0000_t202" style="position:absolute;margin-left:196.4pt;margin-top:18.4pt;width:91.5pt;height:19.5pt;rotation:-90;z-index:251661824;visibility:visible;mso-wrap-style:square;mso-width-percent:0;mso-wrap-distance-left:9pt;mso-wrap-distance-top:0;mso-wrap-distance-right:9pt;mso-wrap-distance-bottom:0;mso-position-horizontal:absolute;mso-position-horizontal-relative:margin;mso-position-vertical:absolute;mso-position-vertical-relative:text;mso-width-percent:0;mso-width-relative:margin;v-text-anchor:top" o:gfxdata="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" filled="f" stroked="f" strokeweight=".5pt">
                 <v:textbox>
                   <w:txbxContent>
                     <w:p>
@@ -5450,9 +5456,9 @@
               </wp:anchor>
             </w:drawing>
           </mc:Choice>
-          <mc:Fallback xmlns:mo="http://schemas.microsoft.com/office/mac/office/2008/main" xmlns:mv="urn:schemas-microsoft-com:mac:vml" xmlns:w15="http://schemas.microsoft.com/office/word/2012/wordml">
+          <mc:Fallback>
             <w:pict>
-              <v:shape w14:anchorId="687E3F80" id="Надпись 72" o:spid="_x0000_s1082" type="#_x0000_t202" style="position:absolute;margin-left:273.45pt;margin-top:8.55pt;width:49.5pt;height:19.5pt;z-index:251680768;visibility:visible;mso-wrap-style:square;mso-wrap-distance-left:9pt;mso-wrap-distance-top:0;mso-wrap-distance-right:9pt;mso-wrap-distance-bottom:0;mso-position-horizontal:absolute;mso-position-horizontal-relative:text;mso-position-vertical:absolute;mso-position-vertical-relative:text;v-text-anchor:top" o:gfxdata="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" filled="f" stroked="f" strokeweight=".5pt">
+              <v:shape w14:anchorId="2059664D" id="Надпись 72" o:spid="_x0000_s1084" type="#_x0000_t202" style="position:absolute;margin-left:273.45pt;margin-top:8.55pt;width:49.5pt;height:19.5pt;z-index:251641344;visibility:visible;mso-wrap-style:square;mso-wrap-distance-left:9pt;mso-wrap-distance-top:0;mso-wrap-distance-right:9pt;mso-wrap-distance-bottom:0;mso-position-horizontal:absolute;mso-position-horizontal-relative:text;mso-position-vertical:absolute;mso-position-vertical-relative:text;v-text-anchor:top" o:gfxdata="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" filled="f" stroked="f" strokeweight=".5pt">
                 <v:textbox>
                   <w:txbxContent>
                     <w:p>
@@ -5517,7 +5523,7 @@
                     </pic:cNvPicPr>
                   </pic:nvPicPr>
                   <pic:blipFill>
-                    <a:blip r:embed="rId6" cstate="print">
+                    <a:blip r:embed="rId5" cstate="print">
                       <a:extLst>
                         <a:ext uri="{28A0092B-C50C-407E-A947-70E740481C1C}">
                           <a14:useLocalDpi xmlns:a14="http://schemas.microsoft.com/office/drawing/2010/main" val="0"/>
@@ -5848,6 +5854,7 @@
                                   </w14:textOutline>
                                 </w:rPr>
                               </w:pPr>
+                              <w:proofErr w:type="spellStart"/>
                               <w:r>
                                 <w:rPr>
                                   <w:color w:val="000000" w:themeColor="text1"/>
@@ -5860,6 +5867,7 @@
                                 </w:rPr>
                                 <w:t>Audi</w:t>
                               </w:r>
+                              <w:proofErr w:type="spellEnd"/>
                             </w:p>
                           </w:txbxContent>
                         </wps:txbx>
@@ -5876,13 +5884,13 @@
               </wp:anchor>
             </w:drawing>
           </mc:Choice>
-          <mc:Fallback xmlns:mo="http://schemas.microsoft.com/office/mac/office/2008/main" xmlns:mv="urn:schemas-microsoft-com:mac:vml" xmlns:w15="http://schemas.microsoft.com/office/word/2012/wordml">
+          <mc:Fallback>
             <w:pict>
-              <v:group w14:anchorId="1C57D75F" id="Группа 164" o:spid="_x0000_s1083" style="position:absolute;left:0;text-align:left;margin-left:259.95pt;margin-top:17.7pt;width:197.25pt;height:4in;z-index:251761664" coordsize="25050,36004" o:gfxdata="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">
-                <v:rect id="Прямоугольник 165" o:spid="_x0000_s1084" style="position:absolute;width:25050;height:36004;visibility:visible;mso-wrap-style:square;v-text-anchor:middle" o:gfxdata="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" fillcolor="white [3212]" strokecolor="black [3213]" strokeweight="1pt"/>
-                <v:rect id="Прямоугольник 166" o:spid="_x0000_s1085" style="position:absolute;left:95;top:95;width:24860;height:4096;visibility:visible;mso-wrap-style:square;v-text-anchor:middle" o:gfxdata="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" fillcolor="#e7e6e6 [3214]" strokecolor="black [3213]" strokeweight="1pt"/>
-                <v:rect id="Прямоугольник 167" o:spid="_x0000_s1086" style="position:absolute;left:6667;top:1047;width:11716;height:2667;visibility:visible;mso-wrap-style:square;v-text-anchor:middle" o:gfxdata="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" fillcolor="#e7e6e6 [3214]" strokecolor="black [3213]" strokeweight="1pt"/>
-                <v:shape id="Надпись 168" o:spid="_x0000_s1087" type="#_x0000_t202" style="position:absolute;left:7048;top:1333;width:10859;height:2286;visibility:visible;mso-wrap-style:square;v-text-anchor:top" o:gfxdata="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" filled="f" stroked="f" strokeweight=".5pt">
+              <v:group w14:anchorId="63420326" id="Группа 164" o:spid="_x0000_s1085" style="position:absolute;left:0;text-align:left;margin-left:259.95pt;margin-top:17.7pt;width:197.25pt;height:4in;z-index:251668992" coordsize="25050,36004" o:gfxdata="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">
+                <v:rect id="Прямоугольник 165" o:spid="_x0000_s1086" style="position:absolute;width:25050;height:36004;visibility:visible;mso-wrap-style:square;v-text-anchor:middle" o:gfxdata="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" fillcolor="white [3212]" strokecolor="black [3213]" strokeweight="1pt"/>
+                <v:rect id="Прямоугольник 166" o:spid="_x0000_s1087" style="position:absolute;left:95;top:95;width:24860;height:4096;visibility:visible;mso-wrap-style:square;v-text-anchor:middle" o:gfxdata="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" fillcolor="#e7e6e6 [3214]" strokecolor="black [3213]" strokeweight="1pt"/>
+                <v:rect id="Прямоугольник 167" o:spid="_x0000_s1088" style="position:absolute;left:6667;top:1047;width:11716;height:2667;visibility:visible;mso-wrap-style:square;v-text-anchor:middle" o:gfxdata="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" fillcolor="#e7e6e6 [3214]" strokecolor="black [3213]" strokeweight="1pt"/>
+                <v:shape id="Надпись 168" o:spid="_x0000_s1089" type="#_x0000_t202" style="position:absolute;left:7048;top:1333;width:10859;height:2286;visibility:visible;mso-wrap-style:square;v-text-anchor:top" o:gfxdata="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" filled="f" stroked="f" strokeweight=".5pt">
                   <v:textbox>
                     <w:txbxContent>
                       <w:p>
@@ -5893,8 +5901,8 @@
                     </w:txbxContent>
                   </v:textbox>
                 </v:shape>
-                <v:shape id="Стрелка вниз 169" o:spid="_x0000_s1088" type="#_x0000_t67" style="position:absolute;left:16287;top:2000;width:953;height:1333;visibility:visible;mso-wrap-style:square;v-text-anchor:middle" o:gfxdata="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" adj="13886" fillcolor="#5b9bd5 [3204]" strokecolor="#1f4d78 [1604]" strokeweight="1pt"/>
-                <v:rect id="Прямоугольник 170" o:spid="_x0000_s1089" style="position:absolute;left:95;top:4095;width:24860;height:2286;visibility:visible;mso-wrap-style:square;v-text-anchor:middle" o:gfxdata="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" fillcolor="#ededed [662]" strokecolor="black [3213]" strokeweight="1pt">
+                <v:shape id="Стрелка вниз 169" o:spid="_x0000_s1090" type="#_x0000_t67" style="position:absolute;left:16287;top:2000;width:953;height:1333;visibility:visible;mso-wrap-style:square;v-text-anchor:middle" o:gfxdata="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" adj="13886" fillcolor="#5b9bd5 [3204]" strokecolor="#1f4d78 [1604]" strokeweight="1pt"/>
+                <v:rect id="Прямоугольник 170" o:spid="_x0000_s1091" style="position:absolute;left:95;top:4095;width:24860;height:2286;visibility:visible;mso-wrap-style:square;v-text-anchor:middle" o:gfxdata="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" fillcolor="#ededed [662]" strokecolor="black [3213]" strokeweight="1pt">
                   <v:textbox>
                     <w:txbxContent>
                       <w:p>
@@ -6117,6 +6125,7 @@
                                     </w14:textOutline>
                                   </w:rPr>
                                 </w:pPr>
+                                <w:proofErr w:type="spellStart"/>
                                 <w:r>
                                   <w:rPr>
                                     <w:color w:val="000000" w:themeColor="text1"/>
@@ -6129,6 +6138,7 @@
                                   </w:rPr>
                                   <w:t>Audi</w:t>
                                 </w:r>
+                                <w:proofErr w:type="spellEnd"/>
                               </w:p>
                             </w:txbxContent>
                           </wps:txbx>
@@ -6251,7 +6261,7 @@
                             </pic:cNvPicPr>
                           </pic:nvPicPr>
                           <pic:blipFill rotWithShape="1">
-                            <a:blip r:embed="rId6" cstate="print">
+                            <a:blip r:embed="rId5" cstate="print">
                               <a:extLst>
                                 <a:ext uri="{28A0092B-C50C-407E-A947-70E740481C1C}">
                                   <a14:useLocalDpi xmlns:a14="http://schemas.microsoft.com/office/drawing/2010/main" val="0"/>
@@ -6287,7 +6297,7 @@
                             </pic:cNvPicPr>
                           </pic:nvPicPr>
                           <pic:blipFill rotWithShape="1">
-                            <a:blip r:embed="rId6" cstate="print">
+                            <a:blip r:embed="rId5" cstate="print">
                               <a:extLst>
                                 <a:ext uri="{28A0092B-C50C-407E-A947-70E740481C1C}">
                                   <a14:useLocalDpi xmlns:a14="http://schemas.microsoft.com/office/drawing/2010/main" val="0"/>
@@ -6323,7 +6333,7 @@
                             </pic:cNvPicPr>
                           </pic:nvPicPr>
                           <pic:blipFill rotWithShape="1">
-                            <a:blip r:embed="rId6" cstate="print">
+                            <a:blip r:embed="rId5" cstate="print">
                               <a:extLst>
                                 <a:ext uri="{28A0092B-C50C-407E-A947-70E740481C1C}">
                                   <a14:useLocalDpi xmlns:a14="http://schemas.microsoft.com/office/drawing/2010/main" val="0"/>
@@ -6792,12 +6802,14 @@
                                   <w:lang w:val="en-US"/>
                                 </w:rPr>
                               </w:pPr>
+                              <w:proofErr w:type="spellStart"/>
                               <w:r>
                                 <w:rPr>
                                   <w:sz w:val="24"/>
                                 </w:rPr>
                                 <w:t>Audi</w:t>
                               </w:r>
+                              <w:proofErr w:type="spellEnd"/>
                             </w:p>
                           </w:txbxContent>
                         </wps:txbx>
@@ -6955,12 +6967,14 @@
                                   <w:lang w:val="en-US"/>
                                 </w:rPr>
                               </w:pPr>
+                              <w:proofErr w:type="spellStart"/>
                               <w:r>
                                 <w:rPr>
                                   <w:sz w:val="24"/>
                                 </w:rPr>
                                 <w:t>Scroll</w:t>
                               </w:r>
+                              <w:proofErr w:type="spellEnd"/>
                               <w:r>
                                 <w:rPr>
                                   <w:sz w:val="24"/>
@@ -7001,9 +7015,11 @@
                               <w:pPr>
                                 <w:jc w:val="center"/>
                               </w:pPr>
+                              <w:proofErr w:type="spellStart"/>
                               <w:r>
                                 <w:t>Toyota</w:t>
                               </w:r>
+                              <w:proofErr w:type="spellEnd"/>
                             </w:p>
                           </w:txbxContent>
                         </wps:txbx>
@@ -7020,13 +7036,13 @@
               </wp:anchor>
             </w:drawing>
           </mc:Choice>
-          <mc:Fallback xmlns:mo="http://schemas.microsoft.com/office/mac/office/2008/main" xmlns:mv="urn:schemas-microsoft-com:mac:vml" xmlns:w15="http://schemas.microsoft.com/office/word/2012/wordml">
+          <mc:Fallback>
             <w:pict>
-              <v:group w14:anchorId="78255233" id="Группа 158" o:spid="_x0000_s1090" style="position:absolute;left:0;text-align:left;margin-left:-20.55pt;margin-top:17.75pt;width:220.5pt;height:4in;z-index:251752448" coordsize="28003,36576" o:gfxdata="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">
-                <v:group id="Группа 157" o:spid="_x0000_s1091" style="position:absolute;left:2952;width:25051;height:36576" coordsize="25050,36576" o:gfxdata="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">
-                  <v:rect id="Прямоугольник 126" o:spid="_x0000_s1092" style="position:absolute;width:25050;height:36576;visibility:visible;mso-wrap-style:square;v-text-anchor:middle" o:gfxdata="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" fillcolor="white [3212]" strokecolor="black [3213]" strokeweight="1pt"/>
-                  <v:rect id="Прямоугольник 127" o:spid="_x0000_s1093" style="position:absolute;left:20193;top:95;width:4762;height:4159;visibility:visible;mso-wrap-style:square;v-text-anchor:middle" o:gfxdata="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" fillcolor="#e7e6e6 [3214]" strokecolor="black [3213]" strokeweight="1pt"/>
-                  <v:rect id="Прямоугольник 131" o:spid="_x0000_s1094" style="position:absolute;left:20193;top:4286;width:4762;height:2318;visibility:visible;mso-wrap-style:square;v-text-anchor:middle" o:gfxdata="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" fillcolor="#ededed [662]" strokecolor="black [3213]" strokeweight="1pt">
+              <v:group w14:anchorId="1CA3022E" id="Группа 158" o:spid="_x0000_s1092" style="position:absolute;left:0;text-align:left;margin-left:-20.55pt;margin-top:17.75pt;width:220.5pt;height:4in;z-index:251662848" coordsize="28003,36576" o:gfxdata="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">
+                <v:group id="Группа 157" o:spid="_x0000_s1093" style="position:absolute;left:2952;width:25051;height:36576" coordsize="25050,36576" o:gfxdata="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">
+                  <v:rect id="Прямоугольник 126" o:spid="_x0000_s1094" style="position:absolute;width:25050;height:36576;visibility:visible;mso-wrap-style:square;v-text-anchor:middle" o:gfxdata="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" fillcolor="white [3212]" strokecolor="black [3213]" strokeweight="1pt"/>
+                  <v:rect id="Прямоугольник 127" o:spid="_x0000_s1095" style="position:absolute;left:20193;top:95;width:4762;height:4159;visibility:visible;mso-wrap-style:square;v-text-anchor:middle" o:gfxdata="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" fillcolor="#e7e6e6 [3214]" strokecolor="black [3213]" strokeweight="1pt"/>
+                  <v:rect id="Прямоугольник 131" o:spid="_x0000_s1096" style="position:absolute;left:20193;top:4286;width:4762;height:2318;visibility:visible;mso-wrap-style:square;v-text-anchor:middle" o:gfxdata="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" fillcolor="#ededed [662]" strokecolor="black [3213]" strokeweight="1pt">
                     <v:textbox>
                       <w:txbxContent>
                         <w:p>
@@ -7060,7 +7076,7 @@
                       </w:txbxContent>
                     </v:textbox>
                   </v:rect>
-                  <v:rect id="Прямоугольник 132" o:spid="_x0000_s1095" style="position:absolute;left:20193;top:23812;width:4762;height:2318;visibility:visible;mso-wrap-style:square;v-text-anchor:middle" o:gfxdata="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" fillcolor="#ededed [662]" strokecolor="black [3213]" strokeweight="1pt">
+                  <v:rect id="Прямоугольник 132" o:spid="_x0000_s1097" style="position:absolute;left:20193;top:23812;width:4762;height:2318;visibility:visible;mso-wrap-style:square;v-text-anchor:middle" o:gfxdata="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" fillcolor="#ededed [662]" strokecolor="black [3213]" strokeweight="1pt">
                     <v:textbox>
                       <w:txbxContent>
                         <w:p>
@@ -7092,22 +7108,22 @@
                       </w:txbxContent>
                     </v:textbox>
                   </v:rect>
-                  <v:line id="Прямая соединительная линия 133" o:spid="_x0000_s1096" style="position:absolute;visibility:visible;mso-wrap-style:square" from="20193,95" to="20193,36576" o:connectortype="straight" o:gfxdata="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" strokecolor="black [3200]" strokeweight=".5pt">
+                  <v:line id="Прямая соединительная линия 133" o:spid="_x0000_s1098" style="position:absolute;visibility:visible;mso-wrap-style:square" from="20193,95" to="20193,36576" o:connectortype="straight" o:gfxdata="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" strokecolor="black [3200]" strokeweight=".5pt">
                     <v:stroke joinstyle="miter"/>
                   </v:line>
-                  <v:shape id="Рисунок 134" o:spid="_x0000_s1097" type="#_x0000_t75" style="position:absolute;left:21621;top:8382;width:3429;height:5715;visibility:visible;mso-wrap-style:square" o:gfxdata="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">
-                    <v:imagedata r:id="rId7" o:title="" cropright="26214f"/>
+                  <v:shape id="Рисунок 134" o:spid="_x0000_s1099" type="#_x0000_t75" style="position:absolute;left:21621;top:8382;width:3429;height:5715;visibility:visible;mso-wrap-style:square" o:gfxdata="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">
+                    <v:imagedata r:id="rId6" o:title="" cropright="26214f"/>
                     <v:path arrowok="t"/>
                   </v:shape>
-                  <v:shape id="Рисунок 135" o:spid="_x0000_s1098" type="#_x0000_t75" style="position:absolute;left:21621;top:17145;width:3429;height:5715;visibility:visible;mso-wrap-style:square" o:gfxdata="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">
-                    <v:imagedata r:id="rId7" o:title="" cropright="26214f"/>
+                  <v:shape id="Рисунок 135" o:spid="_x0000_s1100" type="#_x0000_t75" style="position:absolute;left:21621;top:17145;width:3429;height:5715;visibility:visible;mso-wrap-style:square" o:gfxdata="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">
+                    <v:imagedata r:id="rId6" o:title="" cropright="26214f"/>
                     <v:path arrowok="t"/>
                   </v:shape>
-                  <v:shape id="Рисунок 136" o:spid="_x0000_s1099" type="#_x0000_t75" style="position:absolute;left:21621;top:26765;width:3429;height:5715;visibility:visible;mso-wrap-style:square" o:gfxdata="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">
-                    <v:imagedata r:id="rId7" o:title="" cropright="26214f"/>
+                  <v:shape id="Рисунок 136" o:spid="_x0000_s1101" type="#_x0000_t75" style="position:absolute;left:21621;top:26765;width:3429;height:5715;visibility:visible;mso-wrap-style:square" o:gfxdata="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">
+                    <v:imagedata r:id="rId6" o:title="" cropright="26214f"/>
                     <v:path arrowok="t"/>
                   </v:shape>
-                  <v:rect id="Прямоугольник 137" o:spid="_x0000_s1100" style="position:absolute;top:95;width:20193;height:2322;visibility:visible;mso-wrap-style:square;v-text-anchor:middle" o:gfxdata="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" fillcolor="#ededed [662]" strokecolor="black [3213]" strokeweight="1pt">
+                  <v:rect id="Прямоугольник 137" o:spid="_x0000_s1102" style="position:absolute;top:95;width:20193;height:2322;visibility:visible;mso-wrap-style:square;v-text-anchor:middle" o:gfxdata="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" fillcolor="#ededed [662]" strokecolor="black [3213]" strokeweight="1pt">
                     <v:textbox>
                       <w:txbxContent>
                         <w:p>
@@ -7139,7 +7155,7 @@
                       </w:txbxContent>
                     </v:textbox>
                   </v:rect>
-                  <v:rect id="Прямоугольник 138" o:spid="_x0000_s1101" style="position:absolute;top:9144;width:20193;height:2317;visibility:visible;mso-wrap-style:square;v-text-anchor:middle" o:gfxdata="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" fillcolor="#ededed [662]" strokecolor="black [3213]" strokeweight="1pt">
+                  <v:rect id="Прямоугольник 138" o:spid="_x0000_s1103" style="position:absolute;top:9144;width:20193;height:2317;visibility:visible;mso-wrap-style:square;v-text-anchor:middle" o:gfxdata="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" fillcolor="#ededed [662]" strokecolor="black [3213]" strokeweight="1pt">
                     <v:textbox>
                       <w:txbxContent>
                         <w:p>
@@ -7171,12 +7187,12 @@
                       </w:txbxContent>
                     </v:textbox>
                   </v:rect>
-                  <v:shape id="Равно 156" o:spid="_x0000_s1102" style="position:absolute;left:21050;top:1428;width:3143;height:2001;visibility:visible;mso-wrap-style:square;v-text-anchor:middle" coordsize="314325,200025" o:gfxdata="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" path="m41664,41205r230997,l272661,88251r-230997,l41664,41205xm41664,111774r230997,l272661,158820r-230997,l41664,111774xe" fillcolor="black [3200]" strokecolor="black [1600]" strokeweight="1pt">
+                  <v:shape id="Равно 156" o:spid="_x0000_s1104" style="position:absolute;left:21050;top:1428;width:3143;height:2001;visibility:visible;mso-wrap-style:square;v-text-anchor:middle" coordsize="314325,200025" o:gfxdata="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" path="m41664,41205r230997,l272661,88251r-230997,l41664,41205xm41664,111774r230997,l272661,158820r-230997,l41664,111774xe" fillcolor="black [3200]" strokecolor="black [1600]" strokeweight="1pt">
                     <v:stroke joinstyle="miter"/>
                     <v:path arrowok="t" o:connecttype="custom" o:connectlocs="41664,41205;272661,41205;272661,88251;41664,88251;41664,41205;41664,111774;272661,111774;272661,158820;41664,158820;41664,111774" o:connectangles="0,0,0,0,0,0,0,0,0,0"/>
                   </v:shape>
                 </v:group>
-                <v:rect id="Прямоугольник 142" o:spid="_x0000_s1103" style="position:absolute;left:5238;top:4476;width:5334;height:2705;visibility:visible;mso-wrap-style:square;v-text-anchor:middle" o:gfxdata="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" fillcolor="#e7e6e6 [3214]" strokecolor="black [3213]" strokeweight="1pt">
+                <v:rect id="Прямоугольник 142" o:spid="_x0000_s1105" style="position:absolute;left:5238;top:4476;width:5334;height:2705;visibility:visible;mso-wrap-style:square;v-text-anchor:middle" o:gfxdata="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" fillcolor="#e7e6e6 [3214]" strokecolor="black [3213]" strokeweight="1pt">
                   <v:textbox>
                     <w:txbxContent>
                       <w:p>
@@ -7197,7 +7213,7 @@
                     </w:txbxContent>
                   </v:textbox>
                 </v:rect>
-                <v:rect id="Прямоугольник 143" o:spid="_x0000_s1104" style="position:absolute;left:10572;top:4476;width:5334;height:2705;visibility:visible;mso-wrap-style:square;v-text-anchor:middle" o:gfxdata="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" fillcolor="#e7e6e6 [3214]" strokecolor="black [3213]" strokeweight="1pt">
+                <v:rect id="Прямоугольник 143" o:spid="_x0000_s1106" style="position:absolute;left:10572;top:4476;width:5334;height:2705;visibility:visible;mso-wrap-style:square;v-text-anchor:middle" o:gfxdata="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" fillcolor="#e7e6e6 [3214]" strokecolor="black [3213]" strokeweight="1pt">
                   <v:textbox>
                     <w:txbxContent>
                       <w:p>
@@ -7219,7 +7235,7 @@
                     </w:txbxContent>
                   </v:textbox>
                 </v:rect>
-                <v:rect id="Прямоугольник 144" o:spid="_x0000_s1105" style="position:absolute;left:15906;top:4476;width:5334;height:2710;visibility:visible;mso-wrap-style:square;v-text-anchor:middle" o:gfxdata="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" fillcolor="#7f7f7f [1612]" strokecolor="black [3213]" strokeweight="1pt">
+                <v:rect id="Прямоугольник 144" o:spid="_x0000_s1107" style="position:absolute;left:15906;top:4476;width:5334;height:2710;visibility:visible;mso-wrap-style:square;v-text-anchor:middle" o:gfxdata="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" fillcolor="#7f7f7f [1612]" strokecolor="black [3213]" strokeweight="1pt">
                   <v:textbox>
                     <w:txbxContent>
                       <w:p>
@@ -7241,7 +7257,7 @@
                     </w:txbxContent>
                   </v:textbox>
                 </v:rect>
-                <v:shape id="Надпись 145" o:spid="_x0000_s1106" type="#_x0000_t202" style="position:absolute;left:8572;top:12096;width:9525;height:2477;visibility:visible;mso-wrap-style:square;v-text-anchor:top" o:gfxdata="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" filled="f" stroked="f" strokeweight=".5pt">
+                <v:shape id="Надпись 145" o:spid="_x0000_s1108" type="#_x0000_t202" style="position:absolute;left:8572;top:12096;width:9525;height:2477;visibility:visible;mso-wrap-style:square;v-text-anchor:top" o:gfxdata="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" filled="f" stroked="f" strokeweight=".5pt">
                   <v:textbox>
                     <w:txbxContent>
                       <w:p>
@@ -7255,7 +7271,7 @@
                     </w:txbxContent>
                   </v:textbox>
                 </v:shape>
-                <v:shape id="Надпись 146" o:spid="_x0000_s1107" type="#_x0000_t202" style="position:absolute;left:8572;top:14287;width:9525;height:2477;visibility:visible;mso-wrap-style:square;v-text-anchor:top" o:gfxdata="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" filled="f" stroked="f" strokeweight=".5pt">
+                <v:shape id="Надпись 146" o:spid="_x0000_s1109" type="#_x0000_t202" style="position:absolute;left:8572;top:14287;width:9525;height:2477;visibility:visible;mso-wrap-style:square;v-text-anchor:top" o:gfxdata="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" filled="f" stroked="f" strokeweight=".5pt">
                   <v:textbox>
                     <w:txbxContent>
                       <w:p>
@@ -7278,7 +7294,7 @@
                     </w:txbxContent>
                   </v:textbox>
                 </v:shape>
-                <v:shape id="Надпись 147" o:spid="_x0000_s1108" type="#_x0000_t202" style="position:absolute;left:8572;top:16478;width:9430;height:3143;visibility:visible;mso-wrap-style:square;v-text-anchor:top" o:gfxdata="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" filled="f" stroked="f" strokeweight=".5pt">
+                <v:shape id="Надпись 147" o:spid="_x0000_s1110" type="#_x0000_t202" style="position:absolute;left:8572;top:16478;width:9430;height:3143;visibility:visible;mso-wrap-style:square;v-text-anchor:top" o:gfxdata="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" filled="f" stroked="f" strokeweight=".5pt">
                   <v:textbox>
                     <w:txbxContent>
                       <w:p>
@@ -7300,7 +7316,7 @@
                     </w:txbxContent>
                   </v:textbox>
                 </v:shape>
-                <v:shape id="Надпись 148" o:spid="_x0000_s1109" type="#_x0000_t202" style="position:absolute;left:8572;top:18954;width:9525;height:2477;visibility:visible;mso-wrap-style:square;v-text-anchor:top" o:gfxdata="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" filled="f" stroked="f" strokeweight=".5pt">
+                <v:shape id="Надпись 148" o:spid="_x0000_s1111" type="#_x0000_t202" style="position:absolute;left:8572;top:18954;width:9525;height:2477;visibility:visible;mso-wrap-style:square;v-text-anchor:top" o:gfxdata="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" filled="f" stroked="f" strokeweight=".5pt">
                   <v:textbox>
                     <w:txbxContent>
                       <w:p>
@@ -7343,10 +7359,10 @@
                     <v:h position="topLeft,#1" yrange="@9,@10"/>
                   </v:handles>
                 </v:shapetype>
-                <v:shape id="Левая фигурная скобка 149" o:spid="_x0000_s1110" type="#_x0000_t87" style="position:absolute;left:2857;top:12192;width:2858;height:11715;visibility:visible;mso-wrap-style:square;v-text-anchor:middle" o:gfxdata="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" adj="439" strokecolor="#5b9bd5 [3204]" strokeweight=".5pt">
+                <v:shape id="Левая фигурная скобка 149" o:spid="_x0000_s1112" type="#_x0000_t87" style="position:absolute;left:2857;top:12192;width:2858;height:11715;visibility:visible;mso-wrap-style:square;v-text-anchor:middle" o:gfxdata="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" adj="439" strokecolor="#5b9bd5 [3204]" strokeweight=".5pt">
                   <v:stroke joinstyle="miter"/>
                 </v:shape>
-                <v:shape id="Надпись 150" o:spid="_x0000_s1111" type="#_x0000_t202" style="position:absolute;left:-4573;top:14288;width:11621;height:2476;rotation:-90;visibility:visible;mso-wrap-style:square;v-text-anchor:top" o:gfxdata="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" filled="f" stroked="f" strokeweight=".5pt">
+                <v:shape id="Надпись 150" o:spid="_x0000_s1113" type="#_x0000_t202" style="position:absolute;left:-4573;top:14288;width:11621;height:2476;rotation:-90;visibility:visible;mso-wrap-style:square;v-text-anchor:top" o:gfxdata="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" filled="f" stroked="f" strokeweight=".5pt">
                   <v:textbox>
                     <w:txbxContent>
                       <w:p>
@@ -7361,13 +7377,7 @@
                           <w:rPr>
                             <w:sz w:val="24"/>
                           </w:rPr>
-                          <w:t>S</w:t>
-                        </w:r>
-                        <w:r>
-                          <w:rPr>
-                            <w:sz w:val="24"/>
-                          </w:rPr>
-                          <w:t>croll</w:t>
+                          <w:t>Scroll</w:t>
                         </w:r>
                         <w:proofErr w:type="spellEnd"/>
                         <w:r>
@@ -7381,7 +7391,7 @@
                     </w:txbxContent>
                   </v:textbox>
                 </v:shape>
-                <v:shape id="Надпись 151" o:spid="_x0000_s1112" type="#_x0000_t202" style="position:absolute;left:8667;top:21240;width:9525;height:2477;visibility:visible;mso-wrap-style:square;v-text-anchor:top" o:gfxdata="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" filled="f" stroked="f" strokeweight=".5pt">
+                <v:shape id="Надпись 151" o:spid="_x0000_s1114" type="#_x0000_t202" style="position:absolute;left:8667;top:21240;width:9525;height:2477;visibility:visible;mso-wrap-style:square;v-text-anchor:top" o:gfxdata="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" filled="f" stroked="f" strokeweight=".5pt">
                   <v:textbox>
                     <w:txbxContent>
                       <w:p>
@@ -7485,9 +7495,9 @@
               </wp:anchor>
             </w:drawing>
           </mc:Choice>
-          <mc:Fallback xmlns:mo="http://schemas.microsoft.com/office/mac/office/2008/main" xmlns:mv="urn:schemas-microsoft-com:mac:vml" xmlns:w15="http://schemas.microsoft.com/office/word/2012/wordml">
+          <mc:Fallback>
             <w:pict>
-              <v:shape w14:anchorId="179E02DB" id="Надпись 174" o:spid="_x0000_s1113" type="#_x0000_t202" style="position:absolute;left:0;text-align:left;margin-left:383.7pt;margin-top:2pt;width:73.5pt;height:18.75pt;z-index:251766784;visibility:visible;mso-wrap-style:square;mso-wrap-distance-left:9pt;mso-wrap-distance-top:0;mso-wrap-distance-right:9pt;mso-wrap-distance-bottom:0;mso-position-horizontal:absolute;mso-position-horizontal-relative:text;mso-position-vertical:absolute;mso-position-vertical-relative:text;v-text-anchor:top" o:gfxdata="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" filled="f" stroked="f" strokeweight=".5pt">
+              <v:shape w14:anchorId="2F692862" id="Надпись 174" o:spid="_x0000_s1115" type="#_x0000_t202" style="position:absolute;left:0;text-align:left;margin-left:383.7pt;margin-top:2pt;width:73.5pt;height:18.75pt;z-index:251673088;visibility:visible;mso-wrap-style:square;mso-wrap-distance-left:9pt;mso-wrap-distance-top:0;mso-wrap-distance-right:9pt;mso-wrap-distance-bottom:0;mso-position-horizontal:absolute;mso-position-horizontal-relative:text;mso-position-vertical:absolute;mso-position-vertical-relative:text;v-text-anchor:top" o:gfxdata="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" filled="f" stroked="f" strokeweight=".5pt">
                 <v:textbox>
                   <w:txbxContent>
                     <w:p>
@@ -7578,6 +7588,7 @@
                               </w:rPr>
                               <w:t xml:space="preserve">        </w:t>
                             </w:r>
+                            <w:proofErr w:type="spellStart"/>
                             <w:r>
                               <w:rPr>
                                 <w:sz w:val="20"/>
@@ -7585,6 +7596,7 @@
                               </w:rPr>
                               <w:t>Робот</w:t>
                             </w:r>
+                            <w:proofErr w:type="spellEnd"/>
                             <w:r>
                               <w:rPr>
                                 <w:sz w:val="20"/>
@@ -7606,9 +7618,9 @@
               </wp:anchor>
             </w:drawing>
           </mc:Choice>
-          <mc:Fallback xmlns:mo="http://schemas.microsoft.com/office/mac/office/2008/main" xmlns:mv="urn:schemas-microsoft-com:mac:vml" xmlns:w15="http://schemas.microsoft.com/office/word/2012/wordml">
+          <mc:Fallback>
             <w:pict>
-              <v:shape w14:anchorId="6C4C7489" id="Надпись 173" o:spid="_x0000_s1114" type="#_x0000_t202" style="position:absolute;left:0;text-align:left;margin-left:385.95pt;margin-top:24.5pt;width:71.25pt;height:31.5pt;z-index:251765760;visibility:visible;mso-wrap-style:square;mso-wrap-distance-left:9pt;mso-wrap-distance-top:0;mso-wrap-distance-right:9pt;mso-wrap-distance-bottom:0;mso-position-horizontal:absolute;mso-position-horizontal-relative:text;mso-position-vertical:absolute;mso-position-vertical-relative:text;v-text-anchor:top" o:gfxdata="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" filled="f" stroked="f" strokeweight=".5pt">
+              <v:shape w14:anchorId="3B905020" id="Надпись 173" o:spid="_x0000_s1116" type="#_x0000_t202" style="position:absolute;left:0;text-align:left;margin-left:385.95pt;margin-top:24.5pt;width:71.25pt;height:31.5pt;z-index:251672064;visibility:visible;mso-wrap-style:square;mso-wrap-distance-left:9pt;mso-wrap-distance-top:0;mso-wrap-distance-right:9pt;mso-wrap-distance-bottom:0;mso-position-horizontal:absolute;mso-position-horizontal-relative:text;mso-position-vertical:absolute;mso-position-vertical-relative:text;v-text-anchor:top" o:gfxdata="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" filled="f" stroked="f" strokeweight=".5pt">
                 <v:textbox>
                   <w:txbxContent>
                     <w:p>
@@ -7651,16 +7663,8 @@
                         <w:rPr>
                           <w:sz w:val="20"/>
                         </w:rPr>
-                        <w:t xml:space="preserve">: </w:t>
+                        <w:t>: 1</w:t>
                       </w:r>
-                      <w:proofErr w:type="gramStart"/>
-                      <w:r>
-                        <w:rPr>
-                          <w:sz w:val="20"/>
-                        </w:rPr>
-                        <w:t>1</w:t>
-                      </w:r>
-                      <w:proofErr w:type="gramEnd"/>
                     </w:p>
                   </w:txbxContent>
                 </v:textbox>
@@ -7746,9 +7750,9 @@
               </wp:anchor>
             </w:drawing>
           </mc:Choice>
-          <mc:Fallback xmlns:mo="http://schemas.microsoft.com/office/mac/office/2008/main" xmlns:mv="urn:schemas-microsoft-com:mac:vml" xmlns:w15="http://schemas.microsoft.com/office/word/2012/wordml">
+          <mc:Fallback>
             <w:pict>
-              <v:shape w14:anchorId="73048495" id="Надпись 172" o:spid="_x0000_s1115" type="#_x0000_t202" style="position:absolute;left:0;text-align:left;margin-left:310.95pt;margin-top:2pt;width:49.5pt;height:19.5pt;z-index:251764736;visibility:visible;mso-wrap-style:square;mso-wrap-distance-left:9pt;mso-wrap-distance-top:0;mso-wrap-distance-right:9pt;mso-wrap-distance-bottom:0;mso-position-horizontal:absolute;mso-position-horizontal-relative:text;mso-position-vertical:absolute;mso-position-vertical-relative:text;v-text-anchor:top" o:gfxdata="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" filled="f" stroked="f" strokeweight=".5pt">
+              <v:shape w14:anchorId="0BE084E0" id="Надпись 172" o:spid="_x0000_s1117" type="#_x0000_t202" style="position:absolute;left:0;text-align:left;margin-left:310.95pt;margin-top:2pt;width:49.5pt;height:19.5pt;z-index:251671040;visibility:visible;mso-wrap-style:square;mso-wrap-distance-left:9pt;mso-wrap-distance-top:0;mso-wrap-distance-right:9pt;mso-wrap-distance-bottom:0;mso-position-horizontal:absolute;mso-position-horizontal-relative:text;mso-position-vertical:absolute;mso-position-vertical-relative:text;v-text-anchor:top" o:gfxdata="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" filled="f" stroked="f" strokeweight=".5pt">
                 <v:textbox>
                   <w:txbxContent>
                     <w:p>
@@ -7811,7 +7815,7 @@
                     </pic:cNvPicPr>
                   </pic:nvPicPr>
                   <pic:blipFill>
-                    <a:blip r:embed="rId6" cstate="print">
+                    <a:blip r:embed="rId5" cstate="print">
                       <a:extLst>
                         <a:ext uri="{28A0092B-C50C-407E-A947-70E740481C1C}">
                           <a14:useLocalDpi xmlns:a14="http://schemas.microsoft.com/office/drawing/2010/main" val="0"/>
@@ -7899,9 +7903,9 @@
               </wp:anchor>
             </w:drawing>
           </mc:Choice>
-          <mc:Fallback xmlns:mo="http://schemas.microsoft.com/office/mac/office/2008/main" xmlns:mv="urn:schemas-microsoft-com:mac:vml" xmlns:w15="http://schemas.microsoft.com/office/word/2012/wordml">
+          <mc:Fallback>
             <w:pict>
-              <v:shapetype w14:anchorId="1A1572C9" id="_x0000_t102" coordsize="21600,21600" o:spt="102" adj="12960,19440,14400" path="ar,0@23@3@22,,0@4,0@15@23@1,0@7@2@13l@2@14@22@8@2@12wa,0@23@3@2@11@26@17,0@15@23@1@26@17@22@15xear,0@23@3,0@4@26@17nfe">
+              <v:shapetype w14:anchorId="1E1556DE" id="_x0000_t102" coordsize="21600,21600" o:spt="102" adj="12960,19440,14400" path="ar,0@23@3@22,,0@4,0@15@23@1,0@7@2@13l@2@14@22@8@2@12wa,0@23@3@2@11@26@17,0@15@23@1@26@17@22@15xear,0@23@3,0@4@26@17nfe">
                 <v:stroke joinstyle="miter"/>
                 <v:formulas>
                   <v:f eqn="val #0"/>
@@ -7962,7 +7966,7 @@
                 </v:handles>
                 <o:complex v:ext="view"/>
               </v:shapetype>
-              <v:shape id="Выгнутая влево стрелка 163" o:spid="_x0000_s1026" type="#_x0000_t102" style="position:absolute;margin-left:35.7pt;margin-top:50pt;width:23.25pt;height:81pt;z-index:251759616;visibility:visible;mso-wrap-style:square;mso-wrap-distance-left:9pt;mso-wrap-distance-top:0;mso-wrap-distance-right:9pt;mso-wrap-distance-bottom:0;mso-position-horizontal:absolute;mso-position-horizontal-relative:text;mso-position-vertical:absolute;mso-position-vertical-relative:text;v-text-anchor:middle" o:gfxdata="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" adj="18500,20825,16200" fillcolor="#5b9bd5 [3204]" strokecolor="#1f4d78 [1604]" strokeweight="1pt"/>
+              <v:shape id="Выгнутая влево стрелка 163" o:spid="_x0000_s1026" type="#_x0000_t102" style="position:absolute;margin-left:35.7pt;margin-top:50pt;width:23.25pt;height:81pt;z-index:251667968;visibility:visible;mso-wrap-style:square;mso-wrap-distance-left:9pt;mso-wrap-distance-top:0;mso-wrap-distance-right:9pt;mso-wrap-distance-bottom:0;mso-position-horizontal:absolute;mso-position-horizontal-relative:text;mso-position-vertical:absolute;mso-position-vertical-relative:text;v-text-anchor:middle" o:gfxdata="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" adj="18500,20825,16200" fillcolor="#5b9bd5 [3204]" strokecolor="#1f4d78 [1604]" strokeweight="1pt"/>
             </w:pict>
           </mc:Fallback>
         </mc:AlternateContent>
@@ -8029,9 +8033,9 @@
               </wp:anchor>
             </w:drawing>
           </mc:Choice>
-          <mc:Fallback xmlns:mo="http://schemas.microsoft.com/office/mac/office/2008/main" xmlns:mv="urn:schemas-microsoft-com:mac:vml" xmlns:w15="http://schemas.microsoft.com/office/word/2012/wordml">
+          <mc:Fallback>
             <w:pict>
-              <v:shapetype w14:anchorId="0791B66F" id="_x0000_t13" coordsize="21600,21600" o:spt="13" adj="16200,5400" path="m@0,l@0@1,0@1,0@2@0@2@0,21600,21600,10800xe">
+              <v:shapetype w14:anchorId="002DA574" id="_x0000_t13" coordsize="21600,21600" o:spt="13" adj="16200,5400" path="m@0,l@0@1,0@1,0@2@0@2@0,21600,21600,10800xe">
                 <v:stroke joinstyle="miter"/>
                 <v:formulas>
                   <v:f eqn="val #0"/>
@@ -8047,7 +8051,7 @@
                   <v:h position="#0,#1" xrange="0,21600" yrange="0,10800"/>
                 </v:handles>
               </v:shapetype>
-              <v:shape id="Стрелка вправо 162" o:spid="_x0000_s1026" type="#_x0000_t13" style="position:absolute;margin-left:23.7pt;margin-top:221pt;width:126.75pt;height:6pt;z-index:251758592;visibility:visible;mso-wrap-style:square;mso-wrap-distance-left:9pt;mso-wrap-distance-top:0;mso-wrap-distance-right:9pt;mso-wrap-distance-bottom:0;mso-position-horizontal:absolute;mso-position-horizontal-relative:text;mso-position-vertical:absolute;mso-position-vertical-relative:text;v-text-anchor:middle" o:gfxdata="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" adj="21089" fillcolor="#5b9bd5 [3204]" strokecolor="#1f4d78 [1604]" strokeweight="1pt"/>
+              <v:shape id="Стрелка вправо 162" o:spid="_x0000_s1026" type="#_x0000_t13" style="position:absolute;margin-left:23.7pt;margin-top:221pt;width:126.75pt;height:6pt;z-index:251666944;visibility:visible;mso-wrap-style:square;mso-wrap-distance-left:9pt;mso-wrap-distance-top:0;mso-wrap-distance-right:9pt;mso-wrap-distance-bottom:0;mso-position-horizontal:absolute;mso-position-horizontal-relative:text;mso-position-vertical:absolute;mso-position-vertical-relative:text;v-text-anchor:middle" o:gfxdata="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" adj="21089" fillcolor="#5b9bd5 [3204]" strokecolor="#1f4d78 [1604]" strokeweight="1pt"/>
             </w:pict>
           </mc:Fallback>
         </mc:AlternateContent>
@@ -8123,9 +8127,9 @@
               </wp:anchor>
             </w:drawing>
           </mc:Choice>
-          <mc:Fallback xmlns:mo="http://schemas.microsoft.com/office/mac/office/2008/main" xmlns:mv="urn:schemas-microsoft-com:mac:vml" xmlns:w15="http://schemas.microsoft.com/office/word/2012/wordml">
+          <mc:Fallback>
             <w:pict>
-              <v:shape w14:anchorId="60A5433F" id="Надпись 160" o:spid="_x0000_s1116" type="#_x0000_t202" style="position:absolute;left:0;text-align:left;margin-left:46.15pt;margin-top:235.25pt;width:101.25pt;height:19.5pt;z-index:251757568;visibility:visible;mso-wrap-style:square;mso-width-percent:0;mso-wrap-distance-left:9pt;mso-wrap-distance-top:0;mso-wrap-distance-right:9pt;mso-wrap-distance-bottom:0;mso-position-horizontal:absolute;mso-position-horizontal-relative:text;mso-position-vertical:absolute;mso-position-vertical-relative:text;mso-width-percent:0;mso-width-relative:margin;v-text-anchor:top" o:gfxdata="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" filled="f" stroked="f" strokeweight=".5pt">
+              <v:shape w14:anchorId="1E25AD4B" id="Надпись 160" o:spid="_x0000_s1118" type="#_x0000_t202" style="position:absolute;left:0;text-align:left;margin-left:46.15pt;margin-top:235.25pt;width:101.25pt;height:19.5pt;z-index:251665920;visibility:visible;mso-wrap-style:square;mso-width-percent:0;mso-wrap-distance-left:9pt;mso-wrap-distance-top:0;mso-wrap-distance-right:9pt;mso-wrap-distance-bottom:0;mso-position-horizontal:absolute;mso-position-horizontal-relative:text;mso-position-vertical:absolute;mso-position-vertical-relative:text;mso-width-percent:0;mso-width-relative:margin;v-text-anchor:top" o:gfxdata="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" filled="f" stroked="f" strokeweight=".5pt">
                 <v:textbox>
                   <w:txbxContent>
                     <w:p>
@@ -8211,9 +8215,9 @@
               </wp:anchor>
             </w:drawing>
           </mc:Choice>
-          <mc:Fallback xmlns:mo="http://schemas.microsoft.com/office/mac/office/2008/main" xmlns:mv="urn:schemas-microsoft-com:mac:vml" xmlns:w15="http://schemas.microsoft.com/office/word/2012/wordml">
+          <mc:Fallback>
             <w:pict>
-              <v:line w14:anchorId="67B29C9D" id="Прямая соединительная линия 176" o:spid="_x0000_s1026" style="position:absolute;flip:y;z-index:251768832;visibility:visible;mso-wrap-style:square;mso-wrap-distance-left:9pt;mso-wrap-distance-top:0;mso-wrap-distance-right:9pt;mso-wrap-distance-bottom:0;mso-position-horizontal:absolute;mso-position-horizontal-relative:text;mso-position-vertical:absolute;mso-position-vertical-relative:text" from="279.45pt,11.75pt" to="457.2pt,11.75pt" o:gfxdata="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" strokecolor="black [3213]" strokeweight=".5pt">
+              <v:line w14:anchorId="116423A6" id="Прямая соединительная линия 176" o:spid="_x0000_s1026" style="position:absolute;flip:y;z-index:251674112;visibility:visible;mso-wrap-style:square;mso-wrap-distance-left:9pt;mso-wrap-distance-top:0;mso-wrap-distance-right:9pt;mso-wrap-distance-bottom:0;mso-position-horizontal:absolute;mso-position-horizontal-relative:text;mso-position-vertical:absolute;mso-position-vertical-relative:text" from="279.45pt,11.75pt" to="457.2pt,11.75pt" o:gfxdata="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" strokecolor="black [3213]" strokeweight=".5pt">
                 <v:stroke joinstyle="miter"/>
               </v:line>
             </w:pict>
@@ -8466,11 +8470,11 @@
               </wp:anchor>
             </w:drawing>
           </mc:Choice>
-          <mc:Fallback xmlns:mo="http://schemas.microsoft.com/office/mac/office/2008/main" xmlns:mv="urn:schemas-microsoft-com:mac:vml">
+          <mc:Fallback>
             <w:pict>
-              <v:group id="Группа 177" o:spid="_x0000_s1118" style="position:absolute;left:0;text-align:left;margin-left:90pt;margin-top:10pt;width:197.25pt;height:331.95pt;z-index:251675136;mso-position-horizontal-relative:page;mso-height-relative:margin" coordsize="2505075,3600450" o:gfxdata="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">
-                <v:rect id="Прямоугольник 178" o:spid="_x0000_s1119" style="position:absolute;width:2505075;height:3600450;visibility:visible;mso-wrap-style:square;v-text-anchor:middle" o:gfxdata="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" fillcolor="white [3212]" strokecolor="black [3213]" strokeweight="1pt"/>
-                <v:rect id="Прямоугольник 179" o:spid="_x0000_s1120" style="position:absolute;left:9525;top:9525;width:2486025;height:409575;visibility:visible;mso-wrap-style:square;v-text-anchor:middle" o:gfxdata="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" fillcolor="#e7e6e6 [3214]" strokecolor="black [3213]" strokeweight="1pt">
+              <v:group w14:anchorId="2ADE742B" id="Группа 177" o:spid="_x0000_s1119" style="position:absolute;left:0;text-align:left;margin-left:90pt;margin-top:10pt;width:197.25pt;height:331.95pt;z-index:251675136;mso-position-horizontal-relative:page;mso-height-relative:margin" coordsize="25050,36004" o:gfxdata="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">
+                <v:rect id="Прямоугольник 178" o:spid="_x0000_s1120" style="position:absolute;width:25050;height:36004;visibility:visible;mso-wrap-style:square;v-text-anchor:middle" o:gfxdata="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" fillcolor="white [3212]" strokecolor="black [3213]" strokeweight="1pt"/>
+                <v:rect id="Прямоугольник 179" o:spid="_x0000_s1121" style="position:absolute;left:95;top:95;width:24860;height:4096;visibility:visible;mso-wrap-style:square;v-text-anchor:middle" o:gfxdata="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" fillcolor="#e7e6e6 [3214]" strokecolor="black [3213]" strokeweight="1pt">
                   <v:textbox>
                     <w:txbxContent>
                       <w:p>
@@ -8494,7 +8498,7 @@
                     </w:txbxContent>
                   </v:textbox>
                 </v:rect>
-                <v:rect id="Прямоугольник 183" o:spid="_x0000_s1121" style="position:absolute;left:9525;top:409575;width:2486025;height:228600;visibility:visible;mso-wrap-style:square;v-text-anchor:middle" o:gfxdata="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" fillcolor="#ededed [662]" strokecolor="black [3213]" strokeweight="1pt">
+                <v:rect id="Прямоугольник 183" o:spid="_x0000_s1122" style="position:absolute;left:95;top:4095;width:24860;height:2286;visibility:visible;mso-wrap-style:square;v-text-anchor:middle" o:gfxdata="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" fillcolor="#ededed [662]" strokecolor="black [3213]" strokeweight="1pt">
                   <v:textbox>
                     <w:txbxContent>
                       <w:p>
@@ -8587,6 +8591,7 @@
                               </w:rPr>
                               <w:t xml:space="preserve">Экран </w:t>
                             </w:r>
+                            <w:proofErr w:type="spellStart"/>
                             <w:r>
                               <w:rPr>
                                 <w:sz w:val="24"/>
@@ -8594,6 +8599,7 @@
                               </w:rPr>
                               <w:t>подробно</w:t>
                             </w:r>
+                            <w:proofErr w:type="spellEnd"/>
                           </w:p>
                         </w:txbxContent>
                       </wps:txbx>
@@ -8612,9 +8618,9 @@
               </wp:anchor>
             </w:drawing>
           </mc:Choice>
-          <mc:Fallback xmlns:mo="http://schemas.microsoft.com/office/mac/office/2008/main" xmlns:mv="urn:schemas-microsoft-com:mac:vml">
+          <mc:Fallback>
             <w:pict>
-              <v:shape id="Надпись 184" o:spid="_x0000_s1122" type="#_x0000_t202" style="position:absolute;left:0;text-align:left;margin-left:162pt;margin-top:-17.95pt;width:101.25pt;height:19.5pt;z-index:251676160;visibility:visible;mso-wrap-style:square;mso-width-percent:0;mso-wrap-distance-left:9pt;mso-wrap-distance-top:0;mso-wrap-distance-right:9pt;mso-wrap-distance-bottom:0;mso-position-horizontal:absolute;mso-position-horizontal-relative:text;mso-position-vertical:absolute;mso-position-vertical-relative:text;mso-width-percent:0;mso-width-relative:margin;v-text-anchor:top" o:gfxdata="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" filled="f" stroked="f" strokeweight=".5pt">
+              <v:shape w14:anchorId="26BC3F33" id="Надпись 184" o:spid="_x0000_s1123" type="#_x0000_t202" style="position:absolute;left:0;text-align:left;margin-left:162pt;margin-top:-18pt;width:101.25pt;height:19.5pt;z-index:251676160;visibility:visible;mso-wrap-style:square;mso-width-percent:0;mso-wrap-distance-left:9pt;mso-wrap-distance-top:0;mso-wrap-distance-right:9pt;mso-wrap-distance-bottom:0;mso-position-horizontal:absolute;mso-position-horizontal-relative:text;mso-position-vertical:absolute;mso-position-vertical-relative:text;mso-width-percent:0;mso-width-relative:margin;v-text-anchor:top" o:gfxdata="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" filled="f" stroked="f" strokeweight=".5pt">
                 <v:textbox>
                   <w:txbxContent>
                     <w:p>
@@ -8714,9 +8720,9 @@
               </wp:anchor>
             </w:drawing>
           </mc:Choice>
-          <mc:Fallback xmlns:mo="http://schemas.microsoft.com/office/mac/office/2008/main" xmlns:mv="urn:schemas-microsoft-com:mac:vml">
+          <mc:Fallback>
             <w:pict>
-              <v:shapetype id="_x0000_t66" coordsize="21600,21600" o:spt="66" adj="5400,5400" path="m@0,0l@0@1,21600@1,21600@2@0@2@0,21600,,10800xe">
+              <v:shapetype w14:anchorId="50179C23" id="_x0000_t66" coordsize="21600,21600" o:spt="66" adj="5400,5400" path="m@0,l@0@1,21600@1,21600@2@0@2@0,21600,,10800xe">
                 <v:stroke joinstyle="miter"/>
                 <v:formulas>
                   <v:f eqn="val #0"/>
@@ -8730,7 +8736,7 @@
                   <v:h position="#0,#1" xrange="0,21600" yrange="0,10800"/>
                 </v:handles>
               </v:shapetype>
-              <v:shape id="Стрелка влево 187" o:spid="_x0000_s1026" type="#_x0000_t66" style="position:absolute;margin-left:10.2pt;margin-top:20.55pt;width:17.25pt;height:15pt;z-index:251679232;visibility:visible;mso-wrap-style:square;mso-wrap-distance-left:9pt;mso-wrap-distance-top:0;mso-wrap-distance-right:9pt;mso-wrap-distance-bottom:0;mso-position-horizontal:absolute;mso-position-horizontal-relative:text;mso-position-vertical:absolute;mso-position-vertical-relative:text;v-text-anchor:middle" o:gfxdata="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" adj="9391" filled="f" strokecolor="black [3213]" strokeweight="1pt"/>
+              <v:shape id="Стрелка влево 187" o:spid="_x0000_s1026" type="#_x0000_t66" style="position:absolute;margin-left:10.2pt;margin-top:20.55pt;width:17.25pt;height:15pt;z-index:251679232;visibility:visible;mso-wrap-style:square;mso-wrap-distance-left:9pt;mso-wrap-distance-top:0;mso-wrap-distance-right:9pt;mso-wrap-distance-bottom:0;mso-position-horizontal:absolute;mso-position-horizontal-relative:text;mso-position-vertical:absolute;mso-position-vertical-relative:text;v-text-anchor:middle" o:gfxdata="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" adj="9391" filled="f" strokecolor="black [3213]" strokeweight="1pt"/>
             </w:pict>
           </mc:Fallback>
         </mc:AlternateContent>
@@ -8781,7 +8787,7 @@
                     </pic:cNvPicPr>
                   </pic:nvPicPr>
                   <pic:blipFill>
-                    <a:blip r:embed="rId6" cstate="print">
+                    <a:blip r:embed="rId5" cstate="print">
                       <a:extLst>
                         <a:ext uri="{28A0092B-C50C-407E-A947-70E740481C1C}">
                           <a14:useLocalDpi xmlns:a14="http://schemas.microsoft.com/office/drawing/2010/main" val="0"/>
@@ -8893,12 +8899,14 @@
                             <w:r>
                               <w:t xml:space="preserve">Россия – территория </w:t>
                             </w:r>
+                            <w:proofErr w:type="spellStart"/>
                             <w:r>
                               <w:rPr>
                                 <w:lang w:val="en-US"/>
                               </w:rPr>
                               <w:t>quattro</w:t>
                             </w:r>
+                            <w:proofErr w:type="spellEnd"/>
                           </w:p>
                         </w:txbxContent>
                       </wps:txbx>
@@ -8920,9 +8928,9 @@
               </wp:anchor>
             </w:drawing>
           </mc:Choice>
-          <mc:Fallback xmlns:mo="http://schemas.microsoft.com/office/mac/office/2008/main" xmlns:mv="urn:schemas-microsoft-com:mac:vml">
+          <mc:Fallback>
             <w:pict>
-              <v:shape id="Надпись 186" o:spid="_x0000_s1123" type="#_x0000_t202" style="position:absolute;left:0;text-align:left;margin-left:26.65pt;margin-top:16.15pt;width:153.75pt;height:24.45pt;z-index:251678208;visibility:visible;mso-wrap-style:square;mso-width-percent:0;mso-height-percent:0;mso-wrap-distance-left:9pt;mso-wrap-distance-top:0;mso-wrap-distance-right:9pt;mso-wrap-distance-bottom:0;mso-position-horizontal:absolute;mso-position-horizontal-relative:text;mso-position-vertical:absolute;mso-position-vertical-relative:text;mso-width-percent:0;mso-height-percent:0;mso-width-relative:margin;mso-height-relative:margin;v-text-anchor:top" o:gfxdata="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" filled="f" stroked="f" strokeweight=".5pt">
+              <v:shape w14:anchorId="55ECAB8A" id="Надпись 186" o:spid="_x0000_s1124" type="#_x0000_t202" style="position:absolute;left:0;text-align:left;margin-left:26.65pt;margin-top:16.15pt;width:153.75pt;height:24.45pt;z-index:251678208;visibility:visible;mso-wrap-style:square;mso-width-percent:0;mso-height-percent:0;mso-wrap-distance-left:9pt;mso-wrap-distance-top:0;mso-wrap-distance-right:9pt;mso-wrap-distance-bottom:0;mso-position-horizontal:absolute;mso-position-horizontal-relative:text;mso-position-vertical:absolute;mso-position-vertical-relative:text;mso-width-percent:0;mso-height-percent:0;mso-width-relative:margin;mso-height-relative:margin;v-text-anchor:top" o:gfxdata="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" filled="f" stroked="f" strokeweight=".5pt">
                 <v:textbox>
                   <w:txbxContent>
                     <w:p>
@@ -9049,9 +9057,9 @@
               </wp:anchor>
             </w:drawing>
           </mc:Choice>
-          <mc:Fallback xmlns:mo="http://schemas.microsoft.com/office/mac/office/2008/main" xmlns:mv="urn:schemas-microsoft-com:mac:vml">
+          <mc:Fallback>
             <w:pict>
-              <v:rect id="Прямоугольник 190" o:spid="_x0000_s1124" style="position:absolute;left:0;text-align:left;margin-left:45pt;margin-top:72.1pt;width:25.5pt;height:18.3pt;z-index:251682304;visibility:visible;mso-wrap-style:square;mso-width-percent:0;mso-height-percent:0;mso-wrap-distance-left:9pt;mso-wrap-distance-top:0;mso-wrap-distance-right:9pt;mso-wrap-distance-bottom:0;mso-position-horizontal:absolute;mso-position-horizontal-relative:margin;mso-position-vertical:absolute;mso-position-vertical-relative:text;mso-width-percent:0;mso-height-percent:0;mso-width-relative:margin;mso-height-relative:margin;v-text-anchor:middle" o:gfxdata="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" filled="f" strokecolor="black [3213]" strokeweight="1pt">
+              <v:rect w14:anchorId="39023308" id="Прямоугольник 190" o:spid="_x0000_s1125" style="position:absolute;left:0;text-align:left;margin-left:45pt;margin-top:72.1pt;width:25.5pt;height:18.3pt;z-index:251682304;visibility:visible;mso-wrap-style:square;mso-width-percent:0;mso-height-percent:0;mso-wrap-distance-left:9pt;mso-wrap-distance-top:0;mso-wrap-distance-right:9pt;mso-wrap-distance-bottom:0;mso-position-horizontal:absolute;mso-position-horizontal-relative:margin;mso-position-vertical:absolute;mso-position-vertical-relative:text;mso-width-percent:0;mso-height-percent:0;mso-width-relative:margin;mso-height-relative:margin;v-text-anchor:middle" o:gfxdata="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" filled="f" strokecolor="black [3213]" strokeweight="1pt">
                 <v:textbox>
                   <w:txbxContent>
                     <w:p>
@@ -9174,9 +9182,9 @@
               </wp:anchor>
             </w:drawing>
           </mc:Choice>
-          <mc:Fallback xmlns:mo="http://schemas.microsoft.com/office/mac/office/2008/main" xmlns:mv="urn:schemas-microsoft-com:mac:vml">
+          <mc:Fallback>
             <w:pict>
-              <v:rect id="Прямоугольник 189" o:spid="_x0000_s1125" style="position:absolute;left:0;text-align:left;margin-left:56.7pt;margin-top:91.6pt;width:37.5pt;height:18.3pt;z-index:251681280;visibility:visible;mso-wrap-style:square;mso-width-percent:0;mso-height-percent:0;mso-wrap-distance-left:9pt;mso-wrap-distance-top:0;mso-wrap-distance-right:9pt;mso-wrap-distance-bottom:0;mso-position-horizontal:absolute;mso-position-horizontal-relative:text;mso-position-vertical:absolute;mso-position-vertical-relative:text;mso-width-percent:0;mso-height-percent:0;mso-width-relative:margin;mso-height-relative:margin;v-text-anchor:middle" o:gfxdata="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" fillcolor="#e7e6e6 [3214]" strokecolor="black [3213]" strokeweight="1pt">
+              <v:rect w14:anchorId="736463F4" id="Прямоугольник 189" o:spid="_x0000_s1126" style="position:absolute;left:0;text-align:left;margin-left:56.7pt;margin-top:91.6pt;width:37.5pt;height:18.3pt;z-index:251681280;visibility:visible;mso-wrap-style:square;mso-width-percent:0;mso-height-percent:0;mso-wrap-distance-left:9pt;mso-wrap-distance-top:0;mso-wrap-distance-right:9pt;mso-wrap-distance-bottom:0;mso-position-horizontal:absolute;mso-position-horizontal-relative:text;mso-position-vertical:absolute;mso-position-vertical-relative:text;mso-width-percent:0;mso-height-percent:0;mso-width-relative:margin;mso-height-relative:margin;v-text-anchor:middle" o:gfxdata="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" fillcolor="#e7e6e6 [3214]" strokecolor="black [3213]" strokeweight="1pt">
                 <v:textbox>
                   <w:txbxContent>
                     <w:p>
@@ -9298,9 +9306,9 @@
               </wp:anchor>
             </w:drawing>
           </mc:Choice>
-          <mc:Fallback xmlns:mo="http://schemas.microsoft.com/office/mac/office/2008/main" xmlns:mv="urn:schemas-microsoft-com:mac:vml">
+          <mc:Fallback>
             <w:pict>
-              <v:rect id="Прямоугольник 188" o:spid="_x0000_s1126" style="position:absolute;left:0;text-align:left;margin-left:19.2pt;margin-top:91.6pt;width:37.5pt;height:18.3pt;z-index:251680256;visibility:visible;mso-wrap-style:square;mso-width-percent:0;mso-height-percent:0;mso-wrap-distance-left:9pt;mso-wrap-distance-top:0;mso-wrap-distance-right:9pt;mso-wrap-distance-bottom:0;mso-position-horizontal:absolute;mso-position-horizontal-relative:text;mso-position-vertical:absolute;mso-position-vertical-relative:text;mso-width-percent:0;mso-height-percent:0;mso-width-relative:margin;mso-height-relative:margin;v-text-anchor:middle" o:gfxdata="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" fillcolor="#e7e6e6 [3214]" strokecolor="black [3213]" strokeweight="1pt">
+              <v:rect w14:anchorId="6AB983C0" id="Прямоугольник 188" o:spid="_x0000_s1127" style="position:absolute;left:0;text-align:left;margin-left:19.2pt;margin-top:91.6pt;width:37.5pt;height:18.3pt;z-index:251680256;visibility:visible;mso-wrap-style:square;mso-width-percent:0;mso-height-percent:0;mso-wrap-distance-left:9pt;mso-wrap-distance-top:0;mso-wrap-distance-right:9pt;mso-wrap-distance-bottom:0;mso-position-horizontal:absolute;mso-position-horizontal-relative:text;mso-position-vertical:absolute;mso-position-vertical-relative:text;mso-width-percent:0;mso-height-percent:0;mso-width-relative:margin;mso-height-relative:margin;v-text-anchor:middle" o:gfxdata="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" fillcolor="#e7e6e6 [3214]" strokecolor="black [3213]" strokeweight="1pt">
                 <v:textbox>
                   <w:txbxContent>
                     <w:p>
@@ -9422,9 +9430,9 @@
               </wp:anchor>
             </w:drawing>
           </mc:Choice>
-          <mc:Fallback xmlns:mo="http://schemas.microsoft.com/office/mac/office/2008/main" xmlns:mv="urn:schemas-microsoft-com:mac:vml">
+          <mc:Fallback>
             <w:pict>
-              <v:rect id="Прямоугольник 45" o:spid="_x0000_s1127" style="position:absolute;left:0;text-align:left;margin-left:109.2pt;margin-top:91.6pt;width:37.5pt;height:18.3pt;z-index:251686400;visibility:visible;mso-wrap-style:square;mso-width-percent:0;mso-height-percent:0;mso-wrap-distance-left:9pt;mso-wrap-distance-top:0;mso-wrap-distance-right:9pt;mso-wrap-distance-bottom:0;mso-position-horizontal:absolute;mso-position-horizontal-relative:text;mso-position-vertical:absolute;mso-position-vertical-relative:text;mso-width-percent:0;mso-height-percent:0;mso-width-relative:margin;mso-height-relative:margin;v-text-anchor:middle" o:gfxdata="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" fillcolor="#e7e6e6 [3214]" strokecolor="black [3213]" strokeweight="1pt">
+              <v:rect w14:anchorId="629FFB1C" id="Прямоугольник 45" o:spid="_x0000_s1128" style="position:absolute;left:0;text-align:left;margin-left:109.2pt;margin-top:91.6pt;width:37.5pt;height:18.3pt;z-index:251686400;visibility:visible;mso-wrap-style:square;mso-width-percent:0;mso-height-percent:0;mso-wrap-distance-left:9pt;mso-wrap-distance-top:0;mso-wrap-distance-right:9pt;mso-wrap-distance-bottom:0;mso-position-horizontal:absolute;mso-position-horizontal-relative:text;mso-position-vertical:absolute;mso-position-vertical-relative:text;mso-width-percent:0;mso-height-percent:0;mso-width-relative:margin;mso-height-relative:margin;v-text-anchor:middle" o:gfxdata="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" fillcolor="#e7e6e6 [3214]" strokecolor="black [3213]" strokeweight="1pt">
                 <v:textbox>
                   <w:txbxContent>
                     <w:p>
@@ -9546,9 +9554,9 @@
               </wp:anchor>
             </w:drawing>
           </mc:Choice>
-          <mc:Fallback xmlns:mo="http://schemas.microsoft.com/office/mac/office/2008/main" xmlns:mv="urn:schemas-microsoft-com:mac:vml">
+          <mc:Fallback>
             <w:pict>
-              <v:rect id="Прямоугольник 46" o:spid="_x0000_s1128" style="position:absolute;left:0;text-align:left;margin-left:146.7pt;margin-top:91.6pt;width:37.5pt;height:18.3pt;z-index:251687424;visibility:visible;mso-wrap-style:square;mso-width-percent:0;mso-height-percent:0;mso-wrap-distance-left:9pt;mso-wrap-distance-top:0;mso-wrap-distance-right:9pt;mso-wrap-distance-bottom:0;mso-position-horizontal:absolute;mso-position-horizontal-relative:text;mso-position-vertical:absolute;mso-position-vertical-relative:text;mso-width-percent:0;mso-height-percent:0;mso-width-relative:margin;mso-height-relative:margin;v-text-anchor:middle" o:gfxdata="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" fillcolor="#e7e6e6 [3214]" strokecolor="black [3213]" strokeweight="1pt">
+              <v:rect w14:anchorId="4AAC5FD8" id="Прямоугольник 46" o:spid="_x0000_s1129" style="position:absolute;left:0;text-align:left;margin-left:146.7pt;margin-top:91.6pt;width:37.5pt;height:18.3pt;z-index:251687424;visibility:visible;mso-wrap-style:square;mso-width-percent:0;mso-height-percent:0;mso-wrap-distance-left:9pt;mso-wrap-distance-top:0;mso-wrap-distance-right:9pt;mso-wrap-distance-bottom:0;mso-position-horizontal:absolute;mso-position-horizontal-relative:text;mso-position-vertical:absolute;mso-position-vertical-relative:text;mso-width-percent:0;mso-height-percent:0;mso-width-relative:margin;mso-height-relative:margin;v-text-anchor:middle" o:gfxdata="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" fillcolor="#e7e6e6 [3214]" strokecolor="black [3213]" strokeweight="1pt">
                 <v:textbox>
                   <w:txbxContent>
                     <w:p>
@@ -9668,9 +9676,9 @@
               </wp:anchor>
             </w:drawing>
           </mc:Choice>
-          <mc:Fallback xmlns:mo="http://schemas.microsoft.com/office/mac/office/2008/main" xmlns:mv="urn:schemas-microsoft-com:mac:vml">
+          <mc:Fallback>
             <w:pict>
-              <v:rect id="Прямоугольник 48" o:spid="_x0000_s1129" style="position:absolute;left:0;text-align:left;margin-left:135pt;margin-top:72.1pt;width:25.5pt;height:18.3pt;z-index:251688448;visibility:visible;mso-wrap-style:square;mso-width-percent:0;mso-height-percent:0;mso-wrap-distance-left:9pt;mso-wrap-distance-top:0;mso-wrap-distance-right:9pt;mso-wrap-distance-bottom:0;mso-position-horizontal:absolute;mso-position-horizontal-relative:margin;mso-position-vertical:absolute;mso-position-vertical-relative:text;mso-width-percent:0;mso-height-percent:0;mso-width-relative:margin;mso-height-relative:margin;v-text-anchor:middle" o:gfxdata="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" filled="f" strokecolor="black [3213]" strokeweight="1pt">
+              <v:rect w14:anchorId="77DEF9E2" id="Прямоугольник 48" o:spid="_x0000_s1130" style="position:absolute;left:0;text-align:left;margin-left:135pt;margin-top:72.1pt;width:25.5pt;height:18.3pt;z-index:251688448;visibility:visible;mso-wrap-style:square;mso-width-percent:0;mso-height-percent:0;mso-wrap-distance-left:9pt;mso-wrap-distance-top:0;mso-wrap-distance-right:9pt;mso-wrap-distance-bottom:0;mso-position-horizontal:absolute;mso-position-horizontal-relative:margin;mso-position-vertical:absolute;mso-position-vertical-relative:text;mso-width-percent:0;mso-height-percent:0;mso-width-relative:margin;mso-height-relative:margin;v-text-anchor:middle" o:gfxdata="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" filled="f" strokecolor="black [3213]" strokeweight="1pt">
                 <v:textbox>
                   <w:txbxContent>
                     <w:p>
@@ -9768,9 +9776,9 @@
               </wp:anchor>
             </w:drawing>
           </mc:Choice>
-          <mc:Fallback xmlns:mo="http://schemas.microsoft.com/office/mac/office/2008/main" xmlns:mv="urn:schemas-microsoft-com:mac:vml">
+          <mc:Fallback>
             <w:pict>
-              <v:shape id="Надпись 49" o:spid="_x0000_s1130" type="#_x0000_t202" style="position:absolute;left:0;text-align:left;margin-left:27pt;margin-top:18.1pt;width:99pt;height:18.75pt;z-index:251690496;visibility:visible;mso-wrap-style:square;mso-width-percent:0;mso-wrap-distance-left:9pt;mso-wrap-distance-top:0;mso-wrap-distance-right:9pt;mso-wrap-distance-bottom:0;mso-position-horizontal:absolute;mso-position-horizontal-relative:text;mso-position-vertical:absolute;mso-position-vertical-relative:text;mso-width-percent:0;mso-width-relative:margin;v-text-anchor:top" o:gfxdata="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" filled="f" stroked="f" strokeweight=".5pt">
+              <v:shape w14:anchorId="4D506F3A" id="Надпись 49" o:spid="_x0000_s1131" type="#_x0000_t202" style="position:absolute;left:0;text-align:left;margin-left:27pt;margin-top:18.1pt;width:99pt;height:18.75pt;z-index:251690496;visibility:visible;mso-wrap-style:square;mso-width-percent:0;mso-wrap-distance-left:9pt;mso-wrap-distance-top:0;mso-wrap-distance-right:9pt;mso-wrap-distance-bottom:0;mso-position-horizontal:absolute;mso-position-horizontal-relative:text;mso-position-vertical:absolute;mso-position-vertical-relative:text;mso-width-percent:0;mso-width-relative:margin;v-text-anchor:top" o:gfxdata="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" filled="f" stroked="f" strokeweight=".5pt">
                 <v:textbox>
                   <w:txbxContent>
                     <w:p>
@@ -9877,9 +9885,9 @@
               </wp:anchor>
             </w:drawing>
           </mc:Choice>
-          <mc:Fallback xmlns:mo="http://schemas.microsoft.com/office/mac/office/2008/main" xmlns:mv="urn:schemas-microsoft-com:mac:vml">
+          <mc:Fallback>
             <w:pict>
-              <v:shape id="Надпись 54" o:spid="_x0000_s1131" type="#_x0000_t202" style="position:absolute;left:0;text-align:left;margin-left:27pt;margin-top:51.1pt;width:162pt;height:18.75pt;z-index:251692544;visibility:visible;mso-wrap-style:square;mso-width-percent:0;mso-wrap-distance-left:9pt;mso-wrap-distance-top:0;mso-wrap-distance-right:9pt;mso-wrap-distance-bottom:0;mso-position-horizontal:absolute;mso-position-horizontal-relative:text;mso-position-vertical:absolute;mso-position-vertical-relative:text;mso-width-percent:0;mso-width-relative:margin;v-text-anchor:top" o:gfxdata="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" filled="f" stroked="f" strokeweight=".5pt">
+              <v:shape w14:anchorId="416FAC03" id="Надпись 54" o:spid="_x0000_s1132" type="#_x0000_t202" style="position:absolute;left:0;text-align:left;margin-left:27pt;margin-top:51.1pt;width:162pt;height:18.75pt;z-index:251692544;visibility:visible;mso-wrap-style:square;mso-width-percent:0;mso-wrap-distance-left:9pt;mso-wrap-distance-top:0;mso-wrap-distance-right:9pt;mso-wrap-distance-bottom:0;mso-position-horizontal:absolute;mso-position-horizontal-relative:text;mso-position-vertical:absolute;mso-position-vertical-relative:text;mso-width-percent:0;mso-width-relative:margin;v-text-anchor:top" o:gfxdata="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" filled="f" stroked="f" strokeweight=".5pt">
                 <v:textbox>
                   <w:txbxContent>
                     <w:p>
@@ -9991,30 +9999,9 @@
               </wp:anchor>
             </w:drawing>
           </mc:Choice>
-          <mc:Fallback xmlns:mo="http://schemas.microsoft.com/office/mac/office/2008/main" xmlns:mv="urn:schemas-microsoft-com:mac:vml">
+          <mc:Fallback>
             <w:pict>
-              <v:shapetype id="_x0000_t87" coordsize="21600,21600" o:spt="87" adj="1800,10800" path="m21600,0qx10800@0l10800@2qy0@11,10800@3l10800@1qy21600,21600e" filled="f">
-                <v:formulas>
-                  <v:f eqn="val #0"/>
-                  <v:f eqn="sum 21600 0 #0"/>
-                  <v:f eqn="sum #1 0 #0"/>
-                  <v:f eqn="sum #1 #0 0"/>
-                  <v:f eqn="prod #0 9598 32768"/>
-                  <v:f eqn="sum 21600 0 @4"/>
-                  <v:f eqn="sum 21600 0 #1"/>
-                  <v:f eqn="min #1 @6"/>
-                  <v:f eqn="prod @7 1 2"/>
-                  <v:f eqn="prod #0 2 1"/>
-                  <v:f eqn="sum 21600 0 @9"/>
-                  <v:f eqn="val #1"/>
-                </v:formulas>
-                <v:path arrowok="t" o:connecttype="custom" o:connectlocs="21600,0;0,10800;21600,21600" textboxrect="13963,@4,21600,@5"/>
-                <v:handles>
-                  <v:h position="center,#0" yrange="0,@8"/>
-                  <v:h position="topLeft,#1" yrange="@9,@10"/>
-                </v:handles>
-              </v:shapetype>
-              <v:shape id="Левая фигурная скобка 149" o:spid="_x0000_s1026" type="#_x0000_t87" style="position:absolute;margin-left:198pt;margin-top:54.1pt;width:18pt;height:65.25pt;rotation:180;z-index:251694592;visibility:visible;mso-wrap-style:square;mso-width-percent:0;mso-height-percent:0;mso-wrap-distance-left:9pt;mso-wrap-distance-top:0;mso-wrap-distance-right:9pt;mso-wrap-distance-bottom:0;mso-position-horizontal:absolute;mso-position-horizontal-relative:text;mso-position-vertical:absolute;mso-position-vertical-relative:text;mso-width-percent:0;mso-height-percent:0;mso-width-relative:margin;mso-height-relative:margin;v-text-anchor:middle" o:gfxdata="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" adj="497" strokecolor="#5b9bd5 [3204]" strokeweight=".5pt">
+              <v:shape w14:anchorId="584D2080" id="Левая фигурная скобка 149" o:spid="_x0000_s1026" type="#_x0000_t87" style="position:absolute;margin-left:198pt;margin-top:54.1pt;width:18pt;height:65.25pt;rotation:180;z-index:251694592;visibility:visible;mso-wrap-style:square;mso-width-percent:0;mso-height-percent:0;mso-wrap-distance-left:9pt;mso-wrap-distance-top:0;mso-wrap-distance-right:9pt;mso-wrap-distance-bottom:0;mso-position-horizontal:absolute;mso-position-horizontal-relative:text;mso-position-vertical:absolute;mso-position-vertical-relative:text;mso-width-percent:0;mso-height-percent:0;mso-width-relative:margin;mso-height-relative:margin;v-text-anchor:middle" o:gfxdata="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" adj="497" strokecolor="#5b9bd5 [3204]" strokeweight=".5pt">
                 <v:stroke joinstyle="miter"/>
                 <w10:wrap type="through"/>
               </v:shape>
@@ -10097,6 +10084,7 @@
                               </w:rPr>
                               <w:t xml:space="preserve">в </w:t>
                             </w:r>
+                            <w:proofErr w:type="spellStart"/>
                             <w:r>
                               <w:rPr>
                                 <w:rFonts w:cs="Consolas"/>
@@ -10106,6 +10094,7 @@
                               </w:rPr>
                               <w:t>SharedPreferences</w:t>
                             </w:r>
+                            <w:proofErr w:type="spellEnd"/>
                             <w:r>
                               <w:rPr>
                                 <w:rFonts w:ascii="Consolas" w:hAnsi="Consolas" w:cs="Consolas"/>
@@ -10143,9 +10132,9 @@
               </wp:anchor>
             </w:drawing>
           </mc:Choice>
-          <mc:Fallback xmlns:mo="http://schemas.microsoft.com/office/mac/office/2008/main" xmlns:mv="urn:schemas-microsoft-com:mac:vml">
+          <mc:Fallback>
             <w:pict>
-              <v:shape id="Надпись 56" o:spid="_x0000_s1132" type="#_x0000_t202" style="position:absolute;left:0;text-align:left;margin-left:225pt;margin-top:13.6pt;width:198pt;height:18.75pt;z-index:251696640;visibility:visible;mso-wrap-style:square;mso-width-percent:0;mso-wrap-distance-left:9pt;mso-wrap-distance-top:0;mso-wrap-distance-right:9pt;mso-wrap-distance-bottom:0;mso-position-horizontal:absolute;mso-position-horizontal-relative:text;mso-position-vertical:absolute;mso-position-vertical-relative:text;mso-width-percent:0;mso-width-relative:margin;v-text-anchor:top" o:gfxdata="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" filled="f" stroked="f" strokeweight=".5pt">
+              <v:shape w14:anchorId="11439C0A" id="Надпись 56" o:spid="_x0000_s1133" type="#_x0000_t202" style="position:absolute;left:0;text-align:left;margin-left:225pt;margin-top:13.6pt;width:198pt;height:18.75pt;z-index:251696640;visibility:visible;mso-wrap-style:square;mso-width-percent:0;mso-wrap-distance-left:9pt;mso-wrap-distance-top:0;mso-wrap-distance-right:9pt;mso-wrap-distance-bottom:0;mso-position-horizontal:absolute;mso-position-horizontal-relative:text;mso-position-vertical:absolute;mso-position-vertical-relative:text;mso-width-percent:0;mso-width-relative:margin;v-text-anchor:top" o:gfxdata="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" filled="f" stroked="f" strokeweight=".5pt">
                 <v:textbox>
                   <w:txbxContent>
                     <w:p>
@@ -10369,7 +10358,21 @@
         <w:rPr>
           <w:lang w:val="en-US"/>
         </w:rPr>
-        <w:t>&lt;car&gt;</w:t>
+        <w:t>&lt;</w:t>
+      </w:r>
+      <w:proofErr w:type="gramStart"/>
+      <w:r>
+        <w:rPr>
+          <w:lang w:val="en-US"/>
+        </w:rPr>
+        <w:t>car</w:t>
+      </w:r>
+      <w:proofErr w:type="gramEnd"/>
+      <w:r>
+        <w:rPr>
+          <w:lang w:val="en-US"/>
+        </w:rPr>
+        <w:t>&gt;</w:t>
       </w:r>
     </w:p>
     <w:p>
@@ -10421,7 +10424,21 @@
         <w:rPr>
           <w:lang w:val="en-US"/>
         </w:rPr>
-        <w:t xml:space="preserve">    car.model = @"Q3";</w:t>
+        <w:t xml:space="preserve">    </w:t>
+      </w:r>
+      <w:proofErr w:type="spellStart"/>
+      <w:r>
+        <w:rPr>
+          <w:lang w:val="en-US"/>
+        </w:rPr>
+        <w:t>car.model</w:t>
+      </w:r>
+      <w:proofErr w:type="spellEnd"/>
+      <w:r>
+        <w:rPr>
+          <w:lang w:val="en-US"/>
+        </w:rPr>
+        <w:t xml:space="preserve"> = @"Q3";</w:t>
       </w:r>
     </w:p>
     <w:p>
@@ -10435,7 +10452,21 @@
         <w:rPr>
           <w:lang w:val="en-US"/>
         </w:rPr>
-        <w:t xml:space="preserve">    car.title = @"</w:t>
+        <w:t xml:space="preserve">    </w:t>
+      </w:r>
+      <w:proofErr w:type="spellStart"/>
+      <w:r>
+        <w:rPr>
+          <w:lang w:val="en-US"/>
+        </w:rPr>
+        <w:t>car.title</w:t>
+      </w:r>
+      <w:proofErr w:type="spellEnd"/>
+      <w:r>
+        <w:rPr>
+          <w:lang w:val="en-US"/>
+        </w:rPr>
+        <w:t xml:space="preserve"> = @"</w:t>
       </w:r>
       <w:r>
         <w:t>Россия</w:t>
@@ -10455,12 +10486,14 @@
         </w:rPr>
         <w:t xml:space="preserve"> </w:t>
       </w:r>
+      <w:proofErr w:type="spellStart"/>
       <w:r>
         <w:rPr>
           <w:lang w:val="en-US"/>
         </w:rPr>
         <w:t>quattro</w:t>
       </w:r>
+      <w:proofErr w:type="spellEnd"/>
       <w:r>
         <w:rPr>
           <w:lang w:val="en-US"/>
@@ -10479,7 +10512,21 @@
         <w:rPr>
           <w:lang w:val="en-US"/>
         </w:rPr>
-        <w:t xml:space="preserve">    car.mark = @"Audi";</w:t>
+        <w:t xml:space="preserve">    </w:t>
+      </w:r>
+      <w:proofErr w:type="spellStart"/>
+      <w:r>
+        <w:rPr>
+          <w:lang w:val="en-US"/>
+        </w:rPr>
+        <w:t>car.mark</w:t>
+      </w:r>
+      <w:proofErr w:type="spellEnd"/>
+      <w:r>
+        <w:rPr>
+          <w:lang w:val="en-US"/>
+        </w:rPr>
+        <w:t xml:space="preserve"> = @"Audi";</w:t>
       </w:r>
     </w:p>
     <w:p>
@@ -10543,7 +10590,21 @@
         <w:rPr>
           <w:lang w:val="en-US"/>
         </w:rPr>
-        <w:t xml:space="preserve">    car.created = @"2011</w:t>
+        <w:t xml:space="preserve">    </w:t>
+      </w:r>
+      <w:proofErr w:type="spellStart"/>
+      <w:r>
+        <w:rPr>
+          <w:lang w:val="en-US"/>
+        </w:rPr>
+        <w:t>car.created</w:t>
+      </w:r>
+      <w:proofErr w:type="spellEnd"/>
+      <w:r>
+        <w:rPr>
+          <w:lang w:val="en-US"/>
+        </w:rPr>
+        <w:t xml:space="preserve"> = @"2011</w:t>
       </w:r>
       <w:r>
         <w:rPr>
@@ -10565,6 +10626,7 @@
         </w:rPr>
         <w:t xml:space="preserve">    </w:t>
       </w:r>
+      <w:proofErr w:type="spellStart"/>
       <w:r>
         <w:rPr>
           <w:lang w:val="en-US"/>
@@ -10583,6 +10645,7 @@
         </w:rPr>
         <w:t>kpp</w:t>
       </w:r>
+      <w:proofErr w:type="spellEnd"/>
       <w:r>
         <w:rPr>
           <w:lang w:val="en-US"/>
@@ -10627,8 +10690,13 @@
         </w:rPr>
         <w:t xml:space="preserve">    </w:t>
       </w:r>
-      <w:r>
-        <w:t>car.country = @"Германия";</w:t>
+      <w:proofErr w:type="spellStart"/>
+      <w:r>
+        <w:t>car.country</w:t>
+      </w:r>
+      <w:proofErr w:type="spellEnd"/>
+      <w:r>
+        <w:t xml:space="preserve"> = @"Германия";</w:t>
       </w:r>
     </w:p>
     <w:p>
@@ -10636,7 +10704,15 @@
         <w:spacing w:after="120" w:line="240" w:lineRule="auto"/>
       </w:pPr>
       <w:r>
-        <w:t>&lt;/car&gt;</w:t>
+        <w:t>&lt;/</w:t>
+      </w:r>
+      <w:proofErr w:type="spellStart"/>
+      <w:r>
+        <w:t>car</w:t>
+      </w:r>
+      <w:proofErr w:type="spellEnd"/>
+      <w:r>
+        <w:t>&gt;</w:t>
       </w:r>
     </w:p>
     <w:p>
@@ -10652,12 +10728,14 @@
       <w:r>
         <w:t xml:space="preserve"> </w:t>
       </w:r>
+      <w:proofErr w:type="spellStart"/>
       <w:r>
         <w:rPr>
           <w:lang w:val="en-US"/>
         </w:rPr>
         <w:t>listview</w:t>
       </w:r>
+      <w:proofErr w:type="spellEnd"/>
       <w:r>
         <w:t xml:space="preserve"> </w:t>
       </w:r>
@@ -10685,7 +10763,23 @@
         <w:t xml:space="preserve"> </w:t>
       </w:r>
       <w:r>
-        <w:t xml:space="preserve">соответственно – car.kpp = @"механика и робот" и car.kpp = @"автомат и </w:t>
+        <w:t xml:space="preserve">соответственно – </w:t>
+      </w:r>
+      <w:proofErr w:type="spellStart"/>
+      <w:r>
+        <w:t>car.kpp</w:t>
+      </w:r>
+      <w:proofErr w:type="spellEnd"/>
+      <w:r>
+        <w:t xml:space="preserve"> = @"механика и робот" и </w:t>
+      </w:r>
+      <w:proofErr w:type="spellStart"/>
+      <w:r>
+        <w:t>car.kpp</w:t>
+      </w:r>
+      <w:proofErr w:type="spellEnd"/>
+      <w:r>
+        <w:t xml:space="preserve"> = @"автомат и </w:t>
       </w:r>
       <w:r>
         <w:t>механика</w:t>
@@ -10702,128 +10796,182 @@
         <w:lastRenderedPageBreak/>
         <w:t xml:space="preserve">Экран выборки – возможность выбирать представление в </w:t>
       </w:r>
+      <w:proofErr w:type="spellStart"/>
       <w:r>
         <w:rPr>
           <w:lang w:val="en-US"/>
         </w:rPr>
         <w:t>listview</w:t>
       </w:r>
+      <w:proofErr w:type="spellEnd"/>
       <w:r>
         <w:t xml:space="preserve"> </w:t>
       </w:r>
       <w:r>
         <w:t>по отдельным маркам и по странам.</w:t>
+      </w:r>
+    </w:p>
+    <w:p/>
+    <w:p>
+      <w:r>
+        <w:t>=============================================</w:t>
+      </w:r>
+    </w:p>
+    <w:p>
+      <w:r>
+        <w:t>Здравствуйте! да</w:t>
+      </w:r>
+    </w:p>
+    <w:p>
+      <w:r>
+        <w:rPr>
+          <w:strike/>
+        </w:rPr>
+        <w:t>1. Хотелось бы текст в выпадающем меню и</w:t>
+      </w:r>
+      <w:r>
+        <w:t xml:space="preserve"> само меню было по центру.</w:t>
       </w:r>
     </w:p>
     <w:p/>
     <w:p>
       <w:pPr>
         <w:rPr>
-          <w:lang w:val="en-US"/>
+          <w:strike/>
         </w:rPr>
       </w:pPr>
       <w:r>
         <w:rPr>
-          <w:lang w:val="en-US"/>
-        </w:rPr>
-        <w:t>=============================================</w:t>
-      </w:r>
-      <w:bookmarkStart w:id="0" w:name="_GoBack"/>
-      <w:bookmarkEnd w:id="0"/>
-    </w:p>
-    <w:p>
-      <w:pPr>
-        <w:rPr>
-          <w:lang w:val="en-US"/>
-        </w:rPr>
-      </w:pPr>
-      <w:r>
-        <w:rPr>
-          <w:lang w:val="en-US"/>
-        </w:rPr>
-        <w:t>Здравствуйте! да</w:t>
-      </w:r>
-    </w:p>
-    <w:p>
-      <w:r>
-        <w:t>1. Хотелось бы текст в выпадающем меню и само меню было по центру.</w:t>
-      </w:r>
-    </w:p>
-    <w:p/>
-    <w:p>
-      <w:r>
+          <w:strike/>
+        </w:rPr>
         <w:t>2. Когда открывается экран выборки (сортировки), необходимо убрать выпадающее меню.</w:t>
-      </w:r>
-    </w:p>
-    <w:p/>
-    <w:p>
-      <w:r>
-        <w:t>3. Когда открывается экран подробно, необходимо убрать выпадающее меню и добавить кнопку (стрелочку) с функцией "назад" как в ТЗ.</w:t>
-      </w:r>
-    </w:p>
-    <w:p/>
-    <w:p>
-      <w:r>
-        <w:t>4. На экране "подробно"  убрать кнопки "</w:t>
-      </w:r>
-      <w:r>
-        <w:rPr>
-          <w:lang w:val="en-US"/>
-        </w:rPr>
-        <w:t>save</w:t>
-      </w:r>
-      <w:r>
-        <w:t xml:space="preserve"> </w:t>
-      </w:r>
-      <w:r>
-        <w:rPr>
-          <w:lang w:val="en-US"/>
-        </w:rPr>
-        <w:t>car</w:t>
-      </w:r>
-      <w:r>
-        <w:t>" и "</w:t>
-      </w:r>
-      <w:r>
-        <w:rPr>
-          <w:lang w:val="en-US"/>
-        </w:rPr>
-        <w:t>remove</w:t>
-      </w:r>
-      <w:r>
-        <w:t xml:space="preserve"> </w:t>
-      </w:r>
-      <w:r>
-        <w:rPr>
-          <w:lang w:val="en-US"/>
-        </w:rPr>
-        <w:t>car</w:t>
-      </w:r>
-      <w:r>
-        <w:t>". делать эти события автоматически, при нажатии на +/-.</w:t>
-      </w:r>
-    </w:p>
-    <w:p/>
-    <w:p>
-      <w:r>
-        <w:t xml:space="preserve">5. В меню "каталог" информация по добавленным авто в гараж тоже должна дублироваться, т.е. каталог и гараж отличается только тем, что в каталоге полный список из </w:t>
-      </w:r>
-      <w:r>
-        <w:rPr>
-          <w:lang w:val="en-US"/>
-        </w:rPr>
-        <w:t>xml</w:t>
-      </w:r>
-      <w:r>
-        <w:t>. Также пусть гараж и каталог одинаково сортируется в зависимости от выборки в левом меню.</w:t>
       </w:r>
     </w:p>
     <w:p/>
     <w:p>
       <w:pPr>
         <w:rPr>
+          <w:strike/>
+        </w:rPr>
+      </w:pPr>
+      <w:r>
+        <w:rPr>
+          <w:strike/>
+        </w:rPr>
+        <w:t>3. Когда открывается экран подробно, необходимо убрать выпадающее меню и добавить кнопку (стрелочку) с функцией "назад" как в ТЗ.</w:t>
+      </w:r>
+    </w:p>
+    <w:p/>
+    <w:p>
+      <w:pPr>
+        <w:rPr>
+          <w:strike/>
+        </w:rPr>
+      </w:pPr>
+      <w:r>
+        <w:rPr>
+          <w:strike/>
+        </w:rPr>
+        <w:t>4. На экране "подробно</w:t>
+      </w:r>
+      <w:proofErr w:type="gramStart"/>
+      <w:r>
+        <w:rPr>
+          <w:strike/>
+        </w:rPr>
+        <w:t>"  убрать</w:t>
+      </w:r>
+      <w:proofErr w:type="gramEnd"/>
+      <w:r>
+        <w:rPr>
+          <w:strike/>
+        </w:rPr>
+        <w:t xml:space="preserve"> кнопки "</w:t>
+      </w:r>
+      <w:r>
+        <w:rPr>
+          <w:strike/>
           <w:lang w:val="en-US"/>
         </w:rPr>
+        <w:t>save</w:t>
+      </w:r>
+      <w:r>
+        <w:rPr>
+          <w:strike/>
+        </w:rPr>
+        <w:t xml:space="preserve"> </w:t>
+      </w:r>
+      <w:r>
+        <w:rPr>
+          <w:strike/>
+          <w:lang w:val="en-US"/>
+        </w:rPr>
+        <w:t>car</w:t>
+      </w:r>
+      <w:r>
+        <w:rPr>
+          <w:strike/>
+        </w:rPr>
+        <w:t>" и "</w:t>
+      </w:r>
+      <w:r>
+        <w:rPr>
+          <w:strike/>
+          <w:lang w:val="en-US"/>
+        </w:rPr>
+        <w:t>remove</w:t>
+      </w:r>
+      <w:r>
+        <w:rPr>
+          <w:strike/>
+        </w:rPr>
+        <w:t xml:space="preserve"> </w:t>
+      </w:r>
+      <w:r>
+        <w:rPr>
+          <w:strike/>
+          <w:lang w:val="en-US"/>
+        </w:rPr>
+        <w:t>car</w:t>
+      </w:r>
+      <w:r>
+        <w:rPr>
+          <w:strike/>
+        </w:rPr>
+        <w:t>". делать эти события автоматически, при нажатии на +/-.</w:t>
+      </w:r>
+    </w:p>
+    <w:p/>
+    <w:p>
+      <w:r>
+        <w:rPr>
+          <w:strike/>
+        </w:rPr>
+        <w:t xml:space="preserve">5. В меню "каталог" информация по добавленным авто в гараж тоже должна дублироваться, т.е. каталог и гараж отличается только тем, что в каталоге полный список из </w:t>
+      </w:r>
+      <w:r>
+        <w:rPr>
+          <w:strike/>
+          <w:lang w:val="en-US"/>
+        </w:rPr>
+        <w:t>xml</w:t>
+      </w:r>
+      <w:r>
+        <w:rPr>
+          <w:strike/>
+        </w:rPr>
+        <w:t>.</w:t>
+      </w:r>
+      <w:r>
+        <w:t xml:space="preserve"> Также пусть гараж и каталог одинаково сортируется в зависимости от выборки в левом меню.</w:t>
+      </w:r>
+    </w:p>
+    <w:p/>
+    <w:p>
+      <w:pPr>
+        <w:rPr>
+          <w:lang w:val="en-US"/>
+        </w:rPr>
       </w:pPr>
       <w:r>
         <w:rPr>
@@ -10865,8 +11013,52 @@
         <w:rPr>
           <w:lang w:val="en-US"/>
         </w:rPr>
-        <w:t>А вы под iOS программируете?</w:t>
-      </w:r>
+        <w:t xml:space="preserve">А </w:t>
+      </w:r>
+      <w:proofErr w:type="spellStart"/>
+      <w:r>
+        <w:rPr>
+          <w:lang w:val="en-US"/>
+        </w:rPr>
+        <w:t>вы</w:t>
+      </w:r>
+      <w:proofErr w:type="spellEnd"/>
+      <w:r>
+        <w:rPr>
+          <w:lang w:val="en-US"/>
+        </w:rPr>
+        <w:t xml:space="preserve"> </w:t>
+      </w:r>
+      <w:proofErr w:type="spellStart"/>
+      <w:r>
+        <w:rPr>
+          <w:lang w:val="en-US"/>
+        </w:rPr>
+        <w:t>под</w:t>
+      </w:r>
+      <w:proofErr w:type="spellEnd"/>
+      <w:r>
+        <w:rPr>
+          <w:lang w:val="en-US"/>
+        </w:rPr>
+        <w:t xml:space="preserve"> iOS </w:t>
+      </w:r>
+      <w:proofErr w:type="spellStart"/>
+      <w:r>
+        <w:rPr>
+          <w:lang w:val="en-US"/>
+        </w:rPr>
+        <w:t>программируете</w:t>
+      </w:r>
+      <w:proofErr w:type="spellEnd"/>
+      <w:r>
+        <w:rPr>
+          <w:lang w:val="en-US"/>
+        </w:rPr>
+        <w:t>?</w:t>
+      </w:r>
+      <w:bookmarkStart w:id="0" w:name="_GoBack"/>
+      <w:bookmarkEnd w:id="0"/>
     </w:p>
     <w:sectPr>
       <w:pgSz w:w="11906" w:h="16838"/>
@@ -10879,7 +11071,7 @@
 </file>
 
 <file path=word/styles.xml><?xml version="1.0" encoding="utf-8"?>
-<w:styles xmlns:mc="http://schemas.openxmlformats.org/markup-compatibility/2006" xmlns:r="http://schemas.openxmlformats.org/officeDocument/2006/relationships" xmlns:w="http://schemas.openxmlformats.org/wordprocessingml/2006/main" xmlns:w14="http://schemas.microsoft.com/office/word/2010/wordml" mc:Ignorable="w14">
+<w:styles xmlns:mc="http://schemas.openxmlformats.org/markup-compatibility/2006" xmlns:r="http://schemas.openxmlformats.org/officeDocument/2006/relationships" xmlns:w="http://schemas.openxmlformats.org/wordprocessingml/2006/main" xmlns:w14="http://schemas.microsoft.com/office/word/2010/wordml" xmlns:w15="http://schemas.microsoft.com/office/word/2012/wordml" mc:Ignorable="w14 w15">
   <w:docDefaults>
     <w:rPrDefault>
       <w:rPr>
@@ -10895,334 +11087,378 @@
       </w:pPr>
     </w:pPrDefault>
   </w:docDefaults>
-  <w:latentStyles w:defLockedState="0" w:defUIPriority="99" w:defSemiHidden="1" w:defUnhideWhenUsed="1" w:defQFormat="0" w:count="267">
-    <w:lsdException w:name="Normal" w:semiHidden="0" w:uiPriority="0" w:unhideWhenUsed="0" w:qFormat="1"/>
-    <w:lsdException w:name="heading 1" w:semiHidden="0" w:uiPriority="9" w:unhideWhenUsed="0" w:qFormat="1"/>
-    <w:lsdException w:name="heading 2" w:uiPriority="9" w:qFormat="1"/>
-    <w:lsdException w:name="heading 3" w:uiPriority="9" w:qFormat="1"/>
-    <w:lsdException w:name="heading 4" w:uiPriority="9" w:qFormat="1"/>
-    <w:lsdException w:name="heading 5" w:uiPriority="9" w:qFormat="1"/>
-    <w:lsdException w:name="heading 6" w:uiPriority="9" w:qFormat="1"/>
-    <w:lsdException w:name="heading 7" w:uiPriority="9" w:qFormat="1"/>
-    <w:lsdException w:name="heading 8" w:uiPriority="9" w:qFormat="1"/>
-    <w:lsdException w:name="heading 9" w:uiPriority="9" w:qFormat="1"/>
-    <w:lsdException w:name="toc 1" w:uiPriority="39"/>
-    <w:lsdException w:name="toc 2" w:uiPriority="39"/>
-    <w:lsdException w:name="toc 3" w:uiPriority="39"/>
-    <w:lsdException w:name="toc 4" w:uiPriority="39"/>
-    <w:lsdException w:name="toc 5" w:uiPriority="39"/>
-    <w:lsdException w:name="toc 6" w:uiPriority="39"/>
-    <w:lsdException w:name="toc 7" w:uiPriority="39"/>
-    <w:lsdException w:name="toc 8" w:uiPriority="39"/>
-    <w:lsdException w:name="toc 9" w:uiPriority="39"/>
-    <w:lsdException w:name="caption" w:uiPriority="35" w:qFormat="1"/>
-    <w:lsdException w:name="Title" w:semiHidden="0" w:uiPriority="10" w:unhideWhenUsed="0" w:qFormat="1"/>
-    <w:lsdException w:name="Default Paragraph Font" w:uiPriority="1"/>
-    <w:lsdException w:name="Subtitle" w:semiHidden="0" w:uiPriority="11" w:unhideWhenUsed="0" w:qFormat="1"/>
-    <w:lsdException w:name="Strong" w:semiHidden="0" w:uiPriority="22" w:unhideWhenUsed="0" w:qFormat="1"/>
-    <w:lsdException w:name="Emphasis" w:semiHidden="0" w:uiPriority="20" w:unhideWhenUsed="0" w:qFormat="1"/>
-    <w:lsdException w:name="Table Grid" w:semiHidden="0" w:uiPriority="39" w:unhideWhenUsed="0"/>
-    <w:lsdException w:name="Placeholder Text" w:unhideWhenUsed="0"/>
-    <w:lsdException w:name="No Spacing" w:semiHidden="0" w:uiPriority="1" w:unhideWhenUsed="0" w:qFormat="1"/>
-    <w:lsdException w:name="Light Shading" w:semiHidden="0" w:uiPriority="60" w:unhideWhenUsed="0"/>
-    <w:lsdException w:name="Light List" w:semiHidden="0" w:uiPriority="61" w:unhideWhenUsed="0"/>
-    <w:lsdException w:name="Light Grid" w:semiHidden="0" w:uiPriority="62" w:unhideWhenUsed="0"/>
-    <w:lsdException w:name="Medium Shading 1" w:semiHidden="0" w:uiPriority="63" w:unhideWhenUsed="0"/>
-    <w:lsdException w:name="Medium Shading 2" w:semiHidden="0" w:uiPriority="64" w:unhideWhenUsed="0"/>
-    <w:lsdException w:name="Medium List 1" w:semiHidden="0" w:uiPriority="65" w:unhideWhenUsed="0"/>
-    <w:lsdException w:name="Medium List 2" w:semiHidden="0" w:uiPriority="66" w:unhideWhenUsed="0"/>
-    <w:lsdException w:name="Medium Grid 1" w:semiHidden="0" w:uiPriority="67" w:unhideWhenUsed="0"/>
-    <w:lsdException w:name="Medium Grid 2" w:semiHidden="0" w:uiPriority="68" w:unhideWhenUsed="0"/>
-    <w:lsdException w:name="Medium Grid 3" w:semiHidden="0" w:uiPriority="69" w:unhideWhenUsed="0"/>
-    <w:lsdException w:name="Dark List" w:semiHidden="0" w:uiPriority="70" w:unhideWhenUsed="0"/>
-    <w:lsdException w:name="Colorful Shading" w:semiHidden="0" w:uiPriority="71" w:unhideWhenUsed="0"/>
-    <w:lsdException w:name="Colorful List" w:semiHidden="0" w:uiPriority="72" w:unhideWhenUsed="0"/>
-    <w:lsdException w:name="Colorful Grid" w:semiHidden="0" w:uiPriority="73" w:unhideWhenUsed="0"/>
-    <w:lsdException w:name="Light Shading Accent 1" w:semiHidden="0" w:uiPriority="60" w:unhideWhenUsed="0"/>
-    <w:lsdException w:name="Light List Accent 1" w:semiHidden="0" w:uiPriority="61" w:unhideWhenUsed="0"/>
-    <w:lsdException w:name="Light Grid Accent 1" w:semiHidden="0" w:uiPriority="62" w:unhideWhenUsed="0"/>
-    <w:lsdException w:name="Medium Shading 1 Accent 1" w:semiHidden="0" w:uiPriority="63" w:unhideWhenUsed="0"/>
-    <w:lsdException w:name="Medium Shading 2 Accent 1" w:semiHidden="0" w:uiPriority="64" w:unhideWhenUsed="0"/>
-    <w:lsdException w:name="Medium List 1 Accent 1" w:semiHidden="0" w:uiPriority="65" w:unhideWhenUsed="0"/>
-    <w:lsdException w:name="Revision" w:unhideWhenUsed="0"/>
-    <w:lsdException w:name="List Paragraph" w:semiHidden="0" w:uiPriority="34" w:unhideWhenUsed="0" w:qFormat="1"/>
-    <w:lsdException w:name="Quote" w:semiHidden="0" w:uiPriority="29" w:unhideWhenUsed="0" w:qFormat="1"/>
-    <w:lsdException w:name="Intense Quote" w:semiHidden="0" w:uiPriority="30" w:unhideWhenUsed="0" w:qFormat="1"/>
-    <w:lsdException w:name="Medium List 2 Accent 1" w:semiHidden="0" w:uiPriority="66" w:unhideWhenUsed="0"/>
-    <w:lsdException w:name="Medium Grid 1 Accent 1" w:semiHidden="0" w:uiPriority="67" w:unhideWhenUsed="0"/>
-    <w:lsdException w:name="Medium Grid 2 Accent 1" w:semiHidden="0" w:uiPriority="68" w:unhideWhenUsed="0"/>
-    <w:lsdException w:name="Medium Grid 3 Accent 1" w:semiHidden="0" w:uiPriority="69" w:unhideWhenUsed="0"/>
-    <w:lsdException w:name="Dark List Accent 1" w:semiHidden="0" w:uiPriority="70" w:unhideWhenUsed="0"/>
-    <w:lsdException w:name="Colorful Shading Accent 1" w:semiHidden="0" w:uiPriority="71" w:unhideWhenUsed="0"/>
-    <w:lsdException w:name="Colorful List Accent 1" w:semiHidden="0" w:uiPriority="72" w:unhideWhenUsed="0"/>
-    <w:lsdException w:name="Colorful Grid Accent 1" w:semiHidden="0" w:uiPriority="73" w:unhideWhenUsed="0"/>
-    <w:lsdException w:name="Light Shading Accent 2" w:semiHidden="0" w:uiPriority="60" w:unhideWhenUsed="0"/>
-    <w:lsdException w:name="Light List Accent 2" w:semiHidden="0" w:uiPriority="61" w:unhideWhenUsed="0"/>
-    <w:lsdException w:name="Light Grid Accent 2" w:semiHidden="0" w:uiPriority="62" w:unhideWhenUsed="0"/>
-    <w:lsdException w:name="Medium Shading 1 Accent 2" w:semiHidden="0" w:uiPriority="63" w:unhideWhenUsed="0"/>
-    <w:lsdException w:name="Medium Shading 2 Accent 2" w:semiHidden="0" w:uiPriority="64" w:unhideWhenUsed="0"/>
-    <w:lsdException w:name="Medium List 1 Accent 2" w:semiHidden="0" w:uiPriority="65" w:unhideWhenUsed="0"/>
-    <w:lsdException w:name="Medium List 2 Accent 2" w:semiHidden="0" w:uiPriority="66" w:unhideWhenUsed="0"/>
-    <w:lsdException w:name="Medium Grid 1 Accent 2" w:semiHidden="0" w:uiPriority="67" w:unhideWhenUsed="0"/>
-    <w:lsdException w:name="Medium Grid 2 Accent 2" w:semiHidden="0" w:uiPriority="68" w:unhideWhenUsed="0"/>
-    <w:lsdException w:name="Medium Grid 3 Accent 2" w:semiHidden="0" w:uiPriority="69" w:unhideWhenUsed="0"/>
-    <w:lsdException w:name="Dark List Accent 2" w:semiHidden="0" w:uiPriority="70" w:unhideWhenUsed="0"/>
-    <w:lsdException w:name="Colorful Shading Accent 2" w:semiHidden="0" w:uiPriority="71" w:unhideWhenUsed="0"/>
-    <w:lsdException w:name="Colorful List Accent 2" w:semiHidden="0" w:uiPriority="72" w:unhideWhenUsed="0"/>
-    <w:lsdException w:name="Colorful Grid Accent 2" w:semiHidden="0" w:uiPriority="73" w:unhideWhenUsed="0"/>
-    <w:lsdException w:name="Light Shading Accent 3" w:semiHidden="0" w:uiPriority="60" w:unhideWhenUsed="0"/>
-    <w:lsdException w:name="Light List Accent 3" w:semiHidden="0" w:uiPriority="61" w:unhideWhenUsed="0"/>
-    <w:lsdException w:name="Light Grid Accent 3" w:semiHidden="0" w:uiPriority="62" w:unhideWhenUsed="0"/>
-    <w:lsdException w:name="Medium Shading 1 Accent 3" w:semiHidden="0" w:uiPriority="63" w:unhideWhenUsed="0"/>
-    <w:lsdException w:name="Medium Shading 2 Accent 3" w:semiHidden="0" w:uiPriority="64" w:unhideWhenUsed="0"/>
-    <w:lsdException w:name="Medium List 1 Accent 3" w:semiHidden="0" w:uiPriority="65" w:unhideWhenUsed="0"/>
-    <w:lsdException w:name="Medium List 2 Accent 3" w:semiHidden="0" w:uiPriority="66" w:unhideWhenUsed="0"/>
-    <w:lsdException w:name="Medium Grid 1 Accent 3" w:semiHidden="0" w:uiPriority="67" w:unhideWhenUsed="0"/>
-    <w:lsdException w:name="Medium Grid 2 Accent 3" w:semiHidden="0" w:uiPriority="68" w:unhideWhenUsed="0"/>
-    <w:lsdException w:name="Medium Grid 3 Accent 3" w:semiHidden="0" w:uiPriority="69" w:unhideWhenUsed="0"/>
-    <w:lsdException w:name="Dark List Accent 3" w:semiHidden="0" w:uiPriority="70" w:unhideWhenUsed="0"/>
-    <w:lsdException w:name="Colorful Shading Accent 3" w:semiHidden="0" w:uiPriority="71" w:unhideWhenUsed="0"/>
-    <w:lsdException w:name="Colorful List Accent 3" w:semiHidden="0" w:uiPriority="72" w:unhideWhenUsed="0"/>
-    <w:lsdException w:name="Colorful Grid Accent 3" w:semiHidden="0" w:uiPriority="73" w:unhideWhenUsed="0"/>
-    <w:lsdException w:name="Light Shading Accent 4" w:semiHidden="0" w:uiPriority="60" w:unhideWhenUsed="0"/>
-    <w:lsdException w:name="Light List Accent 4" w:semiHidden="0" w:uiPriority="61" w:unhideWhenUsed="0"/>
-    <w:lsdException w:name="Light Grid Accent 4" w:semiHidden="0" w:uiPriority="62" w:unhideWhenUsed="0"/>
-    <w:lsdException w:name="Medium Shading 1 Accent 4" w:semiHidden="0" w:uiPriority="63" w:unhideWhenUsed="0"/>
-    <w:lsdException w:name="Medium Shading 2 Accent 4" w:semiHidden="0" w:uiPriority="64" w:unhideWhenUsed="0"/>
-    <w:lsdException w:name="Medium List 1 Accent 4" w:semiHidden="0" w:uiPriority="65" w:unhideWhenUsed="0"/>
-    <w:lsdException w:name="Medium List 2 Accent 4" w:semiHidden="0" w:uiPriority="66" w:unhideWhenUsed="0"/>
-    <w:lsdException w:name="Medium Grid 1 Accent 4" w:semiHidden="0" w:uiPriority="67" w:unhideWhenUsed="0"/>
-    <w:lsdException w:name="Medium Grid 2 Accent 4" w:semiHidden="0" w:uiPriority="68" w:unhideWhenUsed="0"/>
-    <w:lsdException w:name="Medium Grid 3 Accent 4" w:semiHidden="0" w:uiPriority="69" w:unhideWhenUsed="0"/>
-    <w:lsdException w:name="Dark List Accent 4" w:semiHidden="0" w:uiPriority="70" w:unhideWhenUsed="0"/>
-    <w:lsdException w:name="Colorful Shading Accent 4" w:semiHidden="0" w:uiPriority="71" w:unhideWhenUsed="0"/>
-    <w:lsdException w:name="Colorful List Accent 4" w:semiHidden="0" w:uiPriority="72" w:unhideWhenUsed="0"/>
-    <w:lsdException w:name="Colorful Grid Accent 4" w:semiHidden="0" w:uiPriority="73" w:unhideWhenUsed="0"/>
-    <w:lsdException w:name="Light Shading Accent 5" w:semiHidden="0" w:uiPriority="60" w:unhideWhenUsed="0"/>
-    <w:lsdException w:name="Light List Accent 5" w:semiHidden="0" w:uiPriority="61" w:unhideWhenUsed="0"/>
-    <w:lsdException w:name="Light Grid Accent 5" w:semiHidden="0" w:uiPriority="62" w:unhideWhenUsed="0"/>
-    <w:lsdException w:name="Medium Shading 1 Accent 5" w:semiHidden="0" w:uiPriority="63" w:unhideWhenUsed="0"/>
-    <w:lsdException w:name="Medium Shading 2 Accent 5" w:semiHidden="0" w:uiPriority="64" w:unhideWhenUsed="0"/>
-    <w:lsdException w:name="Medium List 1 Accent 5" w:semiHidden="0" w:uiPriority="65" w:unhideWhenUsed="0"/>
-    <w:lsdException w:name="Medium List 2 Accent 5" w:semiHidden="0" w:uiPriority="66" w:unhideWhenUsed="0"/>
-    <w:lsdException w:name="Medium Grid 1 Accent 5" w:semiHidden="0" w:uiPriority="67" w:unhideWhenUsed="0"/>
-    <w:lsdException w:name="Medium Grid 2 Accent 5" w:semiHidden="0" w:uiPriority="68" w:unhideWhenUsed="0"/>
-    <w:lsdException w:name="Medium Grid 3 Accent 5" w:semiHidden="0" w:uiPriority="69" w:unhideWhenUsed="0"/>
-    <w:lsdException w:name="Dark List Accent 5" w:semiHidden="0" w:uiPriority="70" w:unhideWhenUsed="0"/>
-    <w:lsdException w:name="Colorful Shading Accent 5" w:semiHidden="0" w:uiPriority="71" w:unhideWhenUsed="0"/>
-    <w:lsdException w:name="Colorful List Accent 5" w:semiHidden="0" w:uiPriority="72" w:unhideWhenUsed="0"/>
-    <w:lsdException w:name="Colorful Grid Accent 5" w:semiHidden="0" w:uiPriority="73" w:unhideWhenUsed="0"/>
-    <w:lsdException w:name="Light Shading Accent 6" w:semiHidden="0" w:uiPriority="60" w:unhideWhenUsed="0"/>
-    <w:lsdException w:name="Light List Accent 6" w:semiHidden="0" w:uiPriority="61" w:unhideWhenUsed="0"/>
-    <w:lsdException w:name="Light Grid Accent 6" w:semiHidden="0" w:uiPriority="62" w:unhideWhenUsed="0"/>
-    <w:lsdException w:name="Medium Shading 1 Accent 6" w:semiHidden="0" w:uiPriority="63" w:unhideWhenUsed="0"/>
-    <w:lsdException w:name="Medium Shading 2 Accent 6" w:semiHidden="0" w:uiPriority="64" w:unhideWhenUsed="0"/>
-    <w:lsdException w:name="Medium List 1 Accent 6" w:semiHidden="0" w:uiPriority="65" w:unhideWhenUsed="0"/>
-    <w:lsdException w:name="Medium List 2 Accent 6" w:semiHidden="0" w:uiPriority="66" w:unhideWhenUsed="0"/>
-    <w:lsdException w:name="Medium Grid 1 Accent 6" w:semiHidden="0" w:uiPriority="67" w:unhideWhenUsed="0"/>
-    <w:lsdException w:name="Medium Grid 2 Accent 6" w:semiHidden="0" w:uiPriority="68" w:unhideWhenUsed="0"/>
-    <w:lsdException w:name="Medium Grid 3 Accent 6" w:semiHidden="0" w:uiPriority="69" w:unhideWhenUsed="0"/>
-    <w:lsdException w:name="Dark List Accent 6" w:semiHidden="0" w:uiPriority="70" w:unhideWhenUsed="0"/>
-    <w:lsdException w:name="Colorful Shading Accent 6" w:semiHidden="0" w:uiPriority="71" w:unhideWhenUsed="0"/>
-    <w:lsdException w:name="Colorful List Accent 6" w:semiHidden="0" w:uiPriority="72" w:unhideWhenUsed="0"/>
-    <w:lsdException w:name="Colorful Grid Accent 6" w:semiHidden="0" w:uiPriority="73" w:unhideWhenUsed="0"/>
-    <w:lsdException w:name="Subtle Emphasis" w:semiHidden="0" w:uiPriority="19" w:unhideWhenUsed="0" w:qFormat="1"/>
-    <w:lsdException w:name="Intense Emphasis" w:semiHidden="0" w:uiPriority="21" w:unhideWhenUsed="0" w:qFormat="1"/>
-    <w:lsdException w:name="Subtle Reference" w:semiHidden="0" w:uiPriority="31" w:unhideWhenUsed="0" w:qFormat="1"/>
-    <w:lsdException w:name="Intense Reference" w:semiHidden="0" w:uiPriority="32" w:unhideWhenUsed="0" w:qFormat="1"/>
-    <w:lsdException w:name="Book Title" w:semiHidden="0" w:uiPriority="33" w:unhideWhenUsed="0" w:qFormat="1"/>
-    <w:lsdException w:name="Bibliography" w:uiPriority="37"/>
-    <w:lsdException w:name="TOC Heading" w:uiPriority="39" w:qFormat="1"/>
-  </w:latentStyles>
-  <w:style w:type="paragraph" w:default="1" w:styleId="a">
-    <w:name w:val="Normal"/>
-    <w:qFormat/>
-  </w:style>
-  <w:style w:type="character" w:default="1" w:styleId="a0">
-    <w:name w:val="Default Paragraph Font"/>
-    <w:uiPriority w:val="1"/>
-    <w:semiHidden/>
-    <w:unhideWhenUsed/>
-  </w:style>
-  <w:style w:type="table" w:default="1" w:styleId="a1">
-    <w:name w:val="Normal Table"/>
-    <w:uiPriority w:val="99"/>
-    <w:semiHidden/>
-    <w:unhideWhenUsed/>
-    <w:tblPr>
-      <w:tblInd w:w="0" w:type="dxa"/>
-      <w:tblCellMar>
-        <w:top w:w="0" w:type="dxa"/>
-        <w:left w:w="108" w:type="dxa"/>
-        <w:bottom w:w="0" w:type="dxa"/>
-        <w:right w:w="108" w:type="dxa"/>
-      </w:tblCellMar>
-    </w:tblPr>
-  </w:style>
-  <w:style w:type="numbering" w:default="1" w:styleId="a2">
-    <w:name w:val="No List"/>
-    <w:uiPriority w:val="99"/>
-    <w:semiHidden/>
-    <w:unhideWhenUsed/>
-  </w:style>
-</w:styles>
-</file>
-
-<file path=word/stylesWithEffects.xml><?xml version="1.0" encoding="utf-8"?>
-<w:styles xmlns:wpc="http://schemas.microsoft.com/office/word/2010/wordprocessingCanvas" xmlns:mc="http://schemas.openxmlformats.org/markup-compatibility/2006" xmlns:o="urn:schemas-microsoft-com:office:office" xmlns:r="http://schemas.openxmlformats.org/officeDocument/2006/relationships" xmlns:m="http://schemas.openxmlformats.org/officeDocument/2006/math" xmlns:v="urn:schemas-microsoft-com:vml" xmlns:wp14="http://schemas.microsoft.com/office/word/2010/wordprocessingDrawing" xmlns:wp="http://schemas.openxmlformats.org/drawingml/2006/wordprocessingDrawing" xmlns:w10="urn:schemas-microsoft-com:office:word" xmlns:w="http://schemas.openxmlformats.org/wordprocessingml/2006/main" xmlns:w14="http://schemas.microsoft.com/office/word/2010/wordml" xmlns:wpg="http://schemas.microsoft.com/office/word/2010/wordprocessingGroup" xmlns:wpi="http://schemas.microsoft.com/office/word/2010/wordprocessingInk" xmlns:wne="http://schemas.microsoft.com/office/word/2006/wordml" xmlns:wps="http://schemas.microsoft.com/office/word/2010/wordprocessingShape" mc:Ignorable="w14 wp14">
-  <w:docDefaults>
-    <w:rPrDefault>
-      <w:rPr>
-        <w:rFonts w:asciiTheme="minorHAnsi" w:eastAsiaTheme="minorHAnsi" w:hAnsiTheme="minorHAnsi" w:cstheme="minorBidi"/>
-        <w:sz w:val="22"/>
-        <w:szCs w:val="22"/>
-        <w:lang w:val="ru-RU" w:eastAsia="en-US" w:bidi="ar-SA"/>
-      </w:rPr>
-    </w:rPrDefault>
-    <w:pPrDefault>
-      <w:pPr>
-        <w:spacing w:after="160" w:line="259" w:lineRule="auto"/>
-      </w:pPr>
-    </w:pPrDefault>
-  </w:docDefaults>
-  <w:latentStyles w:defLockedState="0" w:defUIPriority="99" w:defSemiHidden="1" w:defUnhideWhenUsed="1" w:defQFormat="0" w:count="267">
-    <w:lsdException w:name="Normal" w:semiHidden="0" w:uiPriority="0" w:unhideWhenUsed="0" w:qFormat="1"/>
-    <w:lsdException w:name="heading 1" w:semiHidden="0" w:uiPriority="9" w:unhideWhenUsed="0" w:qFormat="1"/>
-    <w:lsdException w:name="heading 2" w:uiPriority="9" w:qFormat="1"/>
-    <w:lsdException w:name="heading 3" w:uiPriority="9" w:qFormat="1"/>
-    <w:lsdException w:name="heading 4" w:uiPriority="9" w:qFormat="1"/>
-    <w:lsdException w:name="heading 5" w:uiPriority="9" w:qFormat="1"/>
-    <w:lsdException w:name="heading 6" w:uiPriority="9" w:qFormat="1"/>
-    <w:lsdException w:name="heading 7" w:uiPriority="9" w:qFormat="1"/>
-    <w:lsdException w:name="heading 8" w:uiPriority="9" w:qFormat="1"/>
-    <w:lsdException w:name="heading 9" w:uiPriority="9" w:qFormat="1"/>
-    <w:lsdException w:name="toc 1" w:uiPriority="39"/>
-    <w:lsdException w:name="toc 2" w:uiPriority="39"/>
-    <w:lsdException w:name="toc 3" w:uiPriority="39"/>
-    <w:lsdException w:name="toc 4" w:uiPriority="39"/>
-    <w:lsdException w:name="toc 5" w:uiPriority="39"/>
-    <w:lsdException w:name="toc 6" w:uiPriority="39"/>
-    <w:lsdException w:name="toc 7" w:uiPriority="39"/>
-    <w:lsdException w:name="toc 8" w:uiPriority="39"/>
-    <w:lsdException w:name="toc 9" w:uiPriority="39"/>
-    <w:lsdException w:name="caption" w:uiPriority="35" w:qFormat="1"/>
-    <w:lsdException w:name="Title" w:semiHidden="0" w:uiPriority="10" w:unhideWhenUsed="0" w:qFormat="1"/>
-    <w:lsdException w:name="Default Paragraph Font" w:uiPriority="1"/>
-    <w:lsdException w:name="Subtitle" w:semiHidden="0" w:uiPriority="11" w:unhideWhenUsed="0" w:qFormat="1"/>
-    <w:lsdException w:name="Strong" w:semiHidden="0" w:uiPriority="22" w:unhideWhenUsed="0" w:qFormat="1"/>
-    <w:lsdException w:name="Emphasis" w:semiHidden="0" w:uiPriority="20" w:unhideWhenUsed="0" w:qFormat="1"/>
-    <w:lsdException w:name="Table Grid" w:semiHidden="0" w:uiPriority="39" w:unhideWhenUsed="0"/>
-    <w:lsdException w:name="Placeholder Text" w:unhideWhenUsed="0"/>
-    <w:lsdException w:name="No Spacing" w:semiHidden="0" w:uiPriority="1" w:unhideWhenUsed="0" w:qFormat="1"/>
-    <w:lsdException w:name="Light Shading" w:semiHidden="0" w:uiPriority="60" w:unhideWhenUsed="0"/>
-    <w:lsdException w:name="Light List" w:semiHidden="0" w:uiPriority="61" w:unhideWhenUsed="0"/>
-    <w:lsdException w:name="Light Grid" w:semiHidden="0" w:uiPriority="62" w:unhideWhenUsed="0"/>
-    <w:lsdException w:name="Medium Shading 1" w:semiHidden="0" w:uiPriority="63" w:unhideWhenUsed="0"/>
-    <w:lsdException w:name="Medium Shading 2" w:semiHidden="0" w:uiPriority="64" w:unhideWhenUsed="0"/>
-    <w:lsdException w:name="Medium List 1" w:semiHidden="0" w:uiPriority="65" w:unhideWhenUsed="0"/>
-    <w:lsdException w:name="Medium List 2" w:semiHidden="0" w:uiPriority="66" w:unhideWhenUsed="0"/>
-    <w:lsdException w:name="Medium Grid 1" w:semiHidden="0" w:uiPriority="67" w:unhideWhenUsed="0"/>
-    <w:lsdException w:name="Medium Grid 2" w:semiHidden="0" w:uiPriority="68" w:unhideWhenUsed="0"/>
-    <w:lsdException w:name="Medium Grid 3" w:semiHidden="0" w:uiPriority="69" w:unhideWhenUsed="0"/>
-    <w:lsdException w:name="Dark List" w:semiHidden="0" w:uiPriority="70" w:unhideWhenUsed="0"/>
-    <w:lsdException w:name="Colorful Shading" w:semiHidden="0" w:uiPriority="71" w:unhideWhenUsed="0"/>
-    <w:lsdException w:name="Colorful List" w:semiHidden="0" w:uiPriority="72" w:unhideWhenUsed="0"/>
-    <w:lsdException w:name="Colorful Grid" w:semiHidden="0" w:uiPriority="73" w:unhideWhenUsed="0"/>
-    <w:lsdException w:name="Light Shading Accent 1" w:semiHidden="0" w:uiPriority="60" w:unhideWhenUsed="0"/>
-    <w:lsdException w:name="Light List Accent 1" w:semiHidden="0" w:uiPriority="61" w:unhideWhenUsed="0"/>
-    <w:lsdException w:name="Light Grid Accent 1" w:semiHidden="0" w:uiPriority="62" w:unhideWhenUsed="0"/>
-    <w:lsdException w:name="Medium Shading 1 Accent 1" w:semiHidden="0" w:uiPriority="63" w:unhideWhenUsed="0"/>
-    <w:lsdException w:name="Medium Shading 2 Accent 1" w:semiHidden="0" w:uiPriority="64" w:unhideWhenUsed="0"/>
-    <w:lsdException w:name="Medium List 1 Accent 1" w:semiHidden="0" w:uiPriority="65" w:unhideWhenUsed="0"/>
-    <w:lsdException w:name="Revision" w:unhideWhenUsed="0"/>
-    <w:lsdException w:name="List Paragraph" w:semiHidden="0" w:uiPriority="34" w:unhideWhenUsed="0" w:qFormat="1"/>
-    <w:lsdException w:name="Quote" w:semiHidden="0" w:uiPriority="29" w:unhideWhenUsed="0" w:qFormat="1"/>
-    <w:lsdException w:name="Intense Quote" w:semiHidden="0" w:uiPriority="30" w:unhideWhenUsed="0" w:qFormat="1"/>
-    <w:lsdException w:name="Medium List 2 Accent 1" w:semiHidden="0" w:uiPriority="66" w:unhideWhenUsed="0"/>
-    <w:lsdException w:name="Medium Grid 1 Accent 1" w:semiHidden="0" w:uiPriority="67" w:unhideWhenUsed="0"/>
-    <w:lsdException w:name="Medium Grid 2 Accent 1" w:semiHidden="0" w:uiPriority="68" w:unhideWhenUsed="0"/>
-    <w:lsdException w:name="Medium Grid 3 Accent 1" w:semiHidden="0" w:uiPriority="69" w:unhideWhenUsed="0"/>
-    <w:lsdException w:name="Dark List Accent 1" w:semiHidden="0" w:uiPriority="70" w:unhideWhenUsed="0"/>
-    <w:lsdException w:name="Colorful Shading Accent 1" w:semiHidden="0" w:uiPriority="71" w:unhideWhenUsed="0"/>
-    <w:lsdException w:name="Colorful List Accent 1" w:semiHidden="0" w:uiPriority="72" w:unhideWhenUsed="0"/>
-    <w:lsdException w:name="Colorful Grid Accent 1" w:semiHidden="0" w:uiPriority="73" w:unhideWhenUsed="0"/>
-    <w:lsdException w:name="Light Shading Accent 2" w:semiHidden="0" w:uiPriority="60" w:unhideWhenUsed="0"/>
-    <w:lsdException w:name="Light List Accent 2" w:semiHidden="0" w:uiPriority="61" w:unhideWhenUsed="0"/>
-    <w:lsdException w:name="Light Grid Accent 2" w:semiHidden="0" w:uiPriority="62" w:unhideWhenUsed="0"/>
-    <w:lsdException w:name="Medium Shading 1 Accent 2" w:semiHidden="0" w:uiPriority="63" w:unhideWhenUsed="0"/>
-    <w:lsdException w:name="Medium Shading 2 Accent 2" w:semiHidden="0" w:uiPriority="64" w:unhideWhenUsed="0"/>
-    <w:lsdException w:name="Medium List 1 Accent 2" w:semiHidden="0" w:uiPriority="65" w:unhideWhenUsed="0"/>
-    <w:lsdException w:name="Medium List 2 Accent 2" w:semiHidden="0" w:uiPriority="66" w:unhideWhenUsed="0"/>
-    <w:lsdException w:name="Medium Grid 1 Accent 2" w:semiHidden="0" w:uiPriority="67" w:unhideWhenUsed="0"/>
-    <w:lsdException w:name="Medium Grid 2 Accent 2" w:semiHidden="0" w:uiPriority="68" w:unhideWhenUsed="0"/>
-    <w:lsdException w:name="Medium Grid 3 Accent 2" w:semiHidden="0" w:uiPriority="69" w:unhideWhenUsed="0"/>
-    <w:lsdException w:name="Dark List Accent 2" w:semiHidden="0" w:uiPriority="70" w:unhideWhenUsed="0"/>
-    <w:lsdException w:name="Colorful Shading Accent 2" w:semiHidden="0" w:uiPriority="71" w:unhideWhenUsed="0"/>
-    <w:lsdException w:name="Colorful List Accent 2" w:semiHidden="0" w:uiPriority="72" w:unhideWhenUsed="0"/>
-    <w:lsdException w:name="Colorful Grid Accent 2" w:semiHidden="0" w:uiPriority="73" w:unhideWhenUsed="0"/>
-    <w:lsdException w:name="Light Shading Accent 3" w:semiHidden="0" w:uiPriority="60" w:unhideWhenUsed="0"/>
-    <w:lsdException w:name="Light List Accent 3" w:semiHidden="0" w:uiPriority="61" w:unhideWhenUsed="0"/>
-    <w:lsdException w:name="Light Grid Accent 3" w:semiHidden="0" w:uiPriority="62" w:unhideWhenUsed="0"/>
-    <w:lsdException w:name="Medium Shading 1 Accent 3" w:semiHidden="0" w:uiPriority="63" w:unhideWhenUsed="0"/>
-    <w:lsdException w:name="Medium Shading 2 Accent 3" w:semiHidden="0" w:uiPriority="64" w:unhideWhenUsed="0"/>
-    <w:lsdException w:name="Medium List 1 Accent 3" w:semiHidden="0" w:uiPriority="65" w:unhideWhenUsed="0"/>
-    <w:lsdException w:name="Medium List 2 Accent 3" w:semiHidden="0" w:uiPriority="66" w:unhideWhenUsed="0"/>
-    <w:lsdException w:name="Medium Grid 1 Accent 3" w:semiHidden="0" w:uiPriority="67" w:unhideWhenUsed="0"/>
-    <w:lsdException w:name="Medium Grid 2 Accent 3" w:semiHidden="0" w:uiPriority="68" w:unhideWhenUsed="0"/>
-    <w:lsdException w:name="Medium Grid 3 Accent 3" w:semiHidden="0" w:uiPriority="69" w:unhideWhenUsed="0"/>
-    <w:lsdException w:name="Dark List Accent 3" w:semiHidden="0" w:uiPriority="70" w:unhideWhenUsed="0"/>
-    <w:lsdException w:name="Colorful Shading Accent 3" w:semiHidden="0" w:uiPriority="71" w:unhideWhenUsed="0"/>
-    <w:lsdException w:name="Colorful List Accent 3" w:semiHidden="0" w:uiPriority="72" w:unhideWhenUsed="0"/>
-    <w:lsdException w:name="Colorful Grid Accent 3" w:semiHidden="0" w:uiPriority="73" w:unhideWhenUsed="0"/>
-    <w:lsdException w:name="Light Shading Accent 4" w:semiHidden="0" w:uiPriority="60" w:unhideWhenUsed="0"/>
-    <w:lsdException w:name="Light List Accent 4" w:semiHidden="0" w:uiPriority="61" w:unhideWhenUsed="0"/>
-    <w:lsdException w:name="Light Grid Accent 4" w:semiHidden="0" w:uiPriority="62" w:unhideWhenUsed="0"/>
-    <w:lsdException w:name="Medium Shading 1 Accent 4" w:semiHidden="0" w:uiPriority="63" w:unhideWhenUsed="0"/>
-    <w:lsdException w:name="Medium Shading 2 Accent 4" w:semiHidden="0" w:uiPriority="64" w:unhideWhenUsed="0"/>
-    <w:lsdException w:name="Medium List 1 Accent 4" w:semiHidden="0" w:uiPriority="65" w:unhideWhenUsed="0"/>
-    <w:lsdException w:name="Medium List 2 Accent 4" w:semiHidden="0" w:uiPriority="66" w:unhideWhenUsed="0"/>
-    <w:lsdException w:name="Medium Grid 1 Accent 4" w:semiHidden="0" w:uiPriority="67" w:unhideWhenUsed="0"/>
-    <w:lsdException w:name="Medium Grid 2 Accent 4" w:semiHidden="0" w:uiPriority="68" w:unhideWhenUsed="0"/>
-    <w:lsdException w:name="Medium Grid 3 Accent 4" w:semiHidden="0" w:uiPriority="69" w:unhideWhenUsed="0"/>
-    <w:lsdException w:name="Dark List Accent 4" w:semiHidden="0" w:uiPriority="70" w:unhideWhenUsed="0"/>
-    <w:lsdException w:name="Colorful Shading Accent 4" w:semiHidden="0" w:uiPriority="71" w:unhideWhenUsed="0"/>
-    <w:lsdException w:name="Colorful List Accent 4" w:semiHidden="0" w:uiPriority="72" w:unhideWhenUsed="0"/>
-    <w:lsdException w:name="Colorful Grid Accent 4" w:semiHidden="0" w:uiPriority="73" w:unhideWhenUsed="0"/>
-    <w:lsdException w:name="Light Shading Accent 5" w:semiHidden="0" w:uiPriority="60" w:unhideWhenUsed="0"/>
-    <w:lsdException w:name="Light List Accent 5" w:semiHidden="0" w:uiPriority="61" w:unhideWhenUsed="0"/>
-    <w:lsdException w:name="Light Grid Accent 5" w:semiHidden="0" w:uiPriority="62" w:unhideWhenUsed="0"/>
-    <w:lsdException w:name="Medium Shading 1 Accent 5" w:semiHidden="0" w:uiPriority="63" w:unhideWhenUsed="0"/>
-    <w:lsdException w:name="Medium Shading 2 Accent 5" w:semiHidden="0" w:uiPriority="64" w:unhideWhenUsed="0"/>
-    <w:lsdException w:name="Medium List 1 Accent 5" w:semiHidden="0" w:uiPriority="65" w:unhideWhenUsed="0"/>
-    <w:lsdException w:name="Medium List 2 Accent 5" w:semiHidden="0" w:uiPriority="66" w:unhideWhenUsed="0"/>
-    <w:lsdException w:name="Medium Grid 1 Accent 5" w:semiHidden="0" w:uiPriority="67" w:unhideWhenUsed="0"/>
-    <w:lsdException w:name="Medium Grid 2 Accent 5" w:semiHidden="0" w:uiPriority="68" w:unhideWhenUsed="0"/>
-    <w:lsdException w:name="Medium Grid 3 Accent 5" w:semiHidden="0" w:uiPriority="69" w:unhideWhenUsed="0"/>
-    <w:lsdException w:name="Dark List Accent 5" w:semiHidden="0" w:uiPriority="70" w:unhideWhenUsed="0"/>
-    <w:lsdException w:name="Colorful Shading Accent 5" w:semiHidden="0" w:uiPriority="71" w:unhideWhenUsed="0"/>
-    <w:lsdException w:name="Colorful List Accent 5" w:semiHidden="0" w:uiPriority="72" w:unhideWhenUsed="0"/>
-    <w:lsdException w:name="Colorful Grid Accent 5" w:semiHidden="0" w:uiPriority="73" w:unhideWhenUsed="0"/>
-    <w:lsdException w:name="Light Shading Accent 6" w:semiHidden="0" w:uiPriority="60" w:unhideWhenUsed="0"/>
-    <w:lsdException w:name="Light List Accent 6" w:semiHidden="0" w:uiPriority="61" w:unhideWhenUsed="0"/>
-    <w:lsdException w:name="Light Grid Accent 6" w:semiHidden="0" w:uiPriority="62" w:unhideWhenUsed="0"/>
-    <w:lsdException w:name="Medium Shading 1 Accent 6" w:semiHidden="0" w:uiPriority="63" w:unhideWhenUsed="0"/>
-    <w:lsdException w:name="Medium Shading 2 Accent 6" w:semiHidden="0" w:uiPriority="64" w:unhideWhenUsed="0"/>
-    <w:lsdException w:name="Medium List 1 Accent 6" w:semiHidden="0" w:uiPriority="65" w:unhideWhenUsed="0"/>
-    <w:lsdException w:name="Medium List 2 Accent 6" w:semiHidden="0" w:uiPriority="66" w:unhideWhenUsed="0"/>
-    <w:lsdException w:name="Medium Grid 1 Accent 6" w:semiHidden="0" w:uiPriority="67" w:unhideWhenUsed="0"/>
-    <w:lsdException w:name="Medium Grid 2 Accent 6" w:semiHidden="0" w:uiPriority="68" w:unhideWhenUsed="0"/>
-    <w:lsdException w:name="Medium Grid 3 Accent 6" w:semiHidden="0" w:uiPriority="69" w:unhideWhenUsed="0"/>
-    <w:lsdException w:name="Dark List Accent 6" w:semiHidden="0" w:uiPriority="70" w:unhideWhenUsed="0"/>
-    <w:lsdException w:name="Colorful Shading Accent 6" w:semiHidden="0" w:uiPriority="71" w:unhideWhenUsed="0"/>
-    <w:lsdException w:name="Colorful List Accent 6" w:semiHidden="0" w:uiPriority="72" w:unhideWhenUsed="0"/>
-    <w:lsdException w:name="Colorful Grid Accent 6" w:semiHidden="0" w:uiPriority="73" w:unhideWhenUsed="0"/>
-    <w:lsdException w:name="Subtle Emphasis" w:semiHidden="0" w:uiPriority="19" w:unhideWhenUsed="0" w:qFormat="1"/>
-    <w:lsdException w:name="Intense Emphasis" w:semiHidden="0" w:uiPriority="21" w:unhideWhenUsed="0" w:qFormat="1"/>
-    <w:lsdException w:name="Subtle Reference" w:semiHidden="0" w:uiPriority="31" w:unhideWhenUsed="0" w:qFormat="1"/>
-    <w:lsdException w:name="Intense Reference" w:semiHidden="0" w:uiPriority="32" w:unhideWhenUsed="0" w:qFormat="1"/>
-    <w:lsdException w:name="Book Title" w:semiHidden="0" w:uiPriority="33" w:unhideWhenUsed="0" w:qFormat="1"/>
-    <w:lsdException w:name="Bibliography" w:uiPriority="37"/>
-    <w:lsdException w:name="TOC Heading" w:uiPriority="39" w:qFormat="1"/>
+  <w:latentStyles w:defLockedState="0" w:defUIPriority="99" w:defSemiHidden="0" w:defUnhideWhenUsed="0" w:defQFormat="0" w:count="371">
+    <w:lsdException w:name="Normal" w:uiPriority="0" w:qFormat="1"/>
+    <w:lsdException w:name="heading 1" w:uiPriority="9" w:qFormat="1"/>
+    <w:lsdException w:name="heading 2" w:semiHidden="1" w:uiPriority="9" w:unhideWhenUsed="1" w:qFormat="1"/>
+    <w:lsdException w:name="heading 3" w:semiHidden="1" w:uiPriority="9" w:unhideWhenUsed="1" w:qFormat="1"/>
+    <w:lsdException w:name="heading 4" w:semiHidden="1" w:uiPriority="9" w:unhideWhenUsed="1" w:qFormat="1"/>
+    <w:lsdException w:name="heading 5" w:semiHidden="1" w:uiPriority="9" w:unhideWhenUsed="1" w:qFormat="1"/>
+    <w:lsdException w:name="heading 6" w:semiHidden="1" w:uiPriority="9" w:unhideWhenUsed="1" w:qFormat="1"/>
+    <w:lsdException w:name="heading 7" w:semiHidden="1" w:uiPriority="9" w:unhideWhenUsed="1" w:qFormat="1"/>
+    <w:lsdException w:name="heading 8" w:semiHidden="1" w:uiPriority="9" w:unhideWhenUsed="1" w:qFormat="1"/>
+    <w:lsdException w:name="heading 9" w:semiHidden="1" w:uiPriority="9" w:unhideWhenUsed="1" w:qFormat="1"/>
+    <w:lsdException w:name="index 1" w:semiHidden="1" w:unhideWhenUsed="1"/>
+    <w:lsdException w:name="index 2" w:semiHidden="1" w:unhideWhenUsed="1"/>
+    <w:lsdException w:name="index 3" w:semiHidden="1" w:unhideWhenUsed="1"/>
+    <w:lsdException w:name="index 4" w:semiHidden="1" w:unhideWhenUsed="1"/>
+    <w:lsdException w:name="index 5" w:semiHidden="1" w:unhideWhenUsed="1"/>
+    <w:lsdException w:name="index 6" w:semiHidden="1" w:unhideWhenUsed="1"/>
+    <w:lsdException w:name="index 7" w:semiHidden="1" w:unhideWhenUsed="1"/>
+    <w:lsdException w:name="index 8" w:semiHidden="1" w:unhideWhenUsed="1"/>
+    <w:lsdException w:name="index 9" w:semiHidden="1" w:unhideWhenUsed="1"/>
+    <w:lsdException w:name="toc 1" w:semiHidden="1" w:uiPriority="39" w:unhideWhenUsed="1"/>
+    <w:lsdException w:name="toc 2" w:semiHidden="1" w:uiPriority="39" w:unhideWhenUsed="1"/>
+    <w:lsdException w:name="toc 3" w:semiHidden="1" w:uiPriority="39" w:unhideWhenUsed="1"/>
+    <w:lsdException w:name="toc 4" w:semiHidden="1" w:uiPriority="39" w:unhideWhenUsed="1"/>
+    <w:lsdException w:name="toc 5" w:semiHidden="1" w:uiPriority="39" w:unhideWhenUsed="1"/>
+    <w:lsdException w:name="toc 6" w:semiHidden="1" w:uiPriority="39" w:unhideWhenUsed="1"/>
+    <w:lsdException w:name="toc 7" w:semiHidden="1" w:uiPriority="39" w:unhideWhenUsed="1"/>
+    <w:lsdException w:name="toc 8" w:semiHidden="1" w:uiPriority="39" w:unhideWhenUsed="1"/>
+    <w:lsdException w:name="toc 9" w:semiHidden="1" w:uiPriority="39" w:unhideWhenUsed="1"/>
+    <w:lsdException w:name="Normal Indent" w:semiHidden="1" w:unhideWhenUsed="1"/>
+    <w:lsdException w:name="footnote text" w:semiHidden="1" w:unhideWhenUsed="1"/>
+    <w:lsdException w:name="annotation text" w:semiHidden="1" w:unhideWhenUsed="1"/>
+    <w:lsdException w:name="header" w:semiHidden="1" w:unhideWhenUsed="1"/>
+    <w:lsdException w:name="footer" w:semiHidden="1" w:unhideWhenUsed="1"/>
+    <w:lsdException w:name="index heading" w:semiHidden="1" w:unhideWhenUsed="1"/>
+    <w:lsdException w:name="caption" w:semiHidden="1" w:uiPriority="35" w:unhideWhenUsed="1" w:qFormat="1"/>
+    <w:lsdException w:name="table of figures" w:semiHidden="1" w:unhideWhenUsed="1"/>
+    <w:lsdException w:name="envelope address" w:semiHidden="1" w:unhideWhenUsed="1"/>
+    <w:lsdException w:name="envelope return" w:semiHidden="1" w:unhideWhenUsed="1"/>
+    <w:lsdException w:name="footnote reference" w:semiHidden="1" w:unhideWhenUsed="1"/>
+    <w:lsdException w:name="annotation reference" w:semiHidden="1" w:unhideWhenUsed="1"/>
+    <w:lsdException w:name="line number" w:semiHidden="1" w:unhideWhenUsed="1"/>
+    <w:lsdException w:name="page number" w:semiHidden="1" w:unhideWhenUsed="1"/>
+    <w:lsdException w:name="endnote reference" w:semiHidden="1" w:unhideWhenUsed="1"/>
+    <w:lsdException w:name="endnote text" w:semiHidden="1" w:unhideWhenUsed="1"/>
+    <w:lsdException w:name="table of authorities" w:semiHidden="1" w:unhideWhenUsed="1"/>
+    <w:lsdException w:name="macro" w:semiHidden="1" w:unhideWhenUsed="1"/>
+    <w:lsdException w:name="toa heading" w:semiHidden="1" w:unhideWhenUsed="1"/>
+    <w:lsdException w:name="List" w:semiHidden="1" w:unhideWhenUsed="1"/>
+    <w:lsdException w:name="List Bullet" w:semiHidden="1" w:unhideWhenUsed="1"/>
+    <w:lsdException w:name="List Number" w:semiHidden="1" w:unhideWhenUsed="1"/>
+    <w:lsdException w:name="List 2" w:semiHidden="1" w:unhideWhenUsed="1"/>
+    <w:lsdException w:name="List 3" w:semiHidden="1" w:unhideWhenUsed="1"/>
+    <w:lsdException w:name="List 4" w:semiHidden="1" w:unhideWhenUsed="1"/>
+    <w:lsdException w:name="List 5" w:semiHidden="1" w:unhideWhenUsed="1"/>
+    <w:lsdException w:name="List Bullet 2" w:semiHidden="1" w:unhideWhenUsed="1"/>
+    <w:lsdException w:name="List Bullet 3" w:semiHidden="1" w:unhideWhenUsed="1"/>
+    <w:lsdException w:name="List Bullet 4" w:semiHidden="1" w:unhideWhenUsed="1"/>
+    <w:lsdException w:name="List Bullet 5" w:semiHidden="1" w:unhideWhenUsed="1"/>
+    <w:lsdException w:name="List Number 2" w:semiHidden="1" w:unhideWhenUsed="1"/>
+    <w:lsdException w:name="List Number 3" w:semiHidden="1" w:unhideWhenUsed="1"/>
+    <w:lsdException w:name="List Number 4" w:semiHidden="1" w:unhideWhenUsed="1"/>
+    <w:lsdException w:name="List Number 5" w:semiHidden="1" w:unhideWhenUsed="1"/>
+    <w:lsdException w:name="Title" w:uiPriority="10" w:qFormat="1"/>
+    <w:lsdException w:name="Closing" w:semiHidden="1" w:unhideWhenUsed="1"/>
+    <w:lsdException w:name="Signature" w:semiHidden="1" w:unhideWhenUsed="1"/>
+    <w:lsdException w:name="Default Paragraph Font" w:semiHidden="1" w:uiPriority="1" w:unhideWhenUsed="1"/>
+    <w:lsdException w:name="Body Text" w:semiHidden="1" w:unhideWhenUsed="1"/>
+    <w:lsdException w:name="Body Text Indent" w:semiHidden="1" w:unhideWhenUsed="1"/>
+    <w:lsdException w:name="List Continue" w:semiHidden="1" w:unhideWhenUsed="1"/>
+    <w:lsdException w:name="List Continue 2" w:semiHidden="1" w:unhideWhenUsed="1"/>
+    <w:lsdException w:name="List Continue 3" w:semiHidden="1" w:unhideWhenUsed="1"/>
+    <w:lsdException w:name="List Continue 4" w:semiHidden="1" w:unhideWhenUsed="1"/>
+    <w:lsdException w:name="List Continue 5" w:semiHidden="1" w:unhideWhenUsed="1"/>
+    <w:lsdException w:name="Message Header" w:semiHidden="1" w:unhideWhenUsed="1"/>
+    <w:lsdException w:name="Subtitle" w:uiPriority="11" w:qFormat="1"/>
+    <w:lsdException w:name="Salutation" w:semiHidden="1" w:unhideWhenUsed="1"/>
+    <w:lsdException w:name="Date" w:semiHidden="1" w:unhideWhenUsed="1"/>
+    <w:lsdException w:name="Body Text First Indent" w:semiHidden="1" w:unhideWhenUsed="1"/>
+    <w:lsdException w:name="Body Text First Indent 2" w:semiHidden="1" w:unhideWhenUsed="1"/>
+    <w:lsdException w:name="Note Heading" w:semiHidden="1" w:unhideWhenUsed="1"/>
+    <w:lsdException w:name="Body Text 2" w:semiHidden="1" w:unhideWhenUsed="1"/>
+    <w:lsdException w:name="Body Text 3" w:semiHidden="1" w:unhideWhenUsed="1"/>
+    <w:lsdException w:name="Body Text Indent 2" w:semiHidden="1" w:unhideWhenUsed="1"/>
+    <w:lsdException w:name="Body Text Indent 3" w:semiHidden="1" w:unhideWhenUsed="1"/>
+    <w:lsdException w:name="Block Text" w:semiHidden="1" w:unhideWhenUsed="1"/>
+    <w:lsdException w:name="Hyperlink" w:semiHidden="1" w:unhideWhenUsed="1"/>
+    <w:lsdException w:name="FollowedHyperlink" w:semiHidden="1" w:unhideWhenUsed="1"/>
+    <w:lsdException w:name="Strong" w:uiPriority="22" w:qFormat="1"/>
+    <w:lsdException w:name="Emphasis" w:uiPriority="20" w:qFormat="1"/>
+    <w:lsdException w:name="Document Map" w:semiHidden="1" w:unhideWhenUsed="1"/>
+    <w:lsdException w:name="Plain Text" w:semiHidden="1" w:unhideWhenUsed="1"/>
+    <w:lsdException w:name="E-mail Signature" w:semiHidden="1" w:unhideWhenUsed="1"/>
+    <w:lsdException w:name="HTML Top of Form" w:semiHidden="1" w:unhideWhenUsed="1"/>
+    <w:lsdException w:name="HTML Bottom of Form" w:semiHidden="1" w:unhideWhenUsed="1"/>
+    <w:lsdException w:name="Normal (Web)" w:semiHidden="1" w:unhideWhenUsed="1"/>
+    <w:lsdException w:name="HTML Acronym" w:semiHidden="1" w:unhideWhenUsed="1"/>
+    <w:lsdException w:name="HTML Address" w:semiHidden="1" w:unhideWhenUsed="1"/>
+    <w:lsdException w:name="HTML Cite" w:semiHidden="1" w:unhideWhenUsed="1"/>
+    <w:lsdException w:name="HTML Code" w:semiHidden="1" w:unhideWhenUsed="1"/>
+    <w:lsdException w:name="HTML Definition" w:semiHidden="1" w:unhideWhenUsed="1"/>
+    <w:lsdException w:name="HTML Keyboard" w:semiHidden="1" w:unhideWhenUsed="1"/>
+    <w:lsdException w:name="HTML Preformatted" w:semiHidden="1" w:unhideWhenUsed="1"/>
+    <w:lsdException w:name="HTML Sample" w:semiHidden="1" w:unhideWhenUsed="1"/>
+    <w:lsdException w:name="HTML Typewriter" w:semiHidden="1" w:unhideWhenUsed="1"/>
+    <w:lsdException w:name="HTML Variable" w:semiHidden="1" w:unhideWhenUsed="1"/>
+    <w:lsdException w:name="Normal Table" w:semiHidden="1" w:unhideWhenUsed="1"/>
+    <w:lsdException w:name="annotation subject" w:semiHidden="1" w:unhideWhenUsed="1"/>
+    <w:lsdException w:name="No List" w:semiHidden="1" w:unhideWhenUsed="1"/>
+    <w:lsdException w:name="Outline List 1" w:semiHidden="1" w:unhideWhenUsed="1"/>
+    <w:lsdException w:name="Outline List 2" w:semiHidden="1" w:unhideWhenUsed="1"/>
+    <w:lsdException w:name="Outline List 3" w:semiHidden="1" w:unhideWhenUsed="1"/>
+    <w:lsdException w:name="Table Simple 1" w:semiHidden="1" w:unhideWhenUsed="1"/>
+    <w:lsdException w:name="Table Simple 2" w:semiHidden="1" w:unhideWhenUsed="1"/>
+    <w:lsdException w:name="Table Simple 3" w:semiHidden="1" w:unhideWhenUsed="1"/>
+    <w:lsdException w:name="Table Classic 1" w:semiHidden="1" w:unhideWhenUsed="1"/>
+    <w:lsdException w:name="Table Classic 2" w:semiHidden="1" w:unhideWhenUsed="1"/>
+    <w:lsdException w:name="Table Classic 3" w:semiHidden="1" w:unhideWhenUsed="1"/>
+    <w:lsdException w:name="Table Classic 4" w:semiHidden="1" w:unhideWhenUsed="1"/>
+    <w:lsdException w:name="Table Colorful 1" w:semiHidden="1" w:unhideWhenUsed="1"/>
+    <w:lsdException w:name="Table Colorful 2" w:semiHidden="1" w:unhideWhenUsed="1"/>
+    <w:lsdException w:name="Table Colorful 3" w:semiHidden="1" w:unhideWhenUsed="1"/>
+    <w:lsdException w:name="Table Columns 1" w:semiHidden="1" w:unhideWhenUsed="1"/>
+    <w:lsdException w:name="Table Columns 2" w:semiHidden="1" w:unhideWhenUsed="1"/>
+    <w:lsdException w:name="Table Columns 3" w:semiHidden="1" w:unhideWhenUsed="1"/>
+    <w:lsdException w:name="Table Columns 4" w:semiHidden="1" w:unhideWhenUsed="1"/>
+    <w:lsdException w:name="Table Columns 5" w:semiHidden="1" w:unhideWhenUsed="1"/>
+    <w:lsdException w:name="Table Grid 1" w:semiHidden="1" w:unhideWhenUsed="1"/>
+    <w:lsdException w:name="Table Grid 2" w:semiHidden="1" w:unhideWhenUsed="1"/>
+    <w:lsdException w:name="Table Grid 3" w:semiHidden="1" w:unhideWhenUsed="1"/>
+    <w:lsdException w:name="Table Grid 4" w:semiHidden="1" w:unhideWhenUsed="1"/>
+    <w:lsdException w:name="Table Grid 5" w:semiHidden="1" w:unhideWhenUsed="1"/>
+    <w:lsdException w:name="Table Grid 6" w:semiHidden="1" w:unhideWhenUsed="1"/>
+    <w:lsdException w:name="Table Grid 7" w:semiHidden="1" w:unhideWhenUsed="1"/>
+    <w:lsdException w:name="Table Grid 8" w:semiHidden="1" w:unhideWhenUsed="1"/>
+    <w:lsdException w:name="Table List 1" w:semiHidden="1" w:unhideWhenUsed="1"/>
+    <w:lsdException w:name="Table List 2" w:semiHidden="1" w:unhideWhenUsed="1"/>
+    <w:lsdException w:name="Table List 3" w:semiHidden="1" w:unhideWhenUsed="1"/>
+    <w:lsdException w:name="Table List 4" w:semiHidden="1" w:unhideWhenUsed="1"/>
+    <w:lsdException w:name="Table List 5" w:semiHidden="1" w:unhideWhenUsed="1"/>
+    <w:lsdException w:name="Table List 6" w:semiHidden="1" w:unhideWhenUsed="1"/>
+    <w:lsdException w:name="Table List 7" w:semiHidden="1" w:unhideWhenUsed="1"/>
+    <w:lsdException w:name="Table List 8" w:semiHidden="1" w:unhideWhenUsed="1"/>
+    <w:lsdException w:name="Table 3D effects 1" w:semiHidden="1" w:unhideWhenUsed="1"/>
+    <w:lsdException w:name="Table 3D effects 2" w:semiHidden="1" w:unhideWhenUsed="1"/>
+    <w:lsdException w:name="Table 3D effects 3" w:semiHidden="1" w:unhideWhenUsed="1"/>
+    <w:lsdException w:name="Table Contemporary" w:semiHidden="1" w:unhideWhenUsed="1"/>
+    <w:lsdException w:name="Table Elegant" w:semiHidden="1" w:unhideWhenUsed="1"/>
+    <w:lsdException w:name="Table Professional" w:semiHidden="1" w:unhideWhenUsed="1"/>
+    <w:lsdException w:name="Table Subtle 1" w:semiHidden="1" w:unhideWhenUsed="1"/>
+    <w:lsdException w:name="Table Subtle 2" w:semiHidden="1" w:unhideWhenUsed="1"/>
+    <w:lsdException w:name="Table Web 1" w:semiHidden="1" w:unhideWhenUsed="1"/>
+    <w:lsdException w:name="Table Web 2" w:semiHidden="1" w:unhideWhenUsed="1"/>
+    <w:lsdException w:name="Table Web 3" w:semiHidden="1" w:unhideWhenUsed="1"/>
+    <w:lsdException w:name="Balloon Text" w:semiHidden="1" w:unhideWhenUsed="1"/>
+    <w:lsdException w:name="Table Grid" w:uiPriority="39"/>
+    <w:lsdException w:name="Table Theme" w:semiHidden="1" w:unhideWhenUsed="1"/>
+    <w:lsdException w:name="Placeholder Text" w:semiHidden="1"/>
+    <w:lsdException w:name="No Spacing" w:uiPriority="1" w:qFormat="1"/>
+    <w:lsdException w:name="Light Shading" w:uiPriority="60"/>
+    <w:lsdException w:name="Light List" w:uiPriority="61"/>
+    <w:lsdException w:name="Light Grid" w:uiPriority="62"/>
+    <w:lsdException w:name="Medium Shading 1" w:uiPriority="63"/>
+    <w:lsdException w:name="Medium Shading 2" w:uiPriority="64"/>
+    <w:lsdException w:name="Medium List 1" w:uiPriority="65"/>
+    <w:lsdException w:name="Medium List 2" w:uiPriority="66"/>
+    <w:lsdException w:name="Medium Grid 1" w:uiPriority="67"/>
+    <w:lsdException w:name="Medium Grid 2" w:uiPriority="68"/>
+    <w:lsdException w:name="Medium Grid 3" w:uiPriority="69"/>
+    <w:lsdException w:name="Dark List" w:uiPriority="70"/>
+    <w:lsdException w:name="Colorful Shading" w:uiPriority="71"/>
+    <w:lsdException w:name="Colorful List" w:uiPriority="72"/>
+    <w:lsdException w:name="Colorful Grid" w:uiPriority="73"/>
+    <w:lsdException w:name="Light Shading Accent 1" w:uiPriority="60"/>
+    <w:lsdException w:name="Light List Accent 1" w:uiPriority="61"/>
+    <w:lsdException w:name="Light Grid Accent 1" w:uiPriority="62"/>
+    <w:lsdException w:name="Medium Shading 1 Accent 1" w:uiPriority="63"/>
+    <w:lsdException w:name="Medium Shading 2 Accent 1" w:uiPriority="64"/>
+    <w:lsdException w:name="Medium List 1 Accent 1" w:uiPriority="65"/>
+    <w:lsdException w:name="Revision" w:semiHidden="1"/>
+    <w:lsdException w:name="List Paragraph" w:uiPriority="34" w:qFormat="1"/>
+    <w:lsdException w:name="Quote" w:uiPriority="29" w:qFormat="1"/>
+    <w:lsdException w:name="Intense Quote" w:uiPriority="30" w:qFormat="1"/>
+    <w:lsdException w:name="Medium List 2 Accent 1" w:uiPriority="66"/>
+    <w:lsdException w:name="Medium Grid 1 Accent 1" w:uiPriority="67"/>
+    <w:lsdException w:name="Medium Grid 2 Accent 1" w:uiPriority="68"/>
+    <w:lsdException w:name="Medium Grid 3 Accent 1" w:uiPriority="69"/>
+    <w:lsdException w:name="Dark List Accent 1" w:uiPriority="70"/>
+    <w:lsdException w:name="Colorful Shading Accent 1" w:uiPriority="71"/>
+    <w:lsdException w:name="Colorful List Accent 1" w:uiPriority="72"/>
+    <w:lsdException w:name="Colorful Grid Accent 1" w:uiPriority="73"/>
+    <w:lsdException w:name="Light Shading Accent 2" w:uiPriority="60"/>
+    <w:lsdException w:name="Light List Accent 2" w:uiPriority="61"/>
+    <w:lsdException w:name="Light Grid Accent 2" w:uiPriority="62"/>
+    <w:lsdException w:name="Medium Shading 1 Accent 2" w:uiPriority="63"/>
+    <w:lsdException w:name="Medium Shading 2 Accent 2" w:uiPriority="64"/>
+    <w:lsdException w:name="Medium List 1 Accent 2" w:uiPriority="65"/>
+    <w:lsdException w:name="Medium List 2 Accent 2" w:uiPriority="66"/>
+    <w:lsdException w:name="Medium Grid 1 Accent 2" w:uiPriority="67"/>
+    <w:lsdException w:name="Medium Grid 2 Accent 2" w:uiPriority="68"/>
+    <w:lsdException w:name="Medium Grid 3 Accent 2" w:uiPriority="69"/>
+    <w:lsdException w:name="Dark List Accent 2" w:uiPriority="70"/>
+    <w:lsdException w:name="Colorful Shading Accent 2" w:uiPriority="71"/>
+    <w:lsdException w:name="Colorful List Accent 2" w:uiPriority="72"/>
+    <w:lsdException w:name="Colorful Grid Accent 2" w:uiPriority="73"/>
+    <w:lsdException w:name="Light Shading Accent 3" w:uiPriority="60"/>
+    <w:lsdException w:name="Light List Accent 3" w:uiPriority="61"/>
+    <w:lsdException w:name="Light Grid Accent 3" w:uiPriority="62"/>
+    <w:lsdException w:name="Medium Shading 1 Accent 3" w:uiPriority="63"/>
+    <w:lsdException w:name="Medium Shading 2 Accent 3" w:uiPriority="64"/>
+    <w:lsdException w:name="Medium List 1 Accent 3" w:uiPriority="65"/>
+    <w:lsdException w:name="Medium List 2 Accent 3" w:uiPriority="66"/>
+    <w:lsdException w:name="Medium Grid 1 Accent 3" w:uiPriority="67"/>
+    <w:lsdException w:name="Medium Grid 2 Accent 3" w:uiPriority="68"/>
+    <w:lsdException w:name="Medium Grid 3 Accent 3" w:uiPriority="69"/>
+    <w:lsdException w:name="Dark List Accent 3" w:uiPriority="70"/>
+    <w:lsdException w:name="Colorful Shading Accent 3" w:uiPriority="71"/>
+    <w:lsdException w:name="Colorful List Accent 3" w:uiPriority="72"/>
+    <w:lsdException w:name="Colorful Grid Accent 3" w:uiPriority="73"/>
+    <w:lsdException w:name="Light Shading Accent 4" w:uiPriority="60"/>
+    <w:lsdException w:name="Light List Accent 4" w:uiPriority="61"/>
+    <w:lsdException w:name="Light Grid Accent 4" w:uiPriority="62"/>
+    <w:lsdException w:name="Medium Shading 1 Accent 4" w:uiPriority="63"/>
+    <w:lsdException w:name="Medium Shading 2 Accent 4" w:uiPriority="64"/>
+    <w:lsdException w:name="Medium List 1 Accent 4" w:uiPriority="65"/>
+    <w:lsdException w:name="Medium List 2 Accent 4" w:uiPriority="66"/>
+    <w:lsdException w:name="Medium Grid 1 Accent 4" w:uiPriority="67"/>
+    <w:lsdException w:name="Medium Grid 2 Accent 4" w:uiPriority="68"/>
+    <w:lsdException w:name="Medium Grid 3 Accent 4" w:uiPriority="69"/>
+    <w:lsdException w:name="Dark List Accent 4" w:uiPriority="70"/>
+    <w:lsdException w:name="Colorful Shading Accent 4" w:uiPriority="71"/>
+    <w:lsdException w:name="Colorful List Accent 4" w:uiPriority="72"/>
+    <w:lsdException w:name="Colorful Grid Accent 4" w:uiPriority="73"/>
+    <w:lsdException w:name="Light Shading Accent 5" w:uiPriority="60"/>
+    <w:lsdException w:name="Light List Accent 5" w:uiPriority="61"/>
+    <w:lsdException w:name="Light Grid Accent 5" w:uiPriority="62"/>
+    <w:lsdException w:name="Medium Shading 1 Accent 5" w:uiPriority="63"/>
+    <w:lsdException w:name="Medium Shading 2 Accent 5" w:uiPriority="64"/>
+    <w:lsdException w:name="Medium List 1 Accent 5" w:uiPriority="65"/>
+    <w:lsdException w:name="Medium List 2 Accent 5" w:uiPriority="66"/>
+    <w:lsdException w:name="Medium Grid 1 Accent 5" w:uiPriority="67"/>
+    <w:lsdException w:name="Medium Grid 2 Accent 5" w:uiPriority="68"/>
+    <w:lsdException w:name="Medium Grid 3 Accent 5" w:uiPriority="69"/>
+    <w:lsdException w:name="Dark List Accent 5" w:uiPriority="70"/>
+    <w:lsdException w:name="Colorful Shading Accent 5" w:uiPriority="71"/>
+    <w:lsdException w:name="Colorful List Accent 5" w:uiPriority="72"/>
+    <w:lsdException w:name="Colorful Grid Accent 5" w:uiPriority="73"/>
+    <w:lsdException w:name="Light Shading Accent 6" w:uiPriority="60"/>
+    <w:lsdException w:name="Light List Accent 6" w:uiPriority="61"/>
+    <w:lsdException w:name="Light Grid Accent 6" w:uiPriority="62"/>
+    <w:lsdException w:name="Medium Shading 1 Accent 6" w:uiPriority="63"/>
+    <w:lsdException w:name="Medium Shading 2 Accent 6" w:uiPriority="64"/>
+    <w:lsdException w:name="Medium List 1 Accent 6" w:uiPriority="65"/>
+    <w:lsdException w:name="Medium List 2 Accent 6" w:uiPriority="66"/>
+    <w:lsdException w:name="Medium Grid 1 Accent 6" w:uiPriority="67"/>
+    <w:lsdException w:name="Medium Grid 2 Accent 6" w:uiPriority="68"/>
+    <w:lsdException w:name="Medium Grid 3 Accent 6" w:uiPriority="69"/>
+    <w:lsdException w:name="Dark List Accent 6" w:uiPriority="70"/>
+    <w:lsdException w:name="Colorful Shading Accent 6" w:uiPriority="71"/>
+    <w:lsdException w:name="Colorful List Accent 6" w:uiPriority="72"/>
+    <w:lsdException w:name="Colorful Grid Accent 6" w:uiPriority="73"/>
+    <w:lsdException w:name="Subtle Emphasis" w:uiPriority="19" w:qFormat="1"/>
+    <w:lsdException w:name="Intense Emphasis" w:uiPriority="21" w:qFormat="1"/>
+    <w:lsdException w:name="Subtle Reference" w:uiPriority="31" w:qFormat="1"/>
+    <w:lsdException w:name="Intense Reference" w:uiPriority="32" w:qFormat="1"/>
+    <w:lsdException w:name="Book Title" w:uiPriority="33" w:qFormat="1"/>
+    <w:lsdException w:name="Bibliography" w:semiHidden="1" w:uiPriority="37" w:unhideWhenUsed="1"/>
+    <w:lsdException w:name="TOC Heading" w:semiHidden="1" w:uiPriority="39" w:unhideWhenUsed="1" w:qFormat="1"/>
+    <w:lsdException w:name="Plain Table 1" w:uiPriority="41"/>
+    <w:lsdException w:name="Plain Table 2" w:uiPriority="42"/>
+    <w:lsdException w:name="Plain Table 3" w:uiPriority="43"/>
+    <w:lsdException w:name="Plain Table 4" w:uiPriority="44"/>
+    <w:lsdException w:name="Plain Table 5" w:uiPriority="45"/>
+    <w:lsdException w:name="Grid Table Light" w:uiPriority="40"/>
+    <w:lsdException w:name="Grid Table 1 Light" w:uiPriority="46"/>
+    <w:lsdException w:name="Grid Table 2" w:uiPriority="47"/>
+    <w:lsdException w:name="Grid Table 3" w:uiPriority="48"/>
+    <w:lsdException w:name="Grid Table 4" w:uiPriority="49"/>
+    <w:lsdException w:name="Grid Table 5 Dark" w:uiPriority="50"/>
+    <w:lsdException w:name="Grid Table 6 Colorful" w:uiPriority="51"/>
+    <w:lsdException w:name="Grid Table 7 Colorful" w:uiPriority="52"/>
+    <w:lsdException w:name="Grid Table 1 Light Accent 1" w:uiPriority="46"/>
+    <w:lsdException w:name="Grid Table 2 Accent 1" w:uiPriority="47"/>
+    <w:lsdException w:name="Grid Table 3 Accent 1" w:uiPriority="48"/>
+    <w:lsdException w:name="Grid Table 4 Accent 1" w:uiPriority="49"/>
+    <w:lsdException w:name="Grid Table 5 Dark Accent 1" w:uiPriority="50"/>
+    <w:lsdException w:name="Grid Table 6 Colorful Accent 1" w:uiPriority="51"/>
+    <w:lsdException w:name="Grid Table 7 Colorful Accent 1" w:uiPriority="52"/>
+    <w:lsdException w:name="Grid Table 1 Light Accent 2" w:uiPriority="46"/>
+    <w:lsdException w:name="Grid Table 2 Accent 2" w:uiPriority="47"/>
+    <w:lsdException w:name="Grid Table 3 Accent 2" w:uiPriority="48"/>
+    <w:lsdException w:name="Grid Table 4 Accent 2" w:uiPriority="49"/>
+    <w:lsdException w:name="Grid Table 5 Dark Accent 2" w:uiPriority="50"/>
+    <w:lsdException w:name="Grid Table 6 Colorful Accent 2" w:uiPriority="51"/>
+    <w:lsdException w:name="Grid Table 7 Colorful Accent 2" w:uiPriority="52"/>
+    <w:lsdException w:name="Grid Table 1 Light Accent 3" w:uiPriority="46"/>
+    <w:lsdException w:name="Grid Table 2 Accent 3" w:uiPriority="47"/>
+    <w:lsdException w:name="Grid Table 3 Accent 3" w:uiPriority="48"/>
+    <w:lsdException w:name="Grid Table 4 Accent 3" w:uiPriority="49"/>
+    <w:lsdException w:name="Grid Table 5 Dark Accent 3" w:uiPriority="50"/>
+    <w:lsdException w:name="Grid Table 6 Colorful Accent 3" w:uiPriority="51"/>
+    <w:lsdException w:name="Grid Table 7 Colorful Accent 3" w:uiPriority="52"/>
+    <w:lsdException w:name="Grid Table 1 Light Accent 4" w:uiPriority="46"/>
+    <w:lsdException w:name="Grid Table 2 Accent 4" w:uiPriority="47"/>
+    <w:lsdException w:name="Grid Table 3 Accent 4" w:uiPriority="48"/>
+    <w:lsdException w:name="Grid Table 4 Accent 4" w:uiPriority="49"/>
+    <w:lsdException w:name="Grid Table 5 Dark Accent 4" w:uiPriority="50"/>
+    <w:lsdException w:name="Grid Table 6 Colorful Accent 4" w:uiPriority="51"/>
+    <w:lsdException w:name="Grid Table 7 Colorful Accent 4" w:uiPriority="52"/>
+    <w:lsdException w:name="Grid Table 1 Light Accent 5" w:uiPriority="46"/>
+    <w:lsdException w:name="Grid Table 2 Accent 5" w:uiPriority="47"/>
+    <w:lsdException w:name="Grid Table 3 Accent 5" w:uiPriority="48"/>
+    <w:lsdException w:name="Grid Table 4 Accent 5" w:uiPriority="49"/>
+    <w:lsdException w:name="Grid Table 5 Dark Accent 5" w:uiPriority="50"/>
+    <w:lsdException w:name="Grid Table 6 Colorful Accent 5" w:uiPriority="51"/>
+    <w:lsdException w:name="Grid Table 7 Colorful Accent 5" w:uiPriority="52"/>
+    <w:lsdException w:name="Grid Table 1 Light Accent 6" w:uiPriority="46"/>
+    <w:lsdException w:name="Grid Table 2 Accent 6" w:uiPriority="47"/>
+    <w:lsdException w:name="Grid Table 3 Accent 6" w:uiPriority="48"/>
+    <w:lsdException w:name="Grid Table 4 Accent 6" w:uiPriority="49"/>
+    <w:lsdException w:name="Grid Table 5 Dark Accent 6" w:uiPriority="50"/>
+    <w:lsdException w:name="Grid Table 6 Colorful Accent 6" w:uiPriority="51"/>
+    <w:lsdException w:name="Grid Table 7 Colorful Accent 6" w:uiPriority="52"/>
+    <w:lsdException w:name="List Table 1 Light" w:uiPriority="46"/>
+    <w:lsdException w:name="List Table 2" w:uiPriority="47"/>
+    <w:lsdException w:name="List Table 3" w:uiPriority="48"/>
+    <w:lsdException w:name="List Table 4" w:uiPriority="49"/>
+    <w:lsdException w:name="List Table 5 Dark" w:uiPriority="50"/>
+    <w:lsdException w:name="List Table 6 Colorful" w:uiPriority="51"/>
+    <w:lsdException w:name="List Table 7 Colorful" w:uiPriority="52"/>
+    <w:lsdException w:name="List Table 1 Light Accent 1" w:uiPriority="46"/>
+    <w:lsdException w:name="List Table 2 Accent 1" w:uiPriority="47"/>
+    <w:lsdException w:name="List Table 3 Accent 1" w:uiPriority="48"/>
+    <w:lsdException w:name="List Table 4 Accent 1" w:uiPriority="49"/>
+    <w:lsdException w:name="List Table 5 Dark Accent 1" w:uiPriority="50"/>
+    <w:lsdException w:name="List Table 6 Colorful Accent 1" w:uiPriority="51"/>
+    <w:lsdException w:name="List Table 7 Colorful Accent 1" w:uiPriority="52"/>
+    <w:lsdException w:name="List Table 1 Light Accent 2" w:uiPriority="46"/>
+    <w:lsdException w:name="List Table 2 Accent 2" w:uiPriority="47"/>
+    <w:lsdException w:name="List Table 3 Accent 2" w:uiPriority="48"/>
+    <w:lsdException w:name="List Table 4 Accent 2" w:uiPriority="49"/>
+    <w:lsdException w:name="List Table 5 Dark Accent 2" w:uiPriority="50"/>
+    <w:lsdException w:name="List Table 6 Colorful Accent 2" w:uiPriority="51"/>
+    <w:lsdException w:name="List Table 7 Colorful Accent 2" w:uiPriority="52"/>
+    <w:lsdException w:name="List Table 1 Light Accent 3" w:uiPriority="46"/>
+    <w:lsdException w:name="List Table 2 Accent 3" w:uiPriority="47"/>
+    <w:lsdException w:name="List Table 3 Accent 3" w:uiPriority="48"/>
+    <w:lsdException w:name="List Table 4 Accent 3" w:uiPriority="49"/>
+    <w:lsdException w:name="List Table 5 Dark Accent 3" w:uiPriority="50"/>
+    <w:lsdException w:name="List Table 6 Colorful Accent 3" w:uiPriority="51"/>
+    <w:lsdException w:name="List Table 7 Colorful Accent 3" w:uiPriority="52"/>
+    <w:lsdException w:name="List Table 1 Light Accent 4" w:uiPriority="46"/>
+    <w:lsdException w:name="List Table 2 Accent 4" w:uiPriority="47"/>
+    <w:lsdException w:name="List Table 3 Accent 4" w:uiPriority="48"/>
+    <w:lsdException w:name="List Table 4 Accent 4" w:uiPriority="49"/>
+    <w:lsdException w:name="List Table 5 Dark Accent 4" w:uiPriority="50"/>
+    <w:lsdException w:name="List Table 6 Colorful Accent 4" w:uiPriority="51"/>
+    <w:lsdException w:name="List Table 7 Colorful Accent 4" w:uiPriority="52"/>
+    <w:lsdException w:name="List Table 1 Light Accent 5" w:uiPriority="46"/>
+    <w:lsdException w:name="List Table 2 Accent 5" w:uiPriority="47"/>
+    <w:lsdException w:name="List Table 3 Accent 5" w:uiPriority="48"/>
+    <w:lsdException w:name="List Table 4 Accent 5" w:uiPriority="49"/>
+    <w:lsdException w:name="List Table 5 Dark Accent 5" w:uiPriority="50"/>
+    <w:lsdException w:name="List Table 6 Colorful Accent 5" w:uiPriority="51"/>
+    <w:lsdException w:name="List Table 7 Colorful Accent 5" w:uiPriority="52"/>
+    <w:lsdException w:name="List Table 1 Light Accent 6" w:uiPriority="46"/>
+    <w:lsdException w:name="List Table 2 Accent 6" w:uiPriority="47"/>
+    <w:lsdException w:name="List Table 3 Accent 6" w:uiPriority="48"/>
+    <w:lsdException w:name="List Table 4 Accent 6" w:uiPriority="49"/>
+    <w:lsdException w:name="List Table 5 Dark Accent 6" w:uiPriority="50"/>
+    <w:lsdException w:name="List Table 6 Colorful Accent 6" w:uiPriority="51"/>
+    <w:lsdException w:name="List Table 7 Colorful Accent 6" w:uiPriority="52"/>
   </w:latentStyles>
   <w:style w:type="paragraph" w:default="1" w:styleId="a">
     <w:name w:val="Normal"/>
@@ -11513,7 +11749,7 @@
   <a:extraClrSchemeLst/>
   <a:extLst>
     <a:ext uri="{05A4C25C-085E-4340-85A3-A5531E510DB2}">
-      <thm15:themeFamily xmlns="" xmlns:thm15="http://schemas.microsoft.com/office/thememl/2012/main" name="Office Theme" id="{62F939B6-93AF-4DB8-9C6B-D6C7DFDC589F}" vid="{4A3C46E8-61CC-4603-A589-7422A47A8E4A}"/>
+      <thm15:themeFamily xmlns:thm15="http://schemas.microsoft.com/office/thememl/2012/main" name="Office Theme" id="{62F939B6-93AF-4DB8-9C6B-D6C7DFDC589F}" vid="{4A3C46E8-61CC-4603-A589-7422A47A8E4A}"/>
     </a:ext>
   </a:extLst>
 </a:theme>
@@ -11524,7 +11760,7 @@
 </file>
 
 <file path=customXml/itemProps1.xml><?xml version="1.0" encoding="utf-8"?>
-<ds:datastoreItem xmlns:ds="http://schemas.openxmlformats.org/officeDocument/2006/customXml" ds:itemID="{A98D14FF-1641-4F71-8B42-4D1FCFEFABED}">
+<ds:datastoreItem xmlns:ds="http://schemas.openxmlformats.org/officeDocument/2006/customXml" ds:itemID="{BC44DCFD-40EC-4F3B-A042-3ED6D3ED61F1}">
   <ds:schemaRefs>
     <ds:schemaRef ds:uri="http://schemas.openxmlformats.org/officeDocument/2006/bibliography"/>
   </ds:schemaRefs>

</xml_diff>

<commit_message>
Update ListView for Sticky ;) only root fillter
</commit_message>
<xml_diff>
--- a/ТЗ каталог авто.docx
+++ b/ТЗ каталог авто.docx
@@ -1,6 +1,6 @@
 
 <file path=word/document.xml><?xml version="1.0" encoding="utf-8"?>
-<w:document xmlns:wpc="http://schemas.microsoft.com/office/word/2010/wordprocessingCanvas" xmlns:mc="http://schemas.openxmlformats.org/markup-compatibility/2006" xmlns:o="urn:schemas-microsoft-com:office:office" xmlns:r="http://schemas.openxmlformats.org/officeDocument/2006/relationships" xmlns:m="http://schemas.openxmlformats.org/officeDocument/2006/math" xmlns:v="urn:schemas-microsoft-com:vml" xmlns:wp14="http://schemas.microsoft.com/office/word/2010/wordprocessingDrawing" xmlns:wp="http://schemas.openxmlformats.org/drawingml/2006/wordprocessingDrawing" xmlns:w10="urn:schemas-microsoft-com:office:word" xmlns:w="http://schemas.openxmlformats.org/wordprocessingml/2006/main" xmlns:w14="http://schemas.microsoft.com/office/word/2010/wordml" xmlns:w15="http://schemas.microsoft.com/office/word/2012/wordml" xmlns:wpg="http://schemas.microsoft.com/office/word/2010/wordprocessingGroup" xmlns:wpi="http://schemas.microsoft.com/office/word/2010/wordprocessingInk" xmlns:wne="http://schemas.microsoft.com/office/word/2006/wordml" xmlns:wps="http://schemas.microsoft.com/office/word/2010/wordprocessingShape" mc:Ignorable="w14 w15 wp14">
+<w:document xmlns:wpc="http://schemas.microsoft.com/office/word/2010/wordprocessingCanvas" xmlns:mc="http://schemas.openxmlformats.org/markup-compatibility/2006" xmlns:o="urn:schemas-microsoft-com:office:office" xmlns:r="http://schemas.openxmlformats.org/officeDocument/2006/relationships" xmlns:m="http://schemas.openxmlformats.org/officeDocument/2006/math" xmlns:v="urn:schemas-microsoft-com:vml" xmlns:wp14="http://schemas.microsoft.com/office/word/2010/wordprocessingDrawing" xmlns:wp="http://schemas.openxmlformats.org/drawingml/2006/wordprocessingDrawing" xmlns:w10="urn:schemas-microsoft-com:office:word" xmlns:w="http://schemas.openxmlformats.org/wordprocessingml/2006/main" xmlns:w14="http://schemas.microsoft.com/office/word/2010/wordml" xmlns:wpg="http://schemas.microsoft.com/office/word/2010/wordprocessingGroup" xmlns:wpi="http://schemas.microsoft.com/office/word/2010/wordprocessingInk" xmlns:wne="http://schemas.microsoft.com/office/word/2006/wordml" xmlns:wps="http://schemas.microsoft.com/office/word/2010/wordprocessingShape" mc:Ignorable="w14 wp14">
   <w:body>
     <w:p>
       <w:r>
@@ -74,7 +74,7 @@
               </wp:anchor>
             </w:drawing>
           </mc:Choice>
-          <mc:Fallback>
+          <mc:Fallback xmlns:w15="http://schemas.microsoft.com/office/word/2012/wordml">
             <w:pict>
               <v:shapetype w14:anchorId="3F617D2A" id="_x0000_t202" coordsize="21600,21600" o:spt="202" path="m,l,21600r21600,l21600,xe">
                 <v:stroke joinstyle="miter"/>
@@ -178,7 +178,7 @@
               </wp:anchor>
             </w:drawing>
           </mc:Choice>
-          <mc:Fallback>
+          <mc:Fallback xmlns:w15="http://schemas.microsoft.com/office/word/2012/wordml">
             <w:pict>
               <v:shape w14:anchorId="7744B2A2" id="Надпись 103" o:spid="_x0000_s1027" type="#_x0000_t202" style="position:absolute;margin-left:203.7pt;margin-top:10.05pt;width:85.5pt;height:18.3pt;z-index:251655680;visibility:visible;mso-wrap-style:square;mso-wrap-distance-left:9pt;mso-wrap-distance-top:0;mso-wrap-distance-right:9pt;mso-wrap-distance-bottom:0;mso-position-horizontal:absolute;mso-position-horizontal-relative:text;mso-position-vertical:absolute;mso-position-vertical-relative:text;v-text-anchor:top" o:gfxdata="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" filled="f" stroked="f" strokeweight=".5pt">
                 <v:textbox>
@@ -265,7 +265,7 @@
               </wp:anchor>
             </w:drawing>
           </mc:Choice>
-          <mc:Fallback>
+          <mc:Fallback xmlns:w15="http://schemas.microsoft.com/office/word/2012/wordml">
             <w:pict>
               <v:rect w14:anchorId="19BB0B8D" id="Прямоугольник 100" o:spid="_x0000_s1026" style="position:absolute;margin-left:183.65pt;margin-top:8.95pt;width:92.25pt;height:21.35pt;z-index:251652608;visibility:visible;mso-wrap-style:square;mso-wrap-distance-left:9pt;mso-wrap-distance-top:0;mso-wrap-distance-right:9pt;mso-wrap-distance-bottom:0;mso-position-horizontal:absolute;mso-position-horizontal-relative:margin;mso-position-vertical:absolute;mso-position-vertical-relative:text;v-text-anchor:middle" o:gfxdata="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" fillcolor="#e7e6e6 [3214]" strokecolor="black [3213]" strokeweight="1pt">
                 <w10:wrap anchorx="margin"/>
@@ -347,7 +347,7 @@
               </wp:anchor>
             </w:drawing>
           </mc:Choice>
-          <mc:Fallback>
+          <mc:Fallback xmlns:w15="http://schemas.microsoft.com/office/word/2012/wordml">
             <w:pict>
               <v:rect w14:anchorId="1D5C3E36" id="Прямоугольник 99" o:spid="_x0000_s1026" style="position:absolute;margin-left:183.45pt;margin-top:6.3pt;width:92.25pt;height:74.25pt;z-index:251651584;visibility:visible;mso-wrap-style:square;mso-height-percent:0;mso-wrap-distance-left:9pt;mso-wrap-distance-top:0;mso-wrap-distance-right:9pt;mso-wrap-distance-bottom:0;mso-position-horizontal:absolute;mso-position-horizontal-relative:text;mso-position-vertical:absolute;mso-position-vertical-relative:text;mso-height-percent:0;mso-height-relative:margin;v-text-anchor:middle" o:gfxdata="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" fillcolor="#e7e6e6 [3214]" strokecolor="black [3213]" strokeweight="1pt"/>
             </w:pict>
@@ -430,7 +430,7 @@
               </wp:anchor>
             </w:drawing>
           </mc:Choice>
-          <mc:Fallback>
+          <mc:Fallback xmlns:w15="http://schemas.microsoft.com/office/word/2012/wordml">
             <w:pict>
               <v:shape w14:anchorId="352F95C1" id="Надпись 104" o:spid="_x0000_s1028" type="#_x0000_t202" style="position:absolute;margin-left:207.45pt;margin-top:12.55pt;width:85.5pt;height:18.3pt;z-index:251656704;visibility:visible;mso-wrap-style:square;mso-wrap-distance-left:9pt;mso-wrap-distance-top:0;mso-wrap-distance-right:9pt;mso-wrap-distance-bottom:0;mso-position-horizontal:absolute;mso-position-horizontal-relative:text;mso-position-vertical:absolute;mso-position-vertical-relative:text;v-text-anchor:top" o:gfxdata="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" filled="f" stroked="f" strokeweight=".5pt">
                 <v:textbox>
@@ -517,7 +517,7 @@
               </wp:anchor>
             </w:drawing>
           </mc:Choice>
-          <mc:Fallback>
+          <mc:Fallback xmlns:w15="http://schemas.microsoft.com/office/word/2012/wordml">
             <w:pict>
               <v:rect w14:anchorId="74ED60E0" id="Прямоугольник 101" o:spid="_x0000_s1026" style="position:absolute;margin-left:183.65pt;margin-top:11.1pt;width:92.25pt;height:21.35pt;z-index:251653632;visibility:visible;mso-wrap-style:square;mso-wrap-distance-left:9pt;mso-wrap-distance-top:0;mso-wrap-distance-right:9pt;mso-wrap-distance-bottom:0;mso-position-horizontal:absolute;mso-position-horizontal-relative:margin;mso-position-vertical:absolute;mso-position-vertical-relative:text;v-text-anchor:middle" o:gfxdata="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" fillcolor="#e7e6e6 [3214]" strokecolor="black [3213]" strokeweight="1pt">
                 <w10:wrap anchorx="margin"/>
@@ -605,7 +605,7 @@
               </wp:anchor>
             </w:drawing>
           </mc:Choice>
-          <mc:Fallback>
+          <mc:Fallback xmlns:w15="http://schemas.microsoft.com/office/word/2012/wordml">
             <w:pict>
               <v:shape w14:anchorId="108F06DE" id="Надпись 105" o:spid="_x0000_s1029" type="#_x0000_t202" style="position:absolute;margin-left:207pt;margin-top:14.75pt;width:53.25pt;height:18.3pt;z-index:251657728;visibility:visible;mso-wrap-style:square;mso-width-percent:0;mso-wrap-distance-left:9pt;mso-wrap-distance-top:0;mso-wrap-distance-right:9pt;mso-wrap-distance-bottom:0;mso-position-horizontal:absolute;mso-position-horizontal-relative:text;mso-position-vertical:absolute;mso-position-vertical-relative:text;mso-width-percent:0;mso-width-relative:margin;v-text-anchor:top" o:gfxdata="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" filled="f" stroked="f" strokeweight=".5pt">
                 <v:textbox>
@@ -692,7 +692,7 @@
               </wp:anchor>
             </w:drawing>
           </mc:Choice>
-          <mc:Fallback>
+          <mc:Fallback xmlns:w15="http://schemas.microsoft.com/office/word/2012/wordml">
             <w:pict>
               <v:rect w14:anchorId="6E78D98F" id="Прямоугольник 102" o:spid="_x0000_s1026" style="position:absolute;margin-left:183.45pt;margin-top:12.3pt;width:92.25pt;height:21.3pt;z-index:251654656;visibility:visible;mso-wrap-style:square;mso-wrap-distance-left:9pt;mso-wrap-distance-top:0;mso-wrap-distance-right:9pt;mso-wrap-distance-bottom:0;mso-position-horizontal:absolute;mso-position-horizontal-relative:text;mso-position-vertical:absolute;mso-position-vertical-relative:text;v-text-anchor:middle" o:gfxdata="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" fillcolor="#e7e6e6 [3214]" strokecolor="black [3213]" strokeweight="1pt"/>
             </w:pict>
@@ -762,7 +762,7 @@
               </wp:anchor>
             </w:drawing>
           </mc:Choice>
-          <mc:Fallback>
+          <mc:Fallback xmlns:w15="http://schemas.microsoft.com/office/word/2012/wordml">
             <w:pict>
               <v:line w14:anchorId="16029466" id="Прямая соединительная линия 107" o:spid="_x0000_s1026" style="position:absolute;flip:x y;z-index:251659776;visibility:visible;mso-wrap-style:square;mso-width-percent:0;mso-height-percent:0;mso-wrap-distance-left:9pt;mso-wrap-distance-top:0;mso-wrap-distance-right:9pt;mso-wrap-distance-bottom:0;mso-position-horizontal:absolute;mso-position-horizontal-relative:text;mso-position-vertical:absolute;mso-position-vertical-relative:text;mso-width-percent:0;mso-height-percent:0;mso-width-relative:margin;mso-height-relative:margin" from="237.45pt,13.85pt" to="364.95pt,64.1pt" o:gfxdata="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" strokecolor="black [3200]" strokeweight=".5pt">
                 <v:stroke joinstyle="miter"/>
@@ -826,7 +826,7 @@
               </wp:anchor>
             </w:drawing>
           </mc:Choice>
-          <mc:Fallback>
+          <mc:Fallback xmlns:w15="http://schemas.microsoft.com/office/word/2012/wordml">
             <w:pict>
               <v:line w14:anchorId="3D4CA27E" id="Прямая соединительная линия 106" o:spid="_x0000_s1026" style="position:absolute;flip:y;z-index:251658752;visibility:visible;mso-wrap-style:square;mso-wrap-distance-left:9pt;mso-wrap-distance-top:0;mso-wrap-distance-right:9pt;mso-wrap-distance-bottom:0;mso-position-horizontal:absolute;mso-position-horizontal-relative:text;mso-position-vertical:absolute;mso-position-vertical-relative:text" from="110.7pt,13.85pt" to="223.95pt,64.1pt" o:gfxdata="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" strokecolor="black [3200]" strokeweight=".5pt">
                 <v:stroke joinstyle="miter"/>
@@ -908,7 +908,7 @@
               </wp:anchor>
             </w:drawing>
           </mc:Choice>
-          <mc:Fallback>
+          <mc:Fallback xmlns:w15="http://schemas.microsoft.com/office/word/2012/wordml">
             <w:pict>
               <v:shape w14:anchorId="7CA02BC2" id="Надпись 43" o:spid="_x0000_s1030" type="#_x0000_t202" style="position:absolute;margin-left:318pt;margin-top:.05pt;width:150pt;height:19.5pt;z-index:251684352;visibility:visible;mso-wrap-style:square;mso-width-percent:0;mso-wrap-distance-left:9pt;mso-wrap-distance-top:0;mso-wrap-distance-right:9pt;mso-wrap-distance-bottom:0;mso-position-horizontal:absolute;mso-position-horizontal-relative:margin;mso-position-vertical:absolute;mso-position-vertical-relative:text;mso-width-percent:0;mso-width-relative:margin;v-text-anchor:top" o:gfxdata="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" filled="f" stroked="f" strokeweight=".5pt">
                 <v:textbox>
@@ -981,31 +981,13 @@
                                 <w:sz w:val="24"/>
                               </w:rPr>
                             </w:pPr>
-                            <w:proofErr w:type="spellStart"/>
                             <w:r>
                               <w:rPr>
                                 <w:sz w:val="24"/>
                                 <w:lang w:val="en-US"/>
                               </w:rPr>
-                              <w:t>Основной</w:t>
+                              <w:t>Основной экран</w:t>
                             </w:r>
-                            <w:proofErr w:type="spellEnd"/>
-                            <w:r>
-                              <w:rPr>
-                                <w:sz w:val="24"/>
-                                <w:lang w:val="en-US"/>
-                              </w:rPr>
-                              <w:t xml:space="preserve"> </w:t>
-                            </w:r>
-                            <w:proofErr w:type="spellStart"/>
-                            <w:r>
-                              <w:rPr>
-                                <w:sz w:val="24"/>
-                                <w:lang w:val="en-US"/>
-                              </w:rPr>
-                              <w:t>экран</w:t>
-                            </w:r>
-                            <w:proofErr w:type="spellEnd"/>
                           </w:p>
                         </w:txbxContent>
                       </wps:txbx>
@@ -1024,7 +1006,7 @@
               </wp:anchor>
             </w:drawing>
           </mc:Choice>
-          <mc:Fallback>
+          <mc:Fallback xmlns:w15="http://schemas.microsoft.com/office/word/2012/wordml">
             <w:pict>
               <v:shape w14:anchorId="67965504" id="Надпись 159" o:spid="_x0000_s1031" type="#_x0000_t202" style="position:absolute;margin-left:54pt;margin-top:.05pt;width:105pt;height:19.5pt;z-index:251664896;visibility:visible;mso-wrap-style:square;mso-width-percent:0;mso-wrap-distance-left:9pt;mso-wrap-distance-top:0;mso-wrap-distance-right:9pt;mso-wrap-distance-bottom:0;mso-position-horizontal:absolute;mso-position-horizontal-relative:margin;mso-position-vertical:absolute;mso-position-vertical-relative:text;mso-width-percent:0;mso-width-relative:margin;v-text-anchor:top" o:gfxdata="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" filled="f" stroked="f" strokeweight=".5pt">
                 <v:textbox>
@@ -1173,7 +1155,7 @@
               </wp:anchor>
             </w:drawing>
           </mc:Choice>
-          <mc:Fallback>
+          <mc:Fallback xmlns:w15="http://schemas.microsoft.com/office/word/2012/wordml">
             <w:pict>
               <v:shape w14:anchorId="4CA4816D" id="Полилиния 1" o:spid="_x0000_s1026" style="position:absolute;margin-left:-29.55pt;margin-top:9.35pt;width:47.25pt;height:392.95pt;z-index:251663872;visibility:visible;mso-wrap-style:square;mso-height-percent:0;mso-wrap-distance-left:9pt;mso-wrap-distance-top:0;mso-wrap-distance-right:9pt;mso-wrap-distance-bottom:0;mso-position-horizontal:absolute;mso-position-horizontal-relative:text;mso-position-vertical:absolute;mso-position-vertical-relative:text;mso-height-percent:0;mso-height-relative:margin;v-text-anchor:middle" coordsize="600314,4924232" o:gfxdata="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" path="m600314,418907c305039,52988,9764,-312930,239,437957v-9525,750887,266700,2618581,542925,4486275e" filled="f" strokecolor="#1f4d78 [1604]" strokeweight="1pt">
                 <v:stroke joinstyle="miter"/>
@@ -1483,7 +1465,6 @@
                                   </w14:textOutline>
                                 </w:rPr>
                               </w:pPr>
-                              <w:proofErr w:type="spellStart"/>
                               <w:r>
                                 <w:rPr>
                                   <w:color w:val="000000" w:themeColor="text1"/>
@@ -1496,7 +1477,6 @@
                                 </w:rPr>
                                 <w:t>Audi</w:t>
                               </w:r>
-                              <w:proofErr w:type="spellEnd"/>
                             </w:p>
                           </w:txbxContent>
                         </wps:txbx>
@@ -1589,7 +1569,7 @@
               </wp:anchor>
             </w:drawing>
           </mc:Choice>
-          <mc:Fallback>
+          <mc:Fallback xmlns:w15="http://schemas.microsoft.com/office/word/2012/wordml">
             <w:pict>
               <v:group w14:anchorId="02417ECD" id="Группа 57" o:spid="_x0000_s1032" style="position:absolute;margin-left:259.95pt;margin-top:4.85pt;width:197.25pt;height:4in;z-index:251634176" coordsize="25050,36004" o:gfxdata="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">
                 <v:rect id="Прямоугольник 58" o:spid="_x0000_s1033" style="position:absolute;width:25050;height:36004;visibility:visible;mso-wrap-style:square;v-text-anchor:middle" o:gfxdata="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" fillcolor="white [3212]" strokecolor="black [3213]" strokeweight="1pt"/>
@@ -1762,7 +1742,7 @@
               </wp:anchor>
             </w:drawing>
           </mc:Choice>
-          <mc:Fallback>
+          <mc:Fallback xmlns:w15="http://schemas.microsoft.com/office/word/2012/wordml">
             <w:pict>
               <v:shape w14:anchorId="0F0E54A7" id="Надпись 93" o:spid="_x0000_s1040" type="#_x0000_t202" style="position:absolute;margin-left:208.2pt;margin-top:2.85pt;width:49.5pt;height:19.5pt;z-index:251646464;visibility:visible;mso-wrap-style:square;mso-wrap-distance-left:9pt;mso-wrap-distance-top:0;mso-wrap-distance-right:9pt;mso-wrap-distance-bottom:0;mso-position-horizontal:absolute;mso-position-horizontal-relative:text;mso-position-vertical:absolute;mso-position-vertical-relative:text;v-text-anchor:top" o:gfxdata="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" filled="f" stroked="f" strokeweight=".5pt">
                 <v:textbox>
@@ -1849,7 +1829,7 @@
               </wp:anchor>
             </w:drawing>
           </mc:Choice>
-          <mc:Fallback>
+          <mc:Fallback xmlns:w15="http://schemas.microsoft.com/office/word/2012/wordml">
             <w:pict>
               <v:shapetype w14:anchorId="37F4F8B8" id="_x0000_t69" coordsize="21600,21600" o:spt="69" adj="4320,5400" path="m,10800l@0,21600@0@3@2@3@2,21600,21600,10800@2,0@2@1@0@1@0,xe">
                 <v:stroke joinstyle="miter"/>
@@ -2234,7 +2214,7 @@
               </wp:anchor>
             </w:drawing>
           </mc:Choice>
-          <mc:Fallback>
+          <mc:Fallback xmlns:w15="http://schemas.microsoft.com/office/word/2012/wordml">
             <w:pict>
               <v:group w14:anchorId="22523CDA" id="Группа 39" o:spid="_x0000_s1026" style="position:absolute;margin-left:433.85pt;margin-top:15.35pt;width:15.75pt;height:15.75pt;z-index:251644416;mso-width-relative:margin;mso-height-relative:margin" coordsize="5334,5143" o:gfxdata="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">
                 <v:rect id="Прямоугольник 30" o:spid="_x0000_s1027" style="position:absolute;width:1333;height:1333;visibility:visible;mso-wrap-style:square;v-text-anchor:middle" o:gfxdata="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" fillcolor="black [3200]" strokecolor="black [1600]" strokeweight="1pt"/>
@@ -2313,7 +2293,7 @@
               </wp:anchor>
             </w:drawing>
           </mc:Choice>
-          <mc:Fallback>
+          <mc:Fallback xmlns:w15="http://schemas.microsoft.com/office/word/2012/wordml">
             <w:pict>
               <v:shape w14:anchorId="06C07BEA" id="Равно 83" o:spid="_x0000_s1026" style="position:absolute;margin-left:265.2pt;margin-top:14.6pt;width:24.75pt;height:15.75pt;z-index:251643392;visibility:visible;mso-wrap-style:square;mso-wrap-distance-left:9pt;mso-wrap-distance-top:0;mso-wrap-distance-right:9pt;mso-wrap-distance-bottom:0;mso-position-horizontal:absolute;mso-position-horizontal-relative:text;mso-position-vertical:absolute;mso-position-vertical-relative:text;v-text-anchor:middle" coordsize="314325,200025" o:gfxdata="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" path="m41664,41205r230997,l272661,88251r-230997,l41664,41205xm41664,111774r230997,l272661,158820r-230997,l41664,111774xe" fillcolor="black [3200]" strokecolor="black [1600]" strokeweight="1pt">
                 <v:stroke joinstyle="miter"/>
@@ -2654,7 +2634,6 @@
                                         </w14:textOutline>
                                       </w:rPr>
                                     </w:pPr>
-                                    <w:proofErr w:type="spellStart"/>
                                     <w:r>
                                       <w:rPr>
                                         <w:color w:val="000000" w:themeColor="text1"/>
@@ -2667,7 +2646,6 @@
                                       </w:rPr>
                                       <w:t>Audi</w:t>
                                     </w:r>
-                                    <w:proofErr w:type="spellEnd"/>
                                   </w:p>
                                 </w:txbxContent>
                               </wps:txbx>
@@ -2763,7 +2741,7 @@
                               </pic:cNvPicPr>
                             </pic:nvPicPr>
                             <pic:blipFill>
-                              <a:blip r:embed="rId5" cstate="print">
+                              <a:blip r:embed="rId6" cstate="print">
                                 <a:extLst>
                                   <a:ext uri="{28A0092B-C50C-407E-A947-70E740481C1C}">
                                     <a14:useLocalDpi xmlns:a14="http://schemas.microsoft.com/office/drawing/2010/main" val="0"/>
@@ -2792,7 +2770,7 @@
                               </pic:cNvPicPr>
                             </pic:nvPicPr>
                             <pic:blipFill>
-                              <a:blip r:embed="rId5" cstate="print">
+                              <a:blip r:embed="rId6" cstate="print">
                                 <a:extLst>
                                   <a:ext uri="{28A0092B-C50C-407E-A947-70E740481C1C}">
                                     <a14:useLocalDpi xmlns:a14="http://schemas.microsoft.com/office/drawing/2010/main" val="0"/>
@@ -2821,7 +2799,7 @@
                               </pic:cNvPicPr>
                             </pic:nvPicPr>
                             <pic:blipFill>
-                              <a:blip r:embed="rId5" cstate="print">
+                              <a:blip r:embed="rId6" cstate="print">
                                 <a:extLst>
                                   <a:ext uri="{28A0092B-C50C-407E-A947-70E740481C1C}">
                                     <a14:useLocalDpi xmlns:a14="http://schemas.microsoft.com/office/drawing/2010/main" val="0"/>
@@ -2850,7 +2828,7 @@
                               </pic:cNvPicPr>
                             </pic:nvPicPr>
                             <pic:blipFill>
-                              <a:blip r:embed="rId5" cstate="print">
+                              <a:blip r:embed="rId6" cstate="print">
                                 <a:extLst>
                                   <a:ext uri="{28A0092B-C50C-407E-A947-70E740481C1C}">
                                     <a14:useLocalDpi xmlns:a14="http://schemas.microsoft.com/office/drawing/2010/main" val="0"/>
@@ -3103,7 +3081,6 @@
                                     </w:rPr>
                                     <w:t xml:space="preserve">   </w:t>
                                   </w:r>
-                                  <w:proofErr w:type="spellStart"/>
                                   <w:r>
                                     <w:rPr>
                                       <w:sz w:val="20"/>
@@ -3111,7 +3088,6 @@
                                     </w:rPr>
                                     <w:t>Автомат</w:t>
                                   </w:r>
-                                  <w:proofErr w:type="spellEnd"/>
                                   <w:r>
                                     <w:rPr>
                                       <w:sz w:val="20"/>
@@ -3174,7 +3150,6 @@
                                     </w:rPr>
                                     <w:t xml:space="preserve">        </w:t>
                                   </w:r>
-                                  <w:proofErr w:type="spellStart"/>
                                   <w:r>
                                     <w:rPr>
                                       <w:sz w:val="20"/>
@@ -3182,7 +3157,6 @@
                                     </w:rPr>
                                     <w:t>Робот</w:t>
                                   </w:r>
-                                  <w:proofErr w:type="spellEnd"/>
                                   <w:r>
                                     <w:rPr>
                                       <w:sz w:val="20"/>
@@ -3245,7 +3219,6 @@
                                     </w:rPr>
                                     <w:t xml:space="preserve">        </w:t>
                                   </w:r>
-                                  <w:proofErr w:type="spellStart"/>
                                   <w:r>
                                     <w:rPr>
                                       <w:sz w:val="20"/>
@@ -3253,7 +3226,6 @@
                                     </w:rPr>
                                     <w:t>Робот</w:t>
                                   </w:r>
-                                  <w:proofErr w:type="spellEnd"/>
                                   <w:r>
                                     <w:rPr>
                                       <w:sz w:val="20"/>
@@ -3316,7 +3288,6 @@
                                     </w:rPr>
                                     <w:t xml:space="preserve">   </w:t>
                                   </w:r>
-                                  <w:proofErr w:type="spellStart"/>
                                   <w:r>
                                     <w:rPr>
                                       <w:sz w:val="20"/>
@@ -3324,7 +3295,6 @@
                                     </w:rPr>
                                     <w:t>Автомат</w:t>
                                   </w:r>
-                                  <w:proofErr w:type="spellEnd"/>
                                   <w:r>
                                     <w:rPr>
                                       <w:sz w:val="20"/>
@@ -3836,7 +3806,7 @@
               </wp:anchor>
             </w:drawing>
           </mc:Choice>
-          <mc:Fallback>
+          <mc:Fallback xmlns:w15="http://schemas.microsoft.com/office/word/2012/wordml">
             <w:pict>
               <v:group w14:anchorId="582AC65C" id="Группа 53" o:spid="_x0000_s1041" style="position:absolute;margin-left:3.45pt;margin-top:4.85pt;width:198pt;height:4in;z-index:251633152" coordsize="25146,36576" o:gfxdata="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">
                 <v:group id="Группа 29" o:spid="_x0000_s1042" style="position:absolute;width:25146;height:36576" coordsize="25146,36576" o:gfxdata="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">
@@ -3944,19 +3914,19 @@
                       <o:lock v:ext="edit" aspectratio="t"/>
                     </v:shapetype>
                     <v:shape id="Рисунок 9" o:spid="_x0000_s1052" type="#_x0000_t75" style="position:absolute;left:666;top:6953;width:5715;height:5715;visibility:visible;mso-wrap-style:square" o:gfxdata="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">
-                      <v:imagedata r:id="rId6" o:title=""/>
+                      <v:imagedata r:id="rId7" o:title=""/>
                       <v:path arrowok="t"/>
                     </v:shape>
                     <v:shape id="Рисунок 13" o:spid="_x0000_s1053" type="#_x0000_t75" style="position:absolute;left:666;top:13811;width:5715;height:5715;visibility:visible;mso-wrap-style:square" o:gfxdata="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">
-                      <v:imagedata r:id="rId6" o:title=""/>
+                      <v:imagedata r:id="rId7" o:title=""/>
                       <v:path arrowok="t"/>
                     </v:shape>
                     <v:shape id="Рисунок 14" o:spid="_x0000_s1054" type="#_x0000_t75" style="position:absolute;left:666;top:20669;width:5715;height:5715;visibility:visible;mso-wrap-style:square" o:gfxdata="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">
-                      <v:imagedata r:id="rId6" o:title=""/>
+                      <v:imagedata r:id="rId7" o:title=""/>
                       <v:path arrowok="t"/>
                     </v:shape>
                     <v:shape id="Рисунок 15" o:spid="_x0000_s1055" type="#_x0000_t75" style="position:absolute;left:762;top:30194;width:5715;height:5715;visibility:visible;mso-wrap-style:square" o:gfxdata="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">
-                      <v:imagedata r:id="rId6" o:title=""/>
+                      <v:imagedata r:id="rId7" o:title=""/>
                       <v:path arrowok="t"/>
                     </v:shape>
                     <v:shape id="Надпись 16" o:spid="_x0000_s1056" type="#_x0000_t202" style="position:absolute;left:6477;top:6667;width:6286;height:2477;visibility:visible;mso-wrap-style:square;v-text-anchor:top" o:gfxdata="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" filled="f" stroked="f" strokeweight=".5pt">
@@ -4419,7 +4389,7 @@
               </wp:anchor>
             </w:drawing>
           </mc:Choice>
-          <mc:Fallback>
+          <mc:Fallback xmlns:w15="http://schemas.microsoft.com/office/word/2012/wordml">
             <w:pict>
               <v:shapetype w14:anchorId="6304BA4C" id="_x0000_t186" coordsize="21600,21600" o:spt="186" adj="1800" path="m@9,nfqx@0@0l@0@7qy0@4@0@8l@0@6qy@9,21600em@10,nfqx@5@0l@5@7qy21600@4@5@8l@5@6qy@10,21600em@9,nsqx@0@0l@0@7qy0@4@0@8l@0@6qy@9,21600l@10,21600qx@5@6l@5@8qy21600@4@5@7l@5@0qy@10,xe" filled="f">
                 <v:formulas>
@@ -4523,7 +4493,7 @@
               </wp:anchor>
             </w:drawing>
           </mc:Choice>
-          <mc:Fallback>
+          <mc:Fallback xmlns:w15="http://schemas.microsoft.com/office/word/2012/wordml">
             <w:pict>
               <v:shape w14:anchorId="646BA2B8" id="Надпись 69" o:spid="_x0000_s1078" type="#_x0000_t202" style="position:absolute;margin-left:277.2pt;margin-top:8.6pt;width:49.5pt;height:19.5pt;z-index:251638272;visibility:visible;mso-wrap-style:square;mso-wrap-distance-left:9pt;mso-wrap-distance-top:0;mso-wrap-distance-right:9pt;mso-wrap-distance-bottom:0;mso-position-horizontal:absolute;mso-position-horizontal-relative:text;mso-position-vertical:absolute;mso-position-vertical-relative:text;v-text-anchor:top" o:gfxdata="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" filled="f" stroked="f" strokeweight=".5pt">
                 <v:textbox>
@@ -4620,7 +4590,7 @@
               </wp:anchor>
             </w:drawing>
           </mc:Choice>
-          <mc:Fallback>
+          <mc:Fallback xmlns:w15="http://schemas.microsoft.com/office/word/2012/wordml">
             <w:pict>
               <v:shape w14:anchorId="2983F083" id="Надпись 70" o:spid="_x0000_s1079" type="#_x0000_t202" style="position:absolute;margin-left:345.45pt;margin-top:8.6pt;width:49.5pt;height:19.5pt;z-index:251639296;visibility:visible;mso-wrap-style:square;mso-wrap-distance-left:9pt;mso-wrap-distance-top:0;mso-wrap-distance-right:9pt;mso-wrap-distance-bottom:0;mso-position-horizontal:absolute;mso-position-horizontal-relative:text;mso-position-vertical:absolute;mso-position-vertical-relative:text;v-text-anchor:top" o:gfxdata="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" filled="f" stroked="f" strokeweight=".5pt">
                 <v:textbox>
@@ -4724,7 +4694,7 @@
               </wp:anchor>
             </w:drawing>
           </mc:Choice>
-          <mc:Fallback>
+          <mc:Fallback xmlns:w15="http://schemas.microsoft.com/office/word/2012/wordml">
             <w:pict>
               <v:shape w14:anchorId="541104E3" id="Надпись 71" o:spid="_x0000_s1080" type="#_x0000_t202" style="position:absolute;margin-left:410.7pt;margin-top:7.85pt;width:49.5pt;height:19.5pt;z-index:251640320;visibility:visible;mso-wrap-style:square;mso-wrap-distance-left:9pt;mso-wrap-distance-top:0;mso-wrap-distance-right:9pt;mso-wrap-distance-bottom:0;mso-position-horizontal:absolute;mso-position-horizontal-relative:text;mso-position-vertical:absolute;mso-position-vertical-relative:text;v-text-anchor:top" o:gfxdata="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" filled="f" stroked="f" strokeweight=".5pt">
                 <v:textbox>
@@ -4791,7 +4761,7 @@
                     </pic:cNvPicPr>
                   </pic:nvPicPr>
                   <pic:blipFill>
-                    <a:blip r:embed="rId5" cstate="print">
+                    <a:blip r:embed="rId6" cstate="print">
                       <a:extLst>
                         <a:ext uri="{28A0092B-C50C-407E-A947-70E740481C1C}">
                           <a14:useLocalDpi xmlns:a14="http://schemas.microsoft.com/office/drawing/2010/main" val="0"/>
@@ -4848,7 +4818,7 @@
                     </pic:cNvPicPr>
                   </pic:nvPicPr>
                   <pic:blipFill>
-                    <a:blip r:embed="rId5" cstate="print">
+                    <a:blip r:embed="rId6" cstate="print">
                       <a:extLst>
                         <a:ext uri="{28A0092B-C50C-407E-A947-70E740481C1C}">
                           <a14:useLocalDpi xmlns:a14="http://schemas.microsoft.com/office/drawing/2010/main" val="0"/>
@@ -4905,7 +4875,7 @@
                     </pic:cNvPicPr>
                   </pic:nvPicPr>
                   <pic:blipFill>
-                    <a:blip r:embed="rId5" cstate="print">
+                    <a:blip r:embed="rId6" cstate="print">
                       <a:extLst>
                         <a:ext uri="{28A0092B-C50C-407E-A947-70E740481C1C}">
                           <a14:useLocalDpi xmlns:a14="http://schemas.microsoft.com/office/drawing/2010/main" val="0"/>
@@ -5004,7 +4974,7 @@
               </wp:anchor>
             </w:drawing>
           </mc:Choice>
-          <mc:Fallback>
+          <mc:Fallback xmlns:w15="http://schemas.microsoft.com/office/word/2012/wordml">
             <w:pict>
               <v:shape w14:anchorId="69237603" id="Надпись 95" o:spid="_x0000_s1081" type="#_x0000_t202" style="position:absolute;margin-left:341.7pt;margin-top:10.9pt;width:49.5pt;height:19.5pt;z-index:251650560;visibility:visible;mso-wrap-style:square;mso-wrap-distance-left:9pt;mso-wrap-distance-top:0;mso-wrap-distance-right:9pt;mso-wrap-distance-bottom:0;mso-position-horizontal:absolute;mso-position-horizontal-relative:text;mso-position-vertical:absolute;mso-position-vertical-relative:text;v-text-anchor:top" o:gfxdata="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" filled="f" stroked="f" strokeweight=".5pt">
                 <v:textbox>
@@ -5062,7 +5032,7 @@
                     </pic:cNvPicPr>
                   </pic:nvPicPr>
                   <pic:blipFill>
-                    <a:blip r:embed="rId5" cstate="print">
+                    <a:blip r:embed="rId6" cstate="print">
                       <a:extLst>
                         <a:ext uri="{28A0092B-C50C-407E-A947-70E740481C1C}">
                           <a14:useLocalDpi xmlns:a14="http://schemas.microsoft.com/office/drawing/2010/main" val="0"/>
@@ -5119,7 +5089,7 @@
                     </pic:cNvPicPr>
                   </pic:nvPicPr>
                   <pic:blipFill>
-                    <a:blip r:embed="rId5" cstate="print">
+                    <a:blip r:embed="rId6" cstate="print">
                       <a:extLst>
                         <a:ext uri="{28A0092B-C50C-407E-A947-70E740481C1C}">
                           <a14:useLocalDpi xmlns:a14="http://schemas.microsoft.com/office/drawing/2010/main" val="0"/>
@@ -5215,7 +5185,7 @@
               </wp:anchor>
             </w:drawing>
           </mc:Choice>
-          <mc:Fallback>
+          <mc:Fallback xmlns:w15="http://schemas.microsoft.com/office/word/2012/wordml">
             <w:pict>
               <v:shape w14:anchorId="75A6E3F8" id="Надпись 94" o:spid="_x0000_s1082" type="#_x0000_t202" style="position:absolute;margin-left:277.2pt;margin-top:10.9pt;width:49.5pt;height:19.5pt;z-index:251649536;visibility:visible;mso-wrap-style:square;mso-wrap-distance-left:9pt;mso-wrap-distance-top:0;mso-wrap-distance-right:9pt;mso-wrap-distance-bottom:0;mso-position-horizontal:absolute;mso-position-horizontal-relative:text;mso-position-vertical:absolute;mso-position-vertical-relative:text;v-text-anchor:top" o:gfxdata="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" filled="f" stroked="f" strokeweight=".5pt">
                 <v:textbox>
@@ -5292,28 +5262,12 @@
                                 <w:lang w:val="en-US"/>
                               </w:rPr>
                             </w:pPr>
-                            <w:proofErr w:type="spellStart"/>
                             <w:r>
                               <w:rPr>
                                 <w:sz w:val="24"/>
                               </w:rPr>
-                              <w:t>Listview</w:t>
+                              <w:t>Listview, scroll</w:t>
                             </w:r>
-                            <w:proofErr w:type="spellEnd"/>
-                            <w:r>
-                              <w:rPr>
-                                <w:sz w:val="24"/>
-                              </w:rPr>
-                              <w:t xml:space="preserve">, </w:t>
-                            </w:r>
-                            <w:proofErr w:type="spellStart"/>
-                            <w:r>
-                              <w:rPr>
-                                <w:sz w:val="24"/>
-                              </w:rPr>
-                              <w:t>scroll</w:t>
-                            </w:r>
-                            <w:proofErr w:type="spellEnd"/>
                           </w:p>
                         </w:txbxContent>
                       </wps:txbx>
@@ -5332,7 +5286,7 @@
               </wp:anchor>
             </w:drawing>
           </mc:Choice>
-          <mc:Fallback>
+          <mc:Fallback xmlns:w15="http://schemas.microsoft.com/office/word/2012/wordml">
             <w:pict>
               <v:shape w14:anchorId="60DC35FA" id="Надпись 141" o:spid="_x0000_s1083" type="#_x0000_t202" style="position:absolute;margin-left:196.4pt;margin-top:18.4pt;width:91.5pt;height:19.5pt;rotation:-90;z-index:251661824;visibility:visible;mso-wrap-style:square;mso-width-percent:0;mso-wrap-distance-left:9pt;mso-wrap-distance-top:0;mso-wrap-distance-right:9pt;mso-wrap-distance-bottom:0;mso-position-horizontal:absolute;mso-position-horizontal-relative:margin;mso-position-vertical:absolute;mso-position-vertical-relative:text;mso-width-percent:0;mso-width-relative:margin;v-text-anchor:top" o:gfxdata="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" filled="f" stroked="f" strokeweight=".5pt">
                 <v:textbox>
@@ -5456,7 +5410,7 @@
               </wp:anchor>
             </w:drawing>
           </mc:Choice>
-          <mc:Fallback>
+          <mc:Fallback xmlns:w15="http://schemas.microsoft.com/office/word/2012/wordml">
             <w:pict>
               <v:shape w14:anchorId="2059664D" id="Надпись 72" o:spid="_x0000_s1084" type="#_x0000_t202" style="position:absolute;margin-left:273.45pt;margin-top:8.55pt;width:49.5pt;height:19.5pt;z-index:251641344;visibility:visible;mso-wrap-style:square;mso-wrap-distance-left:9pt;mso-wrap-distance-top:0;mso-wrap-distance-right:9pt;mso-wrap-distance-bottom:0;mso-position-horizontal:absolute;mso-position-horizontal-relative:text;mso-position-vertical:absolute;mso-position-vertical-relative:text;v-text-anchor:top" o:gfxdata="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" filled="f" stroked="f" strokeweight=".5pt">
                 <v:textbox>
@@ -5523,7 +5477,7 @@
                     </pic:cNvPicPr>
                   </pic:nvPicPr>
                   <pic:blipFill>
-                    <a:blip r:embed="rId5" cstate="print">
+                    <a:blip r:embed="rId6" cstate="print">
                       <a:extLst>
                         <a:ext uri="{28A0092B-C50C-407E-A947-70E740481C1C}">
                           <a14:useLocalDpi xmlns:a14="http://schemas.microsoft.com/office/drawing/2010/main" val="0"/>
@@ -5854,7 +5808,6 @@
                                   </w14:textOutline>
                                 </w:rPr>
                               </w:pPr>
-                              <w:proofErr w:type="spellStart"/>
                               <w:r>
                                 <w:rPr>
                                   <w:color w:val="000000" w:themeColor="text1"/>
@@ -5867,7 +5820,6 @@
                                 </w:rPr>
                                 <w:t>Audi</w:t>
                               </w:r>
-                              <w:proofErr w:type="spellEnd"/>
                             </w:p>
                           </w:txbxContent>
                         </wps:txbx>
@@ -5884,7 +5836,7 @@
               </wp:anchor>
             </w:drawing>
           </mc:Choice>
-          <mc:Fallback>
+          <mc:Fallback xmlns:w15="http://schemas.microsoft.com/office/word/2012/wordml">
             <w:pict>
               <v:group w14:anchorId="63420326" id="Группа 164" o:spid="_x0000_s1085" style="position:absolute;left:0;text-align:left;margin-left:259.95pt;margin-top:17.7pt;width:197.25pt;height:4in;z-index:251668992" coordsize="25050,36004" o:gfxdata="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">
                 <v:rect id="Прямоугольник 165" o:spid="_x0000_s1086" style="position:absolute;width:25050;height:36004;visibility:visible;mso-wrap-style:square;v-text-anchor:middle" o:gfxdata="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" fillcolor="white [3212]" strokecolor="black [3213]" strokeweight="1pt"/>
@@ -6125,7 +6077,6 @@
                                     </w14:textOutline>
                                   </w:rPr>
                                 </w:pPr>
-                                <w:proofErr w:type="spellStart"/>
                                 <w:r>
                                   <w:rPr>
                                     <w:color w:val="000000" w:themeColor="text1"/>
@@ -6138,7 +6089,6 @@
                                   </w:rPr>
                                   <w:t>Audi</w:t>
                                 </w:r>
-                                <w:proofErr w:type="spellEnd"/>
                               </w:p>
                             </w:txbxContent>
                           </wps:txbx>
@@ -6261,7 +6211,7 @@
                             </pic:cNvPicPr>
                           </pic:nvPicPr>
                           <pic:blipFill rotWithShape="1">
-                            <a:blip r:embed="rId5" cstate="print">
+                            <a:blip r:embed="rId6" cstate="print">
                               <a:extLst>
                                 <a:ext uri="{28A0092B-C50C-407E-A947-70E740481C1C}">
                                   <a14:useLocalDpi xmlns:a14="http://schemas.microsoft.com/office/drawing/2010/main" val="0"/>
@@ -6297,7 +6247,7 @@
                             </pic:cNvPicPr>
                           </pic:nvPicPr>
                           <pic:blipFill rotWithShape="1">
-                            <a:blip r:embed="rId5" cstate="print">
+                            <a:blip r:embed="rId6" cstate="print">
                               <a:extLst>
                                 <a:ext uri="{28A0092B-C50C-407E-A947-70E740481C1C}">
                                   <a14:useLocalDpi xmlns:a14="http://schemas.microsoft.com/office/drawing/2010/main" val="0"/>
@@ -6333,7 +6283,7 @@
                             </pic:cNvPicPr>
                           </pic:nvPicPr>
                           <pic:blipFill rotWithShape="1">
-                            <a:blip r:embed="rId5" cstate="print">
+                            <a:blip r:embed="rId6" cstate="print">
                               <a:extLst>
                                 <a:ext uri="{28A0092B-C50C-407E-A947-70E740481C1C}">
                                   <a14:useLocalDpi xmlns:a14="http://schemas.microsoft.com/office/drawing/2010/main" val="0"/>
@@ -6802,14 +6752,12 @@
                                   <w:lang w:val="en-US"/>
                                 </w:rPr>
                               </w:pPr>
-                              <w:proofErr w:type="spellStart"/>
                               <w:r>
                                 <w:rPr>
                                   <w:sz w:val="24"/>
                                 </w:rPr>
                                 <w:t>Audi</w:t>
                               </w:r>
-                              <w:proofErr w:type="spellEnd"/>
                             </w:p>
                           </w:txbxContent>
                         </wps:txbx>
@@ -6967,14 +6915,12 @@
                                   <w:lang w:val="en-US"/>
                                 </w:rPr>
                               </w:pPr>
-                              <w:proofErr w:type="spellStart"/>
                               <w:r>
                                 <w:rPr>
                                   <w:sz w:val="24"/>
                                 </w:rPr>
                                 <w:t>Scroll</w:t>
                               </w:r>
-                              <w:proofErr w:type="spellEnd"/>
                               <w:r>
                                 <w:rPr>
                                   <w:sz w:val="24"/>
@@ -7015,11 +6961,9 @@
                               <w:pPr>
                                 <w:jc w:val="center"/>
                               </w:pPr>
-                              <w:proofErr w:type="spellStart"/>
                               <w:r>
                                 <w:t>Toyota</w:t>
                               </w:r>
-                              <w:proofErr w:type="spellEnd"/>
                             </w:p>
                           </w:txbxContent>
                         </wps:txbx>
@@ -7036,7 +6980,7 @@
               </wp:anchor>
             </w:drawing>
           </mc:Choice>
-          <mc:Fallback>
+          <mc:Fallback xmlns:w15="http://schemas.microsoft.com/office/word/2012/wordml">
             <w:pict>
               <v:group w14:anchorId="1CA3022E" id="Группа 158" o:spid="_x0000_s1092" style="position:absolute;left:0;text-align:left;margin-left:-20.55pt;margin-top:17.75pt;width:220.5pt;height:4in;z-index:251662848" coordsize="28003,36576" o:gfxdata="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">
                 <v:group id="Группа 157" o:spid="_x0000_s1093" style="position:absolute;left:2952;width:25051;height:36576" coordsize="25050,36576" o:gfxdata="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">
@@ -7112,15 +7056,15 @@
                     <v:stroke joinstyle="miter"/>
                   </v:line>
                   <v:shape id="Рисунок 134" o:spid="_x0000_s1099" type="#_x0000_t75" style="position:absolute;left:21621;top:8382;width:3429;height:5715;visibility:visible;mso-wrap-style:square" o:gfxdata="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">
-                    <v:imagedata r:id="rId6" o:title="" cropright="26214f"/>
+                    <v:imagedata r:id="rId7" o:title="" cropright="26214f"/>
                     <v:path arrowok="t"/>
                   </v:shape>
                   <v:shape id="Рисунок 135" o:spid="_x0000_s1100" type="#_x0000_t75" style="position:absolute;left:21621;top:17145;width:3429;height:5715;visibility:visible;mso-wrap-style:square" o:gfxdata="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">
-                    <v:imagedata r:id="rId6" o:title="" cropright="26214f"/>
+                    <v:imagedata r:id="rId7" o:title="" cropright="26214f"/>
                     <v:path arrowok="t"/>
                   </v:shape>
                   <v:shape id="Рисунок 136" o:spid="_x0000_s1101" type="#_x0000_t75" style="position:absolute;left:21621;top:26765;width:3429;height:5715;visibility:visible;mso-wrap-style:square" o:gfxdata="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">
-                    <v:imagedata r:id="rId6" o:title="" cropright="26214f"/>
+                    <v:imagedata r:id="rId7" o:title="" cropright="26214f"/>
                     <v:path arrowok="t"/>
                   </v:shape>
                   <v:rect id="Прямоугольник 137" o:spid="_x0000_s1102" style="position:absolute;top:95;width:20193;height:2322;visibility:visible;mso-wrap-style:square;v-text-anchor:middle" o:gfxdata="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" fillcolor="#ededed [662]" strokecolor="black [3213]" strokeweight="1pt">
@@ -7495,7 +7439,7 @@
               </wp:anchor>
             </w:drawing>
           </mc:Choice>
-          <mc:Fallback>
+          <mc:Fallback xmlns:w15="http://schemas.microsoft.com/office/word/2012/wordml">
             <w:pict>
               <v:shape w14:anchorId="2F692862" id="Надпись 174" o:spid="_x0000_s1115" type="#_x0000_t202" style="position:absolute;left:0;text-align:left;margin-left:383.7pt;margin-top:2pt;width:73.5pt;height:18.75pt;z-index:251673088;visibility:visible;mso-wrap-style:square;mso-wrap-distance-left:9pt;mso-wrap-distance-top:0;mso-wrap-distance-right:9pt;mso-wrap-distance-bottom:0;mso-position-horizontal:absolute;mso-position-horizontal-relative:text;mso-position-vertical:absolute;mso-position-vertical-relative:text;v-text-anchor:top" o:gfxdata="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" filled="f" stroked="f" strokeweight=".5pt">
                 <v:textbox>
@@ -7588,7 +7532,6 @@
                               </w:rPr>
                               <w:t xml:space="preserve">        </w:t>
                             </w:r>
-                            <w:proofErr w:type="spellStart"/>
                             <w:r>
                               <w:rPr>
                                 <w:sz w:val="20"/>
@@ -7596,7 +7539,6 @@
                               </w:rPr>
                               <w:t>Робот</w:t>
                             </w:r>
-                            <w:proofErr w:type="spellEnd"/>
                             <w:r>
                               <w:rPr>
                                 <w:sz w:val="20"/>
@@ -7618,7 +7560,7 @@
               </wp:anchor>
             </w:drawing>
           </mc:Choice>
-          <mc:Fallback>
+          <mc:Fallback xmlns:w15="http://schemas.microsoft.com/office/word/2012/wordml">
             <w:pict>
               <v:shape w14:anchorId="3B905020" id="Надпись 173" o:spid="_x0000_s1116" type="#_x0000_t202" style="position:absolute;left:0;text-align:left;margin-left:385.95pt;margin-top:24.5pt;width:71.25pt;height:31.5pt;z-index:251672064;visibility:visible;mso-wrap-style:square;mso-wrap-distance-left:9pt;mso-wrap-distance-top:0;mso-wrap-distance-right:9pt;mso-wrap-distance-bottom:0;mso-position-horizontal:absolute;mso-position-horizontal-relative:text;mso-position-vertical:absolute;mso-position-vertical-relative:text;v-text-anchor:top" o:gfxdata="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" filled="f" stroked="f" strokeweight=".5pt">
                 <v:textbox>
@@ -7750,7 +7692,7 @@
               </wp:anchor>
             </w:drawing>
           </mc:Choice>
-          <mc:Fallback>
+          <mc:Fallback xmlns:w15="http://schemas.microsoft.com/office/word/2012/wordml">
             <w:pict>
               <v:shape w14:anchorId="0BE084E0" id="Надпись 172" o:spid="_x0000_s1117" type="#_x0000_t202" style="position:absolute;left:0;text-align:left;margin-left:310.95pt;margin-top:2pt;width:49.5pt;height:19.5pt;z-index:251671040;visibility:visible;mso-wrap-style:square;mso-wrap-distance-left:9pt;mso-wrap-distance-top:0;mso-wrap-distance-right:9pt;mso-wrap-distance-bottom:0;mso-position-horizontal:absolute;mso-position-horizontal-relative:text;mso-position-vertical:absolute;mso-position-vertical-relative:text;v-text-anchor:top" o:gfxdata="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" filled="f" stroked="f" strokeweight=".5pt">
                 <v:textbox>
@@ -7815,7 +7757,7 @@
                     </pic:cNvPicPr>
                   </pic:nvPicPr>
                   <pic:blipFill>
-                    <a:blip r:embed="rId5" cstate="print">
+                    <a:blip r:embed="rId6" cstate="print">
                       <a:extLst>
                         <a:ext uri="{28A0092B-C50C-407E-A947-70E740481C1C}">
                           <a14:useLocalDpi xmlns:a14="http://schemas.microsoft.com/office/drawing/2010/main" val="0"/>
@@ -7903,7 +7845,7 @@
               </wp:anchor>
             </w:drawing>
           </mc:Choice>
-          <mc:Fallback>
+          <mc:Fallback xmlns:w15="http://schemas.microsoft.com/office/word/2012/wordml">
             <w:pict>
               <v:shapetype w14:anchorId="1E1556DE" id="_x0000_t102" coordsize="21600,21600" o:spt="102" adj="12960,19440,14400" path="ar,0@23@3@22,,0@4,0@15@23@1,0@7@2@13l@2@14@22@8@2@12wa,0@23@3@2@11@26@17,0@15@23@1@26@17@22@15xear,0@23@3,0@4@26@17nfe">
                 <v:stroke joinstyle="miter"/>
@@ -8033,7 +7975,7 @@
               </wp:anchor>
             </w:drawing>
           </mc:Choice>
-          <mc:Fallback>
+          <mc:Fallback xmlns:w15="http://schemas.microsoft.com/office/word/2012/wordml">
             <w:pict>
               <v:shapetype w14:anchorId="002DA574" id="_x0000_t13" coordsize="21600,21600" o:spt="13" adj="16200,5400" path="m@0,l@0@1,0@1,0@2@0@2@0,21600,21600,10800xe">
                 <v:stroke joinstyle="miter"/>
@@ -8127,7 +8069,7 @@
               </wp:anchor>
             </w:drawing>
           </mc:Choice>
-          <mc:Fallback>
+          <mc:Fallback xmlns:w15="http://schemas.microsoft.com/office/word/2012/wordml">
             <w:pict>
               <v:shape w14:anchorId="1E25AD4B" id="Надпись 160" o:spid="_x0000_s1118" type="#_x0000_t202" style="position:absolute;left:0;text-align:left;margin-left:46.15pt;margin-top:235.25pt;width:101.25pt;height:19.5pt;z-index:251665920;visibility:visible;mso-wrap-style:square;mso-width-percent:0;mso-wrap-distance-left:9pt;mso-wrap-distance-top:0;mso-wrap-distance-right:9pt;mso-wrap-distance-bottom:0;mso-position-horizontal:absolute;mso-position-horizontal-relative:text;mso-position-vertical:absolute;mso-position-vertical-relative:text;mso-width-percent:0;mso-width-relative:margin;v-text-anchor:top" o:gfxdata="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" filled="f" stroked="f" strokeweight=".5pt">
                 <v:textbox>
@@ -8215,7 +8157,7 @@
               </wp:anchor>
             </w:drawing>
           </mc:Choice>
-          <mc:Fallback>
+          <mc:Fallback xmlns:w15="http://schemas.microsoft.com/office/word/2012/wordml">
             <w:pict>
               <v:line w14:anchorId="116423A6" id="Прямая соединительная линия 176" o:spid="_x0000_s1026" style="position:absolute;flip:y;z-index:251674112;visibility:visible;mso-wrap-style:square;mso-wrap-distance-left:9pt;mso-wrap-distance-top:0;mso-wrap-distance-right:9pt;mso-wrap-distance-bottom:0;mso-position-horizontal:absolute;mso-position-horizontal-relative:text;mso-position-vertical:absolute;mso-position-vertical-relative:text" from="279.45pt,11.75pt" to="457.2pt,11.75pt" o:gfxdata="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" strokecolor="black [3213]" strokeweight=".5pt">
                 <v:stroke joinstyle="miter"/>
@@ -8470,7 +8412,7 @@
               </wp:anchor>
             </w:drawing>
           </mc:Choice>
-          <mc:Fallback>
+          <mc:Fallback xmlns:w15="http://schemas.microsoft.com/office/word/2012/wordml">
             <w:pict>
               <v:group w14:anchorId="2ADE742B" id="Группа 177" o:spid="_x0000_s1119" style="position:absolute;left:0;text-align:left;margin-left:90pt;margin-top:10pt;width:197.25pt;height:331.95pt;z-index:251675136;mso-position-horizontal-relative:page;mso-height-relative:margin" coordsize="25050,36004" o:gfxdata="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">
                 <v:rect id="Прямоугольник 178" o:spid="_x0000_s1120" style="position:absolute;width:25050;height:36004;visibility:visible;mso-wrap-style:square;v-text-anchor:middle" o:gfxdata="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" fillcolor="white [3212]" strokecolor="black [3213]" strokeweight="1pt"/>
@@ -8591,7 +8533,6 @@
                               </w:rPr>
                               <w:t xml:space="preserve">Экран </w:t>
                             </w:r>
-                            <w:proofErr w:type="spellStart"/>
                             <w:r>
                               <w:rPr>
                                 <w:sz w:val="24"/>
@@ -8599,7 +8540,6 @@
                               </w:rPr>
                               <w:t>подробно</w:t>
                             </w:r>
-                            <w:proofErr w:type="spellEnd"/>
                           </w:p>
                         </w:txbxContent>
                       </wps:txbx>
@@ -8618,7 +8558,7 @@
               </wp:anchor>
             </w:drawing>
           </mc:Choice>
-          <mc:Fallback>
+          <mc:Fallback xmlns:w15="http://schemas.microsoft.com/office/word/2012/wordml">
             <w:pict>
               <v:shape w14:anchorId="26BC3F33" id="Надпись 184" o:spid="_x0000_s1123" type="#_x0000_t202" style="position:absolute;left:0;text-align:left;margin-left:162pt;margin-top:-18pt;width:101.25pt;height:19.5pt;z-index:251676160;visibility:visible;mso-wrap-style:square;mso-width-percent:0;mso-wrap-distance-left:9pt;mso-wrap-distance-top:0;mso-wrap-distance-right:9pt;mso-wrap-distance-bottom:0;mso-position-horizontal:absolute;mso-position-horizontal-relative:text;mso-position-vertical:absolute;mso-position-vertical-relative:text;mso-width-percent:0;mso-width-relative:margin;v-text-anchor:top" o:gfxdata="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" filled="f" stroked="f" strokeweight=".5pt">
                 <v:textbox>
@@ -8720,7 +8660,7 @@
               </wp:anchor>
             </w:drawing>
           </mc:Choice>
-          <mc:Fallback>
+          <mc:Fallback xmlns:w15="http://schemas.microsoft.com/office/word/2012/wordml">
             <w:pict>
               <v:shapetype w14:anchorId="50179C23" id="_x0000_t66" coordsize="21600,21600" o:spt="66" adj="5400,5400" path="m@0,l@0@1,21600@1,21600@2@0@2@0,21600,,10800xe">
                 <v:stroke joinstyle="miter"/>
@@ -8787,7 +8727,7 @@
                     </pic:cNvPicPr>
                   </pic:nvPicPr>
                   <pic:blipFill>
-                    <a:blip r:embed="rId5" cstate="print">
+                    <a:blip r:embed="rId6" cstate="print">
                       <a:extLst>
                         <a:ext uri="{28A0092B-C50C-407E-A947-70E740481C1C}">
                           <a14:useLocalDpi xmlns:a14="http://schemas.microsoft.com/office/drawing/2010/main" val="0"/>
@@ -8899,14 +8839,12 @@
                             <w:r>
                               <w:t xml:space="preserve">Россия – территория </w:t>
                             </w:r>
-                            <w:proofErr w:type="spellStart"/>
                             <w:r>
                               <w:rPr>
                                 <w:lang w:val="en-US"/>
                               </w:rPr>
                               <w:t>quattro</w:t>
                             </w:r>
-                            <w:proofErr w:type="spellEnd"/>
                           </w:p>
                         </w:txbxContent>
                       </wps:txbx>
@@ -8928,7 +8866,7 @@
               </wp:anchor>
             </w:drawing>
           </mc:Choice>
-          <mc:Fallback>
+          <mc:Fallback xmlns:w15="http://schemas.microsoft.com/office/word/2012/wordml">
             <w:pict>
               <v:shape w14:anchorId="55ECAB8A" id="Надпись 186" o:spid="_x0000_s1124" type="#_x0000_t202" style="position:absolute;left:0;text-align:left;margin-left:26.65pt;margin-top:16.15pt;width:153.75pt;height:24.45pt;z-index:251678208;visibility:visible;mso-wrap-style:square;mso-width-percent:0;mso-height-percent:0;mso-wrap-distance-left:9pt;mso-wrap-distance-top:0;mso-wrap-distance-right:9pt;mso-wrap-distance-bottom:0;mso-position-horizontal:absolute;mso-position-horizontal-relative:text;mso-position-vertical:absolute;mso-position-vertical-relative:text;mso-width-percent:0;mso-height-percent:0;mso-width-relative:margin;mso-height-relative:margin;v-text-anchor:top" o:gfxdata="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" filled="f" stroked="f" strokeweight=".5pt">
                 <v:textbox>
@@ -9057,7 +8995,7 @@
               </wp:anchor>
             </w:drawing>
           </mc:Choice>
-          <mc:Fallback>
+          <mc:Fallback xmlns:w15="http://schemas.microsoft.com/office/word/2012/wordml">
             <w:pict>
               <v:rect w14:anchorId="39023308" id="Прямоугольник 190" o:spid="_x0000_s1125" style="position:absolute;left:0;text-align:left;margin-left:45pt;margin-top:72.1pt;width:25.5pt;height:18.3pt;z-index:251682304;visibility:visible;mso-wrap-style:square;mso-width-percent:0;mso-height-percent:0;mso-wrap-distance-left:9pt;mso-wrap-distance-top:0;mso-wrap-distance-right:9pt;mso-wrap-distance-bottom:0;mso-position-horizontal:absolute;mso-position-horizontal-relative:margin;mso-position-vertical:absolute;mso-position-vertical-relative:text;mso-width-percent:0;mso-height-percent:0;mso-width-relative:margin;mso-height-relative:margin;v-text-anchor:middle" o:gfxdata="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" filled="f" strokecolor="black [3213]" strokeweight="1pt">
                 <v:textbox>
@@ -9182,7 +9120,7 @@
               </wp:anchor>
             </w:drawing>
           </mc:Choice>
-          <mc:Fallback>
+          <mc:Fallback xmlns:w15="http://schemas.microsoft.com/office/word/2012/wordml">
             <w:pict>
               <v:rect w14:anchorId="736463F4" id="Прямоугольник 189" o:spid="_x0000_s1126" style="position:absolute;left:0;text-align:left;margin-left:56.7pt;margin-top:91.6pt;width:37.5pt;height:18.3pt;z-index:251681280;visibility:visible;mso-wrap-style:square;mso-width-percent:0;mso-height-percent:0;mso-wrap-distance-left:9pt;mso-wrap-distance-top:0;mso-wrap-distance-right:9pt;mso-wrap-distance-bottom:0;mso-position-horizontal:absolute;mso-position-horizontal-relative:text;mso-position-vertical:absolute;mso-position-vertical-relative:text;mso-width-percent:0;mso-height-percent:0;mso-width-relative:margin;mso-height-relative:margin;v-text-anchor:middle" o:gfxdata="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" fillcolor="#e7e6e6 [3214]" strokecolor="black [3213]" strokeweight="1pt">
                 <v:textbox>
@@ -9306,7 +9244,7 @@
               </wp:anchor>
             </w:drawing>
           </mc:Choice>
-          <mc:Fallback>
+          <mc:Fallback xmlns:w15="http://schemas.microsoft.com/office/word/2012/wordml">
             <w:pict>
               <v:rect w14:anchorId="6AB983C0" id="Прямоугольник 188" o:spid="_x0000_s1127" style="position:absolute;left:0;text-align:left;margin-left:19.2pt;margin-top:91.6pt;width:37.5pt;height:18.3pt;z-index:251680256;visibility:visible;mso-wrap-style:square;mso-width-percent:0;mso-height-percent:0;mso-wrap-distance-left:9pt;mso-wrap-distance-top:0;mso-wrap-distance-right:9pt;mso-wrap-distance-bottom:0;mso-position-horizontal:absolute;mso-position-horizontal-relative:text;mso-position-vertical:absolute;mso-position-vertical-relative:text;mso-width-percent:0;mso-height-percent:0;mso-width-relative:margin;mso-height-relative:margin;v-text-anchor:middle" o:gfxdata="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" fillcolor="#e7e6e6 [3214]" strokecolor="black [3213]" strokeweight="1pt">
                 <v:textbox>
@@ -9430,7 +9368,7 @@
               </wp:anchor>
             </w:drawing>
           </mc:Choice>
-          <mc:Fallback>
+          <mc:Fallback xmlns:w15="http://schemas.microsoft.com/office/word/2012/wordml">
             <w:pict>
               <v:rect w14:anchorId="629FFB1C" id="Прямоугольник 45" o:spid="_x0000_s1128" style="position:absolute;left:0;text-align:left;margin-left:109.2pt;margin-top:91.6pt;width:37.5pt;height:18.3pt;z-index:251686400;visibility:visible;mso-wrap-style:square;mso-width-percent:0;mso-height-percent:0;mso-wrap-distance-left:9pt;mso-wrap-distance-top:0;mso-wrap-distance-right:9pt;mso-wrap-distance-bottom:0;mso-position-horizontal:absolute;mso-position-horizontal-relative:text;mso-position-vertical:absolute;mso-position-vertical-relative:text;mso-width-percent:0;mso-height-percent:0;mso-width-relative:margin;mso-height-relative:margin;v-text-anchor:middle" o:gfxdata="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" fillcolor="#e7e6e6 [3214]" strokecolor="black [3213]" strokeweight="1pt">
                 <v:textbox>
@@ -9554,7 +9492,7 @@
               </wp:anchor>
             </w:drawing>
           </mc:Choice>
-          <mc:Fallback>
+          <mc:Fallback xmlns:w15="http://schemas.microsoft.com/office/word/2012/wordml">
             <w:pict>
               <v:rect w14:anchorId="4AAC5FD8" id="Прямоугольник 46" o:spid="_x0000_s1129" style="position:absolute;left:0;text-align:left;margin-left:146.7pt;margin-top:91.6pt;width:37.5pt;height:18.3pt;z-index:251687424;visibility:visible;mso-wrap-style:square;mso-width-percent:0;mso-height-percent:0;mso-wrap-distance-left:9pt;mso-wrap-distance-top:0;mso-wrap-distance-right:9pt;mso-wrap-distance-bottom:0;mso-position-horizontal:absolute;mso-position-horizontal-relative:text;mso-position-vertical:absolute;mso-position-vertical-relative:text;mso-width-percent:0;mso-height-percent:0;mso-width-relative:margin;mso-height-relative:margin;v-text-anchor:middle" o:gfxdata="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" fillcolor="#e7e6e6 [3214]" strokecolor="black [3213]" strokeweight="1pt">
                 <v:textbox>
@@ -9676,7 +9614,7 @@
               </wp:anchor>
             </w:drawing>
           </mc:Choice>
-          <mc:Fallback>
+          <mc:Fallback xmlns:w15="http://schemas.microsoft.com/office/word/2012/wordml">
             <w:pict>
               <v:rect w14:anchorId="77DEF9E2" id="Прямоугольник 48" o:spid="_x0000_s1130" style="position:absolute;left:0;text-align:left;margin-left:135pt;margin-top:72.1pt;width:25.5pt;height:18.3pt;z-index:251688448;visibility:visible;mso-wrap-style:square;mso-width-percent:0;mso-height-percent:0;mso-wrap-distance-left:9pt;mso-wrap-distance-top:0;mso-wrap-distance-right:9pt;mso-wrap-distance-bottom:0;mso-position-horizontal:absolute;mso-position-horizontal-relative:margin;mso-position-vertical:absolute;mso-position-vertical-relative:text;mso-width-percent:0;mso-height-percent:0;mso-width-relative:margin;mso-height-relative:margin;v-text-anchor:middle" o:gfxdata="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" filled="f" strokecolor="black [3213]" strokeweight="1pt">
                 <v:textbox>
@@ -9776,7 +9714,7 @@
               </wp:anchor>
             </w:drawing>
           </mc:Choice>
-          <mc:Fallback>
+          <mc:Fallback xmlns:w15="http://schemas.microsoft.com/office/word/2012/wordml">
             <w:pict>
               <v:shape w14:anchorId="4D506F3A" id="Надпись 49" o:spid="_x0000_s1131" type="#_x0000_t202" style="position:absolute;left:0;text-align:left;margin-left:27pt;margin-top:18.1pt;width:99pt;height:18.75pt;z-index:251690496;visibility:visible;mso-wrap-style:square;mso-width-percent:0;mso-wrap-distance-left:9pt;mso-wrap-distance-top:0;mso-wrap-distance-right:9pt;mso-wrap-distance-bottom:0;mso-position-horizontal:absolute;mso-position-horizontal-relative:text;mso-position-vertical:absolute;mso-position-vertical-relative:text;mso-width-percent:0;mso-width-relative:margin;v-text-anchor:top" o:gfxdata="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" filled="f" stroked="f" strokeweight=".5pt">
                 <v:textbox>
@@ -9885,7 +9823,7 @@
               </wp:anchor>
             </w:drawing>
           </mc:Choice>
-          <mc:Fallback>
+          <mc:Fallback xmlns:w15="http://schemas.microsoft.com/office/word/2012/wordml">
             <w:pict>
               <v:shape w14:anchorId="416FAC03" id="Надпись 54" o:spid="_x0000_s1132" type="#_x0000_t202" style="position:absolute;left:0;text-align:left;margin-left:27pt;margin-top:51.1pt;width:162pt;height:18.75pt;z-index:251692544;visibility:visible;mso-wrap-style:square;mso-width-percent:0;mso-wrap-distance-left:9pt;mso-wrap-distance-top:0;mso-wrap-distance-right:9pt;mso-wrap-distance-bottom:0;mso-position-horizontal:absolute;mso-position-horizontal-relative:text;mso-position-vertical:absolute;mso-position-vertical-relative:text;mso-width-percent:0;mso-width-relative:margin;v-text-anchor:top" o:gfxdata="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" filled="f" stroked="f" strokeweight=".5pt">
                 <v:textbox>
@@ -9999,7 +9937,7 @@
               </wp:anchor>
             </w:drawing>
           </mc:Choice>
-          <mc:Fallback>
+          <mc:Fallback xmlns:w15="http://schemas.microsoft.com/office/word/2012/wordml">
             <w:pict>
               <v:shape w14:anchorId="584D2080" id="Левая фигурная скобка 149" o:spid="_x0000_s1026" type="#_x0000_t87" style="position:absolute;margin-left:198pt;margin-top:54.1pt;width:18pt;height:65.25pt;rotation:180;z-index:251694592;visibility:visible;mso-wrap-style:square;mso-width-percent:0;mso-height-percent:0;mso-wrap-distance-left:9pt;mso-wrap-distance-top:0;mso-wrap-distance-right:9pt;mso-wrap-distance-bottom:0;mso-position-horizontal:absolute;mso-position-horizontal-relative:text;mso-position-vertical:absolute;mso-position-vertical-relative:text;mso-width-percent:0;mso-height-percent:0;mso-width-relative:margin;mso-height-relative:margin;v-text-anchor:middle" o:gfxdata="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" adj="497" strokecolor="#5b9bd5 [3204]" strokeweight=".5pt">
                 <v:stroke joinstyle="miter"/>
@@ -10084,7 +10022,6 @@
                               </w:rPr>
                               <w:t xml:space="preserve">в </w:t>
                             </w:r>
-                            <w:proofErr w:type="spellStart"/>
                             <w:r>
                               <w:rPr>
                                 <w:rFonts w:cs="Consolas"/>
@@ -10094,7 +10031,6 @@
                               </w:rPr>
                               <w:t>SharedPreferences</w:t>
                             </w:r>
-                            <w:proofErr w:type="spellEnd"/>
                             <w:r>
                               <w:rPr>
                                 <w:rFonts w:ascii="Consolas" w:hAnsi="Consolas" w:cs="Consolas"/>
@@ -10132,7 +10068,7 @@
               </wp:anchor>
             </w:drawing>
           </mc:Choice>
-          <mc:Fallback>
+          <mc:Fallback xmlns:w15="http://schemas.microsoft.com/office/word/2012/wordml">
             <w:pict>
               <v:shape w14:anchorId="11439C0A" id="Надпись 56" o:spid="_x0000_s1133" type="#_x0000_t202" style="position:absolute;left:0;text-align:left;margin-left:225pt;margin-top:13.6pt;width:198pt;height:18.75pt;z-index:251696640;visibility:visible;mso-wrap-style:square;mso-width-percent:0;mso-wrap-distance-left:9pt;mso-wrap-distance-top:0;mso-wrap-distance-right:9pt;mso-wrap-distance-bottom:0;mso-position-horizontal:absolute;mso-position-horizontal-relative:text;mso-position-vertical:absolute;mso-position-vertical-relative:text;mso-width-percent:0;mso-width-relative:margin;v-text-anchor:top" o:gfxdata="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" filled="f" stroked="f" strokeweight=".5pt">
                 <v:textbox>
@@ -10358,21 +10294,7 @@
         <w:rPr>
           <w:lang w:val="en-US"/>
         </w:rPr>
-        <w:t>&lt;</w:t>
-      </w:r>
-      <w:proofErr w:type="gramStart"/>
-      <w:r>
-        <w:rPr>
-          <w:lang w:val="en-US"/>
-        </w:rPr>
-        <w:t>car</w:t>
-      </w:r>
-      <w:proofErr w:type="gramEnd"/>
-      <w:r>
-        <w:rPr>
-          <w:lang w:val="en-US"/>
-        </w:rPr>
-        <w:t>&gt;</w:t>
+        <w:t>&lt;car&gt;</w:t>
       </w:r>
     </w:p>
     <w:p>
@@ -10424,21 +10346,7 @@
         <w:rPr>
           <w:lang w:val="en-US"/>
         </w:rPr>
-        <w:t xml:space="preserve">    </w:t>
-      </w:r>
-      <w:proofErr w:type="spellStart"/>
-      <w:r>
-        <w:rPr>
-          <w:lang w:val="en-US"/>
-        </w:rPr>
-        <w:t>car.model</w:t>
-      </w:r>
-      <w:proofErr w:type="spellEnd"/>
-      <w:r>
-        <w:rPr>
-          <w:lang w:val="en-US"/>
-        </w:rPr>
-        <w:t xml:space="preserve"> = @"Q3";</w:t>
+        <w:t xml:space="preserve">    car.model = @"Q3";</w:t>
       </w:r>
     </w:p>
     <w:p>
@@ -10452,48 +10360,32 @@
         <w:rPr>
           <w:lang w:val="en-US"/>
         </w:rPr>
-        <w:t xml:space="preserve">    </w:t>
-      </w:r>
-      <w:proofErr w:type="spellStart"/>
+        <w:t xml:space="preserve">    car.title = @"</w:t>
+      </w:r>
+      <w:r>
+        <w:t>Россия</w:t>
+      </w:r>
       <w:r>
         <w:rPr>
           <w:lang w:val="en-US"/>
         </w:rPr>
-        <w:t>car.title</w:t>
-      </w:r>
-      <w:proofErr w:type="spellEnd"/>
+        <w:t xml:space="preserve"> – </w:t>
+      </w:r>
+      <w:r>
+        <w:t>территория</w:t>
+      </w:r>
       <w:r>
         <w:rPr>
           <w:lang w:val="en-US"/>
         </w:rPr>
-        <w:t xml:space="preserve"> = @"</w:t>
-      </w:r>
-      <w:r>
-        <w:t>Россия</w:t>
+        <w:t xml:space="preserve"> </w:t>
       </w:r>
       <w:r>
         <w:rPr>
           <w:lang w:val="en-US"/>
         </w:rPr>
-        <w:t xml:space="preserve"> – </w:t>
-      </w:r>
-      <w:r>
-        <w:t>территория</w:t>
-      </w:r>
-      <w:r>
-        <w:rPr>
-          <w:lang w:val="en-US"/>
-        </w:rPr>
-        <w:t xml:space="preserve"> </w:t>
-      </w:r>
-      <w:proofErr w:type="spellStart"/>
-      <w:r>
-        <w:rPr>
-          <w:lang w:val="en-US"/>
-        </w:rPr>
         <w:t>quattro</w:t>
       </w:r>
-      <w:proofErr w:type="spellEnd"/>
       <w:r>
         <w:rPr>
           <w:lang w:val="en-US"/>
@@ -10512,21 +10404,7 @@
         <w:rPr>
           <w:lang w:val="en-US"/>
         </w:rPr>
-        <w:t xml:space="preserve">    </w:t>
-      </w:r>
-      <w:proofErr w:type="spellStart"/>
-      <w:r>
-        <w:rPr>
-          <w:lang w:val="en-US"/>
-        </w:rPr>
-        <w:t>car.mark</w:t>
-      </w:r>
-      <w:proofErr w:type="spellEnd"/>
-      <w:r>
-        <w:rPr>
-          <w:lang w:val="en-US"/>
-        </w:rPr>
-        <w:t xml:space="preserve"> = @"Audi";</w:t>
+        <w:t xml:space="preserve">    car.mark = @"Audi";</w:t>
       </w:r>
     </w:p>
     <w:p>
@@ -10590,21 +10468,7 @@
         <w:rPr>
           <w:lang w:val="en-US"/>
         </w:rPr>
-        <w:t xml:space="preserve">    </w:t>
-      </w:r>
-      <w:proofErr w:type="spellStart"/>
-      <w:r>
-        <w:rPr>
-          <w:lang w:val="en-US"/>
-        </w:rPr>
-        <w:t>car.created</w:t>
-      </w:r>
-      <w:proofErr w:type="spellEnd"/>
-      <w:r>
-        <w:rPr>
-          <w:lang w:val="en-US"/>
-        </w:rPr>
-        <w:t xml:space="preserve"> = @"2011</w:t>
+        <w:t xml:space="preserve">    car.created = @"2011</w:t>
       </w:r>
       <w:r>
         <w:rPr>
@@ -10626,7 +10490,6 @@
         </w:rPr>
         <w:t xml:space="preserve">    </w:t>
       </w:r>
-      <w:proofErr w:type="spellStart"/>
       <w:r>
         <w:rPr>
           <w:lang w:val="en-US"/>
@@ -10645,7 +10508,6 @@
         </w:rPr>
         <w:t>kpp</w:t>
       </w:r>
-      <w:proofErr w:type="spellEnd"/>
       <w:r>
         <w:rPr>
           <w:lang w:val="en-US"/>
@@ -10690,13 +10552,8 @@
         </w:rPr>
         <w:t xml:space="preserve">    </w:t>
       </w:r>
-      <w:proofErr w:type="spellStart"/>
-      <w:r>
-        <w:t>car.country</w:t>
-      </w:r>
-      <w:proofErr w:type="spellEnd"/>
-      <w:r>
-        <w:t xml:space="preserve"> = @"Германия";</w:t>
+      <w:r>
+        <w:t>car.country = @"Германия";</w:t>
       </w:r>
     </w:p>
     <w:p>
@@ -10704,15 +10561,7 @@
         <w:spacing w:after="120" w:line="240" w:lineRule="auto"/>
       </w:pPr>
       <w:r>
-        <w:t>&lt;/</w:t>
-      </w:r>
-      <w:proofErr w:type="spellStart"/>
-      <w:r>
-        <w:t>car</w:t>
-      </w:r>
-      <w:proofErr w:type="spellEnd"/>
-      <w:r>
-        <w:t>&gt;</w:t>
+        <w:t>&lt;/car&gt;</w:t>
       </w:r>
     </w:p>
     <w:p>
@@ -10728,14 +10577,12 @@
       <w:r>
         <w:t xml:space="preserve"> </w:t>
       </w:r>
-      <w:proofErr w:type="spellStart"/>
       <w:r>
         <w:rPr>
           <w:lang w:val="en-US"/>
         </w:rPr>
         <w:t>listview</w:t>
       </w:r>
-      <w:proofErr w:type="spellEnd"/>
       <w:r>
         <w:t xml:space="preserve"> </w:t>
       </w:r>
@@ -10763,23 +10610,7 @@
         <w:t xml:space="preserve"> </w:t>
       </w:r>
       <w:r>
-        <w:t xml:space="preserve">соответственно – </w:t>
-      </w:r>
-      <w:proofErr w:type="spellStart"/>
-      <w:r>
-        <w:t>car.kpp</w:t>
-      </w:r>
-      <w:proofErr w:type="spellEnd"/>
-      <w:r>
-        <w:t xml:space="preserve"> = @"механика и робот" и </w:t>
-      </w:r>
-      <w:proofErr w:type="spellStart"/>
-      <w:r>
-        <w:t>car.kpp</w:t>
-      </w:r>
-      <w:proofErr w:type="spellEnd"/>
-      <w:r>
-        <w:t xml:space="preserve"> = @"автомат и </w:t>
+        <w:t xml:space="preserve">соответственно – car.kpp = @"механика и робот" и car.kpp = @"автомат и </w:t>
       </w:r>
       <w:r>
         <w:t>механика</w:t>
@@ -10796,14 +10627,12 @@
         <w:lastRenderedPageBreak/>
         <w:t xml:space="preserve">Экран выборки – возможность выбирать представление в </w:t>
       </w:r>
-      <w:proofErr w:type="spellStart"/>
       <w:r>
         <w:rPr>
           <w:lang w:val="en-US"/>
         </w:rPr>
         <w:t>listview</w:t>
       </w:r>
-      <w:proofErr w:type="spellEnd"/>
       <w:r>
         <w:t xml:space="preserve"> </w:t>
       </w:r>
@@ -10872,21 +10701,7 @@
         <w:rPr>
           <w:strike/>
         </w:rPr>
-        <w:t>4. На экране "подробно</w:t>
-      </w:r>
-      <w:proofErr w:type="gramStart"/>
-      <w:r>
-        <w:rPr>
-          <w:strike/>
-        </w:rPr>
-        <w:t>"  убрать</w:t>
-      </w:r>
-      <w:proofErr w:type="gramEnd"/>
-      <w:r>
-        <w:rPr>
-          <w:strike/>
-        </w:rPr>
-        <w:t xml:space="preserve"> кнопки "</w:t>
+        <w:t>4. На экране "подробно"  убрать кнопки "</w:t>
       </w:r>
       <w:r>
         <w:rPr>
@@ -10973,92 +10788,63 @@
           <w:lang w:val="en-US"/>
         </w:rPr>
       </w:pPr>
-      <w:r>
-        <w:rPr>
-          <w:lang w:val="en-US"/>
-        </w:rPr>
-        <w:t>P</w:t>
-      </w:r>
-      <w:r>
-        <w:t>.</w:t>
-      </w:r>
-      <w:r>
-        <w:rPr>
-          <w:lang w:val="en-US"/>
-        </w:rPr>
-        <w:t>S</w:t>
-      </w:r>
-      <w:r>
-        <w:t xml:space="preserve">.: Мне понравилось, как вы сделали тестовую версию и даже реализовали стиль </w:t>
-      </w:r>
-      <w:r>
-        <w:rPr>
-          <w:lang w:val="en-US"/>
-        </w:rPr>
-        <w:t>grid</w:t>
-      </w:r>
-      <w:r>
-        <w:t xml:space="preserve"> и </w:t>
-      </w:r>
-      <w:r>
-        <w:rPr>
-          <w:lang w:val="en-US"/>
-        </w:rPr>
-        <w:t>list</w:t>
-      </w:r>
-      <w:r>
-        <w:t xml:space="preserve">. </w:t>
-      </w:r>
-      <w:r>
-        <w:rPr>
-          <w:lang w:val="en-US"/>
-        </w:rPr>
-        <w:t xml:space="preserve">А </w:t>
-      </w:r>
-      <w:proofErr w:type="spellStart"/>
-      <w:r>
-        <w:rPr>
-          <w:lang w:val="en-US"/>
-        </w:rPr>
-        <w:t>вы</w:t>
-      </w:r>
-      <w:proofErr w:type="spellEnd"/>
-      <w:r>
-        <w:rPr>
-          <w:lang w:val="en-US"/>
-        </w:rPr>
-        <w:t xml:space="preserve"> </w:t>
-      </w:r>
-      <w:proofErr w:type="spellStart"/>
-      <w:r>
-        <w:rPr>
-          <w:lang w:val="en-US"/>
-        </w:rPr>
-        <w:t>под</w:t>
-      </w:r>
-      <w:proofErr w:type="spellEnd"/>
-      <w:r>
-        <w:rPr>
-          <w:lang w:val="en-US"/>
-        </w:rPr>
-        <w:t xml:space="preserve"> iOS </w:t>
-      </w:r>
-      <w:proofErr w:type="spellStart"/>
-      <w:r>
-        <w:rPr>
-          <w:lang w:val="en-US"/>
-        </w:rPr>
-        <w:t>программируете</w:t>
-      </w:r>
-      <w:proofErr w:type="spellEnd"/>
-      <w:r>
-        <w:rPr>
-          <w:lang w:val="en-US"/>
-        </w:rPr>
-        <w:t>?</w:t>
+    </w:p>
+    <w:p>
+      <w:r>
+        <w:t>Обновление данных при выходе с деталей.</w:t>
       </w:r>
       <w:bookmarkStart w:id="0" w:name="_GoBack"/>
       <w:bookmarkEnd w:id="0"/>
+    </w:p>
+    <w:p/>
+    <w:p>
+      <w:pPr>
+        <w:rPr>
+          <w:lang w:val="en-US"/>
+        </w:rPr>
+      </w:pPr>
+      <w:r>
+        <w:rPr>
+          <w:lang w:val="en-US"/>
+        </w:rPr>
+        <w:t>P</w:t>
+      </w:r>
+      <w:r>
+        <w:t>.</w:t>
+      </w:r>
+      <w:r>
+        <w:rPr>
+          <w:lang w:val="en-US"/>
+        </w:rPr>
+        <w:t>S</w:t>
+      </w:r>
+      <w:r>
+        <w:t xml:space="preserve">.: Мне понравилось, как вы сделали тестовую версию и даже реализовали стиль </w:t>
+      </w:r>
+      <w:r>
+        <w:rPr>
+          <w:lang w:val="en-US"/>
+        </w:rPr>
+        <w:t>grid</w:t>
+      </w:r>
+      <w:r>
+        <w:t xml:space="preserve"> и </w:t>
+      </w:r>
+      <w:r>
+        <w:rPr>
+          <w:lang w:val="en-US"/>
+        </w:rPr>
+        <w:t>list</w:t>
+      </w:r>
+      <w:r>
+        <w:t xml:space="preserve">. </w:t>
+      </w:r>
+      <w:r>
+        <w:rPr>
+          <w:lang w:val="en-US"/>
+        </w:rPr>
+        <w:t>А вы под iOS программируете?</w:t>
+      </w:r>
     </w:p>
     <w:sectPr>
       <w:pgSz w:w="11906" w:h="16838"/>
@@ -11071,7 +10857,7 @@
 </file>
 
 <file path=word/styles.xml><?xml version="1.0" encoding="utf-8"?>
-<w:styles xmlns:mc="http://schemas.openxmlformats.org/markup-compatibility/2006" xmlns:r="http://schemas.openxmlformats.org/officeDocument/2006/relationships" xmlns:w="http://schemas.openxmlformats.org/wordprocessingml/2006/main" xmlns:w14="http://schemas.microsoft.com/office/word/2010/wordml" xmlns:w15="http://schemas.microsoft.com/office/word/2012/wordml" mc:Ignorable="w14 w15">
+<w:styles xmlns:mc="http://schemas.openxmlformats.org/markup-compatibility/2006" xmlns:r="http://schemas.openxmlformats.org/officeDocument/2006/relationships" xmlns:w="http://schemas.openxmlformats.org/wordprocessingml/2006/main" xmlns:w14="http://schemas.microsoft.com/office/word/2010/wordml" mc:Ignorable="w14">
   <w:docDefaults>
     <w:rPrDefault>
       <w:rPr>
@@ -11087,378 +10873,334 @@
       </w:pPr>
     </w:pPrDefault>
   </w:docDefaults>
-  <w:latentStyles w:defLockedState="0" w:defUIPriority="99" w:defSemiHidden="0" w:defUnhideWhenUsed="0" w:defQFormat="0" w:count="371">
-    <w:lsdException w:name="Normal" w:uiPriority="0" w:qFormat="1"/>
-    <w:lsdException w:name="heading 1" w:uiPriority="9" w:qFormat="1"/>
-    <w:lsdException w:name="heading 2" w:semiHidden="1" w:uiPriority="9" w:unhideWhenUsed="1" w:qFormat="1"/>
-    <w:lsdException w:name="heading 3" w:semiHidden="1" w:uiPriority="9" w:unhideWhenUsed="1" w:qFormat="1"/>
-    <w:lsdException w:name="heading 4" w:semiHidden="1" w:uiPriority="9" w:unhideWhenUsed="1" w:qFormat="1"/>
-    <w:lsdException w:name="heading 5" w:semiHidden="1" w:uiPriority="9" w:unhideWhenUsed="1" w:qFormat="1"/>
-    <w:lsdException w:name="heading 6" w:semiHidden="1" w:uiPriority="9" w:unhideWhenUsed="1" w:qFormat="1"/>
-    <w:lsdException w:name="heading 7" w:semiHidden="1" w:uiPriority="9" w:unhideWhenUsed="1" w:qFormat="1"/>
-    <w:lsdException w:name="heading 8" w:semiHidden="1" w:uiPriority="9" w:unhideWhenUsed="1" w:qFormat="1"/>
-    <w:lsdException w:name="heading 9" w:semiHidden="1" w:uiPriority="9" w:unhideWhenUsed="1" w:qFormat="1"/>
-    <w:lsdException w:name="index 1" w:semiHidden="1" w:unhideWhenUsed="1"/>
-    <w:lsdException w:name="index 2" w:semiHidden="1" w:unhideWhenUsed="1"/>
-    <w:lsdException w:name="index 3" w:semiHidden="1" w:unhideWhenUsed="1"/>
-    <w:lsdException w:name="index 4" w:semiHidden="1" w:unhideWhenUsed="1"/>
-    <w:lsdException w:name="index 5" w:semiHidden="1" w:unhideWhenUsed="1"/>
-    <w:lsdException w:name="index 6" w:semiHidden="1" w:unhideWhenUsed="1"/>
-    <w:lsdException w:name="index 7" w:semiHidden="1" w:unhideWhenUsed="1"/>
-    <w:lsdException w:name="index 8" w:semiHidden="1" w:unhideWhenUsed="1"/>
-    <w:lsdException w:name="index 9" w:semiHidden="1" w:unhideWhenUsed="1"/>
-    <w:lsdException w:name="toc 1" w:semiHidden="1" w:uiPriority="39" w:unhideWhenUsed="1"/>
-    <w:lsdException w:name="toc 2" w:semiHidden="1" w:uiPriority="39" w:unhideWhenUsed="1"/>
-    <w:lsdException w:name="toc 3" w:semiHidden="1" w:uiPriority="39" w:unhideWhenUsed="1"/>
-    <w:lsdException w:name="toc 4" w:semiHidden="1" w:uiPriority="39" w:unhideWhenUsed="1"/>
-    <w:lsdException w:name="toc 5" w:semiHidden="1" w:uiPriority="39" w:unhideWhenUsed="1"/>
-    <w:lsdException w:name="toc 6" w:semiHidden="1" w:uiPriority="39" w:unhideWhenUsed="1"/>
-    <w:lsdException w:name="toc 7" w:semiHidden="1" w:uiPriority="39" w:unhideWhenUsed="1"/>
-    <w:lsdException w:name="toc 8" w:semiHidden="1" w:uiPriority="39" w:unhideWhenUsed="1"/>
-    <w:lsdException w:name="toc 9" w:semiHidden="1" w:uiPriority="39" w:unhideWhenUsed="1"/>
-    <w:lsdException w:name="Normal Indent" w:semiHidden="1" w:unhideWhenUsed="1"/>
-    <w:lsdException w:name="footnote text" w:semiHidden="1" w:unhideWhenUsed="1"/>
-    <w:lsdException w:name="annotation text" w:semiHidden="1" w:unhideWhenUsed="1"/>
-    <w:lsdException w:name="header" w:semiHidden="1" w:unhideWhenUsed="1"/>
-    <w:lsdException w:name="footer" w:semiHidden="1" w:unhideWhenUsed="1"/>
-    <w:lsdException w:name="index heading" w:semiHidden="1" w:unhideWhenUsed="1"/>
-    <w:lsdException w:name="caption" w:semiHidden="1" w:uiPriority="35" w:unhideWhenUsed="1" w:qFormat="1"/>
-    <w:lsdException w:name="table of figures" w:semiHidden="1" w:unhideWhenUsed="1"/>
-    <w:lsdException w:name="envelope address" w:semiHidden="1" w:unhideWhenUsed="1"/>
-    <w:lsdException w:name="envelope return" w:semiHidden="1" w:unhideWhenUsed="1"/>
-    <w:lsdException w:name="footnote reference" w:semiHidden="1" w:unhideWhenUsed="1"/>
-    <w:lsdException w:name="annotation reference" w:semiHidden="1" w:unhideWhenUsed="1"/>
-    <w:lsdException w:name="line number" w:semiHidden="1" w:unhideWhenUsed="1"/>
-    <w:lsdException w:name="page number" w:semiHidden="1" w:unhideWhenUsed="1"/>
-    <w:lsdException w:name="endnote reference" w:semiHidden="1" w:unhideWhenUsed="1"/>
-    <w:lsdException w:name="endnote text" w:semiHidden="1" w:unhideWhenUsed="1"/>
-    <w:lsdException w:name="table of authorities" w:semiHidden="1" w:unhideWhenUsed="1"/>
-    <w:lsdException w:name="macro" w:semiHidden="1" w:unhideWhenUsed="1"/>
-    <w:lsdException w:name="toa heading" w:semiHidden="1" w:unhideWhenUsed="1"/>
-    <w:lsdException w:name="List" w:semiHidden="1" w:unhideWhenUsed="1"/>
-    <w:lsdException w:name="List Bullet" w:semiHidden="1" w:unhideWhenUsed="1"/>
-    <w:lsdException w:name="List Number" w:semiHidden="1" w:unhideWhenUsed="1"/>
-    <w:lsdException w:name="List 2" w:semiHidden="1" w:unhideWhenUsed="1"/>
-    <w:lsdException w:name="List 3" w:semiHidden="1" w:unhideWhenUsed="1"/>
-    <w:lsdException w:name="List 4" w:semiHidden="1" w:unhideWhenUsed="1"/>
-    <w:lsdException w:name="List 5" w:semiHidden="1" w:unhideWhenUsed="1"/>
-    <w:lsdException w:name="List Bullet 2" w:semiHidden="1" w:unhideWhenUsed="1"/>
-    <w:lsdException w:name="List Bullet 3" w:semiHidden="1" w:unhideWhenUsed="1"/>
-    <w:lsdException w:name="List Bullet 4" w:semiHidden="1" w:unhideWhenUsed="1"/>
-    <w:lsdException w:name="List Bullet 5" w:semiHidden="1" w:unhideWhenUsed="1"/>
-    <w:lsdException w:name="List Number 2" w:semiHidden="1" w:unhideWhenUsed="1"/>
-    <w:lsdException w:name="List Number 3" w:semiHidden="1" w:unhideWhenUsed="1"/>
-    <w:lsdException w:name="List Number 4" w:semiHidden="1" w:unhideWhenUsed="1"/>
-    <w:lsdException w:name="List Number 5" w:semiHidden="1" w:unhideWhenUsed="1"/>
-    <w:lsdException w:name="Title" w:uiPriority="10" w:qFormat="1"/>
-    <w:lsdException w:name="Closing" w:semiHidden="1" w:unhideWhenUsed="1"/>
-    <w:lsdException w:name="Signature" w:semiHidden="1" w:unhideWhenUsed="1"/>
-    <w:lsdException w:name="Default Paragraph Font" w:semiHidden="1" w:uiPriority="1" w:unhideWhenUsed="1"/>
-    <w:lsdException w:name="Body Text" w:semiHidden="1" w:unhideWhenUsed="1"/>
-    <w:lsdException w:name="Body Text Indent" w:semiHidden="1" w:unhideWhenUsed="1"/>
-    <w:lsdException w:name="List Continue" w:semiHidden="1" w:unhideWhenUsed="1"/>
-    <w:lsdException w:name="List Continue 2" w:semiHidden="1" w:unhideWhenUsed="1"/>
-    <w:lsdException w:name="List Continue 3" w:semiHidden="1" w:unhideWhenUsed="1"/>
-    <w:lsdException w:name="List Continue 4" w:semiHidden="1" w:unhideWhenUsed="1"/>
-    <w:lsdException w:name="List Continue 5" w:semiHidden="1" w:unhideWhenUsed="1"/>
-    <w:lsdException w:name="Message Header" w:semiHidden="1" w:unhideWhenUsed="1"/>
-    <w:lsdException w:name="Subtitle" w:uiPriority="11" w:qFormat="1"/>
-    <w:lsdException w:name="Salutation" w:semiHidden="1" w:unhideWhenUsed="1"/>
-    <w:lsdException w:name="Date" w:semiHidden="1" w:unhideWhenUsed="1"/>
-    <w:lsdException w:name="Body Text First Indent" w:semiHidden="1" w:unhideWhenUsed="1"/>
-    <w:lsdException w:name="Body Text First Indent 2" w:semiHidden="1" w:unhideWhenUsed="1"/>
-    <w:lsdException w:name="Note Heading" w:semiHidden="1" w:unhideWhenUsed="1"/>
-    <w:lsdException w:name="Body Text 2" w:semiHidden="1" w:unhideWhenUsed="1"/>
-    <w:lsdException w:name="Body Text 3" w:semiHidden="1" w:unhideWhenUsed="1"/>
-    <w:lsdException w:name="Body Text Indent 2" w:semiHidden="1" w:unhideWhenUsed="1"/>
-    <w:lsdException w:name="Body Text Indent 3" w:semiHidden="1" w:unhideWhenUsed="1"/>
-    <w:lsdException w:name="Block Text" w:semiHidden="1" w:unhideWhenUsed="1"/>
-    <w:lsdException w:name="Hyperlink" w:semiHidden="1" w:unhideWhenUsed="1"/>
-    <w:lsdException w:name="FollowedHyperlink" w:semiHidden="1" w:unhideWhenUsed="1"/>
-    <w:lsdException w:name="Strong" w:uiPriority="22" w:qFormat="1"/>
-    <w:lsdException w:name="Emphasis" w:uiPriority="20" w:qFormat="1"/>
-    <w:lsdException w:name="Document Map" w:semiHidden="1" w:unhideWhenUsed="1"/>
-    <w:lsdException w:name="Plain Text" w:semiHidden="1" w:unhideWhenUsed="1"/>
-    <w:lsdException w:name="E-mail Signature" w:semiHidden="1" w:unhideWhenUsed="1"/>
-    <w:lsdException w:name="HTML Top of Form" w:semiHidden="1" w:unhideWhenUsed="1"/>
-    <w:lsdException w:name="HTML Bottom of Form" w:semiHidden="1" w:unhideWhenUsed="1"/>
-    <w:lsdException w:name="Normal (Web)" w:semiHidden="1" w:unhideWhenUsed="1"/>
-    <w:lsdException w:name="HTML Acronym" w:semiHidden="1" w:unhideWhenUsed="1"/>
-    <w:lsdException w:name="HTML Address" w:semiHidden="1" w:unhideWhenUsed="1"/>
-    <w:lsdException w:name="HTML Cite" w:semiHidden="1" w:unhideWhenUsed="1"/>
-    <w:lsdException w:name="HTML Code" w:semiHidden="1" w:unhideWhenUsed="1"/>
-    <w:lsdException w:name="HTML Definition" w:semiHidden="1" w:unhideWhenUsed="1"/>
-    <w:lsdException w:name="HTML Keyboard" w:semiHidden="1" w:unhideWhenUsed="1"/>
-    <w:lsdException w:name="HTML Preformatted" w:semiHidden="1" w:unhideWhenUsed="1"/>
-    <w:lsdException w:name="HTML Sample" w:semiHidden="1" w:unhideWhenUsed="1"/>
-    <w:lsdException w:name="HTML Typewriter" w:semiHidden="1" w:unhideWhenUsed="1"/>
-    <w:lsdException w:name="HTML Variable" w:semiHidden="1" w:unhideWhenUsed="1"/>
-    <w:lsdException w:name="Normal Table" w:semiHidden="1" w:unhideWhenUsed="1"/>
-    <w:lsdException w:name="annotation subject" w:semiHidden="1" w:unhideWhenUsed="1"/>
-    <w:lsdException w:name="No List" w:semiHidden="1" w:unhideWhenUsed="1"/>
-    <w:lsdException w:name="Outline List 1" w:semiHidden="1" w:unhideWhenUsed="1"/>
-    <w:lsdException w:name="Outline List 2" w:semiHidden="1" w:unhideWhenUsed="1"/>
-    <w:lsdException w:name="Outline List 3" w:semiHidden="1" w:unhideWhenUsed="1"/>
-    <w:lsdException w:name="Table Simple 1" w:semiHidden="1" w:unhideWhenUsed="1"/>
-    <w:lsdException w:name="Table Simple 2" w:semiHidden="1" w:unhideWhenUsed="1"/>
-    <w:lsdException w:name="Table Simple 3" w:semiHidden="1" w:unhideWhenUsed="1"/>
-    <w:lsdException w:name="Table Classic 1" w:semiHidden="1" w:unhideWhenUsed="1"/>
-    <w:lsdException w:name="Table Classic 2" w:semiHidden="1" w:unhideWhenUsed="1"/>
-    <w:lsdException w:name="Table Classic 3" w:semiHidden="1" w:unhideWhenUsed="1"/>
-    <w:lsdException w:name="Table Classic 4" w:semiHidden="1" w:unhideWhenUsed="1"/>
-    <w:lsdException w:name="Table Colorful 1" w:semiHidden="1" w:unhideWhenUsed="1"/>
-    <w:lsdException w:name="Table Colorful 2" w:semiHidden="1" w:unhideWhenUsed="1"/>
-    <w:lsdException w:name="Table Colorful 3" w:semiHidden="1" w:unhideWhenUsed="1"/>
-    <w:lsdException w:name="Table Columns 1" w:semiHidden="1" w:unhideWhenUsed="1"/>
-    <w:lsdException w:name="Table Columns 2" w:semiHidden="1" w:unhideWhenUsed="1"/>
-    <w:lsdException w:name="Table Columns 3" w:semiHidden="1" w:unhideWhenUsed="1"/>
-    <w:lsdException w:name="Table Columns 4" w:semiHidden="1" w:unhideWhenUsed="1"/>
-    <w:lsdException w:name="Table Columns 5" w:semiHidden="1" w:unhideWhenUsed="1"/>
-    <w:lsdException w:name="Table Grid 1" w:semiHidden="1" w:unhideWhenUsed="1"/>
-    <w:lsdException w:name="Table Grid 2" w:semiHidden="1" w:unhideWhenUsed="1"/>
-    <w:lsdException w:name="Table Grid 3" w:semiHidden="1" w:unhideWhenUsed="1"/>
-    <w:lsdException w:name="Table Grid 4" w:semiHidden="1" w:unhideWhenUsed="1"/>
-    <w:lsdException w:name="Table Grid 5" w:semiHidden="1" w:unhideWhenUsed="1"/>
-    <w:lsdException w:name="Table Grid 6" w:semiHidden="1" w:unhideWhenUsed="1"/>
-    <w:lsdException w:name="Table Grid 7" w:semiHidden="1" w:unhideWhenUsed="1"/>
-    <w:lsdException w:name="Table Grid 8" w:semiHidden="1" w:unhideWhenUsed="1"/>
-    <w:lsdException w:name="Table List 1" w:semiHidden="1" w:unhideWhenUsed="1"/>
-    <w:lsdException w:name="Table List 2" w:semiHidden="1" w:unhideWhenUsed="1"/>
-    <w:lsdException w:name="Table List 3" w:semiHidden="1" w:unhideWhenUsed="1"/>
-    <w:lsdException w:name="Table List 4" w:semiHidden="1" w:unhideWhenUsed="1"/>
-    <w:lsdException w:name="Table List 5" w:semiHidden="1" w:unhideWhenUsed="1"/>
-    <w:lsdException w:name="Table List 6" w:semiHidden="1" w:unhideWhenUsed="1"/>
-    <w:lsdException w:name="Table List 7" w:semiHidden="1" w:unhideWhenUsed="1"/>
-    <w:lsdException w:name="Table List 8" w:semiHidden="1" w:unhideWhenUsed="1"/>
-    <w:lsdException w:name="Table 3D effects 1" w:semiHidden="1" w:unhideWhenUsed="1"/>
-    <w:lsdException w:name="Table 3D effects 2" w:semiHidden="1" w:unhideWhenUsed="1"/>
-    <w:lsdException w:name="Table 3D effects 3" w:semiHidden="1" w:unhideWhenUsed="1"/>
-    <w:lsdException w:name="Table Contemporary" w:semiHidden="1" w:unhideWhenUsed="1"/>
-    <w:lsdException w:name="Table Elegant" w:semiHidden="1" w:unhideWhenUsed="1"/>
-    <w:lsdException w:name="Table Professional" w:semiHidden="1" w:unhideWhenUsed="1"/>
-    <w:lsdException w:name="Table Subtle 1" w:semiHidden="1" w:unhideWhenUsed="1"/>
-    <w:lsdException w:name="Table Subtle 2" w:semiHidden="1" w:unhideWhenUsed="1"/>
-    <w:lsdException w:name="Table Web 1" w:semiHidden="1" w:unhideWhenUsed="1"/>
-    <w:lsdException w:name="Table Web 2" w:semiHidden="1" w:unhideWhenUsed="1"/>
-    <w:lsdException w:name="Table Web 3" w:semiHidden="1" w:unhideWhenUsed="1"/>
-    <w:lsdException w:name="Balloon Text" w:semiHidden="1" w:unhideWhenUsed="1"/>
-    <w:lsdException w:name="Table Grid" w:uiPriority="39"/>
-    <w:lsdException w:name="Table Theme" w:semiHidden="1" w:unhideWhenUsed="1"/>
-    <w:lsdException w:name="Placeholder Text" w:semiHidden="1"/>
-    <w:lsdException w:name="No Spacing" w:uiPriority="1" w:qFormat="1"/>
-    <w:lsdException w:name="Light Shading" w:uiPriority="60"/>
-    <w:lsdException w:name="Light List" w:uiPriority="61"/>
-    <w:lsdException w:name="Light Grid" w:uiPriority="62"/>
-    <w:lsdException w:name="Medium Shading 1" w:uiPriority="63"/>
-    <w:lsdException w:name="Medium Shading 2" w:uiPriority="64"/>
-    <w:lsdException w:name="Medium List 1" w:uiPriority="65"/>
-    <w:lsdException w:name="Medium List 2" w:uiPriority="66"/>
-    <w:lsdException w:name="Medium Grid 1" w:uiPriority="67"/>
-    <w:lsdException w:name="Medium Grid 2" w:uiPriority="68"/>
-    <w:lsdException w:name="Medium Grid 3" w:uiPriority="69"/>
-    <w:lsdException w:name="Dark List" w:uiPriority="70"/>
-    <w:lsdException w:name="Colorful Shading" w:uiPriority="71"/>
-    <w:lsdException w:name="Colorful List" w:uiPriority="72"/>
-    <w:lsdException w:name="Colorful Grid" w:uiPriority="73"/>
-    <w:lsdException w:name="Light Shading Accent 1" w:uiPriority="60"/>
-    <w:lsdException w:name="Light List Accent 1" w:uiPriority="61"/>
-    <w:lsdException w:name="Light Grid Accent 1" w:uiPriority="62"/>
-    <w:lsdException w:name="Medium Shading 1 Accent 1" w:uiPriority="63"/>
-    <w:lsdException w:name="Medium Shading 2 Accent 1" w:uiPriority="64"/>
-    <w:lsdException w:name="Medium List 1 Accent 1" w:uiPriority="65"/>
-    <w:lsdException w:name="Revision" w:semiHidden="1"/>
-    <w:lsdException w:name="List Paragraph" w:uiPriority="34" w:qFormat="1"/>
-    <w:lsdException w:name="Quote" w:uiPriority="29" w:qFormat="1"/>
-    <w:lsdException w:name="Intense Quote" w:uiPriority="30" w:qFormat="1"/>
-    <w:lsdException w:name="Medium List 2 Accent 1" w:uiPriority="66"/>
-    <w:lsdException w:name="Medium Grid 1 Accent 1" w:uiPriority="67"/>
-    <w:lsdException w:name="Medium Grid 2 Accent 1" w:uiPriority="68"/>
-    <w:lsdException w:name="Medium Grid 3 Accent 1" w:uiPriority="69"/>
-    <w:lsdException w:name="Dark List Accent 1" w:uiPriority="70"/>
-    <w:lsdException w:name="Colorful Shading Accent 1" w:uiPriority="71"/>
-    <w:lsdException w:name="Colorful List Accent 1" w:uiPriority="72"/>
-    <w:lsdException w:name="Colorful Grid Accent 1" w:uiPriority="73"/>
-    <w:lsdException w:name="Light Shading Accent 2" w:uiPriority="60"/>
-    <w:lsdException w:name="Light List Accent 2" w:uiPriority="61"/>
-    <w:lsdException w:name="Light Grid Accent 2" w:uiPriority="62"/>
-    <w:lsdException w:name="Medium Shading 1 Accent 2" w:uiPriority="63"/>
-    <w:lsdException w:name="Medium Shading 2 Accent 2" w:uiPriority="64"/>
-    <w:lsdException w:name="Medium List 1 Accent 2" w:uiPriority="65"/>
-    <w:lsdException w:name="Medium List 2 Accent 2" w:uiPriority="66"/>
-    <w:lsdException w:name="Medium Grid 1 Accent 2" w:uiPriority="67"/>
-    <w:lsdException w:name="Medium Grid 2 Accent 2" w:uiPriority="68"/>
-    <w:lsdException w:name="Medium Grid 3 Accent 2" w:uiPriority="69"/>
-    <w:lsdException w:name="Dark List Accent 2" w:uiPriority="70"/>
-    <w:lsdException w:name="Colorful Shading Accent 2" w:uiPriority="71"/>
-    <w:lsdException w:name="Colorful List Accent 2" w:uiPriority="72"/>
-    <w:lsdException w:name="Colorful Grid Accent 2" w:uiPriority="73"/>
-    <w:lsdException w:name="Light Shading Accent 3" w:uiPriority="60"/>
-    <w:lsdException w:name="Light List Accent 3" w:uiPriority="61"/>
-    <w:lsdException w:name="Light Grid Accent 3" w:uiPriority="62"/>
-    <w:lsdException w:name="Medium Shading 1 Accent 3" w:uiPriority="63"/>
-    <w:lsdException w:name="Medium Shading 2 Accent 3" w:uiPriority="64"/>
-    <w:lsdException w:name="Medium List 1 Accent 3" w:uiPriority="65"/>
-    <w:lsdException w:name="Medium List 2 Accent 3" w:uiPriority="66"/>
-    <w:lsdException w:name="Medium Grid 1 Accent 3" w:uiPriority="67"/>
-    <w:lsdException w:name="Medium Grid 2 Accent 3" w:uiPriority="68"/>
-    <w:lsdException w:name="Medium Grid 3 Accent 3" w:uiPriority="69"/>
-    <w:lsdException w:name="Dark List Accent 3" w:uiPriority="70"/>
-    <w:lsdException w:name="Colorful Shading Accent 3" w:uiPriority="71"/>
-    <w:lsdException w:name="Colorful List Accent 3" w:uiPriority="72"/>
-    <w:lsdException w:name="Colorful Grid Accent 3" w:uiPriority="73"/>
-    <w:lsdException w:name="Light Shading Accent 4" w:uiPriority="60"/>
-    <w:lsdException w:name="Light List Accent 4" w:uiPriority="61"/>
-    <w:lsdException w:name="Light Grid Accent 4" w:uiPriority="62"/>
-    <w:lsdException w:name="Medium Shading 1 Accent 4" w:uiPriority="63"/>
-    <w:lsdException w:name="Medium Shading 2 Accent 4" w:uiPriority="64"/>
-    <w:lsdException w:name="Medium List 1 Accent 4" w:uiPriority="65"/>
-    <w:lsdException w:name="Medium List 2 Accent 4" w:uiPriority="66"/>
-    <w:lsdException w:name="Medium Grid 1 Accent 4" w:uiPriority="67"/>
-    <w:lsdException w:name="Medium Grid 2 Accent 4" w:uiPriority="68"/>
-    <w:lsdException w:name="Medium Grid 3 Accent 4" w:uiPriority="69"/>
-    <w:lsdException w:name="Dark List Accent 4" w:uiPriority="70"/>
-    <w:lsdException w:name="Colorful Shading Accent 4" w:uiPriority="71"/>
-    <w:lsdException w:name="Colorful List Accent 4" w:uiPriority="72"/>
-    <w:lsdException w:name="Colorful Grid Accent 4" w:uiPriority="73"/>
-    <w:lsdException w:name="Light Shading Accent 5" w:uiPriority="60"/>
-    <w:lsdException w:name="Light List Accent 5" w:uiPriority="61"/>
-    <w:lsdException w:name="Light Grid Accent 5" w:uiPriority="62"/>
-    <w:lsdException w:name="Medium Shading 1 Accent 5" w:uiPriority="63"/>
-    <w:lsdException w:name="Medium Shading 2 Accent 5" w:uiPriority="64"/>
-    <w:lsdException w:name="Medium List 1 Accent 5" w:uiPriority="65"/>
-    <w:lsdException w:name="Medium List 2 Accent 5" w:uiPriority="66"/>
-    <w:lsdException w:name="Medium Grid 1 Accent 5" w:uiPriority="67"/>
-    <w:lsdException w:name="Medium Grid 2 Accent 5" w:uiPriority="68"/>
-    <w:lsdException w:name="Medium Grid 3 Accent 5" w:uiPriority="69"/>
-    <w:lsdException w:name="Dark List Accent 5" w:uiPriority="70"/>
-    <w:lsdException w:name="Colorful Shading Accent 5" w:uiPriority="71"/>
-    <w:lsdException w:name="Colorful List Accent 5" w:uiPriority="72"/>
-    <w:lsdException w:name="Colorful Grid Accent 5" w:uiPriority="73"/>
-    <w:lsdException w:name="Light Shading Accent 6" w:uiPriority="60"/>
-    <w:lsdException w:name="Light List Accent 6" w:uiPriority="61"/>
-    <w:lsdException w:name="Light Grid Accent 6" w:uiPriority="62"/>
-    <w:lsdException w:name="Medium Shading 1 Accent 6" w:uiPriority="63"/>
-    <w:lsdException w:name="Medium Shading 2 Accent 6" w:uiPriority="64"/>
-    <w:lsdException w:name="Medium List 1 Accent 6" w:uiPriority="65"/>
-    <w:lsdException w:name="Medium List 2 Accent 6" w:uiPriority="66"/>
-    <w:lsdException w:name="Medium Grid 1 Accent 6" w:uiPriority="67"/>
-    <w:lsdException w:name="Medium Grid 2 Accent 6" w:uiPriority="68"/>
-    <w:lsdException w:name="Medium Grid 3 Accent 6" w:uiPriority="69"/>
-    <w:lsdException w:name="Dark List Accent 6" w:uiPriority="70"/>
-    <w:lsdException w:name="Colorful Shading Accent 6" w:uiPriority="71"/>
-    <w:lsdException w:name="Colorful List Accent 6" w:uiPriority="72"/>
-    <w:lsdException w:name="Colorful Grid Accent 6" w:uiPriority="73"/>
-    <w:lsdException w:name="Subtle Emphasis" w:uiPriority="19" w:qFormat="1"/>
-    <w:lsdException w:name="Intense Emphasis" w:uiPriority="21" w:qFormat="1"/>
-    <w:lsdException w:name="Subtle Reference" w:uiPriority="31" w:qFormat="1"/>
-    <w:lsdException w:name="Intense Reference" w:uiPriority="32" w:qFormat="1"/>
-    <w:lsdException w:name="Book Title" w:uiPriority="33" w:qFormat="1"/>
-    <w:lsdException w:name="Bibliography" w:semiHidden="1" w:uiPriority="37" w:unhideWhenUsed="1"/>
-    <w:lsdException w:name="TOC Heading" w:semiHidden="1" w:uiPriority="39" w:unhideWhenUsed="1" w:qFormat="1"/>
-    <w:lsdException w:name="Plain Table 1" w:uiPriority="41"/>
-    <w:lsdException w:name="Plain Table 2" w:uiPriority="42"/>
-    <w:lsdException w:name="Plain Table 3" w:uiPriority="43"/>
-    <w:lsdException w:name="Plain Table 4" w:uiPriority="44"/>
-    <w:lsdException w:name="Plain Table 5" w:uiPriority="45"/>
-    <w:lsdException w:name="Grid Table Light" w:uiPriority="40"/>
-    <w:lsdException w:name="Grid Table 1 Light" w:uiPriority="46"/>
-    <w:lsdException w:name="Grid Table 2" w:uiPriority="47"/>
-    <w:lsdException w:name="Grid Table 3" w:uiPriority="48"/>
-    <w:lsdException w:name="Grid Table 4" w:uiPriority="49"/>
-    <w:lsdException w:name="Grid Table 5 Dark" w:uiPriority="50"/>
-    <w:lsdException w:name="Grid Table 6 Colorful" w:uiPriority="51"/>
-    <w:lsdException w:name="Grid Table 7 Colorful" w:uiPriority="52"/>
-    <w:lsdException w:name="Grid Table 1 Light Accent 1" w:uiPriority="46"/>
-    <w:lsdException w:name="Grid Table 2 Accent 1" w:uiPriority="47"/>
-    <w:lsdException w:name="Grid Table 3 Accent 1" w:uiPriority="48"/>
-    <w:lsdException w:name="Grid Table 4 Accent 1" w:uiPriority="49"/>
-    <w:lsdException w:name="Grid Table 5 Dark Accent 1" w:uiPriority="50"/>
-    <w:lsdException w:name="Grid Table 6 Colorful Accent 1" w:uiPriority="51"/>
-    <w:lsdException w:name="Grid Table 7 Colorful Accent 1" w:uiPriority="52"/>
-    <w:lsdException w:name="Grid Table 1 Light Accent 2" w:uiPriority="46"/>
-    <w:lsdException w:name="Grid Table 2 Accent 2" w:uiPriority="47"/>
-    <w:lsdException w:name="Grid Table 3 Accent 2" w:uiPriority="48"/>
-    <w:lsdException w:name="Grid Table 4 Accent 2" w:uiPriority="49"/>
-    <w:lsdException w:name="Grid Table 5 Dark Accent 2" w:uiPriority="50"/>
-    <w:lsdException w:name="Grid Table 6 Colorful Accent 2" w:uiPriority="51"/>
-    <w:lsdException w:name="Grid Table 7 Colorful Accent 2" w:uiPriority="52"/>
-    <w:lsdException w:name="Grid Table 1 Light Accent 3" w:uiPriority="46"/>
-    <w:lsdException w:name="Grid Table 2 Accent 3" w:uiPriority="47"/>
-    <w:lsdException w:name="Grid Table 3 Accent 3" w:uiPriority="48"/>
-    <w:lsdException w:name="Grid Table 4 Accent 3" w:uiPriority="49"/>
-    <w:lsdException w:name="Grid Table 5 Dark Accent 3" w:uiPriority="50"/>
-    <w:lsdException w:name="Grid Table 6 Colorful Accent 3" w:uiPriority="51"/>
-    <w:lsdException w:name="Grid Table 7 Colorful Accent 3" w:uiPriority="52"/>
-    <w:lsdException w:name="Grid Table 1 Light Accent 4" w:uiPriority="46"/>
-    <w:lsdException w:name="Grid Table 2 Accent 4" w:uiPriority="47"/>
-    <w:lsdException w:name="Grid Table 3 Accent 4" w:uiPriority="48"/>
-    <w:lsdException w:name="Grid Table 4 Accent 4" w:uiPriority="49"/>
-    <w:lsdException w:name="Grid Table 5 Dark Accent 4" w:uiPriority="50"/>
-    <w:lsdException w:name="Grid Table 6 Colorful Accent 4" w:uiPriority="51"/>
-    <w:lsdException w:name="Grid Table 7 Colorful Accent 4" w:uiPriority="52"/>
-    <w:lsdException w:name="Grid Table 1 Light Accent 5" w:uiPriority="46"/>
-    <w:lsdException w:name="Grid Table 2 Accent 5" w:uiPriority="47"/>
-    <w:lsdException w:name="Grid Table 3 Accent 5" w:uiPriority="48"/>
-    <w:lsdException w:name="Grid Table 4 Accent 5" w:uiPriority="49"/>
-    <w:lsdException w:name="Grid Table 5 Dark Accent 5" w:uiPriority="50"/>
-    <w:lsdException w:name="Grid Table 6 Colorful Accent 5" w:uiPriority="51"/>
-    <w:lsdException w:name="Grid Table 7 Colorful Accent 5" w:uiPriority="52"/>
-    <w:lsdException w:name="Grid Table 1 Light Accent 6" w:uiPriority="46"/>
-    <w:lsdException w:name="Grid Table 2 Accent 6" w:uiPriority="47"/>
-    <w:lsdException w:name="Grid Table 3 Accent 6" w:uiPriority="48"/>
-    <w:lsdException w:name="Grid Table 4 Accent 6" w:uiPriority="49"/>
-    <w:lsdException w:name="Grid Table 5 Dark Accent 6" w:uiPriority="50"/>
-    <w:lsdException w:name="Grid Table 6 Colorful Accent 6" w:uiPriority="51"/>
-    <w:lsdException w:name="Grid Table 7 Colorful Accent 6" w:uiPriority="52"/>
-    <w:lsdException w:name="List Table 1 Light" w:uiPriority="46"/>
-    <w:lsdException w:name="List Table 2" w:uiPriority="47"/>
-    <w:lsdException w:name="List Table 3" w:uiPriority="48"/>
-    <w:lsdException w:name="List Table 4" w:uiPriority="49"/>
-    <w:lsdException w:name="List Table 5 Dark" w:uiPriority="50"/>
-    <w:lsdException w:name="List Table 6 Colorful" w:uiPriority="51"/>
-    <w:lsdException w:name="List Table 7 Colorful" w:uiPriority="52"/>
-    <w:lsdException w:name="List Table 1 Light Accent 1" w:uiPriority="46"/>
-    <w:lsdException w:name="List Table 2 Accent 1" w:uiPriority="47"/>
-    <w:lsdException w:name="List Table 3 Accent 1" w:uiPriority="48"/>
-    <w:lsdException w:name="List Table 4 Accent 1" w:uiPriority="49"/>
-    <w:lsdException w:name="List Table 5 Dark Accent 1" w:uiPriority="50"/>
-    <w:lsdException w:name="List Table 6 Colorful Accent 1" w:uiPriority="51"/>
-    <w:lsdException w:name="List Table 7 Colorful Accent 1" w:uiPriority="52"/>
-    <w:lsdException w:name="List Table 1 Light Accent 2" w:uiPriority="46"/>
-    <w:lsdException w:name="List Table 2 Accent 2" w:uiPriority="47"/>
-    <w:lsdException w:name="List Table 3 Accent 2" w:uiPriority="48"/>
-    <w:lsdException w:name="List Table 4 Accent 2" w:uiPriority="49"/>
-    <w:lsdException w:name="List Table 5 Dark Accent 2" w:uiPriority="50"/>
-    <w:lsdException w:name="List Table 6 Colorful Accent 2" w:uiPriority="51"/>
-    <w:lsdException w:name="List Table 7 Colorful Accent 2" w:uiPriority="52"/>
-    <w:lsdException w:name="List Table 1 Light Accent 3" w:uiPriority="46"/>
-    <w:lsdException w:name="List Table 2 Accent 3" w:uiPriority="47"/>
-    <w:lsdException w:name="List Table 3 Accent 3" w:uiPriority="48"/>
-    <w:lsdException w:name="List Table 4 Accent 3" w:uiPriority="49"/>
-    <w:lsdException w:name="List Table 5 Dark Accent 3" w:uiPriority="50"/>
-    <w:lsdException w:name="List Table 6 Colorful Accent 3" w:uiPriority="51"/>
-    <w:lsdException w:name="List Table 7 Colorful Accent 3" w:uiPriority="52"/>
-    <w:lsdException w:name="List Table 1 Light Accent 4" w:uiPriority="46"/>
-    <w:lsdException w:name="List Table 2 Accent 4" w:uiPriority="47"/>
-    <w:lsdException w:name="List Table 3 Accent 4" w:uiPriority="48"/>
-    <w:lsdException w:name="List Table 4 Accent 4" w:uiPriority="49"/>
-    <w:lsdException w:name="List Table 5 Dark Accent 4" w:uiPriority="50"/>
-    <w:lsdException w:name="List Table 6 Colorful Accent 4" w:uiPriority="51"/>
-    <w:lsdException w:name="List Table 7 Colorful Accent 4" w:uiPriority="52"/>
-    <w:lsdException w:name="List Table 1 Light Accent 5" w:uiPriority="46"/>
-    <w:lsdException w:name="List Table 2 Accent 5" w:uiPriority="47"/>
-    <w:lsdException w:name="List Table 3 Accent 5" w:uiPriority="48"/>
-    <w:lsdException w:name="List Table 4 Accent 5" w:uiPriority="49"/>
-    <w:lsdException w:name="List Table 5 Dark Accent 5" w:uiPriority="50"/>
-    <w:lsdException w:name="List Table 6 Colorful Accent 5" w:uiPriority="51"/>
-    <w:lsdException w:name="List Table 7 Colorful Accent 5" w:uiPriority="52"/>
-    <w:lsdException w:name="List Table 1 Light Accent 6" w:uiPriority="46"/>
-    <w:lsdException w:name="List Table 2 Accent 6" w:uiPriority="47"/>
-    <w:lsdException w:name="List Table 3 Accent 6" w:uiPriority="48"/>
-    <w:lsdException w:name="List Table 4 Accent 6" w:uiPriority="49"/>
-    <w:lsdException w:name="List Table 5 Dark Accent 6" w:uiPriority="50"/>
-    <w:lsdException w:name="List Table 6 Colorful Accent 6" w:uiPriority="51"/>
-    <w:lsdException w:name="List Table 7 Colorful Accent 6" w:uiPriority="52"/>
+  <w:latentStyles w:defLockedState="0" w:defUIPriority="99" w:defSemiHidden="1" w:defUnhideWhenUsed="1" w:defQFormat="0" w:count="267">
+    <w:lsdException w:name="Normal" w:semiHidden="0" w:uiPriority="0" w:unhideWhenUsed="0" w:qFormat="1"/>
+    <w:lsdException w:name="heading 1" w:semiHidden="0" w:uiPriority="9" w:unhideWhenUsed="0" w:qFormat="1"/>
+    <w:lsdException w:name="heading 2" w:uiPriority="9" w:qFormat="1"/>
+    <w:lsdException w:name="heading 3" w:uiPriority="9" w:qFormat="1"/>
+    <w:lsdException w:name="heading 4" w:uiPriority="9" w:qFormat="1"/>
+    <w:lsdException w:name="heading 5" w:uiPriority="9" w:qFormat="1"/>
+    <w:lsdException w:name="heading 6" w:uiPriority="9" w:qFormat="1"/>
+    <w:lsdException w:name="heading 7" w:uiPriority="9" w:qFormat="1"/>
+    <w:lsdException w:name="heading 8" w:uiPriority="9" w:qFormat="1"/>
+    <w:lsdException w:name="heading 9" w:uiPriority="9" w:qFormat="1"/>
+    <w:lsdException w:name="toc 1" w:uiPriority="39"/>
+    <w:lsdException w:name="toc 2" w:uiPriority="39"/>
+    <w:lsdException w:name="toc 3" w:uiPriority="39"/>
+    <w:lsdException w:name="toc 4" w:uiPriority="39"/>
+    <w:lsdException w:name="toc 5" w:uiPriority="39"/>
+    <w:lsdException w:name="toc 6" w:uiPriority="39"/>
+    <w:lsdException w:name="toc 7" w:uiPriority="39"/>
+    <w:lsdException w:name="toc 8" w:uiPriority="39"/>
+    <w:lsdException w:name="toc 9" w:uiPriority="39"/>
+    <w:lsdException w:name="caption" w:uiPriority="35" w:qFormat="1"/>
+    <w:lsdException w:name="Title" w:semiHidden="0" w:uiPriority="10" w:unhideWhenUsed="0" w:qFormat="1"/>
+    <w:lsdException w:name="Default Paragraph Font" w:uiPriority="1"/>
+    <w:lsdException w:name="Subtitle" w:semiHidden="0" w:uiPriority="11" w:unhideWhenUsed="0" w:qFormat="1"/>
+    <w:lsdException w:name="Strong" w:semiHidden="0" w:uiPriority="22" w:unhideWhenUsed="0" w:qFormat="1"/>
+    <w:lsdException w:name="Emphasis" w:semiHidden="0" w:uiPriority="20" w:unhideWhenUsed="0" w:qFormat="1"/>
+    <w:lsdException w:name="Table Grid" w:semiHidden="0" w:uiPriority="39" w:unhideWhenUsed="0"/>
+    <w:lsdException w:name="Placeholder Text" w:unhideWhenUsed="0"/>
+    <w:lsdException w:name="No Spacing" w:semiHidden="0" w:uiPriority="1" w:unhideWhenUsed="0" w:qFormat="1"/>
+    <w:lsdException w:name="Light Shading" w:semiHidden="0" w:uiPriority="60" w:unhideWhenUsed="0"/>
+    <w:lsdException w:name="Light List" w:semiHidden="0" w:uiPriority="61" w:unhideWhenUsed="0"/>
+    <w:lsdException w:name="Light Grid" w:semiHidden="0" w:uiPriority="62" w:unhideWhenUsed="0"/>
+    <w:lsdException w:name="Medium Shading 1" w:semiHidden="0" w:uiPriority="63" w:unhideWhenUsed="0"/>
+    <w:lsdException w:name="Medium Shading 2" w:semiHidden="0" w:uiPriority="64" w:unhideWhenUsed="0"/>
+    <w:lsdException w:name="Medium List 1" w:semiHidden="0" w:uiPriority="65" w:unhideWhenUsed="0"/>
+    <w:lsdException w:name="Medium List 2" w:semiHidden="0" w:uiPriority="66" w:unhideWhenUsed="0"/>
+    <w:lsdException w:name="Medium Grid 1" w:semiHidden="0" w:uiPriority="67" w:unhideWhenUsed="0"/>
+    <w:lsdException w:name="Medium Grid 2" w:semiHidden="0" w:uiPriority="68" w:unhideWhenUsed="0"/>
+    <w:lsdException w:name="Medium Grid 3" w:semiHidden="0" w:uiPriority="69" w:unhideWhenUsed="0"/>
+    <w:lsdException w:name="Dark List" w:semiHidden="0" w:uiPriority="70" w:unhideWhenUsed="0"/>
+    <w:lsdException w:name="Colorful Shading" w:semiHidden="0" w:uiPriority="71" w:unhideWhenUsed="0"/>
+    <w:lsdException w:name="Colorful List" w:semiHidden="0" w:uiPriority="72" w:unhideWhenUsed="0"/>
+    <w:lsdException w:name="Colorful Grid" w:semiHidden="0" w:uiPriority="73" w:unhideWhenUsed="0"/>
+    <w:lsdException w:name="Light Shading Accent 1" w:semiHidden="0" w:uiPriority="60" w:unhideWhenUsed="0"/>
+    <w:lsdException w:name="Light List Accent 1" w:semiHidden="0" w:uiPriority="61" w:unhideWhenUsed="0"/>
+    <w:lsdException w:name="Light Grid Accent 1" w:semiHidden="0" w:uiPriority="62" w:unhideWhenUsed="0"/>
+    <w:lsdException w:name="Medium Shading 1 Accent 1" w:semiHidden="0" w:uiPriority="63" w:unhideWhenUsed="0"/>
+    <w:lsdException w:name="Medium Shading 2 Accent 1" w:semiHidden="0" w:uiPriority="64" w:unhideWhenUsed="0"/>
+    <w:lsdException w:name="Medium List 1 Accent 1" w:semiHidden="0" w:uiPriority="65" w:unhideWhenUsed="0"/>
+    <w:lsdException w:name="Revision" w:unhideWhenUsed="0"/>
+    <w:lsdException w:name="List Paragraph" w:semiHidden="0" w:uiPriority="34" w:unhideWhenUsed="0" w:qFormat="1"/>
+    <w:lsdException w:name="Quote" w:semiHidden="0" w:uiPriority="29" w:unhideWhenUsed="0" w:qFormat="1"/>
+    <w:lsdException w:name="Intense Quote" w:semiHidden="0" w:uiPriority="30" w:unhideWhenUsed="0" w:qFormat="1"/>
+    <w:lsdException w:name="Medium List 2 Accent 1" w:semiHidden="0" w:uiPriority="66" w:unhideWhenUsed="0"/>
+    <w:lsdException w:name="Medium Grid 1 Accent 1" w:semiHidden="0" w:uiPriority="67" w:unhideWhenUsed="0"/>
+    <w:lsdException w:name="Medium Grid 2 Accent 1" w:semiHidden="0" w:uiPriority="68" w:unhideWhenUsed="0"/>
+    <w:lsdException w:name="Medium Grid 3 Accent 1" w:semiHidden="0" w:uiPriority="69" w:unhideWhenUsed="0"/>
+    <w:lsdException w:name="Dark List Accent 1" w:semiHidden="0" w:uiPriority="70" w:unhideWhenUsed="0"/>
+    <w:lsdException w:name="Colorful Shading Accent 1" w:semiHidden="0" w:uiPriority="71" w:unhideWhenUsed="0"/>
+    <w:lsdException w:name="Colorful List Accent 1" w:semiHidden="0" w:uiPriority="72" w:unhideWhenUsed="0"/>
+    <w:lsdException w:name="Colorful Grid Accent 1" w:semiHidden="0" w:uiPriority="73" w:unhideWhenUsed="0"/>
+    <w:lsdException w:name="Light Shading Accent 2" w:semiHidden="0" w:uiPriority="60" w:unhideWhenUsed="0"/>
+    <w:lsdException w:name="Light List Accent 2" w:semiHidden="0" w:uiPriority="61" w:unhideWhenUsed="0"/>
+    <w:lsdException w:name="Light Grid Accent 2" w:semiHidden="0" w:uiPriority="62" w:unhideWhenUsed="0"/>
+    <w:lsdException w:name="Medium Shading 1 Accent 2" w:semiHidden="0" w:uiPriority="63" w:unhideWhenUsed="0"/>
+    <w:lsdException w:name="Medium Shading 2 Accent 2" w:semiHidden="0" w:uiPriority="64" w:unhideWhenUsed="0"/>
+    <w:lsdException w:name="Medium List 1 Accent 2" w:semiHidden="0" w:uiPriority="65" w:unhideWhenUsed="0"/>
+    <w:lsdException w:name="Medium List 2 Accent 2" w:semiHidden="0" w:uiPriority="66" w:unhideWhenUsed="0"/>
+    <w:lsdException w:name="Medium Grid 1 Accent 2" w:semiHidden="0" w:uiPriority="67" w:unhideWhenUsed="0"/>
+    <w:lsdException w:name="Medium Grid 2 Accent 2" w:semiHidden="0" w:uiPriority="68" w:unhideWhenUsed="0"/>
+    <w:lsdException w:name="Medium Grid 3 Accent 2" w:semiHidden="0" w:uiPriority="69" w:unhideWhenUsed="0"/>
+    <w:lsdException w:name="Dark List Accent 2" w:semiHidden="0" w:uiPriority="70" w:unhideWhenUsed="0"/>
+    <w:lsdException w:name="Colorful Shading Accent 2" w:semiHidden="0" w:uiPriority="71" w:unhideWhenUsed="0"/>
+    <w:lsdException w:name="Colorful List Accent 2" w:semiHidden="0" w:uiPriority="72" w:unhideWhenUsed="0"/>
+    <w:lsdException w:name="Colorful Grid Accent 2" w:semiHidden="0" w:uiPriority="73" w:unhideWhenUsed="0"/>
+    <w:lsdException w:name="Light Shading Accent 3" w:semiHidden="0" w:uiPriority="60" w:unhideWhenUsed="0"/>
+    <w:lsdException w:name="Light List Accent 3" w:semiHidden="0" w:uiPriority="61" w:unhideWhenUsed="0"/>
+    <w:lsdException w:name="Light Grid Accent 3" w:semiHidden="0" w:uiPriority="62" w:unhideWhenUsed="0"/>
+    <w:lsdException w:name="Medium Shading 1 Accent 3" w:semiHidden="0" w:uiPriority="63" w:unhideWhenUsed="0"/>
+    <w:lsdException w:name="Medium Shading 2 Accent 3" w:semiHidden="0" w:uiPriority="64" w:unhideWhenUsed="0"/>
+    <w:lsdException w:name="Medium List 1 Accent 3" w:semiHidden="0" w:uiPriority="65" w:unhideWhenUsed="0"/>
+    <w:lsdException w:name="Medium List 2 Accent 3" w:semiHidden="0" w:uiPriority="66" w:unhideWhenUsed="0"/>
+    <w:lsdException w:name="Medium Grid 1 Accent 3" w:semiHidden="0" w:uiPriority="67" w:unhideWhenUsed="0"/>
+    <w:lsdException w:name="Medium Grid 2 Accent 3" w:semiHidden="0" w:uiPriority="68" w:unhideWhenUsed="0"/>
+    <w:lsdException w:name="Medium Grid 3 Accent 3" w:semiHidden="0" w:uiPriority="69" w:unhideWhenUsed="0"/>
+    <w:lsdException w:name="Dark List Accent 3" w:semiHidden="0" w:uiPriority="70" w:unhideWhenUsed="0"/>
+    <w:lsdException w:name="Colorful Shading Accent 3" w:semiHidden="0" w:uiPriority="71" w:unhideWhenUsed="0"/>
+    <w:lsdException w:name="Colorful List Accent 3" w:semiHidden="0" w:uiPriority="72" w:unhideWhenUsed="0"/>
+    <w:lsdException w:name="Colorful Grid Accent 3" w:semiHidden="0" w:uiPriority="73" w:unhideWhenUsed="0"/>
+    <w:lsdException w:name="Light Shading Accent 4" w:semiHidden="0" w:uiPriority="60" w:unhideWhenUsed="0"/>
+    <w:lsdException w:name="Light List Accent 4" w:semiHidden="0" w:uiPriority="61" w:unhideWhenUsed="0"/>
+    <w:lsdException w:name="Light Grid Accent 4" w:semiHidden="0" w:uiPriority="62" w:unhideWhenUsed="0"/>
+    <w:lsdException w:name="Medium Shading 1 Accent 4" w:semiHidden="0" w:uiPriority="63" w:unhideWhenUsed="0"/>
+    <w:lsdException w:name="Medium Shading 2 Accent 4" w:semiHidden="0" w:uiPriority="64" w:unhideWhenUsed="0"/>
+    <w:lsdException w:name="Medium List 1 Accent 4" w:semiHidden="0" w:uiPriority="65" w:unhideWhenUsed="0"/>
+    <w:lsdException w:name="Medium List 2 Accent 4" w:semiHidden="0" w:uiPriority="66" w:unhideWhenUsed="0"/>
+    <w:lsdException w:name="Medium Grid 1 Accent 4" w:semiHidden="0" w:uiPriority="67" w:unhideWhenUsed="0"/>
+    <w:lsdException w:name="Medium Grid 2 Accent 4" w:semiHidden="0" w:uiPriority="68" w:unhideWhenUsed="0"/>
+    <w:lsdException w:name="Medium Grid 3 Accent 4" w:semiHidden="0" w:uiPriority="69" w:unhideWhenUsed="0"/>
+    <w:lsdException w:name="Dark List Accent 4" w:semiHidden="0" w:uiPriority="70" w:unhideWhenUsed="0"/>
+    <w:lsdException w:name="Colorful Shading Accent 4" w:semiHidden="0" w:uiPriority="71" w:unhideWhenUsed="0"/>
+    <w:lsdException w:name="Colorful List Accent 4" w:semiHidden="0" w:uiPriority="72" w:unhideWhenUsed="0"/>
+    <w:lsdException w:name="Colorful Grid Accent 4" w:semiHidden="0" w:uiPriority="73" w:unhideWhenUsed="0"/>
+    <w:lsdException w:name="Light Shading Accent 5" w:semiHidden="0" w:uiPriority="60" w:unhideWhenUsed="0"/>
+    <w:lsdException w:name="Light List Accent 5" w:semiHidden="0" w:uiPriority="61" w:unhideWhenUsed="0"/>
+    <w:lsdException w:name="Light Grid Accent 5" w:semiHidden="0" w:uiPriority="62" w:unhideWhenUsed="0"/>
+    <w:lsdException w:name="Medium Shading 1 Accent 5" w:semiHidden="0" w:uiPriority="63" w:unhideWhenUsed="0"/>
+    <w:lsdException w:name="Medium Shading 2 Accent 5" w:semiHidden="0" w:uiPriority="64" w:unhideWhenUsed="0"/>
+    <w:lsdException w:name="Medium List 1 Accent 5" w:semiHidden="0" w:uiPriority="65" w:unhideWhenUsed="0"/>
+    <w:lsdException w:name="Medium List 2 Accent 5" w:semiHidden="0" w:uiPriority="66" w:unhideWhenUsed="0"/>
+    <w:lsdException w:name="Medium Grid 1 Accent 5" w:semiHidden="0" w:uiPriority="67" w:unhideWhenUsed="0"/>
+    <w:lsdException w:name="Medium Grid 2 Accent 5" w:semiHidden="0" w:uiPriority="68" w:unhideWhenUsed="0"/>
+    <w:lsdException w:name="Medium Grid 3 Accent 5" w:semiHidden="0" w:uiPriority="69" w:unhideWhenUsed="0"/>
+    <w:lsdException w:name="Dark List Accent 5" w:semiHidden="0" w:uiPriority="70" w:unhideWhenUsed="0"/>
+    <w:lsdException w:name="Colorful Shading Accent 5" w:semiHidden="0" w:uiPriority="71" w:unhideWhenUsed="0"/>
+    <w:lsdException w:name="Colorful List Accent 5" w:semiHidden="0" w:uiPriority="72" w:unhideWhenUsed="0"/>
+    <w:lsdException w:name="Colorful Grid Accent 5" w:semiHidden="0" w:uiPriority="73" w:unhideWhenUsed="0"/>
+    <w:lsdException w:name="Light Shading Accent 6" w:semiHidden="0" w:uiPriority="60" w:unhideWhenUsed="0"/>
+    <w:lsdException w:name="Light List Accent 6" w:semiHidden="0" w:uiPriority="61" w:unhideWhenUsed="0"/>
+    <w:lsdException w:name="Light Grid Accent 6" w:semiHidden="0" w:uiPriority="62" w:unhideWhenUsed="0"/>
+    <w:lsdException w:name="Medium Shading 1 Accent 6" w:semiHidden="0" w:uiPriority="63" w:unhideWhenUsed="0"/>
+    <w:lsdException w:name="Medium Shading 2 Accent 6" w:semiHidden="0" w:uiPriority="64" w:unhideWhenUsed="0"/>
+    <w:lsdException w:name="Medium List 1 Accent 6" w:semiHidden="0" w:uiPriority="65" w:unhideWhenUsed="0"/>
+    <w:lsdException w:name="Medium List 2 Accent 6" w:semiHidden="0" w:uiPriority="66" w:unhideWhenUsed="0"/>
+    <w:lsdException w:name="Medium Grid 1 Accent 6" w:semiHidden="0" w:uiPriority="67" w:unhideWhenUsed="0"/>
+    <w:lsdException w:name="Medium Grid 2 Accent 6" w:semiHidden="0" w:uiPriority="68" w:unhideWhenUsed="0"/>
+    <w:lsdException w:name="Medium Grid 3 Accent 6" w:semiHidden="0" w:uiPriority="69" w:unhideWhenUsed="0"/>
+    <w:lsdException w:name="Dark List Accent 6" w:semiHidden="0" w:uiPriority="70" w:unhideWhenUsed="0"/>
+    <w:lsdException w:name="Colorful Shading Accent 6" w:semiHidden="0" w:uiPriority="71" w:unhideWhenUsed="0"/>
+    <w:lsdException w:name="Colorful List Accent 6" w:semiHidden="0" w:uiPriority="72" w:unhideWhenUsed="0"/>
+    <w:lsdException w:name="Colorful Grid Accent 6" w:semiHidden="0" w:uiPriority="73" w:unhideWhenUsed="0"/>
+    <w:lsdException w:name="Subtle Emphasis" w:semiHidden="0" w:uiPriority="19" w:unhideWhenUsed="0" w:qFormat="1"/>
+    <w:lsdException w:name="Intense Emphasis" w:semiHidden="0" w:uiPriority="21" w:unhideWhenUsed="0" w:qFormat="1"/>
+    <w:lsdException w:name="Subtle Reference" w:semiHidden="0" w:uiPriority="31" w:unhideWhenUsed="0" w:qFormat="1"/>
+    <w:lsdException w:name="Intense Reference" w:semiHidden="0" w:uiPriority="32" w:unhideWhenUsed="0" w:qFormat="1"/>
+    <w:lsdException w:name="Book Title" w:semiHidden="0" w:uiPriority="33" w:unhideWhenUsed="0" w:qFormat="1"/>
+    <w:lsdException w:name="Bibliography" w:uiPriority="37"/>
+    <w:lsdException w:name="TOC Heading" w:uiPriority="39" w:qFormat="1"/>
+  </w:latentStyles>
+  <w:style w:type="paragraph" w:default="1" w:styleId="a">
+    <w:name w:val="Normal"/>
+    <w:qFormat/>
+  </w:style>
+  <w:style w:type="character" w:default="1" w:styleId="a0">
+    <w:name w:val="Default Paragraph Font"/>
+    <w:uiPriority w:val="1"/>
+    <w:semiHidden/>
+    <w:unhideWhenUsed/>
+  </w:style>
+  <w:style w:type="table" w:default="1" w:styleId="a1">
+    <w:name w:val="Normal Table"/>
+    <w:uiPriority w:val="99"/>
+    <w:semiHidden/>
+    <w:unhideWhenUsed/>
+    <w:tblPr>
+      <w:tblInd w:w="0" w:type="dxa"/>
+      <w:tblCellMar>
+        <w:top w:w="0" w:type="dxa"/>
+        <w:left w:w="108" w:type="dxa"/>
+        <w:bottom w:w="0" w:type="dxa"/>
+        <w:right w:w="108" w:type="dxa"/>
+      </w:tblCellMar>
+    </w:tblPr>
+  </w:style>
+  <w:style w:type="numbering" w:default="1" w:styleId="a2">
+    <w:name w:val="No List"/>
+    <w:uiPriority w:val="99"/>
+    <w:semiHidden/>
+    <w:unhideWhenUsed/>
+  </w:style>
+</w:styles>
+</file>
+
+<file path=word/stylesWithEffects.xml><?xml version="1.0" encoding="utf-8"?>
+<w:styles xmlns:wpc="http://schemas.microsoft.com/office/word/2010/wordprocessingCanvas" xmlns:mc="http://schemas.openxmlformats.org/markup-compatibility/2006" xmlns:o="urn:schemas-microsoft-com:office:office" xmlns:r="http://schemas.openxmlformats.org/officeDocument/2006/relationships" xmlns:m="http://schemas.openxmlformats.org/officeDocument/2006/math" xmlns:v="urn:schemas-microsoft-com:vml" xmlns:wp14="http://schemas.microsoft.com/office/word/2010/wordprocessingDrawing" xmlns:wp="http://schemas.openxmlformats.org/drawingml/2006/wordprocessingDrawing" xmlns:w10="urn:schemas-microsoft-com:office:word" xmlns:w="http://schemas.openxmlformats.org/wordprocessingml/2006/main" xmlns:w14="http://schemas.microsoft.com/office/word/2010/wordml" xmlns:wpg="http://schemas.microsoft.com/office/word/2010/wordprocessingGroup" xmlns:wpi="http://schemas.microsoft.com/office/word/2010/wordprocessingInk" xmlns:wne="http://schemas.microsoft.com/office/word/2006/wordml" xmlns:wps="http://schemas.microsoft.com/office/word/2010/wordprocessingShape" mc:Ignorable="w14 wp14">
+  <w:docDefaults>
+    <w:rPrDefault>
+      <w:rPr>
+        <w:rFonts w:asciiTheme="minorHAnsi" w:eastAsiaTheme="minorHAnsi" w:hAnsiTheme="minorHAnsi" w:cstheme="minorBidi"/>
+        <w:sz w:val="22"/>
+        <w:szCs w:val="22"/>
+        <w:lang w:val="ru-RU" w:eastAsia="en-US" w:bidi="ar-SA"/>
+      </w:rPr>
+    </w:rPrDefault>
+    <w:pPrDefault>
+      <w:pPr>
+        <w:spacing w:after="160" w:line="259" w:lineRule="auto"/>
+      </w:pPr>
+    </w:pPrDefault>
+  </w:docDefaults>
+  <w:latentStyles w:defLockedState="0" w:defUIPriority="99" w:defSemiHidden="1" w:defUnhideWhenUsed="1" w:defQFormat="0" w:count="267">
+    <w:lsdException w:name="Normal" w:semiHidden="0" w:uiPriority="0" w:unhideWhenUsed="0" w:qFormat="1"/>
+    <w:lsdException w:name="heading 1" w:semiHidden="0" w:uiPriority="9" w:unhideWhenUsed="0" w:qFormat="1"/>
+    <w:lsdException w:name="heading 2" w:uiPriority="9" w:qFormat="1"/>
+    <w:lsdException w:name="heading 3" w:uiPriority="9" w:qFormat="1"/>
+    <w:lsdException w:name="heading 4" w:uiPriority="9" w:qFormat="1"/>
+    <w:lsdException w:name="heading 5" w:uiPriority="9" w:qFormat="1"/>
+    <w:lsdException w:name="heading 6" w:uiPriority="9" w:qFormat="1"/>
+    <w:lsdException w:name="heading 7" w:uiPriority="9" w:qFormat="1"/>
+    <w:lsdException w:name="heading 8" w:uiPriority="9" w:qFormat="1"/>
+    <w:lsdException w:name="heading 9" w:uiPriority="9" w:qFormat="1"/>
+    <w:lsdException w:name="toc 1" w:uiPriority="39"/>
+    <w:lsdException w:name="toc 2" w:uiPriority="39"/>
+    <w:lsdException w:name="toc 3" w:uiPriority="39"/>
+    <w:lsdException w:name="toc 4" w:uiPriority="39"/>
+    <w:lsdException w:name="toc 5" w:uiPriority="39"/>
+    <w:lsdException w:name="toc 6" w:uiPriority="39"/>
+    <w:lsdException w:name="toc 7" w:uiPriority="39"/>
+    <w:lsdException w:name="toc 8" w:uiPriority="39"/>
+    <w:lsdException w:name="toc 9" w:uiPriority="39"/>
+    <w:lsdException w:name="caption" w:uiPriority="35" w:qFormat="1"/>
+    <w:lsdException w:name="Title" w:semiHidden="0" w:uiPriority="10" w:unhideWhenUsed="0" w:qFormat="1"/>
+    <w:lsdException w:name="Default Paragraph Font" w:uiPriority="1"/>
+    <w:lsdException w:name="Subtitle" w:semiHidden="0" w:uiPriority="11" w:unhideWhenUsed="0" w:qFormat="1"/>
+    <w:lsdException w:name="Strong" w:semiHidden="0" w:uiPriority="22" w:unhideWhenUsed="0" w:qFormat="1"/>
+    <w:lsdException w:name="Emphasis" w:semiHidden="0" w:uiPriority="20" w:unhideWhenUsed="0" w:qFormat="1"/>
+    <w:lsdException w:name="Table Grid" w:semiHidden="0" w:uiPriority="39" w:unhideWhenUsed="0"/>
+    <w:lsdException w:name="Placeholder Text" w:unhideWhenUsed="0"/>
+    <w:lsdException w:name="No Spacing" w:semiHidden="0" w:uiPriority="1" w:unhideWhenUsed="0" w:qFormat="1"/>
+    <w:lsdException w:name="Light Shading" w:semiHidden="0" w:uiPriority="60" w:unhideWhenUsed="0"/>
+    <w:lsdException w:name="Light List" w:semiHidden="0" w:uiPriority="61" w:unhideWhenUsed="0"/>
+    <w:lsdException w:name="Light Grid" w:semiHidden="0" w:uiPriority="62" w:unhideWhenUsed="0"/>
+    <w:lsdException w:name="Medium Shading 1" w:semiHidden="0" w:uiPriority="63" w:unhideWhenUsed="0"/>
+    <w:lsdException w:name="Medium Shading 2" w:semiHidden="0" w:uiPriority="64" w:unhideWhenUsed="0"/>
+    <w:lsdException w:name="Medium List 1" w:semiHidden="0" w:uiPriority="65" w:unhideWhenUsed="0"/>
+    <w:lsdException w:name="Medium List 2" w:semiHidden="0" w:uiPriority="66" w:unhideWhenUsed="0"/>
+    <w:lsdException w:name="Medium Grid 1" w:semiHidden="0" w:uiPriority="67" w:unhideWhenUsed="0"/>
+    <w:lsdException w:name="Medium Grid 2" w:semiHidden="0" w:uiPriority="68" w:unhideWhenUsed="0"/>
+    <w:lsdException w:name="Medium Grid 3" w:semiHidden="0" w:uiPriority="69" w:unhideWhenUsed="0"/>
+    <w:lsdException w:name="Dark List" w:semiHidden="0" w:uiPriority="70" w:unhideWhenUsed="0"/>
+    <w:lsdException w:name="Colorful Shading" w:semiHidden="0" w:uiPriority="71" w:unhideWhenUsed="0"/>
+    <w:lsdException w:name="Colorful List" w:semiHidden="0" w:uiPriority="72" w:unhideWhenUsed="0"/>
+    <w:lsdException w:name="Colorful Grid" w:semiHidden="0" w:uiPriority="73" w:unhideWhenUsed="0"/>
+    <w:lsdException w:name="Light Shading Accent 1" w:semiHidden="0" w:uiPriority="60" w:unhideWhenUsed="0"/>
+    <w:lsdException w:name="Light List Accent 1" w:semiHidden="0" w:uiPriority="61" w:unhideWhenUsed="0"/>
+    <w:lsdException w:name="Light Grid Accent 1" w:semiHidden="0" w:uiPriority="62" w:unhideWhenUsed="0"/>
+    <w:lsdException w:name="Medium Shading 1 Accent 1" w:semiHidden="0" w:uiPriority="63" w:unhideWhenUsed="0"/>
+    <w:lsdException w:name="Medium Shading 2 Accent 1" w:semiHidden="0" w:uiPriority="64" w:unhideWhenUsed="0"/>
+    <w:lsdException w:name="Medium List 1 Accent 1" w:semiHidden="0" w:uiPriority="65" w:unhideWhenUsed="0"/>
+    <w:lsdException w:name="Revision" w:unhideWhenUsed="0"/>
+    <w:lsdException w:name="List Paragraph" w:semiHidden="0" w:uiPriority="34" w:unhideWhenUsed="0" w:qFormat="1"/>
+    <w:lsdException w:name="Quote" w:semiHidden="0" w:uiPriority="29" w:unhideWhenUsed="0" w:qFormat="1"/>
+    <w:lsdException w:name="Intense Quote" w:semiHidden="0" w:uiPriority="30" w:unhideWhenUsed="0" w:qFormat="1"/>
+    <w:lsdException w:name="Medium List 2 Accent 1" w:semiHidden="0" w:uiPriority="66" w:unhideWhenUsed="0"/>
+    <w:lsdException w:name="Medium Grid 1 Accent 1" w:semiHidden="0" w:uiPriority="67" w:unhideWhenUsed="0"/>
+    <w:lsdException w:name="Medium Grid 2 Accent 1" w:semiHidden="0" w:uiPriority="68" w:unhideWhenUsed="0"/>
+    <w:lsdException w:name="Medium Grid 3 Accent 1" w:semiHidden="0" w:uiPriority="69" w:unhideWhenUsed="0"/>
+    <w:lsdException w:name="Dark List Accent 1" w:semiHidden="0" w:uiPriority="70" w:unhideWhenUsed="0"/>
+    <w:lsdException w:name="Colorful Shading Accent 1" w:semiHidden="0" w:uiPriority="71" w:unhideWhenUsed="0"/>
+    <w:lsdException w:name="Colorful List Accent 1" w:semiHidden="0" w:uiPriority="72" w:unhideWhenUsed="0"/>
+    <w:lsdException w:name="Colorful Grid Accent 1" w:semiHidden="0" w:uiPriority="73" w:unhideWhenUsed="0"/>
+    <w:lsdException w:name="Light Shading Accent 2" w:semiHidden="0" w:uiPriority="60" w:unhideWhenUsed="0"/>
+    <w:lsdException w:name="Light List Accent 2" w:semiHidden="0" w:uiPriority="61" w:unhideWhenUsed="0"/>
+    <w:lsdException w:name="Light Grid Accent 2" w:semiHidden="0" w:uiPriority="62" w:unhideWhenUsed="0"/>
+    <w:lsdException w:name="Medium Shading 1 Accent 2" w:semiHidden="0" w:uiPriority="63" w:unhideWhenUsed="0"/>
+    <w:lsdException w:name="Medium Shading 2 Accent 2" w:semiHidden="0" w:uiPriority="64" w:unhideWhenUsed="0"/>
+    <w:lsdException w:name="Medium List 1 Accent 2" w:semiHidden="0" w:uiPriority="65" w:unhideWhenUsed="0"/>
+    <w:lsdException w:name="Medium List 2 Accent 2" w:semiHidden="0" w:uiPriority="66" w:unhideWhenUsed="0"/>
+    <w:lsdException w:name="Medium Grid 1 Accent 2" w:semiHidden="0" w:uiPriority="67" w:unhideWhenUsed="0"/>
+    <w:lsdException w:name="Medium Grid 2 Accent 2" w:semiHidden="0" w:uiPriority="68" w:unhideWhenUsed="0"/>
+    <w:lsdException w:name="Medium Grid 3 Accent 2" w:semiHidden="0" w:uiPriority="69" w:unhideWhenUsed="0"/>
+    <w:lsdException w:name="Dark List Accent 2" w:semiHidden="0" w:uiPriority="70" w:unhideWhenUsed="0"/>
+    <w:lsdException w:name="Colorful Shading Accent 2" w:semiHidden="0" w:uiPriority="71" w:unhideWhenUsed="0"/>
+    <w:lsdException w:name="Colorful List Accent 2" w:semiHidden="0" w:uiPriority="72" w:unhideWhenUsed="0"/>
+    <w:lsdException w:name="Colorful Grid Accent 2" w:semiHidden="0" w:uiPriority="73" w:unhideWhenUsed="0"/>
+    <w:lsdException w:name="Light Shading Accent 3" w:semiHidden="0" w:uiPriority="60" w:unhideWhenUsed="0"/>
+    <w:lsdException w:name="Light List Accent 3" w:semiHidden="0" w:uiPriority="61" w:unhideWhenUsed="0"/>
+    <w:lsdException w:name="Light Grid Accent 3" w:semiHidden="0" w:uiPriority="62" w:unhideWhenUsed="0"/>
+    <w:lsdException w:name="Medium Shading 1 Accent 3" w:semiHidden="0" w:uiPriority="63" w:unhideWhenUsed="0"/>
+    <w:lsdException w:name="Medium Shading 2 Accent 3" w:semiHidden="0" w:uiPriority="64" w:unhideWhenUsed="0"/>
+    <w:lsdException w:name="Medium List 1 Accent 3" w:semiHidden="0" w:uiPriority="65" w:unhideWhenUsed="0"/>
+    <w:lsdException w:name="Medium List 2 Accent 3" w:semiHidden="0" w:uiPriority="66" w:unhideWhenUsed="0"/>
+    <w:lsdException w:name="Medium Grid 1 Accent 3" w:semiHidden="0" w:uiPriority="67" w:unhideWhenUsed="0"/>
+    <w:lsdException w:name="Medium Grid 2 Accent 3" w:semiHidden="0" w:uiPriority="68" w:unhideWhenUsed="0"/>
+    <w:lsdException w:name="Medium Grid 3 Accent 3" w:semiHidden="0" w:uiPriority="69" w:unhideWhenUsed="0"/>
+    <w:lsdException w:name="Dark List Accent 3" w:semiHidden="0" w:uiPriority="70" w:unhideWhenUsed="0"/>
+    <w:lsdException w:name="Colorful Shading Accent 3" w:semiHidden="0" w:uiPriority="71" w:unhideWhenUsed="0"/>
+    <w:lsdException w:name="Colorful List Accent 3" w:semiHidden="0" w:uiPriority="72" w:unhideWhenUsed="0"/>
+    <w:lsdException w:name="Colorful Grid Accent 3" w:semiHidden="0" w:uiPriority="73" w:unhideWhenUsed="0"/>
+    <w:lsdException w:name="Light Shading Accent 4" w:semiHidden="0" w:uiPriority="60" w:unhideWhenUsed="0"/>
+    <w:lsdException w:name="Light List Accent 4" w:semiHidden="0" w:uiPriority="61" w:unhideWhenUsed="0"/>
+    <w:lsdException w:name="Light Grid Accent 4" w:semiHidden="0" w:uiPriority="62" w:unhideWhenUsed="0"/>
+    <w:lsdException w:name="Medium Shading 1 Accent 4" w:semiHidden="0" w:uiPriority="63" w:unhideWhenUsed="0"/>
+    <w:lsdException w:name="Medium Shading 2 Accent 4" w:semiHidden="0" w:uiPriority="64" w:unhideWhenUsed="0"/>
+    <w:lsdException w:name="Medium List 1 Accent 4" w:semiHidden="0" w:uiPriority="65" w:unhideWhenUsed="0"/>
+    <w:lsdException w:name="Medium List 2 Accent 4" w:semiHidden="0" w:uiPriority="66" w:unhideWhenUsed="0"/>
+    <w:lsdException w:name="Medium Grid 1 Accent 4" w:semiHidden="0" w:uiPriority="67" w:unhideWhenUsed="0"/>
+    <w:lsdException w:name="Medium Grid 2 Accent 4" w:semiHidden="0" w:uiPriority="68" w:unhideWhenUsed="0"/>
+    <w:lsdException w:name="Medium Grid 3 Accent 4" w:semiHidden="0" w:uiPriority="69" w:unhideWhenUsed="0"/>
+    <w:lsdException w:name="Dark List Accent 4" w:semiHidden="0" w:uiPriority="70" w:unhideWhenUsed="0"/>
+    <w:lsdException w:name="Colorful Shading Accent 4" w:semiHidden="0" w:uiPriority="71" w:unhideWhenUsed="0"/>
+    <w:lsdException w:name="Colorful List Accent 4" w:semiHidden="0" w:uiPriority="72" w:unhideWhenUsed="0"/>
+    <w:lsdException w:name="Colorful Grid Accent 4" w:semiHidden="0" w:uiPriority="73" w:unhideWhenUsed="0"/>
+    <w:lsdException w:name="Light Shading Accent 5" w:semiHidden="0" w:uiPriority="60" w:unhideWhenUsed="0"/>
+    <w:lsdException w:name="Light List Accent 5" w:semiHidden="0" w:uiPriority="61" w:unhideWhenUsed="0"/>
+    <w:lsdException w:name="Light Grid Accent 5" w:semiHidden="0" w:uiPriority="62" w:unhideWhenUsed="0"/>
+    <w:lsdException w:name="Medium Shading 1 Accent 5" w:semiHidden="0" w:uiPriority="63" w:unhideWhenUsed="0"/>
+    <w:lsdException w:name="Medium Shading 2 Accent 5" w:semiHidden="0" w:uiPriority="64" w:unhideWhenUsed="0"/>
+    <w:lsdException w:name="Medium List 1 Accent 5" w:semiHidden="0" w:uiPriority="65" w:unhideWhenUsed="0"/>
+    <w:lsdException w:name="Medium List 2 Accent 5" w:semiHidden="0" w:uiPriority="66" w:unhideWhenUsed="0"/>
+    <w:lsdException w:name="Medium Grid 1 Accent 5" w:semiHidden="0" w:uiPriority="67" w:unhideWhenUsed="0"/>
+    <w:lsdException w:name="Medium Grid 2 Accent 5" w:semiHidden="0" w:uiPriority="68" w:unhideWhenUsed="0"/>
+    <w:lsdException w:name="Medium Grid 3 Accent 5" w:semiHidden="0" w:uiPriority="69" w:unhideWhenUsed="0"/>
+    <w:lsdException w:name="Dark List Accent 5" w:semiHidden="0" w:uiPriority="70" w:unhideWhenUsed="0"/>
+    <w:lsdException w:name="Colorful Shading Accent 5" w:semiHidden="0" w:uiPriority="71" w:unhideWhenUsed="0"/>
+    <w:lsdException w:name="Colorful List Accent 5" w:semiHidden="0" w:uiPriority="72" w:unhideWhenUsed="0"/>
+    <w:lsdException w:name="Colorful Grid Accent 5" w:semiHidden="0" w:uiPriority="73" w:unhideWhenUsed="0"/>
+    <w:lsdException w:name="Light Shading Accent 6" w:semiHidden="0" w:uiPriority="60" w:unhideWhenUsed="0"/>
+    <w:lsdException w:name="Light List Accent 6" w:semiHidden="0" w:uiPriority="61" w:unhideWhenUsed="0"/>
+    <w:lsdException w:name="Light Grid Accent 6" w:semiHidden="0" w:uiPriority="62" w:unhideWhenUsed="0"/>
+    <w:lsdException w:name="Medium Shading 1 Accent 6" w:semiHidden="0" w:uiPriority="63" w:unhideWhenUsed="0"/>
+    <w:lsdException w:name="Medium Shading 2 Accent 6" w:semiHidden="0" w:uiPriority="64" w:unhideWhenUsed="0"/>
+    <w:lsdException w:name="Medium List 1 Accent 6" w:semiHidden="0" w:uiPriority="65" w:unhideWhenUsed="0"/>
+    <w:lsdException w:name="Medium List 2 Accent 6" w:semiHidden="0" w:uiPriority="66" w:unhideWhenUsed="0"/>
+    <w:lsdException w:name="Medium Grid 1 Accent 6" w:semiHidden="0" w:uiPriority="67" w:unhideWhenUsed="0"/>
+    <w:lsdException w:name="Medium Grid 2 Accent 6" w:semiHidden="0" w:uiPriority="68" w:unhideWhenUsed="0"/>
+    <w:lsdException w:name="Medium Grid 3 Accent 6" w:semiHidden="0" w:uiPriority="69" w:unhideWhenUsed="0"/>
+    <w:lsdException w:name="Dark List Accent 6" w:semiHidden="0" w:uiPriority="70" w:unhideWhenUsed="0"/>
+    <w:lsdException w:name="Colorful Shading Accent 6" w:semiHidden="0" w:uiPriority="71" w:unhideWhenUsed="0"/>
+    <w:lsdException w:name="Colorful List Accent 6" w:semiHidden="0" w:uiPriority="72" w:unhideWhenUsed="0"/>
+    <w:lsdException w:name="Colorful Grid Accent 6" w:semiHidden="0" w:uiPriority="73" w:unhideWhenUsed="0"/>
+    <w:lsdException w:name="Subtle Emphasis" w:semiHidden="0" w:uiPriority="19" w:unhideWhenUsed="0" w:qFormat="1"/>
+    <w:lsdException w:name="Intense Emphasis" w:semiHidden="0" w:uiPriority="21" w:unhideWhenUsed="0" w:qFormat="1"/>
+    <w:lsdException w:name="Subtle Reference" w:semiHidden="0" w:uiPriority="31" w:unhideWhenUsed="0" w:qFormat="1"/>
+    <w:lsdException w:name="Intense Reference" w:semiHidden="0" w:uiPriority="32" w:unhideWhenUsed="0" w:qFormat="1"/>
+    <w:lsdException w:name="Book Title" w:semiHidden="0" w:uiPriority="33" w:unhideWhenUsed="0" w:qFormat="1"/>
+    <w:lsdException w:name="Bibliography" w:uiPriority="37"/>
+    <w:lsdException w:name="TOC Heading" w:uiPriority="39" w:qFormat="1"/>
   </w:latentStyles>
   <w:style w:type="paragraph" w:default="1" w:styleId="a">
     <w:name w:val="Normal"/>
@@ -11749,7 +11491,7 @@
   <a:extraClrSchemeLst/>
   <a:extLst>
     <a:ext uri="{05A4C25C-085E-4340-85A3-A5531E510DB2}">
-      <thm15:themeFamily xmlns:thm15="http://schemas.microsoft.com/office/thememl/2012/main" name="Office Theme" id="{62F939B6-93AF-4DB8-9C6B-D6C7DFDC589F}" vid="{4A3C46E8-61CC-4603-A589-7422A47A8E4A}"/>
+      <thm15:themeFamily xmlns:thm15="http://schemas.microsoft.com/office/thememl/2012/main" xmlns="" name="Office Theme" id="{62F939B6-93AF-4DB8-9C6B-D6C7DFDC589F}" vid="{4A3C46E8-61CC-4603-A589-7422A47A8E4A}"/>
     </a:ext>
   </a:extLst>
 </a:theme>
@@ -11760,7 +11502,7 @@
 </file>
 
 <file path=customXml/itemProps1.xml><?xml version="1.0" encoding="utf-8"?>
-<ds:datastoreItem xmlns:ds="http://schemas.openxmlformats.org/officeDocument/2006/customXml" ds:itemID="{BC44DCFD-40EC-4F3B-A042-3ED6D3ED61F1}">
+<ds:datastoreItem xmlns:ds="http://schemas.openxmlformats.org/officeDocument/2006/customXml" ds:itemID="{D34D9115-470D-465F-89CD-D95FDE93D814}">
   <ds:schemaRefs>
     <ds:schemaRef ds:uri="http://schemas.openxmlformats.org/officeDocument/2006/bibliography"/>
   </ds:schemaRefs>

</xml_diff>

<commit_message>
fix bug with change screen orientation
</commit_message>
<xml_diff>
--- a/ТЗ каталог авто.docx
+++ b/ТЗ каталог авто.docx
@@ -1,6 +1,6 @@
 
 <file path=word/document.xml><?xml version="1.0" encoding="utf-8"?>
-<w:document xmlns:wpc="http://schemas.microsoft.com/office/word/2010/wordprocessingCanvas" xmlns:mc="http://schemas.openxmlformats.org/markup-compatibility/2006" xmlns:o="urn:schemas-microsoft-com:office:office" xmlns:r="http://schemas.openxmlformats.org/officeDocument/2006/relationships" xmlns:m="http://schemas.openxmlformats.org/officeDocument/2006/math" xmlns:v="urn:schemas-microsoft-com:vml" xmlns:wp14="http://schemas.microsoft.com/office/word/2010/wordprocessingDrawing" xmlns:wp="http://schemas.openxmlformats.org/drawingml/2006/wordprocessingDrawing" xmlns:w10="urn:schemas-microsoft-com:office:word" xmlns:w="http://schemas.openxmlformats.org/wordprocessingml/2006/main" xmlns:w14="http://schemas.microsoft.com/office/word/2010/wordml" xmlns:wpg="http://schemas.microsoft.com/office/word/2010/wordprocessingGroup" xmlns:wpi="http://schemas.microsoft.com/office/word/2010/wordprocessingInk" xmlns:wne="http://schemas.microsoft.com/office/word/2006/wordml" xmlns:wps="http://schemas.microsoft.com/office/word/2010/wordprocessingShape" mc:Ignorable="w14 wp14">
+<w:document xmlns:wpc="http://schemas.microsoft.com/office/word/2010/wordprocessingCanvas" xmlns:mc="http://schemas.openxmlformats.org/markup-compatibility/2006" xmlns:o="urn:schemas-microsoft-com:office:office" xmlns:r="http://schemas.openxmlformats.org/officeDocument/2006/relationships" xmlns:m="http://schemas.openxmlformats.org/officeDocument/2006/math" xmlns:v="urn:schemas-microsoft-com:vml" xmlns:wp14="http://schemas.microsoft.com/office/word/2010/wordprocessingDrawing" xmlns:wp="http://schemas.openxmlformats.org/drawingml/2006/wordprocessingDrawing" xmlns:w10="urn:schemas-microsoft-com:office:word" xmlns:w="http://schemas.openxmlformats.org/wordprocessingml/2006/main" xmlns:w14="http://schemas.microsoft.com/office/word/2010/wordml" xmlns:w15="http://schemas.microsoft.com/office/word/2012/wordml" xmlns:wpg="http://schemas.microsoft.com/office/word/2010/wordprocessingGroup" xmlns:wpi="http://schemas.microsoft.com/office/word/2010/wordprocessingInk" xmlns:wne="http://schemas.microsoft.com/office/word/2006/wordml" xmlns:wps="http://schemas.microsoft.com/office/word/2010/wordprocessingShape" mc:Ignorable="w14 w15 wp14">
   <w:body>
     <w:p>
       <w:r>
@@ -74,7 +74,7 @@
               </wp:anchor>
             </w:drawing>
           </mc:Choice>
-          <mc:Fallback xmlns:w15="http://schemas.microsoft.com/office/word/2012/wordml">
+          <mc:Fallback>
             <w:pict>
               <v:shapetype w14:anchorId="3F617D2A" id="_x0000_t202" coordsize="21600,21600" o:spt="202" path="m,l,21600r21600,l21600,xe">
                 <v:stroke joinstyle="miter"/>
@@ -178,7 +178,7 @@
               </wp:anchor>
             </w:drawing>
           </mc:Choice>
-          <mc:Fallback xmlns:w15="http://schemas.microsoft.com/office/word/2012/wordml">
+          <mc:Fallback>
             <w:pict>
               <v:shape w14:anchorId="7744B2A2" id="Надпись 103" o:spid="_x0000_s1027" type="#_x0000_t202" style="position:absolute;margin-left:203.7pt;margin-top:10.05pt;width:85.5pt;height:18.3pt;z-index:251655680;visibility:visible;mso-wrap-style:square;mso-wrap-distance-left:9pt;mso-wrap-distance-top:0;mso-wrap-distance-right:9pt;mso-wrap-distance-bottom:0;mso-position-horizontal:absolute;mso-position-horizontal-relative:text;mso-position-vertical:absolute;mso-position-vertical-relative:text;v-text-anchor:top" o:gfxdata="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" filled="f" stroked="f" strokeweight=".5pt">
                 <v:textbox>
@@ -265,9 +265,9 @@
               </wp:anchor>
             </w:drawing>
           </mc:Choice>
-          <mc:Fallback xmlns:w15="http://schemas.microsoft.com/office/word/2012/wordml">
+          <mc:Fallback>
             <w:pict>
-              <v:rect w14:anchorId="19BB0B8D" id="Прямоугольник 100" o:spid="_x0000_s1026" style="position:absolute;margin-left:183.65pt;margin-top:8.95pt;width:92.25pt;height:21.35pt;z-index:251652608;visibility:visible;mso-wrap-style:square;mso-wrap-distance-left:9pt;mso-wrap-distance-top:0;mso-wrap-distance-right:9pt;mso-wrap-distance-bottom:0;mso-position-horizontal:absolute;mso-position-horizontal-relative:margin;mso-position-vertical:absolute;mso-position-vertical-relative:text;v-text-anchor:middle" o:gfxdata="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" fillcolor="#e7e6e6 [3214]" strokecolor="black [3213]" strokeweight="1pt">
+              <v:rect w14:anchorId="4A2F5E2E" id="Прямоугольник 100" o:spid="_x0000_s1026" style="position:absolute;margin-left:183.65pt;margin-top:8.95pt;width:92.25pt;height:21.35pt;z-index:251652608;visibility:visible;mso-wrap-style:square;mso-wrap-distance-left:9pt;mso-wrap-distance-top:0;mso-wrap-distance-right:9pt;mso-wrap-distance-bottom:0;mso-position-horizontal:absolute;mso-position-horizontal-relative:margin;mso-position-vertical:absolute;mso-position-vertical-relative:text;v-text-anchor:middle" o:gfxdata="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" fillcolor="#e7e6e6 [3214]" strokecolor="black [3213]" strokeweight="1pt">
                 <w10:wrap anchorx="margin"/>
               </v:rect>
             </w:pict>
@@ -347,9 +347,9 @@
               </wp:anchor>
             </w:drawing>
           </mc:Choice>
-          <mc:Fallback xmlns:w15="http://schemas.microsoft.com/office/word/2012/wordml">
+          <mc:Fallback>
             <w:pict>
-              <v:rect w14:anchorId="1D5C3E36" id="Прямоугольник 99" o:spid="_x0000_s1026" style="position:absolute;margin-left:183.45pt;margin-top:6.3pt;width:92.25pt;height:74.25pt;z-index:251651584;visibility:visible;mso-wrap-style:square;mso-height-percent:0;mso-wrap-distance-left:9pt;mso-wrap-distance-top:0;mso-wrap-distance-right:9pt;mso-wrap-distance-bottom:0;mso-position-horizontal:absolute;mso-position-horizontal-relative:text;mso-position-vertical:absolute;mso-position-vertical-relative:text;mso-height-percent:0;mso-height-relative:margin;v-text-anchor:middle" o:gfxdata="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" fillcolor="#e7e6e6 [3214]" strokecolor="black [3213]" strokeweight="1pt"/>
+              <v:rect w14:anchorId="0346D148" id="Прямоугольник 99" o:spid="_x0000_s1026" style="position:absolute;margin-left:183.45pt;margin-top:6.3pt;width:92.25pt;height:74.25pt;z-index:251651584;visibility:visible;mso-wrap-style:square;mso-height-percent:0;mso-wrap-distance-left:9pt;mso-wrap-distance-top:0;mso-wrap-distance-right:9pt;mso-wrap-distance-bottom:0;mso-position-horizontal:absolute;mso-position-horizontal-relative:text;mso-position-vertical:absolute;mso-position-vertical-relative:text;mso-height-percent:0;mso-height-relative:margin;v-text-anchor:middle" o:gfxdata="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" fillcolor="#e7e6e6 [3214]" strokecolor="black [3213]" strokeweight="1pt"/>
             </w:pict>
           </mc:Fallback>
         </mc:AlternateContent>
@@ -430,7 +430,7 @@
               </wp:anchor>
             </w:drawing>
           </mc:Choice>
-          <mc:Fallback xmlns:w15="http://schemas.microsoft.com/office/word/2012/wordml">
+          <mc:Fallback>
             <w:pict>
               <v:shape w14:anchorId="352F95C1" id="Надпись 104" o:spid="_x0000_s1028" type="#_x0000_t202" style="position:absolute;margin-left:207.45pt;margin-top:12.55pt;width:85.5pt;height:18.3pt;z-index:251656704;visibility:visible;mso-wrap-style:square;mso-wrap-distance-left:9pt;mso-wrap-distance-top:0;mso-wrap-distance-right:9pt;mso-wrap-distance-bottom:0;mso-position-horizontal:absolute;mso-position-horizontal-relative:text;mso-position-vertical:absolute;mso-position-vertical-relative:text;v-text-anchor:top" o:gfxdata="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" filled="f" stroked="f" strokeweight=".5pt">
                 <v:textbox>
@@ -517,9 +517,9 @@
               </wp:anchor>
             </w:drawing>
           </mc:Choice>
-          <mc:Fallback xmlns:w15="http://schemas.microsoft.com/office/word/2012/wordml">
+          <mc:Fallback>
             <w:pict>
-              <v:rect w14:anchorId="74ED60E0" id="Прямоугольник 101" o:spid="_x0000_s1026" style="position:absolute;margin-left:183.65pt;margin-top:11.1pt;width:92.25pt;height:21.35pt;z-index:251653632;visibility:visible;mso-wrap-style:square;mso-wrap-distance-left:9pt;mso-wrap-distance-top:0;mso-wrap-distance-right:9pt;mso-wrap-distance-bottom:0;mso-position-horizontal:absolute;mso-position-horizontal-relative:margin;mso-position-vertical:absolute;mso-position-vertical-relative:text;v-text-anchor:middle" o:gfxdata="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" fillcolor="#e7e6e6 [3214]" strokecolor="black [3213]" strokeweight="1pt">
+              <v:rect w14:anchorId="6A1EA3A2" id="Прямоугольник 101" o:spid="_x0000_s1026" style="position:absolute;margin-left:183.65pt;margin-top:11.1pt;width:92.25pt;height:21.35pt;z-index:251653632;visibility:visible;mso-wrap-style:square;mso-wrap-distance-left:9pt;mso-wrap-distance-top:0;mso-wrap-distance-right:9pt;mso-wrap-distance-bottom:0;mso-position-horizontal:absolute;mso-position-horizontal-relative:margin;mso-position-vertical:absolute;mso-position-vertical-relative:text;v-text-anchor:middle" o:gfxdata="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" fillcolor="#e7e6e6 [3214]" strokecolor="black [3213]" strokeweight="1pt">
                 <w10:wrap anchorx="margin"/>
               </v:rect>
             </w:pict>
@@ -605,7 +605,7 @@
               </wp:anchor>
             </w:drawing>
           </mc:Choice>
-          <mc:Fallback xmlns:w15="http://schemas.microsoft.com/office/word/2012/wordml">
+          <mc:Fallback>
             <w:pict>
               <v:shape w14:anchorId="108F06DE" id="Надпись 105" o:spid="_x0000_s1029" type="#_x0000_t202" style="position:absolute;margin-left:207pt;margin-top:14.75pt;width:53.25pt;height:18.3pt;z-index:251657728;visibility:visible;mso-wrap-style:square;mso-width-percent:0;mso-wrap-distance-left:9pt;mso-wrap-distance-top:0;mso-wrap-distance-right:9pt;mso-wrap-distance-bottom:0;mso-position-horizontal:absolute;mso-position-horizontal-relative:text;mso-position-vertical:absolute;mso-position-vertical-relative:text;mso-width-percent:0;mso-width-relative:margin;v-text-anchor:top" o:gfxdata="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" filled="f" stroked="f" strokeweight=".5pt">
                 <v:textbox>
@@ -692,9 +692,9 @@
               </wp:anchor>
             </w:drawing>
           </mc:Choice>
-          <mc:Fallback xmlns:w15="http://schemas.microsoft.com/office/word/2012/wordml">
+          <mc:Fallback>
             <w:pict>
-              <v:rect w14:anchorId="6E78D98F" id="Прямоугольник 102" o:spid="_x0000_s1026" style="position:absolute;margin-left:183.45pt;margin-top:12.3pt;width:92.25pt;height:21.3pt;z-index:251654656;visibility:visible;mso-wrap-style:square;mso-wrap-distance-left:9pt;mso-wrap-distance-top:0;mso-wrap-distance-right:9pt;mso-wrap-distance-bottom:0;mso-position-horizontal:absolute;mso-position-horizontal-relative:text;mso-position-vertical:absolute;mso-position-vertical-relative:text;v-text-anchor:middle" o:gfxdata="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" fillcolor="#e7e6e6 [3214]" strokecolor="black [3213]" strokeweight="1pt"/>
+              <v:rect w14:anchorId="11C318C6" id="Прямоугольник 102" o:spid="_x0000_s1026" style="position:absolute;margin-left:183.45pt;margin-top:12.3pt;width:92.25pt;height:21.3pt;z-index:251654656;visibility:visible;mso-wrap-style:square;mso-wrap-distance-left:9pt;mso-wrap-distance-top:0;mso-wrap-distance-right:9pt;mso-wrap-distance-bottom:0;mso-position-horizontal:absolute;mso-position-horizontal-relative:text;mso-position-vertical:absolute;mso-position-vertical-relative:text;v-text-anchor:middle" o:gfxdata="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" fillcolor="#e7e6e6 [3214]" strokecolor="black [3213]" strokeweight="1pt"/>
             </w:pict>
           </mc:Fallback>
         </mc:AlternateContent>
@@ -762,9 +762,9 @@
               </wp:anchor>
             </w:drawing>
           </mc:Choice>
-          <mc:Fallback xmlns:w15="http://schemas.microsoft.com/office/word/2012/wordml">
+          <mc:Fallback>
             <w:pict>
-              <v:line w14:anchorId="16029466" id="Прямая соединительная линия 107" o:spid="_x0000_s1026" style="position:absolute;flip:x y;z-index:251659776;visibility:visible;mso-wrap-style:square;mso-width-percent:0;mso-height-percent:0;mso-wrap-distance-left:9pt;mso-wrap-distance-top:0;mso-wrap-distance-right:9pt;mso-wrap-distance-bottom:0;mso-position-horizontal:absolute;mso-position-horizontal-relative:text;mso-position-vertical:absolute;mso-position-vertical-relative:text;mso-width-percent:0;mso-height-percent:0;mso-width-relative:margin;mso-height-relative:margin" from="237.45pt,13.85pt" to="364.95pt,64.1pt" o:gfxdata="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" strokecolor="black [3200]" strokeweight=".5pt">
+              <v:line w14:anchorId="2697AC37" id="Прямая соединительная линия 107" o:spid="_x0000_s1026" style="position:absolute;flip:x y;z-index:251659776;visibility:visible;mso-wrap-style:square;mso-width-percent:0;mso-height-percent:0;mso-wrap-distance-left:9pt;mso-wrap-distance-top:0;mso-wrap-distance-right:9pt;mso-wrap-distance-bottom:0;mso-position-horizontal:absolute;mso-position-horizontal-relative:text;mso-position-vertical:absolute;mso-position-vertical-relative:text;mso-width-percent:0;mso-height-percent:0;mso-width-relative:margin;mso-height-relative:margin" from="237.45pt,13.85pt" to="364.95pt,64.1pt" o:gfxdata="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" strokecolor="black [3200]" strokeweight=".5pt">
                 <v:stroke joinstyle="miter"/>
               </v:line>
             </w:pict>
@@ -826,9 +826,9 @@
               </wp:anchor>
             </w:drawing>
           </mc:Choice>
-          <mc:Fallback xmlns:w15="http://schemas.microsoft.com/office/word/2012/wordml">
+          <mc:Fallback>
             <w:pict>
-              <v:line w14:anchorId="3D4CA27E" id="Прямая соединительная линия 106" o:spid="_x0000_s1026" style="position:absolute;flip:y;z-index:251658752;visibility:visible;mso-wrap-style:square;mso-wrap-distance-left:9pt;mso-wrap-distance-top:0;mso-wrap-distance-right:9pt;mso-wrap-distance-bottom:0;mso-position-horizontal:absolute;mso-position-horizontal-relative:text;mso-position-vertical:absolute;mso-position-vertical-relative:text" from="110.7pt,13.85pt" to="223.95pt,64.1pt" o:gfxdata="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" strokecolor="black [3200]" strokeweight=".5pt">
+              <v:line w14:anchorId="0D8C49E3" id="Прямая соединительная линия 106" o:spid="_x0000_s1026" style="position:absolute;flip:y;z-index:251658752;visibility:visible;mso-wrap-style:square;mso-wrap-distance-left:9pt;mso-wrap-distance-top:0;mso-wrap-distance-right:9pt;mso-wrap-distance-bottom:0;mso-position-horizontal:absolute;mso-position-horizontal-relative:text;mso-position-vertical:absolute;mso-position-vertical-relative:text" from="110.7pt,13.85pt" to="223.95pt,64.1pt" o:gfxdata="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" strokecolor="black [3200]" strokeweight=".5pt">
                 <v:stroke joinstyle="miter"/>
               </v:line>
             </w:pict>
@@ -908,7 +908,7 @@
               </wp:anchor>
             </w:drawing>
           </mc:Choice>
-          <mc:Fallback xmlns:w15="http://schemas.microsoft.com/office/word/2012/wordml">
+          <mc:Fallback>
             <w:pict>
               <v:shape w14:anchorId="7CA02BC2" id="Надпись 43" o:spid="_x0000_s1030" type="#_x0000_t202" style="position:absolute;margin-left:318pt;margin-top:.05pt;width:150pt;height:19.5pt;z-index:251684352;visibility:visible;mso-wrap-style:square;mso-width-percent:0;mso-wrap-distance-left:9pt;mso-wrap-distance-top:0;mso-wrap-distance-right:9pt;mso-wrap-distance-bottom:0;mso-position-horizontal:absolute;mso-position-horizontal-relative:margin;mso-position-vertical:absolute;mso-position-vertical-relative:text;mso-width-percent:0;mso-width-relative:margin;v-text-anchor:top" o:gfxdata="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" filled="f" stroked="f" strokeweight=".5pt">
                 <v:textbox>
@@ -1024,7 +1024,7 @@
               </wp:anchor>
             </w:drawing>
           </mc:Choice>
-          <mc:Fallback xmlns:w15="http://schemas.microsoft.com/office/word/2012/wordml">
+          <mc:Fallback>
             <w:pict>
               <v:shape w14:anchorId="67965504" id="Надпись 159" o:spid="_x0000_s1031" type="#_x0000_t202" style="position:absolute;margin-left:54pt;margin-top:.05pt;width:105pt;height:19.5pt;z-index:251664896;visibility:visible;mso-wrap-style:square;mso-width-percent:0;mso-wrap-distance-left:9pt;mso-wrap-distance-top:0;mso-wrap-distance-right:9pt;mso-wrap-distance-bottom:0;mso-position-horizontal:absolute;mso-position-horizontal-relative:margin;mso-position-vertical:absolute;mso-position-vertical-relative:text;mso-width-percent:0;mso-width-relative:margin;v-text-anchor:top" o:gfxdata="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" filled="f" stroked="f" strokeweight=".5pt">
                 <v:textbox>
@@ -1173,9 +1173,9 @@
               </wp:anchor>
             </w:drawing>
           </mc:Choice>
-          <mc:Fallback xmlns:w15="http://schemas.microsoft.com/office/word/2012/wordml">
+          <mc:Fallback>
             <w:pict>
-              <v:shape w14:anchorId="4CA4816D" id="Полилиния 1" o:spid="_x0000_s1026" style="position:absolute;margin-left:-29.55pt;margin-top:9.35pt;width:47.25pt;height:392.95pt;z-index:251663872;visibility:visible;mso-wrap-style:square;mso-height-percent:0;mso-wrap-distance-left:9pt;mso-wrap-distance-top:0;mso-wrap-distance-right:9pt;mso-wrap-distance-bottom:0;mso-position-horizontal:absolute;mso-position-horizontal-relative:text;mso-position-vertical:absolute;mso-position-vertical-relative:text;mso-height-percent:0;mso-height-relative:margin;v-text-anchor:middle" coordsize="600314,4924232" o:gfxdata="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" path="m600314,418907c305039,52988,9764,-312930,239,437957v-9525,750887,266700,2618581,542925,4486275e" filled="f" strokecolor="#1f4d78 [1604]" strokeweight="1pt">
+              <v:shape w14:anchorId="405A7DC6" id="Полилиния 1" o:spid="_x0000_s1026" style="position:absolute;margin-left:-29.55pt;margin-top:9.35pt;width:47.25pt;height:392.95pt;z-index:251663872;visibility:visible;mso-wrap-style:square;mso-height-percent:0;mso-wrap-distance-left:9pt;mso-wrap-distance-top:0;mso-wrap-distance-right:9pt;mso-wrap-distance-bottom:0;mso-position-horizontal:absolute;mso-position-horizontal-relative:text;mso-position-vertical:absolute;mso-position-vertical-relative:text;mso-height-percent:0;mso-height-relative:margin;v-text-anchor:middle" coordsize="600314,4924232" o:gfxdata="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" path="m600314,418907c305039,52988,9764,-312930,239,437957v-9525,750887,266700,2618581,542925,4486275e" filled="f" strokecolor="#1f4d78 [1604]" strokeweight="1pt">
                 <v:stroke joinstyle="miter"/>
                 <v:path arrowok="t" o:connecttype="custom" o:connectlocs="600075,424541;239,443848;542948,4990465" o:connectangles="0,0,0"/>
               </v:shape>
@@ -1589,7 +1589,7 @@
               </wp:anchor>
             </w:drawing>
           </mc:Choice>
-          <mc:Fallback xmlns:w15="http://schemas.microsoft.com/office/word/2012/wordml">
+          <mc:Fallback>
             <w:pict>
               <v:group w14:anchorId="02417ECD" id="Группа 57" o:spid="_x0000_s1032" style="position:absolute;margin-left:259.95pt;margin-top:4.85pt;width:197.25pt;height:4in;z-index:251634176" coordsize="25050,36004" o:gfxdata="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">
                 <v:rect id="Прямоугольник 58" o:spid="_x0000_s1033" style="position:absolute;width:25050;height:36004;visibility:visible;mso-wrap-style:square;v-text-anchor:middle" o:gfxdata="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" fillcolor="white [3212]" strokecolor="black [3213]" strokeweight="1pt"/>
@@ -1762,7 +1762,7 @@
               </wp:anchor>
             </w:drawing>
           </mc:Choice>
-          <mc:Fallback xmlns:w15="http://schemas.microsoft.com/office/word/2012/wordml">
+          <mc:Fallback>
             <w:pict>
               <v:shape w14:anchorId="0F0E54A7" id="Надпись 93" o:spid="_x0000_s1040" type="#_x0000_t202" style="position:absolute;margin-left:208.2pt;margin-top:2.85pt;width:49.5pt;height:19.5pt;z-index:251646464;visibility:visible;mso-wrap-style:square;mso-wrap-distance-left:9pt;mso-wrap-distance-top:0;mso-wrap-distance-right:9pt;mso-wrap-distance-bottom:0;mso-position-horizontal:absolute;mso-position-horizontal-relative:text;mso-position-vertical:absolute;mso-position-vertical-relative:text;v-text-anchor:top" o:gfxdata="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" filled="f" stroked="f" strokeweight=".5pt">
                 <v:textbox>
@@ -1849,9 +1849,9 @@
               </wp:anchor>
             </w:drawing>
           </mc:Choice>
-          <mc:Fallback xmlns:w15="http://schemas.microsoft.com/office/word/2012/wordml">
+          <mc:Fallback>
             <w:pict>
-              <v:shapetype w14:anchorId="37F4F8B8" id="_x0000_t69" coordsize="21600,21600" o:spt="69" adj="4320,5400" path="m,10800l@0,21600@0@3@2@3@2,21600,21600,10800@2,0@2@1@0@1@0,xe">
+              <v:shapetype w14:anchorId="3A0E0DCD" id="_x0000_t69" coordsize="21600,21600" o:spt="69" adj="4320,5400" path="m,10800l@0,21600@0@3@2@3@2,21600,21600,10800@2,0@2@1@0@1@0,xe">
                 <v:stroke joinstyle="miter"/>
                 <v:formulas>
                   <v:f eqn="val #0"/>
@@ -2234,9 +2234,9 @@
               </wp:anchor>
             </w:drawing>
           </mc:Choice>
-          <mc:Fallback xmlns:w15="http://schemas.microsoft.com/office/word/2012/wordml">
+          <mc:Fallback>
             <w:pict>
-              <v:group w14:anchorId="22523CDA" id="Группа 39" o:spid="_x0000_s1026" style="position:absolute;margin-left:433.85pt;margin-top:15.35pt;width:15.75pt;height:15.75pt;z-index:251644416;mso-width-relative:margin;mso-height-relative:margin" coordsize="5334,5143" o:gfxdata="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">
+              <v:group w14:anchorId="74589931" id="Группа 39" o:spid="_x0000_s1026" style="position:absolute;margin-left:433.85pt;margin-top:15.35pt;width:15.75pt;height:15.75pt;z-index:251644416;mso-width-relative:margin;mso-height-relative:margin" coordsize="5334,5143" o:gfxdata="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">
                 <v:rect id="Прямоугольник 30" o:spid="_x0000_s1027" style="position:absolute;width:1333;height:1333;visibility:visible;mso-wrap-style:square;v-text-anchor:middle" o:gfxdata="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" fillcolor="black [3200]" strokecolor="black [1600]" strokeweight="1pt"/>
                 <v:rect id="Прямоугольник 31" o:spid="_x0000_s1028" style="position:absolute;left:2000;width:1333;height:1333;visibility:visible;mso-wrap-style:square;v-text-anchor:middle" o:gfxdata="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" fillcolor="black [3200]" strokecolor="black [1600]" strokeweight="1pt"/>
                 <v:rect id="Прямоугольник 32" o:spid="_x0000_s1029" style="position:absolute;left:4000;width:1334;height:1333;visibility:visible;mso-wrap-style:square;v-text-anchor:middle" o:gfxdata="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" fillcolor="black [3200]" strokecolor="black [1600]" strokeweight="1pt"/>
@@ -2313,9 +2313,9 @@
               </wp:anchor>
             </w:drawing>
           </mc:Choice>
-          <mc:Fallback xmlns:w15="http://schemas.microsoft.com/office/word/2012/wordml">
+          <mc:Fallback>
             <w:pict>
-              <v:shape w14:anchorId="06C07BEA" id="Равно 83" o:spid="_x0000_s1026" style="position:absolute;margin-left:265.2pt;margin-top:14.6pt;width:24.75pt;height:15.75pt;z-index:251643392;visibility:visible;mso-wrap-style:square;mso-wrap-distance-left:9pt;mso-wrap-distance-top:0;mso-wrap-distance-right:9pt;mso-wrap-distance-bottom:0;mso-position-horizontal:absolute;mso-position-horizontal-relative:text;mso-position-vertical:absolute;mso-position-vertical-relative:text;v-text-anchor:middle" coordsize="314325,200025" o:gfxdata="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" path="m41664,41205r230997,l272661,88251r-230997,l41664,41205xm41664,111774r230997,l272661,158820r-230997,l41664,111774xe" fillcolor="black [3200]" strokecolor="black [1600]" strokeweight="1pt">
+              <v:shape w14:anchorId="2B601B8F" id="Равно 83" o:spid="_x0000_s1026" style="position:absolute;margin-left:265.2pt;margin-top:14.6pt;width:24.75pt;height:15.75pt;z-index:251643392;visibility:visible;mso-wrap-style:square;mso-wrap-distance-left:9pt;mso-wrap-distance-top:0;mso-wrap-distance-right:9pt;mso-wrap-distance-bottom:0;mso-position-horizontal:absolute;mso-position-horizontal-relative:text;mso-position-vertical:absolute;mso-position-vertical-relative:text;v-text-anchor:middle" coordsize="314325,200025" o:gfxdata="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" path="m41664,41205r230997,l272661,88251r-230997,l41664,41205xm41664,111774r230997,l272661,158820r-230997,l41664,111774xe" fillcolor="black [3200]" strokecolor="black [1600]" strokeweight="1pt">
                 <v:stroke joinstyle="miter"/>
                 <v:path arrowok="t" o:connecttype="custom" o:connectlocs="41664,41205;272661,41205;272661,88251;41664,88251;41664,41205;41664,111774;272661,111774;272661,158820;41664,158820;41664,111774" o:connectangles="0,0,0,0,0,0,0,0,0,0"/>
               </v:shape>
@@ -2763,7 +2763,7 @@
                               </pic:cNvPicPr>
                             </pic:nvPicPr>
                             <pic:blipFill>
-                              <a:blip r:embed="rId6" cstate="print">
+                              <a:blip r:embed="rId5" cstate="print">
                                 <a:extLst>
                                   <a:ext uri="{28A0092B-C50C-407E-A947-70E740481C1C}">
                                     <a14:useLocalDpi xmlns:a14="http://schemas.microsoft.com/office/drawing/2010/main" val="0"/>
@@ -2792,7 +2792,7 @@
                               </pic:cNvPicPr>
                             </pic:nvPicPr>
                             <pic:blipFill>
-                              <a:blip r:embed="rId6" cstate="print">
+                              <a:blip r:embed="rId5" cstate="print">
                                 <a:extLst>
                                   <a:ext uri="{28A0092B-C50C-407E-A947-70E740481C1C}">
                                     <a14:useLocalDpi xmlns:a14="http://schemas.microsoft.com/office/drawing/2010/main" val="0"/>
@@ -2821,7 +2821,7 @@
                               </pic:cNvPicPr>
                             </pic:nvPicPr>
                             <pic:blipFill>
-                              <a:blip r:embed="rId6" cstate="print">
+                              <a:blip r:embed="rId5" cstate="print">
                                 <a:extLst>
                                   <a:ext uri="{28A0092B-C50C-407E-A947-70E740481C1C}">
                                     <a14:useLocalDpi xmlns:a14="http://schemas.microsoft.com/office/drawing/2010/main" val="0"/>
@@ -2850,7 +2850,7 @@
                               </pic:cNvPicPr>
                             </pic:nvPicPr>
                             <pic:blipFill>
-                              <a:blip r:embed="rId6" cstate="print">
+                              <a:blip r:embed="rId5" cstate="print">
                                 <a:extLst>
                                   <a:ext uri="{28A0092B-C50C-407E-A947-70E740481C1C}">
                                     <a14:useLocalDpi xmlns:a14="http://schemas.microsoft.com/office/drawing/2010/main" val="0"/>
@@ -3836,7 +3836,7 @@
               </wp:anchor>
             </w:drawing>
           </mc:Choice>
-          <mc:Fallback xmlns:w15="http://schemas.microsoft.com/office/word/2012/wordml">
+          <mc:Fallback>
             <w:pict>
               <v:group w14:anchorId="582AC65C" id="Группа 53" o:spid="_x0000_s1041" style="position:absolute;margin-left:3.45pt;margin-top:4.85pt;width:198pt;height:4in;z-index:251633152" coordsize="25146,36576" o:gfxdata="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">
                 <v:group id="Группа 29" o:spid="_x0000_s1042" style="position:absolute;width:25146;height:36576" coordsize="25146,36576" o:gfxdata="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">
@@ -3944,19 +3944,19 @@
                       <o:lock v:ext="edit" aspectratio="t"/>
                     </v:shapetype>
                     <v:shape id="Рисунок 9" o:spid="_x0000_s1052" type="#_x0000_t75" style="position:absolute;left:666;top:6953;width:5715;height:5715;visibility:visible;mso-wrap-style:square" o:gfxdata="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">
-                      <v:imagedata r:id="rId7" o:title=""/>
+                      <v:imagedata r:id="rId6" o:title=""/>
                       <v:path arrowok="t"/>
                     </v:shape>
                     <v:shape id="Рисунок 13" o:spid="_x0000_s1053" type="#_x0000_t75" style="position:absolute;left:666;top:13811;width:5715;height:5715;visibility:visible;mso-wrap-style:square" o:gfxdata="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">
-                      <v:imagedata r:id="rId7" o:title=""/>
+                      <v:imagedata r:id="rId6" o:title=""/>
                       <v:path arrowok="t"/>
                     </v:shape>
                     <v:shape id="Рисунок 14" o:spid="_x0000_s1054" type="#_x0000_t75" style="position:absolute;left:666;top:20669;width:5715;height:5715;visibility:visible;mso-wrap-style:square" o:gfxdata="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">
-                      <v:imagedata r:id="rId7" o:title=""/>
+                      <v:imagedata r:id="rId6" o:title=""/>
                       <v:path arrowok="t"/>
                     </v:shape>
                     <v:shape id="Рисунок 15" o:spid="_x0000_s1055" type="#_x0000_t75" style="position:absolute;left:762;top:30194;width:5715;height:5715;visibility:visible;mso-wrap-style:square" o:gfxdata="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">
-                      <v:imagedata r:id="rId7" o:title=""/>
+                      <v:imagedata r:id="rId6" o:title=""/>
                       <v:path arrowok="t"/>
                     </v:shape>
                     <v:shape id="Надпись 16" o:spid="_x0000_s1056" type="#_x0000_t202" style="position:absolute;left:6477;top:6667;width:6286;height:2477;visibility:visible;mso-wrap-style:square;v-text-anchor:top" o:gfxdata="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" filled="f" stroked="f" strokeweight=".5pt">
@@ -4419,9 +4419,9 @@
               </wp:anchor>
             </w:drawing>
           </mc:Choice>
-          <mc:Fallback xmlns:w15="http://schemas.microsoft.com/office/word/2012/wordml">
+          <mc:Fallback>
             <w:pict>
-              <v:shapetype w14:anchorId="6304BA4C" id="_x0000_t186" coordsize="21600,21600" o:spt="186" adj="1800" path="m@9,nfqx@0@0l@0@7qy0@4@0@8l@0@6qy@9,21600em@10,nfqx@5@0l@5@7qy21600@4@5@8l@5@6qy@10,21600em@9,nsqx@0@0l@0@7qy0@4@0@8l@0@6qy@9,21600l@10,21600qx@5@6l@5@8qy21600@4@5@7l@5@0qy@10,xe" filled="f">
+              <v:shapetype w14:anchorId="5CE2FF02" id="_x0000_t186" coordsize="21600,21600" o:spt="186" adj="1800" path="m@9,nfqx@0@0l@0@7qy0@4@0@8l@0@6qy@9,21600em@10,nfqx@5@0l@5@7qy21600@4@5@8l@5@6qy@10,21600em@9,nsqx@0@0l@0@7qy0@4@0@8l@0@6qy@9,21600l@10,21600qx@5@6l@5@8qy21600@4@5@7l@5@0qy@10,xe" filled="f">
                 <v:formulas>
                   <v:f eqn="val #0"/>
                   <v:f eqn="val width"/>
@@ -4523,7 +4523,7 @@
               </wp:anchor>
             </w:drawing>
           </mc:Choice>
-          <mc:Fallback xmlns:w15="http://schemas.microsoft.com/office/word/2012/wordml">
+          <mc:Fallback>
             <w:pict>
               <v:shape w14:anchorId="646BA2B8" id="Надпись 69" o:spid="_x0000_s1078" type="#_x0000_t202" style="position:absolute;margin-left:277.2pt;margin-top:8.6pt;width:49.5pt;height:19.5pt;z-index:251638272;visibility:visible;mso-wrap-style:square;mso-wrap-distance-left:9pt;mso-wrap-distance-top:0;mso-wrap-distance-right:9pt;mso-wrap-distance-bottom:0;mso-position-horizontal:absolute;mso-position-horizontal-relative:text;mso-position-vertical:absolute;mso-position-vertical-relative:text;v-text-anchor:top" o:gfxdata="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" filled="f" stroked="f" strokeweight=".5pt">
                 <v:textbox>
@@ -4620,7 +4620,7 @@
               </wp:anchor>
             </w:drawing>
           </mc:Choice>
-          <mc:Fallback xmlns:w15="http://schemas.microsoft.com/office/word/2012/wordml">
+          <mc:Fallback>
             <w:pict>
               <v:shape w14:anchorId="2983F083" id="Надпись 70" o:spid="_x0000_s1079" type="#_x0000_t202" style="position:absolute;margin-left:345.45pt;margin-top:8.6pt;width:49.5pt;height:19.5pt;z-index:251639296;visibility:visible;mso-wrap-style:square;mso-wrap-distance-left:9pt;mso-wrap-distance-top:0;mso-wrap-distance-right:9pt;mso-wrap-distance-bottom:0;mso-position-horizontal:absolute;mso-position-horizontal-relative:text;mso-position-vertical:absolute;mso-position-vertical-relative:text;v-text-anchor:top" o:gfxdata="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" filled="f" stroked="f" strokeweight=".5pt">
                 <v:textbox>
@@ -4724,7 +4724,7 @@
               </wp:anchor>
             </w:drawing>
           </mc:Choice>
-          <mc:Fallback xmlns:w15="http://schemas.microsoft.com/office/word/2012/wordml">
+          <mc:Fallback>
             <w:pict>
               <v:shape w14:anchorId="541104E3" id="Надпись 71" o:spid="_x0000_s1080" type="#_x0000_t202" style="position:absolute;margin-left:410.7pt;margin-top:7.85pt;width:49.5pt;height:19.5pt;z-index:251640320;visibility:visible;mso-wrap-style:square;mso-wrap-distance-left:9pt;mso-wrap-distance-top:0;mso-wrap-distance-right:9pt;mso-wrap-distance-bottom:0;mso-position-horizontal:absolute;mso-position-horizontal-relative:text;mso-position-vertical:absolute;mso-position-vertical-relative:text;v-text-anchor:top" o:gfxdata="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" filled="f" stroked="f" strokeweight=".5pt">
                 <v:textbox>
@@ -4791,7 +4791,7 @@
                     </pic:cNvPicPr>
                   </pic:nvPicPr>
                   <pic:blipFill>
-                    <a:blip r:embed="rId6" cstate="print">
+                    <a:blip r:embed="rId5" cstate="print">
                       <a:extLst>
                         <a:ext uri="{28A0092B-C50C-407E-A947-70E740481C1C}">
                           <a14:useLocalDpi xmlns:a14="http://schemas.microsoft.com/office/drawing/2010/main" val="0"/>
@@ -4848,7 +4848,7 @@
                     </pic:cNvPicPr>
                   </pic:nvPicPr>
                   <pic:blipFill>
-                    <a:blip r:embed="rId6" cstate="print">
+                    <a:blip r:embed="rId5" cstate="print">
                       <a:extLst>
                         <a:ext uri="{28A0092B-C50C-407E-A947-70E740481C1C}">
                           <a14:useLocalDpi xmlns:a14="http://schemas.microsoft.com/office/drawing/2010/main" val="0"/>
@@ -4905,7 +4905,7 @@
                     </pic:cNvPicPr>
                   </pic:nvPicPr>
                   <pic:blipFill>
-                    <a:blip r:embed="rId6" cstate="print">
+                    <a:blip r:embed="rId5" cstate="print">
                       <a:extLst>
                         <a:ext uri="{28A0092B-C50C-407E-A947-70E740481C1C}">
                           <a14:useLocalDpi xmlns:a14="http://schemas.microsoft.com/office/drawing/2010/main" val="0"/>
@@ -5004,7 +5004,7 @@
               </wp:anchor>
             </w:drawing>
           </mc:Choice>
-          <mc:Fallback xmlns:w15="http://schemas.microsoft.com/office/word/2012/wordml">
+          <mc:Fallback>
             <w:pict>
               <v:shape w14:anchorId="69237603" id="Надпись 95" o:spid="_x0000_s1081" type="#_x0000_t202" style="position:absolute;margin-left:341.7pt;margin-top:10.9pt;width:49.5pt;height:19.5pt;z-index:251650560;visibility:visible;mso-wrap-style:square;mso-wrap-distance-left:9pt;mso-wrap-distance-top:0;mso-wrap-distance-right:9pt;mso-wrap-distance-bottom:0;mso-position-horizontal:absolute;mso-position-horizontal-relative:text;mso-position-vertical:absolute;mso-position-vertical-relative:text;v-text-anchor:top" o:gfxdata="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" filled="f" stroked="f" strokeweight=".5pt">
                 <v:textbox>
@@ -5062,7 +5062,7 @@
                     </pic:cNvPicPr>
                   </pic:nvPicPr>
                   <pic:blipFill>
-                    <a:blip r:embed="rId6" cstate="print">
+                    <a:blip r:embed="rId5" cstate="print">
                       <a:extLst>
                         <a:ext uri="{28A0092B-C50C-407E-A947-70E740481C1C}">
                           <a14:useLocalDpi xmlns:a14="http://schemas.microsoft.com/office/drawing/2010/main" val="0"/>
@@ -5119,7 +5119,7 @@
                     </pic:cNvPicPr>
                   </pic:nvPicPr>
                   <pic:blipFill>
-                    <a:blip r:embed="rId6" cstate="print">
+                    <a:blip r:embed="rId5" cstate="print">
                       <a:extLst>
                         <a:ext uri="{28A0092B-C50C-407E-A947-70E740481C1C}">
                           <a14:useLocalDpi xmlns:a14="http://schemas.microsoft.com/office/drawing/2010/main" val="0"/>
@@ -5215,7 +5215,7 @@
               </wp:anchor>
             </w:drawing>
           </mc:Choice>
-          <mc:Fallback xmlns:w15="http://schemas.microsoft.com/office/word/2012/wordml">
+          <mc:Fallback>
             <w:pict>
               <v:shape w14:anchorId="75A6E3F8" id="Надпись 94" o:spid="_x0000_s1082" type="#_x0000_t202" style="position:absolute;margin-left:277.2pt;margin-top:10.9pt;width:49.5pt;height:19.5pt;z-index:251649536;visibility:visible;mso-wrap-style:square;mso-wrap-distance-left:9pt;mso-wrap-distance-top:0;mso-wrap-distance-right:9pt;mso-wrap-distance-bottom:0;mso-position-horizontal:absolute;mso-position-horizontal-relative:text;mso-position-vertical:absolute;mso-position-vertical-relative:text;v-text-anchor:top" o:gfxdata="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" filled="f" stroked="f" strokeweight=".5pt">
                 <v:textbox>
@@ -5332,7 +5332,7 @@
               </wp:anchor>
             </w:drawing>
           </mc:Choice>
-          <mc:Fallback xmlns:w15="http://schemas.microsoft.com/office/word/2012/wordml">
+          <mc:Fallback>
             <w:pict>
               <v:shape w14:anchorId="60DC35FA" id="Надпись 141" o:spid="_x0000_s1083" type="#_x0000_t202" style="position:absolute;margin-left:196.4pt;margin-top:18.4pt;width:91.5pt;height:19.5pt;rotation:-90;z-index:251661824;visibility:visible;mso-wrap-style:square;mso-width-percent:0;mso-wrap-distance-left:9pt;mso-wrap-distance-top:0;mso-wrap-distance-right:9pt;mso-wrap-distance-bottom:0;mso-position-horizontal:absolute;mso-position-horizontal-relative:margin;mso-position-vertical:absolute;mso-position-vertical-relative:text;mso-width-percent:0;mso-width-relative:margin;v-text-anchor:top" o:gfxdata="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" filled="f" stroked="f" strokeweight=".5pt">
                 <v:textbox>
@@ -5456,7 +5456,7 @@
               </wp:anchor>
             </w:drawing>
           </mc:Choice>
-          <mc:Fallback xmlns:w15="http://schemas.microsoft.com/office/word/2012/wordml">
+          <mc:Fallback>
             <w:pict>
               <v:shape w14:anchorId="2059664D" id="Надпись 72" o:spid="_x0000_s1084" type="#_x0000_t202" style="position:absolute;margin-left:273.45pt;margin-top:8.55pt;width:49.5pt;height:19.5pt;z-index:251641344;visibility:visible;mso-wrap-style:square;mso-wrap-distance-left:9pt;mso-wrap-distance-top:0;mso-wrap-distance-right:9pt;mso-wrap-distance-bottom:0;mso-position-horizontal:absolute;mso-position-horizontal-relative:text;mso-position-vertical:absolute;mso-position-vertical-relative:text;v-text-anchor:top" o:gfxdata="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" filled="f" stroked="f" strokeweight=".5pt">
                 <v:textbox>
@@ -5523,7 +5523,7 @@
                     </pic:cNvPicPr>
                   </pic:nvPicPr>
                   <pic:blipFill>
-                    <a:blip r:embed="rId6" cstate="print">
+                    <a:blip r:embed="rId5" cstate="print">
                       <a:extLst>
                         <a:ext uri="{28A0092B-C50C-407E-A947-70E740481C1C}">
                           <a14:useLocalDpi xmlns:a14="http://schemas.microsoft.com/office/drawing/2010/main" val="0"/>
@@ -5884,7 +5884,7 @@
               </wp:anchor>
             </w:drawing>
           </mc:Choice>
-          <mc:Fallback xmlns:w15="http://schemas.microsoft.com/office/word/2012/wordml">
+          <mc:Fallback>
             <w:pict>
               <v:group w14:anchorId="63420326" id="Группа 164" o:spid="_x0000_s1085" style="position:absolute;left:0;text-align:left;margin-left:259.95pt;margin-top:17.7pt;width:197.25pt;height:4in;z-index:251668992" coordsize="25050,36004" o:gfxdata="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">
                 <v:rect id="Прямоугольник 165" o:spid="_x0000_s1086" style="position:absolute;width:25050;height:36004;visibility:visible;mso-wrap-style:square;v-text-anchor:middle" o:gfxdata="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" fillcolor="white [3212]" strokecolor="black [3213]" strokeweight="1pt"/>
@@ -6261,7 +6261,7 @@
                             </pic:cNvPicPr>
                           </pic:nvPicPr>
                           <pic:blipFill rotWithShape="1">
-                            <a:blip r:embed="rId6" cstate="print">
+                            <a:blip r:embed="rId5" cstate="print">
                               <a:extLst>
                                 <a:ext uri="{28A0092B-C50C-407E-A947-70E740481C1C}">
                                   <a14:useLocalDpi xmlns:a14="http://schemas.microsoft.com/office/drawing/2010/main" val="0"/>
@@ -6297,7 +6297,7 @@
                             </pic:cNvPicPr>
                           </pic:nvPicPr>
                           <pic:blipFill rotWithShape="1">
-                            <a:blip r:embed="rId6" cstate="print">
+                            <a:blip r:embed="rId5" cstate="print">
                               <a:extLst>
                                 <a:ext uri="{28A0092B-C50C-407E-A947-70E740481C1C}">
                                   <a14:useLocalDpi xmlns:a14="http://schemas.microsoft.com/office/drawing/2010/main" val="0"/>
@@ -6333,7 +6333,7 @@
                             </pic:cNvPicPr>
                           </pic:nvPicPr>
                           <pic:blipFill rotWithShape="1">
-                            <a:blip r:embed="rId6" cstate="print">
+                            <a:blip r:embed="rId5" cstate="print">
                               <a:extLst>
                                 <a:ext uri="{28A0092B-C50C-407E-A947-70E740481C1C}">
                                   <a14:useLocalDpi xmlns:a14="http://schemas.microsoft.com/office/drawing/2010/main" val="0"/>
@@ -7036,7 +7036,7 @@
               </wp:anchor>
             </w:drawing>
           </mc:Choice>
-          <mc:Fallback xmlns:w15="http://schemas.microsoft.com/office/word/2012/wordml">
+          <mc:Fallback>
             <w:pict>
               <v:group w14:anchorId="1CA3022E" id="Группа 158" o:spid="_x0000_s1092" style="position:absolute;left:0;text-align:left;margin-left:-20.55pt;margin-top:17.75pt;width:220.5pt;height:4in;z-index:251662848" coordsize="28003,36576" o:gfxdata="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">
                 <v:group id="Группа 157" o:spid="_x0000_s1093" style="position:absolute;left:2952;width:25051;height:36576" coordsize="25050,36576" o:gfxdata="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">
@@ -7112,15 +7112,15 @@
                     <v:stroke joinstyle="miter"/>
                   </v:line>
                   <v:shape id="Рисунок 134" o:spid="_x0000_s1099" type="#_x0000_t75" style="position:absolute;left:21621;top:8382;width:3429;height:5715;visibility:visible;mso-wrap-style:square" o:gfxdata="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">
-                    <v:imagedata r:id="rId7" o:title="" cropright="26214f"/>
+                    <v:imagedata r:id="rId6" o:title="" cropright="26214f"/>
                     <v:path arrowok="t"/>
                   </v:shape>
                   <v:shape id="Рисунок 135" o:spid="_x0000_s1100" type="#_x0000_t75" style="position:absolute;left:21621;top:17145;width:3429;height:5715;visibility:visible;mso-wrap-style:square" o:gfxdata="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">
-                    <v:imagedata r:id="rId7" o:title="" cropright="26214f"/>
+                    <v:imagedata r:id="rId6" o:title="" cropright="26214f"/>
                     <v:path arrowok="t"/>
                   </v:shape>
                   <v:shape id="Рисунок 136" o:spid="_x0000_s1101" type="#_x0000_t75" style="position:absolute;left:21621;top:26765;width:3429;height:5715;visibility:visible;mso-wrap-style:square" o:gfxdata="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">
-                    <v:imagedata r:id="rId7" o:title="" cropright="26214f"/>
+                    <v:imagedata r:id="rId6" o:title="" cropright="26214f"/>
                     <v:path arrowok="t"/>
                   </v:shape>
                   <v:rect id="Прямоугольник 137" o:spid="_x0000_s1102" style="position:absolute;top:95;width:20193;height:2322;visibility:visible;mso-wrap-style:square;v-text-anchor:middle" o:gfxdata="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" fillcolor="#ededed [662]" strokecolor="black [3213]" strokeweight="1pt">
@@ -7495,7 +7495,7 @@
               </wp:anchor>
             </w:drawing>
           </mc:Choice>
-          <mc:Fallback xmlns:w15="http://schemas.microsoft.com/office/word/2012/wordml">
+          <mc:Fallback>
             <w:pict>
               <v:shape w14:anchorId="2F692862" id="Надпись 174" o:spid="_x0000_s1115" type="#_x0000_t202" style="position:absolute;left:0;text-align:left;margin-left:383.7pt;margin-top:2pt;width:73.5pt;height:18.75pt;z-index:251673088;visibility:visible;mso-wrap-style:square;mso-wrap-distance-left:9pt;mso-wrap-distance-top:0;mso-wrap-distance-right:9pt;mso-wrap-distance-bottom:0;mso-position-horizontal:absolute;mso-position-horizontal-relative:text;mso-position-vertical:absolute;mso-position-vertical-relative:text;v-text-anchor:top" o:gfxdata="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" filled="f" stroked="f" strokeweight=".5pt">
                 <v:textbox>
@@ -7618,7 +7618,7 @@
               </wp:anchor>
             </w:drawing>
           </mc:Choice>
-          <mc:Fallback xmlns:w15="http://schemas.microsoft.com/office/word/2012/wordml">
+          <mc:Fallback>
             <w:pict>
               <v:shape w14:anchorId="3B905020" id="Надпись 173" o:spid="_x0000_s1116" type="#_x0000_t202" style="position:absolute;left:0;text-align:left;margin-left:385.95pt;margin-top:24.5pt;width:71.25pt;height:31.5pt;z-index:251672064;visibility:visible;mso-wrap-style:square;mso-wrap-distance-left:9pt;mso-wrap-distance-top:0;mso-wrap-distance-right:9pt;mso-wrap-distance-bottom:0;mso-position-horizontal:absolute;mso-position-horizontal-relative:text;mso-position-vertical:absolute;mso-position-vertical-relative:text;v-text-anchor:top" o:gfxdata="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" filled="f" stroked="f" strokeweight=".5pt">
                 <v:textbox>
@@ -7750,7 +7750,7 @@
               </wp:anchor>
             </w:drawing>
           </mc:Choice>
-          <mc:Fallback xmlns:w15="http://schemas.microsoft.com/office/word/2012/wordml">
+          <mc:Fallback>
             <w:pict>
               <v:shape w14:anchorId="0BE084E0" id="Надпись 172" o:spid="_x0000_s1117" type="#_x0000_t202" style="position:absolute;left:0;text-align:left;margin-left:310.95pt;margin-top:2pt;width:49.5pt;height:19.5pt;z-index:251671040;visibility:visible;mso-wrap-style:square;mso-wrap-distance-left:9pt;mso-wrap-distance-top:0;mso-wrap-distance-right:9pt;mso-wrap-distance-bottom:0;mso-position-horizontal:absolute;mso-position-horizontal-relative:text;mso-position-vertical:absolute;mso-position-vertical-relative:text;v-text-anchor:top" o:gfxdata="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" filled="f" stroked="f" strokeweight=".5pt">
                 <v:textbox>
@@ -7815,7 +7815,7 @@
                     </pic:cNvPicPr>
                   </pic:nvPicPr>
                   <pic:blipFill>
-                    <a:blip r:embed="rId6" cstate="print">
+                    <a:blip r:embed="rId5" cstate="print">
                       <a:extLst>
                         <a:ext uri="{28A0092B-C50C-407E-A947-70E740481C1C}">
                           <a14:useLocalDpi xmlns:a14="http://schemas.microsoft.com/office/drawing/2010/main" val="0"/>
@@ -7903,9 +7903,9 @@
               </wp:anchor>
             </w:drawing>
           </mc:Choice>
-          <mc:Fallback xmlns:w15="http://schemas.microsoft.com/office/word/2012/wordml">
+          <mc:Fallback>
             <w:pict>
-              <v:shapetype w14:anchorId="1E1556DE" id="_x0000_t102" coordsize="21600,21600" o:spt="102" adj="12960,19440,14400" path="ar,0@23@3@22,,0@4,0@15@23@1,0@7@2@13l@2@14@22@8@2@12wa,0@23@3@2@11@26@17,0@15@23@1@26@17@22@15xear,0@23@3,0@4@26@17nfe">
+              <v:shapetype w14:anchorId="06C567C6" id="_x0000_t102" coordsize="21600,21600" o:spt="102" adj="12960,19440,14400" path="ar,0@23@3@22,,0@4,0@15@23@1,0@7@2@13l@2@14@22@8@2@12wa,0@23@3@2@11@26@17,0@15@23@1@26@17@22@15xear,0@23@3,0@4@26@17nfe">
                 <v:stroke joinstyle="miter"/>
                 <v:formulas>
                   <v:f eqn="val #0"/>
@@ -8033,9 +8033,9 @@
               </wp:anchor>
             </w:drawing>
           </mc:Choice>
-          <mc:Fallback xmlns:w15="http://schemas.microsoft.com/office/word/2012/wordml">
+          <mc:Fallback>
             <w:pict>
-              <v:shapetype w14:anchorId="002DA574" id="_x0000_t13" coordsize="21600,21600" o:spt="13" adj="16200,5400" path="m@0,l@0@1,0@1,0@2@0@2@0,21600,21600,10800xe">
+              <v:shapetype w14:anchorId="501767C9" id="_x0000_t13" coordsize="21600,21600" o:spt="13" adj="16200,5400" path="m@0,l@0@1,0@1,0@2@0@2@0,21600,21600,10800xe">
                 <v:stroke joinstyle="miter"/>
                 <v:formulas>
                   <v:f eqn="val #0"/>
@@ -8127,7 +8127,7 @@
               </wp:anchor>
             </w:drawing>
           </mc:Choice>
-          <mc:Fallback xmlns:w15="http://schemas.microsoft.com/office/word/2012/wordml">
+          <mc:Fallback>
             <w:pict>
               <v:shape w14:anchorId="1E25AD4B" id="Надпись 160" o:spid="_x0000_s1118" type="#_x0000_t202" style="position:absolute;left:0;text-align:left;margin-left:46.15pt;margin-top:235.25pt;width:101.25pt;height:19.5pt;z-index:251665920;visibility:visible;mso-wrap-style:square;mso-width-percent:0;mso-wrap-distance-left:9pt;mso-wrap-distance-top:0;mso-wrap-distance-right:9pt;mso-wrap-distance-bottom:0;mso-position-horizontal:absolute;mso-position-horizontal-relative:text;mso-position-vertical:absolute;mso-position-vertical-relative:text;mso-width-percent:0;mso-width-relative:margin;v-text-anchor:top" o:gfxdata="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" filled="f" stroked="f" strokeweight=".5pt">
                 <v:textbox>
@@ -8215,9 +8215,9 @@
               </wp:anchor>
             </w:drawing>
           </mc:Choice>
-          <mc:Fallback xmlns:w15="http://schemas.microsoft.com/office/word/2012/wordml">
+          <mc:Fallback>
             <w:pict>
-              <v:line w14:anchorId="116423A6" id="Прямая соединительная линия 176" o:spid="_x0000_s1026" style="position:absolute;flip:y;z-index:251674112;visibility:visible;mso-wrap-style:square;mso-wrap-distance-left:9pt;mso-wrap-distance-top:0;mso-wrap-distance-right:9pt;mso-wrap-distance-bottom:0;mso-position-horizontal:absolute;mso-position-horizontal-relative:text;mso-position-vertical:absolute;mso-position-vertical-relative:text" from="279.45pt,11.75pt" to="457.2pt,11.75pt" o:gfxdata="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" strokecolor="black [3213]" strokeweight=".5pt">
+              <v:line w14:anchorId="1BD98CFA" id="Прямая соединительная линия 176" o:spid="_x0000_s1026" style="position:absolute;flip:y;z-index:251674112;visibility:visible;mso-wrap-style:square;mso-wrap-distance-left:9pt;mso-wrap-distance-top:0;mso-wrap-distance-right:9pt;mso-wrap-distance-bottom:0;mso-position-horizontal:absolute;mso-position-horizontal-relative:text;mso-position-vertical:absolute;mso-position-vertical-relative:text" from="279.45pt,11.75pt" to="457.2pt,11.75pt" o:gfxdata="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" strokecolor="black [3213]" strokeweight=".5pt">
                 <v:stroke joinstyle="miter"/>
               </v:line>
             </w:pict>
@@ -8470,7 +8470,7 @@
               </wp:anchor>
             </w:drawing>
           </mc:Choice>
-          <mc:Fallback xmlns:w15="http://schemas.microsoft.com/office/word/2012/wordml">
+          <mc:Fallback>
             <w:pict>
               <v:group w14:anchorId="2ADE742B" id="Группа 177" o:spid="_x0000_s1119" style="position:absolute;left:0;text-align:left;margin-left:90pt;margin-top:10pt;width:197.25pt;height:331.95pt;z-index:251675136;mso-position-horizontal-relative:page;mso-height-relative:margin" coordsize="25050,36004" o:gfxdata="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">
                 <v:rect id="Прямоугольник 178" o:spid="_x0000_s1120" style="position:absolute;width:25050;height:36004;visibility:visible;mso-wrap-style:square;v-text-anchor:middle" o:gfxdata="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" fillcolor="white [3212]" strokecolor="black [3213]" strokeweight="1pt"/>
@@ -8618,7 +8618,7 @@
               </wp:anchor>
             </w:drawing>
           </mc:Choice>
-          <mc:Fallback xmlns:w15="http://schemas.microsoft.com/office/word/2012/wordml">
+          <mc:Fallback>
             <w:pict>
               <v:shape w14:anchorId="26BC3F33" id="Надпись 184" o:spid="_x0000_s1123" type="#_x0000_t202" style="position:absolute;left:0;text-align:left;margin-left:162pt;margin-top:-18pt;width:101.25pt;height:19.5pt;z-index:251676160;visibility:visible;mso-wrap-style:square;mso-width-percent:0;mso-wrap-distance-left:9pt;mso-wrap-distance-top:0;mso-wrap-distance-right:9pt;mso-wrap-distance-bottom:0;mso-position-horizontal:absolute;mso-position-horizontal-relative:text;mso-position-vertical:absolute;mso-position-vertical-relative:text;mso-width-percent:0;mso-width-relative:margin;v-text-anchor:top" o:gfxdata="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" filled="f" stroked="f" strokeweight=".5pt">
                 <v:textbox>
@@ -8720,9 +8720,9 @@
               </wp:anchor>
             </w:drawing>
           </mc:Choice>
-          <mc:Fallback xmlns:w15="http://schemas.microsoft.com/office/word/2012/wordml">
+          <mc:Fallback>
             <w:pict>
-              <v:shapetype w14:anchorId="50179C23" id="_x0000_t66" coordsize="21600,21600" o:spt="66" adj="5400,5400" path="m@0,l@0@1,21600@1,21600@2@0@2@0,21600,,10800xe">
+              <v:shapetype w14:anchorId="4C0773DF" id="_x0000_t66" coordsize="21600,21600" o:spt="66" adj="5400,5400" path="m@0,l@0@1,21600@1,21600@2@0@2@0,21600,,10800xe">
                 <v:stroke joinstyle="miter"/>
                 <v:formulas>
                   <v:f eqn="val #0"/>
@@ -8787,7 +8787,7 @@
                     </pic:cNvPicPr>
                   </pic:nvPicPr>
                   <pic:blipFill>
-                    <a:blip r:embed="rId6" cstate="print">
+                    <a:blip r:embed="rId5" cstate="print">
                       <a:extLst>
                         <a:ext uri="{28A0092B-C50C-407E-A947-70E740481C1C}">
                           <a14:useLocalDpi xmlns:a14="http://schemas.microsoft.com/office/drawing/2010/main" val="0"/>
@@ -8928,7 +8928,7 @@
               </wp:anchor>
             </w:drawing>
           </mc:Choice>
-          <mc:Fallback xmlns:w15="http://schemas.microsoft.com/office/word/2012/wordml">
+          <mc:Fallback>
             <w:pict>
               <v:shape w14:anchorId="55ECAB8A" id="Надпись 186" o:spid="_x0000_s1124" type="#_x0000_t202" style="position:absolute;left:0;text-align:left;margin-left:26.65pt;margin-top:16.15pt;width:153.75pt;height:24.45pt;z-index:251678208;visibility:visible;mso-wrap-style:square;mso-width-percent:0;mso-height-percent:0;mso-wrap-distance-left:9pt;mso-wrap-distance-top:0;mso-wrap-distance-right:9pt;mso-wrap-distance-bottom:0;mso-position-horizontal:absolute;mso-position-horizontal-relative:text;mso-position-vertical:absolute;mso-position-vertical-relative:text;mso-width-percent:0;mso-height-percent:0;mso-width-relative:margin;mso-height-relative:margin;v-text-anchor:top" o:gfxdata="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" filled="f" stroked="f" strokeweight=".5pt">
                 <v:textbox>
@@ -9057,7 +9057,7 @@
               </wp:anchor>
             </w:drawing>
           </mc:Choice>
-          <mc:Fallback xmlns:w15="http://schemas.microsoft.com/office/word/2012/wordml">
+          <mc:Fallback>
             <w:pict>
               <v:rect w14:anchorId="39023308" id="Прямоугольник 190" o:spid="_x0000_s1125" style="position:absolute;left:0;text-align:left;margin-left:45pt;margin-top:72.1pt;width:25.5pt;height:18.3pt;z-index:251682304;visibility:visible;mso-wrap-style:square;mso-width-percent:0;mso-height-percent:0;mso-wrap-distance-left:9pt;mso-wrap-distance-top:0;mso-wrap-distance-right:9pt;mso-wrap-distance-bottom:0;mso-position-horizontal:absolute;mso-position-horizontal-relative:margin;mso-position-vertical:absolute;mso-position-vertical-relative:text;mso-width-percent:0;mso-height-percent:0;mso-width-relative:margin;mso-height-relative:margin;v-text-anchor:middle" o:gfxdata="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" filled="f" strokecolor="black [3213]" strokeweight="1pt">
                 <v:textbox>
@@ -9182,7 +9182,7 @@
               </wp:anchor>
             </w:drawing>
           </mc:Choice>
-          <mc:Fallback xmlns:w15="http://schemas.microsoft.com/office/word/2012/wordml">
+          <mc:Fallback>
             <w:pict>
               <v:rect w14:anchorId="736463F4" id="Прямоугольник 189" o:spid="_x0000_s1126" style="position:absolute;left:0;text-align:left;margin-left:56.7pt;margin-top:91.6pt;width:37.5pt;height:18.3pt;z-index:251681280;visibility:visible;mso-wrap-style:square;mso-width-percent:0;mso-height-percent:0;mso-wrap-distance-left:9pt;mso-wrap-distance-top:0;mso-wrap-distance-right:9pt;mso-wrap-distance-bottom:0;mso-position-horizontal:absolute;mso-position-horizontal-relative:text;mso-position-vertical:absolute;mso-position-vertical-relative:text;mso-width-percent:0;mso-height-percent:0;mso-width-relative:margin;mso-height-relative:margin;v-text-anchor:middle" o:gfxdata="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" fillcolor="#e7e6e6 [3214]" strokecolor="black [3213]" strokeweight="1pt">
                 <v:textbox>
@@ -9306,7 +9306,7 @@
               </wp:anchor>
             </w:drawing>
           </mc:Choice>
-          <mc:Fallback xmlns:w15="http://schemas.microsoft.com/office/word/2012/wordml">
+          <mc:Fallback>
             <w:pict>
               <v:rect w14:anchorId="6AB983C0" id="Прямоугольник 188" o:spid="_x0000_s1127" style="position:absolute;left:0;text-align:left;margin-left:19.2pt;margin-top:91.6pt;width:37.5pt;height:18.3pt;z-index:251680256;visibility:visible;mso-wrap-style:square;mso-width-percent:0;mso-height-percent:0;mso-wrap-distance-left:9pt;mso-wrap-distance-top:0;mso-wrap-distance-right:9pt;mso-wrap-distance-bottom:0;mso-position-horizontal:absolute;mso-position-horizontal-relative:text;mso-position-vertical:absolute;mso-position-vertical-relative:text;mso-width-percent:0;mso-height-percent:0;mso-width-relative:margin;mso-height-relative:margin;v-text-anchor:middle" o:gfxdata="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" fillcolor="#e7e6e6 [3214]" strokecolor="black [3213]" strokeweight="1pt">
                 <v:textbox>
@@ -9430,7 +9430,7 @@
               </wp:anchor>
             </w:drawing>
           </mc:Choice>
-          <mc:Fallback xmlns:w15="http://schemas.microsoft.com/office/word/2012/wordml">
+          <mc:Fallback>
             <w:pict>
               <v:rect w14:anchorId="629FFB1C" id="Прямоугольник 45" o:spid="_x0000_s1128" style="position:absolute;left:0;text-align:left;margin-left:109.2pt;margin-top:91.6pt;width:37.5pt;height:18.3pt;z-index:251686400;visibility:visible;mso-wrap-style:square;mso-width-percent:0;mso-height-percent:0;mso-wrap-distance-left:9pt;mso-wrap-distance-top:0;mso-wrap-distance-right:9pt;mso-wrap-distance-bottom:0;mso-position-horizontal:absolute;mso-position-horizontal-relative:text;mso-position-vertical:absolute;mso-position-vertical-relative:text;mso-width-percent:0;mso-height-percent:0;mso-width-relative:margin;mso-height-relative:margin;v-text-anchor:middle" o:gfxdata="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" fillcolor="#e7e6e6 [3214]" strokecolor="black [3213]" strokeweight="1pt">
                 <v:textbox>
@@ -9554,7 +9554,7 @@
               </wp:anchor>
             </w:drawing>
           </mc:Choice>
-          <mc:Fallback xmlns:w15="http://schemas.microsoft.com/office/word/2012/wordml">
+          <mc:Fallback>
             <w:pict>
               <v:rect w14:anchorId="4AAC5FD8" id="Прямоугольник 46" o:spid="_x0000_s1129" style="position:absolute;left:0;text-align:left;margin-left:146.7pt;margin-top:91.6pt;width:37.5pt;height:18.3pt;z-index:251687424;visibility:visible;mso-wrap-style:square;mso-width-percent:0;mso-height-percent:0;mso-wrap-distance-left:9pt;mso-wrap-distance-top:0;mso-wrap-distance-right:9pt;mso-wrap-distance-bottom:0;mso-position-horizontal:absolute;mso-position-horizontal-relative:text;mso-position-vertical:absolute;mso-position-vertical-relative:text;mso-width-percent:0;mso-height-percent:0;mso-width-relative:margin;mso-height-relative:margin;v-text-anchor:middle" o:gfxdata="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" fillcolor="#e7e6e6 [3214]" strokecolor="black [3213]" strokeweight="1pt">
                 <v:textbox>
@@ -9676,7 +9676,7 @@
               </wp:anchor>
             </w:drawing>
           </mc:Choice>
-          <mc:Fallback xmlns:w15="http://schemas.microsoft.com/office/word/2012/wordml">
+          <mc:Fallback>
             <w:pict>
               <v:rect w14:anchorId="77DEF9E2" id="Прямоугольник 48" o:spid="_x0000_s1130" style="position:absolute;left:0;text-align:left;margin-left:135pt;margin-top:72.1pt;width:25.5pt;height:18.3pt;z-index:251688448;visibility:visible;mso-wrap-style:square;mso-width-percent:0;mso-height-percent:0;mso-wrap-distance-left:9pt;mso-wrap-distance-top:0;mso-wrap-distance-right:9pt;mso-wrap-distance-bottom:0;mso-position-horizontal:absolute;mso-position-horizontal-relative:margin;mso-position-vertical:absolute;mso-position-vertical-relative:text;mso-width-percent:0;mso-height-percent:0;mso-width-relative:margin;mso-height-relative:margin;v-text-anchor:middle" o:gfxdata="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" filled="f" strokecolor="black [3213]" strokeweight="1pt">
                 <v:textbox>
@@ -9776,7 +9776,7 @@
               </wp:anchor>
             </w:drawing>
           </mc:Choice>
-          <mc:Fallback xmlns:w15="http://schemas.microsoft.com/office/word/2012/wordml">
+          <mc:Fallback>
             <w:pict>
               <v:shape w14:anchorId="4D506F3A" id="Надпись 49" o:spid="_x0000_s1131" type="#_x0000_t202" style="position:absolute;left:0;text-align:left;margin-left:27pt;margin-top:18.1pt;width:99pt;height:18.75pt;z-index:251690496;visibility:visible;mso-wrap-style:square;mso-width-percent:0;mso-wrap-distance-left:9pt;mso-wrap-distance-top:0;mso-wrap-distance-right:9pt;mso-wrap-distance-bottom:0;mso-position-horizontal:absolute;mso-position-horizontal-relative:text;mso-position-vertical:absolute;mso-position-vertical-relative:text;mso-width-percent:0;mso-width-relative:margin;v-text-anchor:top" o:gfxdata="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" filled="f" stroked="f" strokeweight=".5pt">
                 <v:textbox>
@@ -9885,7 +9885,7 @@
               </wp:anchor>
             </w:drawing>
           </mc:Choice>
-          <mc:Fallback xmlns:w15="http://schemas.microsoft.com/office/word/2012/wordml">
+          <mc:Fallback>
             <w:pict>
               <v:shape w14:anchorId="416FAC03" id="Надпись 54" o:spid="_x0000_s1132" type="#_x0000_t202" style="position:absolute;left:0;text-align:left;margin-left:27pt;margin-top:51.1pt;width:162pt;height:18.75pt;z-index:251692544;visibility:visible;mso-wrap-style:square;mso-width-percent:0;mso-wrap-distance-left:9pt;mso-wrap-distance-top:0;mso-wrap-distance-right:9pt;mso-wrap-distance-bottom:0;mso-position-horizontal:absolute;mso-position-horizontal-relative:text;mso-position-vertical:absolute;mso-position-vertical-relative:text;mso-width-percent:0;mso-width-relative:margin;v-text-anchor:top" o:gfxdata="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" filled="f" stroked="f" strokeweight=".5pt">
                 <v:textbox>
@@ -9999,9 +9999,9 @@
               </wp:anchor>
             </w:drawing>
           </mc:Choice>
-          <mc:Fallback xmlns:w15="http://schemas.microsoft.com/office/word/2012/wordml">
+          <mc:Fallback>
             <w:pict>
-              <v:shape w14:anchorId="584D2080" id="Левая фигурная скобка 149" o:spid="_x0000_s1026" type="#_x0000_t87" style="position:absolute;margin-left:198pt;margin-top:54.1pt;width:18pt;height:65.25pt;rotation:180;z-index:251694592;visibility:visible;mso-wrap-style:square;mso-width-percent:0;mso-height-percent:0;mso-wrap-distance-left:9pt;mso-wrap-distance-top:0;mso-wrap-distance-right:9pt;mso-wrap-distance-bottom:0;mso-position-horizontal:absolute;mso-position-horizontal-relative:text;mso-position-vertical:absolute;mso-position-vertical-relative:text;mso-width-percent:0;mso-height-percent:0;mso-width-relative:margin;mso-height-relative:margin;v-text-anchor:middle" o:gfxdata="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" adj="497" strokecolor="#5b9bd5 [3204]" strokeweight=".5pt">
+              <v:shape w14:anchorId="74BDE7D8" id="Левая фигурная скобка 149" o:spid="_x0000_s1026" type="#_x0000_t87" style="position:absolute;margin-left:198pt;margin-top:54.1pt;width:18pt;height:65.25pt;rotation:180;z-index:251694592;visibility:visible;mso-wrap-style:square;mso-width-percent:0;mso-height-percent:0;mso-wrap-distance-left:9pt;mso-wrap-distance-top:0;mso-wrap-distance-right:9pt;mso-wrap-distance-bottom:0;mso-position-horizontal:absolute;mso-position-horizontal-relative:text;mso-position-vertical:absolute;mso-position-vertical-relative:text;mso-width-percent:0;mso-height-percent:0;mso-width-relative:margin;mso-height-relative:margin;v-text-anchor:middle" o:gfxdata="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" adj="497" strokecolor="#5b9bd5 [3204]" strokeweight=".5pt">
                 <v:stroke joinstyle="miter"/>
                 <w10:wrap type="through"/>
               </v:shape>
@@ -10132,7 +10132,7 @@
               </wp:anchor>
             </w:drawing>
           </mc:Choice>
-          <mc:Fallback xmlns:w15="http://schemas.microsoft.com/office/word/2012/wordml">
+          <mc:Fallback>
             <w:pict>
               <v:shape w14:anchorId="11439C0A" id="Надпись 56" o:spid="_x0000_s1133" type="#_x0000_t202" style="position:absolute;left:0;text-align:left;margin-left:225pt;margin-top:13.6pt;width:198pt;height:18.75pt;z-index:251696640;visibility:visible;mso-wrap-style:square;mso-width-percent:0;mso-wrap-distance-left:9pt;mso-wrap-distance-top:0;mso-wrap-distance-right:9pt;mso-wrap-distance-bottom:0;mso-position-horizontal:absolute;mso-position-horizontal-relative:text;mso-position-vertical:absolute;mso-position-vertical-relative:text;mso-width-percent:0;mso-width-relative:margin;v-text-anchor:top" o:gfxdata="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" filled="f" stroked="f" strokeweight=".5pt">
                 <v:textbox>
@@ -10821,46 +10821,24 @@
       <w:r>
         <w:t>Здравствуйте! да</w:t>
       </w:r>
+      <w:bookmarkStart w:id="0" w:name="_GoBack"/>
+      <w:bookmarkEnd w:id="0"/>
     </w:p>
     <w:p>
       <w:r>
         <w:rPr>
           <w:strike/>
         </w:rPr>
-        <w:t xml:space="preserve">1. </w:t>
-      </w:r>
-      <w:proofErr w:type="gramStart"/>
+        <w:t>1. Хотелось бы текст в выпадающем меню и</w:t>
+      </w:r>
+      <w:r>
+        <w:t xml:space="preserve"> </w:t>
+      </w:r>
       <w:r>
         <w:rPr>
           <w:strike/>
         </w:rPr>
-        <w:t>Х</w:t>
-      </w:r>
-      <w:bookmarkStart w:id="0" w:name="_GoBack"/>
-      <w:bookmarkEnd w:id="0"/>
-      <w:r>
-        <w:rPr>
-          <w:strike/>
-        </w:rPr>
-        <w:t>отелось бы текст в выпадающем меню и</w:t>
-      </w:r>
-      <w:r>
-        <w:t xml:space="preserve"> </w:t>
-      </w:r>
-      <w:r>
-        <w:rPr>
-          <w:b/>
-          <w:color w:val="FF0000"/>
-        </w:rPr>
-        <w:t>само меню было</w:t>
-      </w:r>
-      <w:proofErr w:type="gramEnd"/>
-      <w:r>
-        <w:rPr>
-          <w:b/>
-          <w:color w:val="FF0000"/>
-        </w:rPr>
-        <w:t xml:space="preserve"> по центру.</w:t>
+        <w:t>само меню было по центру.</w:t>
       </w:r>
     </w:p>
     <w:p/>
@@ -10902,7 +10880,21 @@
         <w:rPr>
           <w:strike/>
         </w:rPr>
-        <w:t>4. На экране "подробно"  убрать кнопки "</w:t>
+        <w:t>4. На экране "подробно</w:t>
+      </w:r>
+      <w:proofErr w:type="gramStart"/>
+      <w:r>
+        <w:rPr>
+          <w:strike/>
+        </w:rPr>
+        <w:t>"  убрать</w:t>
+      </w:r>
+      <w:proofErr w:type="gramEnd"/>
+      <w:r>
+        <w:rPr>
+          <w:strike/>
+        </w:rPr>
+        <w:t xml:space="preserve"> кнопки "</w:t>
       </w:r>
       <w:r>
         <w:rPr>
@@ -10954,21 +10946,7 @@
         <w:rPr>
           <w:strike/>
         </w:rPr>
-        <w:t xml:space="preserve">". делать эти события автоматически, при нажатии </w:t>
-      </w:r>
-      <w:proofErr w:type="gramStart"/>
-      <w:r>
-        <w:rPr>
-          <w:strike/>
-        </w:rPr>
-        <w:t>на</w:t>
-      </w:r>
-      <w:proofErr w:type="gramEnd"/>
-      <w:r>
-        <w:rPr>
-          <w:strike/>
-        </w:rPr>
-        <w:t xml:space="preserve"> +/-.</w:t>
+        <w:t>". делать эти события автоматически, при нажатии на +/-.</w:t>
       </w:r>
     </w:p>
     <w:p/>
@@ -10997,127 +10975,65 @@
       </w:r>
       <w:r>
         <w:rPr>
-          <w:b/>
-          <w:color w:val="FF0000"/>
+          <w:strike/>
         </w:rPr>
         <w:t>Также пусть гараж и каталог одинаково сортируется в зависимости от выборки в левом меню.</w:t>
       </w:r>
     </w:p>
     <w:p/>
+    <w:p/>
     <w:p>
-      <w:pPr>
+      <w:r>
         <w:rPr>
           <w:lang w:val="en-US"/>
         </w:rPr>
-      </w:pPr>
-    </w:p>
-    <w:p>
-      <w:pPr>
-        <w:rPr>
-          <w:b/>
-          <w:color w:val="FF0000"/>
-        </w:rPr>
-      </w:pPr>
-      <w:r>
-        <w:rPr>
-          <w:b/>
-          <w:color w:val="FF0000"/>
-        </w:rPr>
-        <w:t>Обновление данных при выходе с деталей.</w:t>
+        <w:t>P</w:t>
+      </w:r>
+      <w:r>
+        <w:t>.</w:t>
+      </w:r>
+      <w:r>
+        <w:rPr>
+          <w:lang w:val="en-US"/>
+        </w:rPr>
+        <w:t>S</w:t>
+      </w:r>
+      <w:r>
+        <w:t xml:space="preserve">.: Мне понравилось, как вы сделали тестовую версию и даже реализовали стиль </w:t>
+      </w:r>
+      <w:r>
+        <w:rPr>
+          <w:lang w:val="en-US"/>
+        </w:rPr>
+        <w:t>grid</w:t>
+      </w:r>
+      <w:r>
+        <w:t xml:space="preserve"> и </w:t>
+      </w:r>
+      <w:r>
+        <w:rPr>
+          <w:lang w:val="en-US"/>
+        </w:rPr>
+        <w:t>list</w:t>
+      </w:r>
+      <w:r>
+        <w:t xml:space="preserve">. </w:t>
+      </w:r>
+      <w:r>
+        <w:t xml:space="preserve">А вы под </w:t>
+      </w:r>
+      <w:r>
+        <w:rPr>
+          <w:lang w:val="en-US"/>
+        </w:rPr>
+        <w:t>iOS</w:t>
+      </w:r>
+      <w:r>
+        <w:t xml:space="preserve"> программируете?</w:t>
       </w:r>
     </w:p>
     <w:p/>
-    <w:p>
-      <w:pPr>
-        <w:rPr>
-          <w:lang w:val="en-US"/>
-        </w:rPr>
-      </w:pPr>
-      <w:r>
-        <w:rPr>
-          <w:lang w:val="en-US"/>
-        </w:rPr>
-        <w:t>P</w:t>
-      </w:r>
-      <w:r>
-        <w:t>.</w:t>
-      </w:r>
-      <w:r>
-        <w:rPr>
-          <w:lang w:val="en-US"/>
-        </w:rPr>
-        <w:t>S</w:t>
-      </w:r>
-      <w:r>
-        <w:t xml:space="preserve">.: Мне понравилось, как вы сделали тестовую версию и даже реализовали стиль </w:t>
-      </w:r>
-      <w:r>
-        <w:rPr>
-          <w:lang w:val="en-US"/>
-        </w:rPr>
-        <w:t>grid</w:t>
-      </w:r>
-      <w:r>
-        <w:t xml:space="preserve"> и </w:t>
-      </w:r>
-      <w:r>
-        <w:rPr>
-          <w:lang w:val="en-US"/>
-        </w:rPr>
-        <w:t>list</w:t>
-      </w:r>
-      <w:r>
-        <w:t xml:space="preserve">. </w:t>
-      </w:r>
-      <w:r>
-        <w:rPr>
-          <w:lang w:val="en-US"/>
-        </w:rPr>
-        <w:t xml:space="preserve">А </w:t>
-      </w:r>
-      <w:proofErr w:type="spellStart"/>
-      <w:r>
-        <w:rPr>
-          <w:lang w:val="en-US"/>
-        </w:rPr>
-        <w:t>вы</w:t>
-      </w:r>
-      <w:proofErr w:type="spellEnd"/>
-      <w:r>
-        <w:rPr>
-          <w:lang w:val="en-US"/>
-        </w:rPr>
-        <w:t xml:space="preserve"> </w:t>
-      </w:r>
-      <w:proofErr w:type="spellStart"/>
-      <w:r>
-        <w:rPr>
-          <w:lang w:val="en-US"/>
-        </w:rPr>
-        <w:t>под</w:t>
-      </w:r>
-      <w:proofErr w:type="spellEnd"/>
-      <w:r>
-        <w:rPr>
-          <w:lang w:val="en-US"/>
-        </w:rPr>
-        <w:t xml:space="preserve"> iOS </w:t>
-      </w:r>
-      <w:proofErr w:type="spellStart"/>
-      <w:r>
-        <w:rPr>
-          <w:lang w:val="en-US"/>
-        </w:rPr>
-        <w:t>программируете</w:t>
-      </w:r>
-      <w:proofErr w:type="spellEnd"/>
-      <w:r>
-        <w:rPr>
-          <w:lang w:val="en-US"/>
-        </w:rPr>
-        <w:t>?</w:t>
-      </w:r>
-    </w:p>
+    <w:p/>
     <w:sectPr>
       <w:pgSz w:w="11906" w:h="16838"/>
       <w:pgMar w:top="1134" w:right="850" w:bottom="1134" w:left="1701" w:header="708" w:footer="708" w:gutter="0"/>
@@ -11129,7 +11045,7 @@
 </file>
 
 <file path=word/styles.xml><?xml version="1.0" encoding="utf-8"?>
-<w:styles xmlns:mc="http://schemas.openxmlformats.org/markup-compatibility/2006" xmlns:r="http://schemas.openxmlformats.org/officeDocument/2006/relationships" xmlns:w="http://schemas.openxmlformats.org/wordprocessingml/2006/main" xmlns:w14="http://schemas.microsoft.com/office/word/2010/wordml" mc:Ignorable="w14">
+<w:styles xmlns:mc="http://schemas.openxmlformats.org/markup-compatibility/2006" xmlns:r="http://schemas.openxmlformats.org/officeDocument/2006/relationships" xmlns:w="http://schemas.openxmlformats.org/wordprocessingml/2006/main" xmlns:w14="http://schemas.microsoft.com/office/word/2010/wordml" xmlns:w15="http://schemas.microsoft.com/office/word/2012/wordml" mc:Ignorable="w14 w15">
   <w:docDefaults>
     <w:rPrDefault>
       <w:rPr>
@@ -11145,334 +11061,378 @@
       </w:pPr>
     </w:pPrDefault>
   </w:docDefaults>
-  <w:latentStyles w:defLockedState="0" w:defUIPriority="99" w:defSemiHidden="1" w:defUnhideWhenUsed="1" w:defQFormat="0" w:count="267">
-    <w:lsdException w:name="Normal" w:semiHidden="0" w:uiPriority="0" w:unhideWhenUsed="0" w:qFormat="1"/>
-    <w:lsdException w:name="heading 1" w:semiHidden="0" w:uiPriority="9" w:unhideWhenUsed="0" w:qFormat="1"/>
-    <w:lsdException w:name="heading 2" w:uiPriority="9" w:qFormat="1"/>
-    <w:lsdException w:name="heading 3" w:uiPriority="9" w:qFormat="1"/>
-    <w:lsdException w:name="heading 4" w:uiPriority="9" w:qFormat="1"/>
-    <w:lsdException w:name="heading 5" w:uiPriority="9" w:qFormat="1"/>
-    <w:lsdException w:name="heading 6" w:uiPriority="9" w:qFormat="1"/>
-    <w:lsdException w:name="heading 7" w:uiPriority="9" w:qFormat="1"/>
-    <w:lsdException w:name="heading 8" w:uiPriority="9" w:qFormat="1"/>
-    <w:lsdException w:name="heading 9" w:uiPriority="9" w:qFormat="1"/>
-    <w:lsdException w:name="toc 1" w:uiPriority="39"/>
-    <w:lsdException w:name="toc 2" w:uiPriority="39"/>
-    <w:lsdException w:name="toc 3" w:uiPriority="39"/>
-    <w:lsdException w:name="toc 4" w:uiPriority="39"/>
-    <w:lsdException w:name="toc 5" w:uiPriority="39"/>
-    <w:lsdException w:name="toc 6" w:uiPriority="39"/>
-    <w:lsdException w:name="toc 7" w:uiPriority="39"/>
-    <w:lsdException w:name="toc 8" w:uiPriority="39"/>
-    <w:lsdException w:name="toc 9" w:uiPriority="39"/>
-    <w:lsdException w:name="caption" w:uiPriority="35" w:qFormat="1"/>
-    <w:lsdException w:name="Title" w:semiHidden="0" w:uiPriority="10" w:unhideWhenUsed="0" w:qFormat="1"/>
-    <w:lsdException w:name="Default Paragraph Font" w:uiPriority="1"/>
-    <w:lsdException w:name="Subtitle" w:semiHidden="0" w:uiPriority="11" w:unhideWhenUsed="0" w:qFormat="1"/>
-    <w:lsdException w:name="Strong" w:semiHidden="0" w:uiPriority="22" w:unhideWhenUsed="0" w:qFormat="1"/>
-    <w:lsdException w:name="Emphasis" w:semiHidden="0" w:uiPriority="20" w:unhideWhenUsed="0" w:qFormat="1"/>
-    <w:lsdException w:name="Table Grid" w:semiHidden="0" w:uiPriority="39" w:unhideWhenUsed="0"/>
-    <w:lsdException w:name="Placeholder Text" w:unhideWhenUsed="0"/>
-    <w:lsdException w:name="No Spacing" w:semiHidden="0" w:uiPriority="1" w:unhideWhenUsed="0" w:qFormat="1"/>
-    <w:lsdException w:name="Light Shading" w:semiHidden="0" w:uiPriority="60" w:unhideWhenUsed="0"/>
-    <w:lsdException w:name="Light List" w:semiHidden="0" w:uiPriority="61" w:unhideWhenUsed="0"/>
-    <w:lsdException w:name="Light Grid" w:semiHidden="0" w:uiPriority="62" w:unhideWhenUsed="0"/>
-    <w:lsdException w:name="Medium Shading 1" w:semiHidden="0" w:uiPriority="63" w:unhideWhenUsed="0"/>
-    <w:lsdException w:name="Medium Shading 2" w:semiHidden="0" w:uiPriority="64" w:unhideWhenUsed="0"/>
-    <w:lsdException w:name="Medium List 1" w:semiHidden="0" w:uiPriority="65" w:unhideWhenUsed="0"/>
-    <w:lsdException w:name="Medium List 2" w:semiHidden="0" w:uiPriority="66" w:unhideWhenUsed="0"/>
-    <w:lsdException w:name="Medium Grid 1" w:semiHidden="0" w:uiPriority="67" w:unhideWhenUsed="0"/>
-    <w:lsdException w:name="Medium Grid 2" w:semiHidden="0" w:uiPriority="68" w:unhideWhenUsed="0"/>
-    <w:lsdException w:name="Medium Grid 3" w:semiHidden="0" w:uiPriority="69" w:unhideWhenUsed="0"/>
-    <w:lsdException w:name="Dark List" w:semiHidden="0" w:uiPriority="70" w:unhideWhenUsed="0"/>
-    <w:lsdException w:name="Colorful Shading" w:semiHidden="0" w:uiPriority="71" w:unhideWhenUsed="0"/>
-    <w:lsdException w:name="Colorful List" w:semiHidden="0" w:uiPriority="72" w:unhideWhenUsed="0"/>
-    <w:lsdException w:name="Colorful Grid" w:semiHidden="0" w:uiPriority="73" w:unhideWhenUsed="0"/>
-    <w:lsdException w:name="Light Shading Accent 1" w:semiHidden="0" w:uiPriority="60" w:unhideWhenUsed="0"/>
-    <w:lsdException w:name="Light List Accent 1" w:semiHidden="0" w:uiPriority="61" w:unhideWhenUsed="0"/>
-    <w:lsdException w:name="Light Grid Accent 1" w:semiHidden="0" w:uiPriority="62" w:unhideWhenUsed="0"/>
-    <w:lsdException w:name="Medium Shading 1 Accent 1" w:semiHidden="0" w:uiPriority="63" w:unhideWhenUsed="0"/>
-    <w:lsdException w:name="Medium Shading 2 Accent 1" w:semiHidden="0" w:uiPriority="64" w:unhideWhenUsed="0"/>
-    <w:lsdException w:name="Medium List 1 Accent 1" w:semiHidden="0" w:uiPriority="65" w:unhideWhenUsed="0"/>
-    <w:lsdException w:name="Revision" w:unhideWhenUsed="0"/>
-    <w:lsdException w:name="List Paragraph" w:semiHidden="0" w:uiPriority="34" w:unhideWhenUsed="0" w:qFormat="1"/>
-    <w:lsdException w:name="Quote" w:semiHidden="0" w:uiPriority="29" w:unhideWhenUsed="0" w:qFormat="1"/>
-    <w:lsdException w:name="Intense Quote" w:semiHidden="0" w:uiPriority="30" w:unhideWhenUsed="0" w:qFormat="1"/>
-    <w:lsdException w:name="Medium List 2 Accent 1" w:semiHidden="0" w:uiPriority="66" w:unhideWhenUsed="0"/>
-    <w:lsdException w:name="Medium Grid 1 Accent 1" w:semiHidden="0" w:uiPriority="67" w:unhideWhenUsed="0"/>
-    <w:lsdException w:name="Medium Grid 2 Accent 1" w:semiHidden="0" w:uiPriority="68" w:unhideWhenUsed="0"/>
-    <w:lsdException w:name="Medium Grid 3 Accent 1" w:semiHidden="0" w:uiPriority="69" w:unhideWhenUsed="0"/>
-    <w:lsdException w:name="Dark List Accent 1" w:semiHidden="0" w:uiPriority="70" w:unhideWhenUsed="0"/>
-    <w:lsdException w:name="Colorful Shading Accent 1" w:semiHidden="0" w:uiPriority="71" w:unhideWhenUsed="0"/>
-    <w:lsdException w:name="Colorful List Accent 1" w:semiHidden="0" w:uiPriority="72" w:unhideWhenUsed="0"/>
-    <w:lsdException w:name="Colorful Grid Accent 1" w:semiHidden="0" w:uiPriority="73" w:unhideWhenUsed="0"/>
-    <w:lsdException w:name="Light Shading Accent 2" w:semiHidden="0" w:uiPriority="60" w:unhideWhenUsed="0"/>
-    <w:lsdException w:name="Light List Accent 2" w:semiHidden="0" w:uiPriority="61" w:unhideWhenUsed="0"/>
-    <w:lsdException w:name="Light Grid Accent 2" w:semiHidden="0" w:uiPriority="62" w:unhideWhenUsed="0"/>
-    <w:lsdException w:name="Medium Shading 1 Accent 2" w:semiHidden="0" w:uiPriority="63" w:unhideWhenUsed="0"/>
-    <w:lsdException w:name="Medium Shading 2 Accent 2" w:semiHidden="0" w:uiPriority="64" w:unhideWhenUsed="0"/>
-    <w:lsdException w:name="Medium List 1 Accent 2" w:semiHidden="0" w:uiPriority="65" w:unhideWhenUsed="0"/>
-    <w:lsdException w:name="Medium List 2 Accent 2" w:semiHidden="0" w:uiPriority="66" w:unhideWhenUsed="0"/>
-    <w:lsdException w:name="Medium Grid 1 Accent 2" w:semiHidden="0" w:uiPriority="67" w:unhideWhenUsed="0"/>
-    <w:lsdException w:name="Medium Grid 2 Accent 2" w:semiHidden="0" w:uiPriority="68" w:unhideWhenUsed="0"/>
-    <w:lsdException w:name="Medium Grid 3 Accent 2" w:semiHidden="0" w:uiPriority="69" w:unhideWhenUsed="0"/>
-    <w:lsdException w:name="Dark List Accent 2" w:semiHidden="0" w:uiPriority="70" w:unhideWhenUsed="0"/>
-    <w:lsdException w:name="Colorful Shading Accent 2" w:semiHidden="0" w:uiPriority="71" w:unhideWhenUsed="0"/>
-    <w:lsdException w:name="Colorful List Accent 2" w:semiHidden="0" w:uiPriority="72" w:unhideWhenUsed="0"/>
-    <w:lsdException w:name="Colorful Grid Accent 2" w:semiHidden="0" w:uiPriority="73" w:unhideWhenUsed="0"/>
-    <w:lsdException w:name="Light Shading Accent 3" w:semiHidden="0" w:uiPriority="60" w:unhideWhenUsed="0"/>
-    <w:lsdException w:name="Light List Accent 3" w:semiHidden="0" w:uiPriority="61" w:unhideWhenUsed="0"/>
-    <w:lsdException w:name="Light Grid Accent 3" w:semiHidden="0" w:uiPriority="62" w:unhideWhenUsed="0"/>
-    <w:lsdException w:name="Medium Shading 1 Accent 3" w:semiHidden="0" w:uiPriority="63" w:unhideWhenUsed="0"/>
-    <w:lsdException w:name="Medium Shading 2 Accent 3" w:semiHidden="0" w:uiPriority="64" w:unhideWhenUsed="0"/>
-    <w:lsdException w:name="Medium List 1 Accent 3" w:semiHidden="0" w:uiPriority="65" w:unhideWhenUsed="0"/>
-    <w:lsdException w:name="Medium List 2 Accent 3" w:semiHidden="0" w:uiPriority="66" w:unhideWhenUsed="0"/>
-    <w:lsdException w:name="Medium Grid 1 Accent 3" w:semiHidden="0" w:uiPriority="67" w:unhideWhenUsed="0"/>
-    <w:lsdException w:name="Medium Grid 2 Accent 3" w:semiHidden="0" w:uiPriority="68" w:unhideWhenUsed="0"/>
-    <w:lsdException w:name="Medium Grid 3 Accent 3" w:semiHidden="0" w:uiPriority="69" w:unhideWhenUsed="0"/>
-    <w:lsdException w:name="Dark List Accent 3" w:semiHidden="0" w:uiPriority="70" w:unhideWhenUsed="0"/>
-    <w:lsdException w:name="Colorful Shading Accent 3" w:semiHidden="0" w:uiPriority="71" w:unhideWhenUsed="0"/>
-    <w:lsdException w:name="Colorful List Accent 3" w:semiHidden="0" w:uiPriority="72" w:unhideWhenUsed="0"/>
-    <w:lsdException w:name="Colorful Grid Accent 3" w:semiHidden="0" w:uiPriority="73" w:unhideWhenUsed="0"/>
-    <w:lsdException w:name="Light Shading Accent 4" w:semiHidden="0" w:uiPriority="60" w:unhideWhenUsed="0"/>
-    <w:lsdException w:name="Light List Accent 4" w:semiHidden="0" w:uiPriority="61" w:unhideWhenUsed="0"/>
-    <w:lsdException w:name="Light Grid Accent 4" w:semiHidden="0" w:uiPriority="62" w:unhideWhenUsed="0"/>
-    <w:lsdException w:name="Medium Shading 1 Accent 4" w:semiHidden="0" w:uiPriority="63" w:unhideWhenUsed="0"/>
-    <w:lsdException w:name="Medium Shading 2 Accent 4" w:semiHidden="0" w:uiPriority="64" w:unhideWhenUsed="0"/>
-    <w:lsdException w:name="Medium List 1 Accent 4" w:semiHidden="0" w:uiPriority="65" w:unhideWhenUsed="0"/>
-    <w:lsdException w:name="Medium List 2 Accent 4" w:semiHidden="0" w:uiPriority="66" w:unhideWhenUsed="0"/>
-    <w:lsdException w:name="Medium Grid 1 Accent 4" w:semiHidden="0" w:uiPriority="67" w:unhideWhenUsed="0"/>
-    <w:lsdException w:name="Medium Grid 2 Accent 4" w:semiHidden="0" w:uiPriority="68" w:unhideWhenUsed="0"/>
-    <w:lsdException w:name="Medium Grid 3 Accent 4" w:semiHidden="0" w:uiPriority="69" w:unhideWhenUsed="0"/>
-    <w:lsdException w:name="Dark List Accent 4" w:semiHidden="0" w:uiPriority="70" w:unhideWhenUsed="0"/>
-    <w:lsdException w:name="Colorful Shading Accent 4" w:semiHidden="0" w:uiPriority="71" w:unhideWhenUsed="0"/>
-    <w:lsdException w:name="Colorful List Accent 4" w:semiHidden="0" w:uiPriority="72" w:unhideWhenUsed="0"/>
-    <w:lsdException w:name="Colorful Grid Accent 4" w:semiHidden="0" w:uiPriority="73" w:unhideWhenUsed="0"/>
-    <w:lsdException w:name="Light Shading Accent 5" w:semiHidden="0" w:uiPriority="60" w:unhideWhenUsed="0"/>
-    <w:lsdException w:name="Light List Accent 5" w:semiHidden="0" w:uiPriority="61" w:unhideWhenUsed="0"/>
-    <w:lsdException w:name="Light Grid Accent 5" w:semiHidden="0" w:uiPriority="62" w:unhideWhenUsed="0"/>
-    <w:lsdException w:name="Medium Shading 1 Accent 5" w:semiHidden="0" w:uiPriority="63" w:unhideWhenUsed="0"/>
-    <w:lsdException w:name="Medium Shading 2 Accent 5" w:semiHidden="0" w:uiPriority="64" w:unhideWhenUsed="0"/>
-    <w:lsdException w:name="Medium List 1 Accent 5" w:semiHidden="0" w:uiPriority="65" w:unhideWhenUsed="0"/>
-    <w:lsdException w:name="Medium List 2 Accent 5" w:semiHidden="0" w:uiPriority="66" w:unhideWhenUsed="0"/>
-    <w:lsdException w:name="Medium Grid 1 Accent 5" w:semiHidden="0" w:uiPriority="67" w:unhideWhenUsed="0"/>
-    <w:lsdException w:name="Medium Grid 2 Accent 5" w:semiHidden="0" w:uiPriority="68" w:unhideWhenUsed="0"/>
-    <w:lsdException w:name="Medium Grid 3 Accent 5" w:semiHidden="0" w:uiPriority="69" w:unhideWhenUsed="0"/>
-    <w:lsdException w:name="Dark List Accent 5" w:semiHidden="0" w:uiPriority="70" w:unhideWhenUsed="0"/>
-    <w:lsdException w:name="Colorful Shading Accent 5" w:semiHidden="0" w:uiPriority="71" w:unhideWhenUsed="0"/>
-    <w:lsdException w:name="Colorful List Accent 5" w:semiHidden="0" w:uiPriority="72" w:unhideWhenUsed="0"/>
-    <w:lsdException w:name="Colorful Grid Accent 5" w:semiHidden="0" w:uiPriority="73" w:unhideWhenUsed="0"/>
-    <w:lsdException w:name="Light Shading Accent 6" w:semiHidden="0" w:uiPriority="60" w:unhideWhenUsed="0"/>
-    <w:lsdException w:name="Light List Accent 6" w:semiHidden="0" w:uiPriority="61" w:unhideWhenUsed="0"/>
-    <w:lsdException w:name="Light Grid Accent 6" w:semiHidden="0" w:uiPriority="62" w:unhideWhenUsed="0"/>
-    <w:lsdException w:name="Medium Shading 1 Accent 6" w:semiHidden="0" w:uiPriority="63" w:unhideWhenUsed="0"/>
-    <w:lsdException w:name="Medium Shading 2 Accent 6" w:semiHidden="0" w:uiPriority="64" w:unhideWhenUsed="0"/>
-    <w:lsdException w:name="Medium List 1 Accent 6" w:semiHidden="0" w:uiPriority="65" w:unhideWhenUsed="0"/>
-    <w:lsdException w:name="Medium List 2 Accent 6" w:semiHidden="0" w:uiPriority="66" w:unhideWhenUsed="0"/>
-    <w:lsdException w:name="Medium Grid 1 Accent 6" w:semiHidden="0" w:uiPriority="67" w:unhideWhenUsed="0"/>
-    <w:lsdException w:name="Medium Grid 2 Accent 6" w:semiHidden="0" w:uiPriority="68" w:unhideWhenUsed="0"/>
-    <w:lsdException w:name="Medium Grid 3 Accent 6" w:semiHidden="0" w:uiPriority="69" w:unhideWhenUsed="0"/>
-    <w:lsdException w:name="Dark List Accent 6" w:semiHidden="0" w:uiPriority="70" w:unhideWhenUsed="0"/>
-    <w:lsdException w:name="Colorful Shading Accent 6" w:semiHidden="0" w:uiPriority="71" w:unhideWhenUsed="0"/>
-    <w:lsdException w:name="Colorful List Accent 6" w:semiHidden="0" w:uiPriority="72" w:unhideWhenUsed="0"/>
-    <w:lsdException w:name="Colorful Grid Accent 6" w:semiHidden="0" w:uiPriority="73" w:unhideWhenUsed="0"/>
-    <w:lsdException w:name="Subtle Emphasis" w:semiHidden="0" w:uiPriority="19" w:unhideWhenUsed="0" w:qFormat="1"/>
-    <w:lsdException w:name="Intense Emphasis" w:semiHidden="0" w:uiPriority="21" w:unhideWhenUsed="0" w:qFormat="1"/>
-    <w:lsdException w:name="Subtle Reference" w:semiHidden="0" w:uiPriority="31" w:unhideWhenUsed="0" w:qFormat="1"/>
-    <w:lsdException w:name="Intense Reference" w:semiHidden="0" w:uiPriority="32" w:unhideWhenUsed="0" w:qFormat="1"/>
-    <w:lsdException w:name="Book Title" w:semiHidden="0" w:uiPriority="33" w:unhideWhenUsed="0" w:qFormat="1"/>
-    <w:lsdException w:name="Bibliography" w:uiPriority="37"/>
-    <w:lsdException w:name="TOC Heading" w:uiPriority="39" w:qFormat="1"/>
-  </w:latentStyles>
-  <w:style w:type="paragraph" w:default="1" w:styleId="a">
-    <w:name w:val="Normal"/>
-    <w:qFormat/>
-  </w:style>
-  <w:style w:type="character" w:default="1" w:styleId="a0">
-    <w:name w:val="Default Paragraph Font"/>
-    <w:uiPriority w:val="1"/>
-    <w:semiHidden/>
-    <w:unhideWhenUsed/>
-  </w:style>
-  <w:style w:type="table" w:default="1" w:styleId="a1">
-    <w:name w:val="Normal Table"/>
-    <w:uiPriority w:val="99"/>
-    <w:semiHidden/>
-    <w:unhideWhenUsed/>
-    <w:tblPr>
-      <w:tblInd w:w="0" w:type="dxa"/>
-      <w:tblCellMar>
-        <w:top w:w="0" w:type="dxa"/>
-        <w:left w:w="108" w:type="dxa"/>
-        <w:bottom w:w="0" w:type="dxa"/>
-        <w:right w:w="108" w:type="dxa"/>
-      </w:tblCellMar>
-    </w:tblPr>
-  </w:style>
-  <w:style w:type="numbering" w:default="1" w:styleId="a2">
-    <w:name w:val="No List"/>
-    <w:uiPriority w:val="99"/>
-    <w:semiHidden/>
-    <w:unhideWhenUsed/>
-  </w:style>
-</w:styles>
-</file>
-
-<file path=word/stylesWithEffects.xml><?xml version="1.0" encoding="utf-8"?>
-<w:styles xmlns:wpc="http://schemas.microsoft.com/office/word/2010/wordprocessingCanvas" xmlns:mc="http://schemas.openxmlformats.org/markup-compatibility/2006" xmlns:o="urn:schemas-microsoft-com:office:office" xmlns:r="http://schemas.openxmlformats.org/officeDocument/2006/relationships" xmlns:m="http://schemas.openxmlformats.org/officeDocument/2006/math" xmlns:v="urn:schemas-microsoft-com:vml" xmlns:wp14="http://schemas.microsoft.com/office/word/2010/wordprocessingDrawing" xmlns:wp="http://schemas.openxmlformats.org/drawingml/2006/wordprocessingDrawing" xmlns:w10="urn:schemas-microsoft-com:office:word" xmlns:w="http://schemas.openxmlformats.org/wordprocessingml/2006/main" xmlns:w14="http://schemas.microsoft.com/office/word/2010/wordml" xmlns:wpg="http://schemas.microsoft.com/office/word/2010/wordprocessingGroup" xmlns:wpi="http://schemas.microsoft.com/office/word/2010/wordprocessingInk" xmlns:wne="http://schemas.microsoft.com/office/word/2006/wordml" xmlns:wps="http://schemas.microsoft.com/office/word/2010/wordprocessingShape" mc:Ignorable="w14 wp14">
-  <w:docDefaults>
-    <w:rPrDefault>
-      <w:rPr>
-        <w:rFonts w:asciiTheme="minorHAnsi" w:eastAsiaTheme="minorHAnsi" w:hAnsiTheme="minorHAnsi" w:cstheme="minorBidi"/>
-        <w:sz w:val="22"/>
-        <w:szCs w:val="22"/>
-        <w:lang w:val="ru-RU" w:eastAsia="en-US" w:bidi="ar-SA"/>
-      </w:rPr>
-    </w:rPrDefault>
-    <w:pPrDefault>
-      <w:pPr>
-        <w:spacing w:after="160" w:line="259" w:lineRule="auto"/>
-      </w:pPr>
-    </w:pPrDefault>
-  </w:docDefaults>
-  <w:latentStyles w:defLockedState="0" w:defUIPriority="99" w:defSemiHidden="1" w:defUnhideWhenUsed="1" w:defQFormat="0" w:count="267">
-    <w:lsdException w:name="Normal" w:semiHidden="0" w:uiPriority="0" w:unhideWhenUsed="0" w:qFormat="1"/>
-    <w:lsdException w:name="heading 1" w:semiHidden="0" w:uiPriority="9" w:unhideWhenUsed="0" w:qFormat="1"/>
-    <w:lsdException w:name="heading 2" w:uiPriority="9" w:qFormat="1"/>
-    <w:lsdException w:name="heading 3" w:uiPriority="9" w:qFormat="1"/>
-    <w:lsdException w:name="heading 4" w:uiPriority="9" w:qFormat="1"/>
-    <w:lsdException w:name="heading 5" w:uiPriority="9" w:qFormat="1"/>
-    <w:lsdException w:name="heading 6" w:uiPriority="9" w:qFormat="1"/>
-    <w:lsdException w:name="heading 7" w:uiPriority="9" w:qFormat="1"/>
-    <w:lsdException w:name="heading 8" w:uiPriority="9" w:qFormat="1"/>
-    <w:lsdException w:name="heading 9" w:uiPriority="9" w:qFormat="1"/>
-    <w:lsdException w:name="toc 1" w:uiPriority="39"/>
-    <w:lsdException w:name="toc 2" w:uiPriority="39"/>
-    <w:lsdException w:name="toc 3" w:uiPriority="39"/>
-    <w:lsdException w:name="toc 4" w:uiPriority="39"/>
-    <w:lsdException w:name="toc 5" w:uiPriority="39"/>
-    <w:lsdException w:name="toc 6" w:uiPriority="39"/>
-    <w:lsdException w:name="toc 7" w:uiPriority="39"/>
-    <w:lsdException w:name="toc 8" w:uiPriority="39"/>
-    <w:lsdException w:name="toc 9" w:uiPriority="39"/>
-    <w:lsdException w:name="caption" w:uiPriority="35" w:qFormat="1"/>
-    <w:lsdException w:name="Title" w:semiHidden="0" w:uiPriority="10" w:unhideWhenUsed="0" w:qFormat="1"/>
-    <w:lsdException w:name="Default Paragraph Font" w:uiPriority="1"/>
-    <w:lsdException w:name="Subtitle" w:semiHidden="0" w:uiPriority="11" w:unhideWhenUsed="0" w:qFormat="1"/>
-    <w:lsdException w:name="Strong" w:semiHidden="0" w:uiPriority="22" w:unhideWhenUsed="0" w:qFormat="1"/>
-    <w:lsdException w:name="Emphasis" w:semiHidden="0" w:uiPriority="20" w:unhideWhenUsed="0" w:qFormat="1"/>
-    <w:lsdException w:name="Table Grid" w:semiHidden="0" w:uiPriority="39" w:unhideWhenUsed="0"/>
-    <w:lsdException w:name="Placeholder Text" w:unhideWhenUsed="0"/>
-    <w:lsdException w:name="No Spacing" w:semiHidden="0" w:uiPriority="1" w:unhideWhenUsed="0" w:qFormat="1"/>
-    <w:lsdException w:name="Light Shading" w:semiHidden="0" w:uiPriority="60" w:unhideWhenUsed="0"/>
-    <w:lsdException w:name="Light List" w:semiHidden="0" w:uiPriority="61" w:unhideWhenUsed="0"/>
-    <w:lsdException w:name="Light Grid" w:semiHidden="0" w:uiPriority="62" w:unhideWhenUsed="0"/>
-    <w:lsdException w:name="Medium Shading 1" w:semiHidden="0" w:uiPriority="63" w:unhideWhenUsed="0"/>
-    <w:lsdException w:name="Medium Shading 2" w:semiHidden="0" w:uiPriority="64" w:unhideWhenUsed="0"/>
-    <w:lsdException w:name="Medium List 1" w:semiHidden="0" w:uiPriority="65" w:unhideWhenUsed="0"/>
-    <w:lsdException w:name="Medium List 2" w:semiHidden="0" w:uiPriority="66" w:unhideWhenUsed="0"/>
-    <w:lsdException w:name="Medium Grid 1" w:semiHidden="0" w:uiPriority="67" w:unhideWhenUsed="0"/>
-    <w:lsdException w:name="Medium Grid 2" w:semiHidden="0" w:uiPriority="68" w:unhideWhenUsed="0"/>
-    <w:lsdException w:name="Medium Grid 3" w:semiHidden="0" w:uiPriority="69" w:unhideWhenUsed="0"/>
-    <w:lsdException w:name="Dark List" w:semiHidden="0" w:uiPriority="70" w:unhideWhenUsed="0"/>
-    <w:lsdException w:name="Colorful Shading" w:semiHidden="0" w:uiPriority="71" w:unhideWhenUsed="0"/>
-    <w:lsdException w:name="Colorful List" w:semiHidden="0" w:uiPriority="72" w:unhideWhenUsed="0"/>
-    <w:lsdException w:name="Colorful Grid" w:semiHidden="0" w:uiPriority="73" w:unhideWhenUsed="0"/>
-    <w:lsdException w:name="Light Shading Accent 1" w:semiHidden="0" w:uiPriority="60" w:unhideWhenUsed="0"/>
-    <w:lsdException w:name="Light List Accent 1" w:semiHidden="0" w:uiPriority="61" w:unhideWhenUsed="0"/>
-    <w:lsdException w:name="Light Grid Accent 1" w:semiHidden="0" w:uiPriority="62" w:unhideWhenUsed="0"/>
-    <w:lsdException w:name="Medium Shading 1 Accent 1" w:semiHidden="0" w:uiPriority="63" w:unhideWhenUsed="0"/>
-    <w:lsdException w:name="Medium Shading 2 Accent 1" w:semiHidden="0" w:uiPriority="64" w:unhideWhenUsed="0"/>
-    <w:lsdException w:name="Medium List 1 Accent 1" w:semiHidden="0" w:uiPriority="65" w:unhideWhenUsed="0"/>
-    <w:lsdException w:name="Revision" w:unhideWhenUsed="0"/>
-    <w:lsdException w:name="List Paragraph" w:semiHidden="0" w:uiPriority="34" w:unhideWhenUsed="0" w:qFormat="1"/>
-    <w:lsdException w:name="Quote" w:semiHidden="0" w:uiPriority="29" w:unhideWhenUsed="0" w:qFormat="1"/>
-    <w:lsdException w:name="Intense Quote" w:semiHidden="0" w:uiPriority="30" w:unhideWhenUsed="0" w:qFormat="1"/>
-    <w:lsdException w:name="Medium List 2 Accent 1" w:semiHidden="0" w:uiPriority="66" w:unhideWhenUsed="0"/>
-    <w:lsdException w:name="Medium Grid 1 Accent 1" w:semiHidden="0" w:uiPriority="67" w:unhideWhenUsed="0"/>
-    <w:lsdException w:name="Medium Grid 2 Accent 1" w:semiHidden="0" w:uiPriority="68" w:unhideWhenUsed="0"/>
-    <w:lsdException w:name="Medium Grid 3 Accent 1" w:semiHidden="0" w:uiPriority="69" w:unhideWhenUsed="0"/>
-    <w:lsdException w:name="Dark List Accent 1" w:semiHidden="0" w:uiPriority="70" w:unhideWhenUsed="0"/>
-    <w:lsdException w:name="Colorful Shading Accent 1" w:semiHidden="0" w:uiPriority="71" w:unhideWhenUsed="0"/>
-    <w:lsdException w:name="Colorful List Accent 1" w:semiHidden="0" w:uiPriority="72" w:unhideWhenUsed="0"/>
-    <w:lsdException w:name="Colorful Grid Accent 1" w:semiHidden="0" w:uiPriority="73" w:unhideWhenUsed="0"/>
-    <w:lsdException w:name="Light Shading Accent 2" w:semiHidden="0" w:uiPriority="60" w:unhideWhenUsed="0"/>
-    <w:lsdException w:name="Light List Accent 2" w:semiHidden="0" w:uiPriority="61" w:unhideWhenUsed="0"/>
-    <w:lsdException w:name="Light Grid Accent 2" w:semiHidden="0" w:uiPriority="62" w:unhideWhenUsed="0"/>
-    <w:lsdException w:name="Medium Shading 1 Accent 2" w:semiHidden="0" w:uiPriority="63" w:unhideWhenUsed="0"/>
-    <w:lsdException w:name="Medium Shading 2 Accent 2" w:semiHidden="0" w:uiPriority="64" w:unhideWhenUsed="0"/>
-    <w:lsdException w:name="Medium List 1 Accent 2" w:semiHidden="0" w:uiPriority="65" w:unhideWhenUsed="0"/>
-    <w:lsdException w:name="Medium List 2 Accent 2" w:semiHidden="0" w:uiPriority="66" w:unhideWhenUsed="0"/>
-    <w:lsdException w:name="Medium Grid 1 Accent 2" w:semiHidden="0" w:uiPriority="67" w:unhideWhenUsed="0"/>
-    <w:lsdException w:name="Medium Grid 2 Accent 2" w:semiHidden="0" w:uiPriority="68" w:unhideWhenUsed="0"/>
-    <w:lsdException w:name="Medium Grid 3 Accent 2" w:semiHidden="0" w:uiPriority="69" w:unhideWhenUsed="0"/>
-    <w:lsdException w:name="Dark List Accent 2" w:semiHidden="0" w:uiPriority="70" w:unhideWhenUsed="0"/>
-    <w:lsdException w:name="Colorful Shading Accent 2" w:semiHidden="0" w:uiPriority="71" w:unhideWhenUsed="0"/>
-    <w:lsdException w:name="Colorful List Accent 2" w:semiHidden="0" w:uiPriority="72" w:unhideWhenUsed="0"/>
-    <w:lsdException w:name="Colorful Grid Accent 2" w:semiHidden="0" w:uiPriority="73" w:unhideWhenUsed="0"/>
-    <w:lsdException w:name="Light Shading Accent 3" w:semiHidden="0" w:uiPriority="60" w:unhideWhenUsed="0"/>
-    <w:lsdException w:name="Light List Accent 3" w:semiHidden="0" w:uiPriority="61" w:unhideWhenUsed="0"/>
-    <w:lsdException w:name="Light Grid Accent 3" w:semiHidden="0" w:uiPriority="62" w:unhideWhenUsed="0"/>
-    <w:lsdException w:name="Medium Shading 1 Accent 3" w:semiHidden="0" w:uiPriority="63" w:unhideWhenUsed="0"/>
-    <w:lsdException w:name="Medium Shading 2 Accent 3" w:semiHidden="0" w:uiPriority="64" w:unhideWhenUsed="0"/>
-    <w:lsdException w:name="Medium List 1 Accent 3" w:semiHidden="0" w:uiPriority="65" w:unhideWhenUsed="0"/>
-    <w:lsdException w:name="Medium List 2 Accent 3" w:semiHidden="0" w:uiPriority="66" w:unhideWhenUsed="0"/>
-    <w:lsdException w:name="Medium Grid 1 Accent 3" w:semiHidden="0" w:uiPriority="67" w:unhideWhenUsed="0"/>
-    <w:lsdException w:name="Medium Grid 2 Accent 3" w:semiHidden="0" w:uiPriority="68" w:unhideWhenUsed="0"/>
-    <w:lsdException w:name="Medium Grid 3 Accent 3" w:semiHidden="0" w:uiPriority="69" w:unhideWhenUsed="0"/>
-    <w:lsdException w:name="Dark List Accent 3" w:semiHidden="0" w:uiPriority="70" w:unhideWhenUsed="0"/>
-    <w:lsdException w:name="Colorful Shading Accent 3" w:semiHidden="0" w:uiPriority="71" w:unhideWhenUsed="0"/>
-    <w:lsdException w:name="Colorful List Accent 3" w:semiHidden="0" w:uiPriority="72" w:unhideWhenUsed="0"/>
-    <w:lsdException w:name="Colorful Grid Accent 3" w:semiHidden="0" w:uiPriority="73" w:unhideWhenUsed="0"/>
-    <w:lsdException w:name="Light Shading Accent 4" w:semiHidden="0" w:uiPriority="60" w:unhideWhenUsed="0"/>
-    <w:lsdException w:name="Light List Accent 4" w:semiHidden="0" w:uiPriority="61" w:unhideWhenUsed="0"/>
-    <w:lsdException w:name="Light Grid Accent 4" w:semiHidden="0" w:uiPriority="62" w:unhideWhenUsed="0"/>
-    <w:lsdException w:name="Medium Shading 1 Accent 4" w:semiHidden="0" w:uiPriority="63" w:unhideWhenUsed="0"/>
-    <w:lsdException w:name="Medium Shading 2 Accent 4" w:semiHidden="0" w:uiPriority="64" w:unhideWhenUsed="0"/>
-    <w:lsdException w:name="Medium List 1 Accent 4" w:semiHidden="0" w:uiPriority="65" w:unhideWhenUsed="0"/>
-    <w:lsdException w:name="Medium List 2 Accent 4" w:semiHidden="0" w:uiPriority="66" w:unhideWhenUsed="0"/>
-    <w:lsdException w:name="Medium Grid 1 Accent 4" w:semiHidden="0" w:uiPriority="67" w:unhideWhenUsed="0"/>
-    <w:lsdException w:name="Medium Grid 2 Accent 4" w:semiHidden="0" w:uiPriority="68" w:unhideWhenUsed="0"/>
-    <w:lsdException w:name="Medium Grid 3 Accent 4" w:semiHidden="0" w:uiPriority="69" w:unhideWhenUsed="0"/>
-    <w:lsdException w:name="Dark List Accent 4" w:semiHidden="0" w:uiPriority="70" w:unhideWhenUsed="0"/>
-    <w:lsdException w:name="Colorful Shading Accent 4" w:semiHidden="0" w:uiPriority="71" w:unhideWhenUsed="0"/>
-    <w:lsdException w:name="Colorful List Accent 4" w:semiHidden="0" w:uiPriority="72" w:unhideWhenUsed="0"/>
-    <w:lsdException w:name="Colorful Grid Accent 4" w:semiHidden="0" w:uiPriority="73" w:unhideWhenUsed="0"/>
-    <w:lsdException w:name="Light Shading Accent 5" w:semiHidden="0" w:uiPriority="60" w:unhideWhenUsed="0"/>
-    <w:lsdException w:name="Light List Accent 5" w:semiHidden="0" w:uiPriority="61" w:unhideWhenUsed="0"/>
-    <w:lsdException w:name="Light Grid Accent 5" w:semiHidden="0" w:uiPriority="62" w:unhideWhenUsed="0"/>
-    <w:lsdException w:name="Medium Shading 1 Accent 5" w:semiHidden="0" w:uiPriority="63" w:unhideWhenUsed="0"/>
-    <w:lsdException w:name="Medium Shading 2 Accent 5" w:semiHidden="0" w:uiPriority="64" w:unhideWhenUsed="0"/>
-    <w:lsdException w:name="Medium List 1 Accent 5" w:semiHidden="0" w:uiPriority="65" w:unhideWhenUsed="0"/>
-    <w:lsdException w:name="Medium List 2 Accent 5" w:semiHidden="0" w:uiPriority="66" w:unhideWhenUsed="0"/>
-    <w:lsdException w:name="Medium Grid 1 Accent 5" w:semiHidden="0" w:uiPriority="67" w:unhideWhenUsed="0"/>
-    <w:lsdException w:name="Medium Grid 2 Accent 5" w:semiHidden="0" w:uiPriority="68" w:unhideWhenUsed="0"/>
-    <w:lsdException w:name="Medium Grid 3 Accent 5" w:semiHidden="0" w:uiPriority="69" w:unhideWhenUsed="0"/>
-    <w:lsdException w:name="Dark List Accent 5" w:semiHidden="0" w:uiPriority="70" w:unhideWhenUsed="0"/>
-    <w:lsdException w:name="Colorful Shading Accent 5" w:semiHidden="0" w:uiPriority="71" w:unhideWhenUsed="0"/>
-    <w:lsdException w:name="Colorful List Accent 5" w:semiHidden="0" w:uiPriority="72" w:unhideWhenUsed="0"/>
-    <w:lsdException w:name="Colorful Grid Accent 5" w:semiHidden="0" w:uiPriority="73" w:unhideWhenUsed="0"/>
-    <w:lsdException w:name="Light Shading Accent 6" w:semiHidden="0" w:uiPriority="60" w:unhideWhenUsed="0"/>
-    <w:lsdException w:name="Light List Accent 6" w:semiHidden="0" w:uiPriority="61" w:unhideWhenUsed="0"/>
-    <w:lsdException w:name="Light Grid Accent 6" w:semiHidden="0" w:uiPriority="62" w:unhideWhenUsed="0"/>
-    <w:lsdException w:name="Medium Shading 1 Accent 6" w:semiHidden="0" w:uiPriority="63" w:unhideWhenUsed="0"/>
-    <w:lsdException w:name="Medium Shading 2 Accent 6" w:semiHidden="0" w:uiPriority="64" w:unhideWhenUsed="0"/>
-    <w:lsdException w:name="Medium List 1 Accent 6" w:semiHidden="0" w:uiPriority="65" w:unhideWhenUsed="0"/>
-    <w:lsdException w:name="Medium List 2 Accent 6" w:semiHidden="0" w:uiPriority="66" w:unhideWhenUsed="0"/>
-    <w:lsdException w:name="Medium Grid 1 Accent 6" w:semiHidden="0" w:uiPriority="67" w:unhideWhenUsed="0"/>
-    <w:lsdException w:name="Medium Grid 2 Accent 6" w:semiHidden="0" w:uiPriority="68" w:unhideWhenUsed="0"/>
-    <w:lsdException w:name="Medium Grid 3 Accent 6" w:semiHidden="0" w:uiPriority="69" w:unhideWhenUsed="0"/>
-    <w:lsdException w:name="Dark List Accent 6" w:semiHidden="0" w:uiPriority="70" w:unhideWhenUsed="0"/>
-    <w:lsdException w:name="Colorful Shading Accent 6" w:semiHidden="0" w:uiPriority="71" w:unhideWhenUsed="0"/>
-    <w:lsdException w:name="Colorful List Accent 6" w:semiHidden="0" w:uiPriority="72" w:unhideWhenUsed="0"/>
-    <w:lsdException w:name="Colorful Grid Accent 6" w:semiHidden="0" w:uiPriority="73" w:unhideWhenUsed="0"/>
-    <w:lsdException w:name="Subtle Emphasis" w:semiHidden="0" w:uiPriority="19" w:unhideWhenUsed="0" w:qFormat="1"/>
-    <w:lsdException w:name="Intense Emphasis" w:semiHidden="0" w:uiPriority="21" w:unhideWhenUsed="0" w:qFormat="1"/>
-    <w:lsdException w:name="Subtle Reference" w:semiHidden="0" w:uiPriority="31" w:unhideWhenUsed="0" w:qFormat="1"/>
-    <w:lsdException w:name="Intense Reference" w:semiHidden="0" w:uiPriority="32" w:unhideWhenUsed="0" w:qFormat="1"/>
-    <w:lsdException w:name="Book Title" w:semiHidden="0" w:uiPriority="33" w:unhideWhenUsed="0" w:qFormat="1"/>
-    <w:lsdException w:name="Bibliography" w:uiPriority="37"/>
-    <w:lsdException w:name="TOC Heading" w:uiPriority="39" w:qFormat="1"/>
+  <w:latentStyles w:defLockedState="0" w:defUIPriority="99" w:defSemiHidden="0" w:defUnhideWhenUsed="0" w:defQFormat="0" w:count="371">
+    <w:lsdException w:name="Normal" w:uiPriority="0" w:qFormat="1"/>
+    <w:lsdException w:name="heading 1" w:uiPriority="9" w:qFormat="1"/>
+    <w:lsdException w:name="heading 2" w:semiHidden="1" w:uiPriority="9" w:unhideWhenUsed="1" w:qFormat="1"/>
+    <w:lsdException w:name="heading 3" w:semiHidden="1" w:uiPriority="9" w:unhideWhenUsed="1" w:qFormat="1"/>
+    <w:lsdException w:name="heading 4" w:semiHidden="1" w:uiPriority="9" w:unhideWhenUsed="1" w:qFormat="1"/>
+    <w:lsdException w:name="heading 5" w:semiHidden="1" w:uiPriority="9" w:unhideWhenUsed="1" w:qFormat="1"/>
+    <w:lsdException w:name="heading 6" w:semiHidden="1" w:uiPriority="9" w:unhideWhenUsed="1" w:qFormat="1"/>
+    <w:lsdException w:name="heading 7" w:semiHidden="1" w:uiPriority="9" w:unhideWhenUsed="1" w:qFormat="1"/>
+    <w:lsdException w:name="heading 8" w:semiHidden="1" w:uiPriority="9" w:unhideWhenUsed="1" w:qFormat="1"/>
+    <w:lsdException w:name="heading 9" w:semiHidden="1" w:uiPriority="9" w:unhideWhenUsed="1" w:qFormat="1"/>
+    <w:lsdException w:name="index 1" w:semiHidden="1" w:unhideWhenUsed="1"/>
+    <w:lsdException w:name="index 2" w:semiHidden="1" w:unhideWhenUsed="1"/>
+    <w:lsdException w:name="index 3" w:semiHidden="1" w:unhideWhenUsed="1"/>
+    <w:lsdException w:name="index 4" w:semiHidden="1" w:unhideWhenUsed="1"/>
+    <w:lsdException w:name="index 5" w:semiHidden="1" w:unhideWhenUsed="1"/>
+    <w:lsdException w:name="index 6" w:semiHidden="1" w:unhideWhenUsed="1"/>
+    <w:lsdException w:name="index 7" w:semiHidden="1" w:unhideWhenUsed="1"/>
+    <w:lsdException w:name="index 8" w:semiHidden="1" w:unhideWhenUsed="1"/>
+    <w:lsdException w:name="index 9" w:semiHidden="1" w:unhideWhenUsed="1"/>
+    <w:lsdException w:name="toc 1" w:semiHidden="1" w:uiPriority="39" w:unhideWhenUsed="1"/>
+    <w:lsdException w:name="toc 2" w:semiHidden="1" w:uiPriority="39" w:unhideWhenUsed="1"/>
+    <w:lsdException w:name="toc 3" w:semiHidden="1" w:uiPriority="39" w:unhideWhenUsed="1"/>
+    <w:lsdException w:name="toc 4" w:semiHidden="1" w:uiPriority="39" w:unhideWhenUsed="1"/>
+    <w:lsdException w:name="toc 5" w:semiHidden="1" w:uiPriority="39" w:unhideWhenUsed="1"/>
+    <w:lsdException w:name="toc 6" w:semiHidden="1" w:uiPriority="39" w:unhideWhenUsed="1"/>
+    <w:lsdException w:name="toc 7" w:semiHidden="1" w:uiPriority="39" w:unhideWhenUsed="1"/>
+    <w:lsdException w:name="toc 8" w:semiHidden="1" w:uiPriority="39" w:unhideWhenUsed="1"/>
+    <w:lsdException w:name="toc 9" w:semiHidden="1" w:uiPriority="39" w:unhideWhenUsed="1"/>
+    <w:lsdException w:name="Normal Indent" w:semiHidden="1" w:unhideWhenUsed="1"/>
+    <w:lsdException w:name="footnote text" w:semiHidden="1" w:unhideWhenUsed="1"/>
+    <w:lsdException w:name="annotation text" w:semiHidden="1" w:unhideWhenUsed="1"/>
+    <w:lsdException w:name="header" w:semiHidden="1" w:unhideWhenUsed="1"/>
+    <w:lsdException w:name="footer" w:semiHidden="1" w:unhideWhenUsed="1"/>
+    <w:lsdException w:name="index heading" w:semiHidden="1" w:unhideWhenUsed="1"/>
+    <w:lsdException w:name="caption" w:semiHidden="1" w:uiPriority="35" w:unhideWhenUsed="1" w:qFormat="1"/>
+    <w:lsdException w:name="table of figures" w:semiHidden="1" w:unhideWhenUsed="1"/>
+    <w:lsdException w:name="envelope address" w:semiHidden="1" w:unhideWhenUsed="1"/>
+    <w:lsdException w:name="envelope return" w:semiHidden="1" w:unhideWhenUsed="1"/>
+    <w:lsdException w:name="footnote reference" w:semiHidden="1" w:unhideWhenUsed="1"/>
+    <w:lsdException w:name="annotation reference" w:semiHidden="1" w:unhideWhenUsed="1"/>
+    <w:lsdException w:name="line number" w:semiHidden="1" w:unhideWhenUsed="1"/>
+    <w:lsdException w:name="page number" w:semiHidden="1" w:unhideWhenUsed="1"/>
+    <w:lsdException w:name="endnote reference" w:semiHidden="1" w:unhideWhenUsed="1"/>
+    <w:lsdException w:name="endnote text" w:semiHidden="1" w:unhideWhenUsed="1"/>
+    <w:lsdException w:name="table of authorities" w:semiHidden="1" w:unhideWhenUsed="1"/>
+    <w:lsdException w:name="macro" w:semiHidden="1" w:unhideWhenUsed="1"/>
+    <w:lsdException w:name="toa heading" w:semiHidden="1" w:unhideWhenUsed="1"/>
+    <w:lsdException w:name="List" w:semiHidden="1" w:unhideWhenUsed="1"/>
+    <w:lsdException w:name="List Bullet" w:semiHidden="1" w:unhideWhenUsed="1"/>
+    <w:lsdException w:name="List Number" w:semiHidden="1" w:unhideWhenUsed="1"/>
+    <w:lsdException w:name="List 2" w:semiHidden="1" w:unhideWhenUsed="1"/>
+    <w:lsdException w:name="List 3" w:semiHidden="1" w:unhideWhenUsed="1"/>
+    <w:lsdException w:name="List 4" w:semiHidden="1" w:unhideWhenUsed="1"/>
+    <w:lsdException w:name="List 5" w:semiHidden="1" w:unhideWhenUsed="1"/>
+    <w:lsdException w:name="List Bullet 2" w:semiHidden="1" w:unhideWhenUsed="1"/>
+    <w:lsdException w:name="List Bullet 3" w:semiHidden="1" w:unhideWhenUsed="1"/>
+    <w:lsdException w:name="List Bullet 4" w:semiHidden="1" w:unhideWhenUsed="1"/>
+    <w:lsdException w:name="List Bullet 5" w:semiHidden="1" w:unhideWhenUsed="1"/>
+    <w:lsdException w:name="List Number 2" w:semiHidden="1" w:unhideWhenUsed="1"/>
+    <w:lsdException w:name="List Number 3" w:semiHidden="1" w:unhideWhenUsed="1"/>
+    <w:lsdException w:name="List Number 4" w:semiHidden="1" w:unhideWhenUsed="1"/>
+    <w:lsdException w:name="List Number 5" w:semiHidden="1" w:unhideWhenUsed="1"/>
+    <w:lsdException w:name="Title" w:uiPriority="10" w:qFormat="1"/>
+    <w:lsdException w:name="Closing" w:semiHidden="1" w:unhideWhenUsed="1"/>
+    <w:lsdException w:name="Signature" w:semiHidden="1" w:unhideWhenUsed="1"/>
+    <w:lsdException w:name="Default Paragraph Font" w:semiHidden="1" w:uiPriority="1" w:unhideWhenUsed="1"/>
+    <w:lsdException w:name="Body Text" w:semiHidden="1" w:unhideWhenUsed="1"/>
+    <w:lsdException w:name="Body Text Indent" w:semiHidden="1" w:unhideWhenUsed="1"/>
+    <w:lsdException w:name="List Continue" w:semiHidden="1" w:unhideWhenUsed="1"/>
+    <w:lsdException w:name="List Continue 2" w:semiHidden="1" w:unhideWhenUsed="1"/>
+    <w:lsdException w:name="List Continue 3" w:semiHidden="1" w:unhideWhenUsed="1"/>
+    <w:lsdException w:name="List Continue 4" w:semiHidden="1" w:unhideWhenUsed="1"/>
+    <w:lsdException w:name="List Continue 5" w:semiHidden="1" w:unhideWhenUsed="1"/>
+    <w:lsdException w:name="Message Header" w:semiHidden="1" w:unhideWhenUsed="1"/>
+    <w:lsdException w:name="Subtitle" w:uiPriority="11" w:qFormat="1"/>
+    <w:lsdException w:name="Salutation" w:semiHidden="1" w:unhideWhenUsed="1"/>
+    <w:lsdException w:name="Date" w:semiHidden="1" w:unhideWhenUsed="1"/>
+    <w:lsdException w:name="Body Text First Indent" w:semiHidden="1" w:unhideWhenUsed="1"/>
+    <w:lsdException w:name="Body Text First Indent 2" w:semiHidden="1" w:unhideWhenUsed="1"/>
+    <w:lsdException w:name="Note Heading" w:semiHidden="1" w:unhideWhenUsed="1"/>
+    <w:lsdException w:name="Body Text 2" w:semiHidden="1" w:unhideWhenUsed="1"/>
+    <w:lsdException w:name="Body Text 3" w:semiHidden="1" w:unhideWhenUsed="1"/>
+    <w:lsdException w:name="Body Text Indent 2" w:semiHidden="1" w:unhideWhenUsed="1"/>
+    <w:lsdException w:name="Body Text Indent 3" w:semiHidden="1" w:unhideWhenUsed="1"/>
+    <w:lsdException w:name="Block Text" w:semiHidden="1" w:unhideWhenUsed="1"/>
+    <w:lsdException w:name="Hyperlink" w:semiHidden="1" w:unhideWhenUsed="1"/>
+    <w:lsdException w:name="FollowedHyperlink" w:semiHidden="1" w:unhideWhenUsed="1"/>
+    <w:lsdException w:name="Strong" w:uiPriority="22" w:qFormat="1"/>
+    <w:lsdException w:name="Emphasis" w:uiPriority="20" w:qFormat="1"/>
+    <w:lsdException w:name="Document Map" w:semiHidden="1" w:unhideWhenUsed="1"/>
+    <w:lsdException w:name="Plain Text" w:semiHidden="1" w:unhideWhenUsed="1"/>
+    <w:lsdException w:name="E-mail Signature" w:semiHidden="1" w:unhideWhenUsed="1"/>
+    <w:lsdException w:name="HTML Top of Form" w:semiHidden="1" w:unhideWhenUsed="1"/>
+    <w:lsdException w:name="HTML Bottom of Form" w:semiHidden="1" w:unhideWhenUsed="1"/>
+    <w:lsdException w:name="Normal (Web)" w:semiHidden="1" w:unhideWhenUsed="1"/>
+    <w:lsdException w:name="HTML Acronym" w:semiHidden="1" w:unhideWhenUsed="1"/>
+    <w:lsdException w:name="HTML Address" w:semiHidden="1" w:unhideWhenUsed="1"/>
+    <w:lsdException w:name="HTML Cite" w:semiHidden="1" w:unhideWhenUsed="1"/>
+    <w:lsdException w:name="HTML Code" w:semiHidden="1" w:unhideWhenUsed="1"/>
+    <w:lsdException w:name="HTML Definition" w:semiHidden="1" w:unhideWhenUsed="1"/>
+    <w:lsdException w:name="HTML Keyboard" w:semiHidden="1" w:unhideWhenUsed="1"/>
+    <w:lsdException w:name="HTML Preformatted" w:semiHidden="1" w:unhideWhenUsed="1"/>
+    <w:lsdException w:name="HTML Sample" w:semiHidden="1" w:unhideWhenUsed="1"/>
+    <w:lsdException w:name="HTML Typewriter" w:semiHidden="1" w:unhideWhenUsed="1"/>
+    <w:lsdException w:name="HTML Variable" w:semiHidden="1" w:unhideWhenUsed="1"/>
+    <w:lsdException w:name="Normal Table" w:semiHidden="1" w:unhideWhenUsed="1"/>
+    <w:lsdException w:name="annotation subject" w:semiHidden="1" w:unhideWhenUsed="1"/>
+    <w:lsdException w:name="No List" w:semiHidden="1" w:unhideWhenUsed="1"/>
+    <w:lsdException w:name="Outline List 1" w:semiHidden="1" w:unhideWhenUsed="1"/>
+    <w:lsdException w:name="Outline List 2" w:semiHidden="1" w:unhideWhenUsed="1"/>
+    <w:lsdException w:name="Outline List 3" w:semiHidden="1" w:unhideWhenUsed="1"/>
+    <w:lsdException w:name="Table Simple 1" w:semiHidden="1" w:unhideWhenUsed="1"/>
+    <w:lsdException w:name="Table Simple 2" w:semiHidden="1" w:unhideWhenUsed="1"/>
+    <w:lsdException w:name="Table Simple 3" w:semiHidden="1" w:unhideWhenUsed="1"/>
+    <w:lsdException w:name="Table Classic 1" w:semiHidden="1" w:unhideWhenUsed="1"/>
+    <w:lsdException w:name="Table Classic 2" w:semiHidden="1" w:unhideWhenUsed="1"/>
+    <w:lsdException w:name="Table Classic 3" w:semiHidden="1" w:unhideWhenUsed="1"/>
+    <w:lsdException w:name="Table Classic 4" w:semiHidden="1" w:unhideWhenUsed="1"/>
+    <w:lsdException w:name="Table Colorful 1" w:semiHidden="1" w:unhideWhenUsed="1"/>
+    <w:lsdException w:name="Table Colorful 2" w:semiHidden="1" w:unhideWhenUsed="1"/>
+    <w:lsdException w:name="Table Colorful 3" w:semiHidden="1" w:unhideWhenUsed="1"/>
+    <w:lsdException w:name="Table Columns 1" w:semiHidden="1" w:unhideWhenUsed="1"/>
+    <w:lsdException w:name="Table Columns 2" w:semiHidden="1" w:unhideWhenUsed="1"/>
+    <w:lsdException w:name="Table Columns 3" w:semiHidden="1" w:unhideWhenUsed="1"/>
+    <w:lsdException w:name="Table Columns 4" w:semiHidden="1" w:unhideWhenUsed="1"/>
+    <w:lsdException w:name="Table Columns 5" w:semiHidden="1" w:unhideWhenUsed="1"/>
+    <w:lsdException w:name="Table Grid 1" w:semiHidden="1" w:unhideWhenUsed="1"/>
+    <w:lsdException w:name="Table Grid 2" w:semiHidden="1" w:unhideWhenUsed="1"/>
+    <w:lsdException w:name="Table Grid 3" w:semiHidden="1" w:unhideWhenUsed="1"/>
+    <w:lsdException w:name="Table Grid 4" w:semiHidden="1" w:unhideWhenUsed="1"/>
+    <w:lsdException w:name="Table Grid 5" w:semiHidden="1" w:unhideWhenUsed="1"/>
+    <w:lsdException w:name="Table Grid 6" w:semiHidden="1" w:unhideWhenUsed="1"/>
+    <w:lsdException w:name="Table Grid 7" w:semiHidden="1" w:unhideWhenUsed="1"/>
+    <w:lsdException w:name="Table Grid 8" w:semiHidden="1" w:unhideWhenUsed="1"/>
+    <w:lsdException w:name="Table List 1" w:semiHidden="1" w:unhideWhenUsed="1"/>
+    <w:lsdException w:name="Table List 2" w:semiHidden="1" w:unhideWhenUsed="1"/>
+    <w:lsdException w:name="Table List 3" w:semiHidden="1" w:unhideWhenUsed="1"/>
+    <w:lsdException w:name="Table List 4" w:semiHidden="1" w:unhideWhenUsed="1"/>
+    <w:lsdException w:name="Table List 5" w:semiHidden="1" w:unhideWhenUsed="1"/>
+    <w:lsdException w:name="Table List 6" w:semiHidden="1" w:unhideWhenUsed="1"/>
+    <w:lsdException w:name="Table List 7" w:semiHidden="1" w:unhideWhenUsed="1"/>
+    <w:lsdException w:name="Table List 8" w:semiHidden="1" w:unhideWhenUsed="1"/>
+    <w:lsdException w:name="Table 3D effects 1" w:semiHidden="1" w:unhideWhenUsed="1"/>
+    <w:lsdException w:name="Table 3D effects 2" w:semiHidden="1" w:unhideWhenUsed="1"/>
+    <w:lsdException w:name="Table 3D effects 3" w:semiHidden="1" w:unhideWhenUsed="1"/>
+    <w:lsdException w:name="Table Contemporary" w:semiHidden="1" w:unhideWhenUsed="1"/>
+    <w:lsdException w:name="Table Elegant" w:semiHidden="1" w:unhideWhenUsed="1"/>
+    <w:lsdException w:name="Table Professional" w:semiHidden="1" w:unhideWhenUsed="1"/>
+    <w:lsdException w:name="Table Subtle 1" w:semiHidden="1" w:unhideWhenUsed="1"/>
+    <w:lsdException w:name="Table Subtle 2" w:semiHidden="1" w:unhideWhenUsed="1"/>
+    <w:lsdException w:name="Table Web 1" w:semiHidden="1" w:unhideWhenUsed="1"/>
+    <w:lsdException w:name="Table Web 2" w:semiHidden="1" w:unhideWhenUsed="1"/>
+    <w:lsdException w:name="Table Web 3" w:semiHidden="1" w:unhideWhenUsed="1"/>
+    <w:lsdException w:name="Balloon Text" w:semiHidden="1" w:unhideWhenUsed="1"/>
+    <w:lsdException w:name="Table Grid" w:uiPriority="39"/>
+    <w:lsdException w:name="Table Theme" w:semiHidden="1" w:unhideWhenUsed="1"/>
+    <w:lsdException w:name="Placeholder Text" w:semiHidden="1"/>
+    <w:lsdException w:name="No Spacing" w:uiPriority="1" w:qFormat="1"/>
+    <w:lsdException w:name="Light Shading" w:uiPriority="60"/>
+    <w:lsdException w:name="Light List" w:uiPriority="61"/>
+    <w:lsdException w:name="Light Grid" w:uiPriority="62"/>
+    <w:lsdException w:name="Medium Shading 1" w:uiPriority="63"/>
+    <w:lsdException w:name="Medium Shading 2" w:uiPriority="64"/>
+    <w:lsdException w:name="Medium List 1" w:uiPriority="65"/>
+    <w:lsdException w:name="Medium List 2" w:uiPriority="66"/>
+    <w:lsdException w:name="Medium Grid 1" w:uiPriority="67"/>
+    <w:lsdException w:name="Medium Grid 2" w:uiPriority="68"/>
+    <w:lsdException w:name="Medium Grid 3" w:uiPriority="69"/>
+    <w:lsdException w:name="Dark List" w:uiPriority="70"/>
+    <w:lsdException w:name="Colorful Shading" w:uiPriority="71"/>
+    <w:lsdException w:name="Colorful List" w:uiPriority="72"/>
+    <w:lsdException w:name="Colorful Grid" w:uiPriority="73"/>
+    <w:lsdException w:name="Light Shading Accent 1" w:uiPriority="60"/>
+    <w:lsdException w:name="Light List Accent 1" w:uiPriority="61"/>
+    <w:lsdException w:name="Light Grid Accent 1" w:uiPriority="62"/>
+    <w:lsdException w:name="Medium Shading 1 Accent 1" w:uiPriority="63"/>
+    <w:lsdException w:name="Medium Shading 2 Accent 1" w:uiPriority="64"/>
+    <w:lsdException w:name="Medium List 1 Accent 1" w:uiPriority="65"/>
+    <w:lsdException w:name="Revision" w:semiHidden="1"/>
+    <w:lsdException w:name="List Paragraph" w:uiPriority="34" w:qFormat="1"/>
+    <w:lsdException w:name="Quote" w:uiPriority="29" w:qFormat="1"/>
+    <w:lsdException w:name="Intense Quote" w:uiPriority="30" w:qFormat="1"/>
+    <w:lsdException w:name="Medium List 2 Accent 1" w:uiPriority="66"/>
+    <w:lsdException w:name="Medium Grid 1 Accent 1" w:uiPriority="67"/>
+    <w:lsdException w:name="Medium Grid 2 Accent 1" w:uiPriority="68"/>
+    <w:lsdException w:name="Medium Grid 3 Accent 1" w:uiPriority="69"/>
+    <w:lsdException w:name="Dark List Accent 1" w:uiPriority="70"/>
+    <w:lsdException w:name="Colorful Shading Accent 1" w:uiPriority="71"/>
+    <w:lsdException w:name="Colorful List Accent 1" w:uiPriority="72"/>
+    <w:lsdException w:name="Colorful Grid Accent 1" w:uiPriority="73"/>
+    <w:lsdException w:name="Light Shading Accent 2" w:uiPriority="60"/>
+    <w:lsdException w:name="Light List Accent 2" w:uiPriority="61"/>
+    <w:lsdException w:name="Light Grid Accent 2" w:uiPriority="62"/>
+    <w:lsdException w:name="Medium Shading 1 Accent 2" w:uiPriority="63"/>
+    <w:lsdException w:name="Medium Shading 2 Accent 2" w:uiPriority="64"/>
+    <w:lsdException w:name="Medium List 1 Accent 2" w:uiPriority="65"/>
+    <w:lsdException w:name="Medium List 2 Accent 2" w:uiPriority="66"/>
+    <w:lsdException w:name="Medium Grid 1 Accent 2" w:uiPriority="67"/>
+    <w:lsdException w:name="Medium Grid 2 Accent 2" w:uiPriority="68"/>
+    <w:lsdException w:name="Medium Grid 3 Accent 2" w:uiPriority="69"/>
+    <w:lsdException w:name="Dark List Accent 2" w:uiPriority="70"/>
+    <w:lsdException w:name="Colorful Shading Accent 2" w:uiPriority="71"/>
+    <w:lsdException w:name="Colorful List Accent 2" w:uiPriority="72"/>
+    <w:lsdException w:name="Colorful Grid Accent 2" w:uiPriority="73"/>
+    <w:lsdException w:name="Light Shading Accent 3" w:uiPriority="60"/>
+    <w:lsdException w:name="Light List Accent 3" w:uiPriority="61"/>
+    <w:lsdException w:name="Light Grid Accent 3" w:uiPriority="62"/>
+    <w:lsdException w:name="Medium Shading 1 Accent 3" w:uiPriority="63"/>
+    <w:lsdException w:name="Medium Shading 2 Accent 3" w:uiPriority="64"/>
+    <w:lsdException w:name="Medium List 1 Accent 3" w:uiPriority="65"/>
+    <w:lsdException w:name="Medium List 2 Accent 3" w:uiPriority="66"/>
+    <w:lsdException w:name="Medium Grid 1 Accent 3" w:uiPriority="67"/>
+    <w:lsdException w:name="Medium Grid 2 Accent 3" w:uiPriority="68"/>
+    <w:lsdException w:name="Medium Grid 3 Accent 3" w:uiPriority="69"/>
+    <w:lsdException w:name="Dark List Accent 3" w:uiPriority="70"/>
+    <w:lsdException w:name="Colorful Shading Accent 3" w:uiPriority="71"/>
+    <w:lsdException w:name="Colorful List Accent 3" w:uiPriority="72"/>
+    <w:lsdException w:name="Colorful Grid Accent 3" w:uiPriority="73"/>
+    <w:lsdException w:name="Light Shading Accent 4" w:uiPriority="60"/>
+    <w:lsdException w:name="Light List Accent 4" w:uiPriority="61"/>
+    <w:lsdException w:name="Light Grid Accent 4" w:uiPriority="62"/>
+    <w:lsdException w:name="Medium Shading 1 Accent 4" w:uiPriority="63"/>
+    <w:lsdException w:name="Medium Shading 2 Accent 4" w:uiPriority="64"/>
+    <w:lsdException w:name="Medium List 1 Accent 4" w:uiPriority="65"/>
+    <w:lsdException w:name="Medium List 2 Accent 4" w:uiPriority="66"/>
+    <w:lsdException w:name="Medium Grid 1 Accent 4" w:uiPriority="67"/>
+    <w:lsdException w:name="Medium Grid 2 Accent 4" w:uiPriority="68"/>
+    <w:lsdException w:name="Medium Grid 3 Accent 4" w:uiPriority="69"/>
+    <w:lsdException w:name="Dark List Accent 4" w:uiPriority="70"/>
+    <w:lsdException w:name="Colorful Shading Accent 4" w:uiPriority="71"/>
+    <w:lsdException w:name="Colorful List Accent 4" w:uiPriority="72"/>
+    <w:lsdException w:name="Colorful Grid Accent 4" w:uiPriority="73"/>
+    <w:lsdException w:name="Light Shading Accent 5" w:uiPriority="60"/>
+    <w:lsdException w:name="Light List Accent 5" w:uiPriority="61"/>
+    <w:lsdException w:name="Light Grid Accent 5" w:uiPriority="62"/>
+    <w:lsdException w:name="Medium Shading 1 Accent 5" w:uiPriority="63"/>
+    <w:lsdException w:name="Medium Shading 2 Accent 5" w:uiPriority="64"/>
+    <w:lsdException w:name="Medium List 1 Accent 5" w:uiPriority="65"/>
+    <w:lsdException w:name="Medium List 2 Accent 5" w:uiPriority="66"/>
+    <w:lsdException w:name="Medium Grid 1 Accent 5" w:uiPriority="67"/>
+    <w:lsdException w:name="Medium Grid 2 Accent 5" w:uiPriority="68"/>
+    <w:lsdException w:name="Medium Grid 3 Accent 5" w:uiPriority="69"/>
+    <w:lsdException w:name="Dark List Accent 5" w:uiPriority="70"/>
+    <w:lsdException w:name="Colorful Shading Accent 5" w:uiPriority="71"/>
+    <w:lsdException w:name="Colorful List Accent 5" w:uiPriority="72"/>
+    <w:lsdException w:name="Colorful Grid Accent 5" w:uiPriority="73"/>
+    <w:lsdException w:name="Light Shading Accent 6" w:uiPriority="60"/>
+    <w:lsdException w:name="Light List Accent 6" w:uiPriority="61"/>
+    <w:lsdException w:name="Light Grid Accent 6" w:uiPriority="62"/>
+    <w:lsdException w:name="Medium Shading 1 Accent 6" w:uiPriority="63"/>
+    <w:lsdException w:name="Medium Shading 2 Accent 6" w:uiPriority="64"/>
+    <w:lsdException w:name="Medium List 1 Accent 6" w:uiPriority="65"/>
+    <w:lsdException w:name="Medium List 2 Accent 6" w:uiPriority="66"/>
+    <w:lsdException w:name="Medium Grid 1 Accent 6" w:uiPriority="67"/>
+    <w:lsdException w:name="Medium Grid 2 Accent 6" w:uiPriority="68"/>
+    <w:lsdException w:name="Medium Grid 3 Accent 6" w:uiPriority="69"/>
+    <w:lsdException w:name="Dark List Accent 6" w:uiPriority="70"/>
+    <w:lsdException w:name="Colorful Shading Accent 6" w:uiPriority="71"/>
+    <w:lsdException w:name="Colorful List Accent 6" w:uiPriority="72"/>
+    <w:lsdException w:name="Colorful Grid Accent 6" w:uiPriority="73"/>
+    <w:lsdException w:name="Subtle Emphasis" w:uiPriority="19" w:qFormat="1"/>
+    <w:lsdException w:name="Intense Emphasis" w:uiPriority="21" w:qFormat="1"/>
+    <w:lsdException w:name="Subtle Reference" w:uiPriority="31" w:qFormat="1"/>
+    <w:lsdException w:name="Intense Reference" w:uiPriority="32" w:qFormat="1"/>
+    <w:lsdException w:name="Book Title" w:uiPriority="33" w:qFormat="1"/>
+    <w:lsdException w:name="Bibliography" w:semiHidden="1" w:uiPriority="37" w:unhideWhenUsed="1"/>
+    <w:lsdException w:name="TOC Heading" w:semiHidden="1" w:uiPriority="39" w:unhideWhenUsed="1" w:qFormat="1"/>
+    <w:lsdException w:name="Plain Table 1" w:uiPriority="41"/>
+    <w:lsdException w:name="Plain Table 2" w:uiPriority="42"/>
+    <w:lsdException w:name="Plain Table 3" w:uiPriority="43"/>
+    <w:lsdException w:name="Plain Table 4" w:uiPriority="44"/>
+    <w:lsdException w:name="Plain Table 5" w:uiPriority="45"/>
+    <w:lsdException w:name="Grid Table Light" w:uiPriority="40"/>
+    <w:lsdException w:name="Grid Table 1 Light" w:uiPriority="46"/>
+    <w:lsdException w:name="Grid Table 2" w:uiPriority="47"/>
+    <w:lsdException w:name="Grid Table 3" w:uiPriority="48"/>
+    <w:lsdException w:name="Grid Table 4" w:uiPriority="49"/>
+    <w:lsdException w:name="Grid Table 5 Dark" w:uiPriority="50"/>
+    <w:lsdException w:name="Grid Table 6 Colorful" w:uiPriority="51"/>
+    <w:lsdException w:name="Grid Table 7 Colorful" w:uiPriority="52"/>
+    <w:lsdException w:name="Grid Table 1 Light Accent 1" w:uiPriority="46"/>
+    <w:lsdException w:name="Grid Table 2 Accent 1" w:uiPriority="47"/>
+    <w:lsdException w:name="Grid Table 3 Accent 1" w:uiPriority="48"/>
+    <w:lsdException w:name="Grid Table 4 Accent 1" w:uiPriority="49"/>
+    <w:lsdException w:name="Grid Table 5 Dark Accent 1" w:uiPriority="50"/>
+    <w:lsdException w:name="Grid Table 6 Colorful Accent 1" w:uiPriority="51"/>
+    <w:lsdException w:name="Grid Table 7 Colorful Accent 1" w:uiPriority="52"/>
+    <w:lsdException w:name="Grid Table 1 Light Accent 2" w:uiPriority="46"/>
+    <w:lsdException w:name="Grid Table 2 Accent 2" w:uiPriority="47"/>
+    <w:lsdException w:name="Grid Table 3 Accent 2" w:uiPriority="48"/>
+    <w:lsdException w:name="Grid Table 4 Accent 2" w:uiPriority="49"/>
+    <w:lsdException w:name="Grid Table 5 Dark Accent 2" w:uiPriority="50"/>
+    <w:lsdException w:name="Grid Table 6 Colorful Accent 2" w:uiPriority="51"/>
+    <w:lsdException w:name="Grid Table 7 Colorful Accent 2" w:uiPriority="52"/>
+    <w:lsdException w:name="Grid Table 1 Light Accent 3" w:uiPriority="46"/>
+    <w:lsdException w:name="Grid Table 2 Accent 3" w:uiPriority="47"/>
+    <w:lsdException w:name="Grid Table 3 Accent 3" w:uiPriority="48"/>
+    <w:lsdException w:name="Grid Table 4 Accent 3" w:uiPriority="49"/>
+    <w:lsdException w:name="Grid Table 5 Dark Accent 3" w:uiPriority="50"/>
+    <w:lsdException w:name="Grid Table 6 Colorful Accent 3" w:uiPriority="51"/>
+    <w:lsdException w:name="Grid Table 7 Colorful Accent 3" w:uiPriority="52"/>
+    <w:lsdException w:name="Grid Table 1 Light Accent 4" w:uiPriority="46"/>
+    <w:lsdException w:name="Grid Table 2 Accent 4" w:uiPriority="47"/>
+    <w:lsdException w:name="Grid Table 3 Accent 4" w:uiPriority="48"/>
+    <w:lsdException w:name="Grid Table 4 Accent 4" w:uiPriority="49"/>
+    <w:lsdException w:name="Grid Table 5 Dark Accent 4" w:uiPriority="50"/>
+    <w:lsdException w:name="Grid Table 6 Colorful Accent 4" w:uiPriority="51"/>
+    <w:lsdException w:name="Grid Table 7 Colorful Accent 4" w:uiPriority="52"/>
+    <w:lsdException w:name="Grid Table 1 Light Accent 5" w:uiPriority="46"/>
+    <w:lsdException w:name="Grid Table 2 Accent 5" w:uiPriority="47"/>
+    <w:lsdException w:name="Grid Table 3 Accent 5" w:uiPriority="48"/>
+    <w:lsdException w:name="Grid Table 4 Accent 5" w:uiPriority="49"/>
+    <w:lsdException w:name="Grid Table 5 Dark Accent 5" w:uiPriority="50"/>
+    <w:lsdException w:name="Grid Table 6 Colorful Accent 5" w:uiPriority="51"/>
+    <w:lsdException w:name="Grid Table 7 Colorful Accent 5" w:uiPriority="52"/>
+    <w:lsdException w:name="Grid Table 1 Light Accent 6" w:uiPriority="46"/>
+    <w:lsdException w:name="Grid Table 2 Accent 6" w:uiPriority="47"/>
+    <w:lsdException w:name="Grid Table 3 Accent 6" w:uiPriority="48"/>
+    <w:lsdException w:name="Grid Table 4 Accent 6" w:uiPriority="49"/>
+    <w:lsdException w:name="Grid Table 5 Dark Accent 6" w:uiPriority="50"/>
+    <w:lsdException w:name="Grid Table 6 Colorful Accent 6" w:uiPriority="51"/>
+    <w:lsdException w:name="Grid Table 7 Colorful Accent 6" w:uiPriority="52"/>
+    <w:lsdException w:name="List Table 1 Light" w:uiPriority="46"/>
+    <w:lsdException w:name="List Table 2" w:uiPriority="47"/>
+    <w:lsdException w:name="List Table 3" w:uiPriority="48"/>
+    <w:lsdException w:name="List Table 4" w:uiPriority="49"/>
+    <w:lsdException w:name="List Table 5 Dark" w:uiPriority="50"/>
+    <w:lsdException w:name="List Table 6 Colorful" w:uiPriority="51"/>
+    <w:lsdException w:name="List Table 7 Colorful" w:uiPriority="52"/>
+    <w:lsdException w:name="List Table 1 Light Accent 1" w:uiPriority="46"/>
+    <w:lsdException w:name="List Table 2 Accent 1" w:uiPriority="47"/>
+    <w:lsdException w:name="List Table 3 Accent 1" w:uiPriority="48"/>
+    <w:lsdException w:name="List Table 4 Accent 1" w:uiPriority="49"/>
+    <w:lsdException w:name="List Table 5 Dark Accent 1" w:uiPriority="50"/>
+    <w:lsdException w:name="List Table 6 Colorful Accent 1" w:uiPriority="51"/>
+    <w:lsdException w:name="List Table 7 Colorful Accent 1" w:uiPriority="52"/>
+    <w:lsdException w:name="List Table 1 Light Accent 2" w:uiPriority="46"/>
+    <w:lsdException w:name="List Table 2 Accent 2" w:uiPriority="47"/>
+    <w:lsdException w:name="List Table 3 Accent 2" w:uiPriority="48"/>
+    <w:lsdException w:name="List Table 4 Accent 2" w:uiPriority="49"/>
+    <w:lsdException w:name="List Table 5 Dark Accent 2" w:uiPriority="50"/>
+    <w:lsdException w:name="List Table 6 Colorful Accent 2" w:uiPriority="51"/>
+    <w:lsdException w:name="List Table 7 Colorful Accent 2" w:uiPriority="52"/>
+    <w:lsdException w:name="List Table 1 Light Accent 3" w:uiPriority="46"/>
+    <w:lsdException w:name="List Table 2 Accent 3" w:uiPriority="47"/>
+    <w:lsdException w:name="List Table 3 Accent 3" w:uiPriority="48"/>
+    <w:lsdException w:name="List Table 4 Accent 3" w:uiPriority="49"/>
+    <w:lsdException w:name="List Table 5 Dark Accent 3" w:uiPriority="50"/>
+    <w:lsdException w:name="List Table 6 Colorful Accent 3" w:uiPriority="51"/>
+    <w:lsdException w:name="List Table 7 Colorful Accent 3" w:uiPriority="52"/>
+    <w:lsdException w:name="List Table 1 Light Accent 4" w:uiPriority="46"/>
+    <w:lsdException w:name="List Table 2 Accent 4" w:uiPriority="47"/>
+    <w:lsdException w:name="List Table 3 Accent 4" w:uiPriority="48"/>
+    <w:lsdException w:name="List Table 4 Accent 4" w:uiPriority="49"/>
+    <w:lsdException w:name="List Table 5 Dark Accent 4" w:uiPriority="50"/>
+    <w:lsdException w:name="List Table 6 Colorful Accent 4" w:uiPriority="51"/>
+    <w:lsdException w:name="List Table 7 Colorful Accent 4" w:uiPriority="52"/>
+    <w:lsdException w:name="List Table 1 Light Accent 5" w:uiPriority="46"/>
+    <w:lsdException w:name="List Table 2 Accent 5" w:uiPriority="47"/>
+    <w:lsdException w:name="List Table 3 Accent 5" w:uiPriority="48"/>
+    <w:lsdException w:name="List Table 4 Accent 5" w:uiPriority="49"/>
+    <w:lsdException w:name="List Table 5 Dark Accent 5" w:uiPriority="50"/>
+    <w:lsdException w:name="List Table 6 Colorful Accent 5" w:uiPriority="51"/>
+    <w:lsdException w:name="List Table 7 Colorful Accent 5" w:uiPriority="52"/>
+    <w:lsdException w:name="List Table 1 Light Accent 6" w:uiPriority="46"/>
+    <w:lsdException w:name="List Table 2 Accent 6" w:uiPriority="47"/>
+    <w:lsdException w:name="List Table 3 Accent 6" w:uiPriority="48"/>
+    <w:lsdException w:name="List Table 4 Accent 6" w:uiPriority="49"/>
+    <w:lsdException w:name="List Table 5 Dark Accent 6" w:uiPriority="50"/>
+    <w:lsdException w:name="List Table 6 Colorful Accent 6" w:uiPriority="51"/>
+    <w:lsdException w:name="List Table 7 Colorful Accent 6" w:uiPriority="52"/>
   </w:latentStyles>
   <w:style w:type="paragraph" w:default="1" w:styleId="a">
     <w:name w:val="Normal"/>
@@ -11763,7 +11723,7 @@
   <a:extraClrSchemeLst/>
   <a:extLst>
     <a:ext uri="{05A4C25C-085E-4340-85A3-A5531E510DB2}">
-      <thm15:themeFamily xmlns:thm15="http://schemas.microsoft.com/office/thememl/2012/main" xmlns="" name="Office Theme" id="{62F939B6-93AF-4DB8-9C6B-D6C7DFDC589F}" vid="{4A3C46E8-61CC-4603-A589-7422A47A8E4A}"/>
+      <thm15:themeFamily xmlns:thm15="http://schemas.microsoft.com/office/thememl/2012/main" name="Office Theme" id="{62F939B6-93AF-4DB8-9C6B-D6C7DFDC589F}" vid="{4A3C46E8-61CC-4603-A589-7422A47A8E4A}"/>
     </a:ext>
   </a:extLst>
 </a:theme>
@@ -11774,7 +11734,7 @@
 </file>
 
 <file path=customXml/itemProps1.xml><?xml version="1.0" encoding="utf-8"?>
-<ds:datastoreItem xmlns:ds="http://schemas.openxmlformats.org/officeDocument/2006/customXml" ds:itemID="{DFC5F062-D923-49B4-9DA8-0CB266F5B462}">
+<ds:datastoreItem xmlns:ds="http://schemas.openxmlformats.org/officeDocument/2006/customXml" ds:itemID="{E4228569-ADBC-4ECA-BA3B-0EDD7DF78962}">
   <ds:schemaRefs>
     <ds:schemaRef ds:uri="http://schemas.openxmlformats.org/officeDocument/2006/bibliography"/>
   </ds:schemaRefs>

</xml_diff>